<commit_message>
Segundo commit, correção de verões no README.md e feito a documentação do tópico Finalidade no arquivo MAT02
</commit_message>
<xml_diff>
--- a/EAD1/MAT02-Template-Plano de GC.docx
+++ b/EAD1/MAT02-Template-Plano de GC.docx
@@ -548,15 +548,106 @@
     </w:p>
     <w:p>
       <w:pPr>
-        <w:pBdr>
-          <w:top w:val="nil"/>
-          <w:left w:val="nil"/>
-          <w:bottom w:val="nil"/>
-          <w:right w:val="nil"/>
-          <w:between w:val="nil"/>
-        </w:pBdr>
-        <w:shd w:val="clear" w:color="auto" w:fill="FFFFFF"/>
-        <w:spacing w:after="240"/>
+        <w:spacing w:line="240" w:lineRule="auto"/>
+        <w:rPr>
+          <w:rFonts w:ascii="Calibri" w:eastAsia="Times New Roman" w:hAnsi="Calibri" w:cs="Times New Roman"/>
+          <w:b/>
+          <w:bCs/>
+          <w:color w:val="00000A"/>
+          <w:sz w:val="24"/>
+          <w:szCs w:val="24"/>
+          <w:lang w:eastAsia="pt-BR"/>
+        </w:rPr>
+      </w:pPr>
+      <w:r>
+        <w:rPr>
+          <w:rFonts w:ascii="Calibri" w:eastAsia="Times New Roman" w:hAnsi="Calibri" w:cs="Times New Roman"/>
+          <w:color w:val="00000A"/>
+          <w:sz w:val="24"/>
+          <w:szCs w:val="24"/>
+          <w:lang w:eastAsia="pt-BR"/>
+        </w:rPr>
+        <w:t xml:space="preserve">1.1 </w:t>
+      </w:r>
+      <w:r>
+        <w:rPr>
+          <w:rFonts w:ascii="Calibri" w:eastAsia="Times New Roman" w:hAnsi="Calibri" w:cs="Times New Roman"/>
+          <w:b/>
+          <w:bCs/>
+          <w:color w:val="00000A"/>
+          <w:sz w:val="24"/>
+          <w:szCs w:val="24"/>
+          <w:lang w:eastAsia="pt-BR"/>
+        </w:rPr>
+        <w:t>Finalidade</w:t>
+      </w:r>
+    </w:p>
+    <w:p>
+      <w:pPr>
+        <w:spacing w:line="240" w:lineRule="auto"/>
+        <w:rPr>
+          <w:rFonts w:ascii="Times New Roman" w:eastAsia="Times New Roman" w:hAnsi="Times New Roman" w:cs="Times New Roman"/>
+          <w:sz w:val="28"/>
+          <w:szCs w:val="28"/>
+          <w:lang w:eastAsia="pt-BR"/>
+        </w:rPr>
+      </w:pPr>
+      <w:r>
+        <w:rPr>
+          <w:rFonts w:ascii="Times New Roman" w:eastAsia="Times New Roman" w:hAnsi="Times New Roman" w:cs="Times New Roman"/>
+          <w:sz w:val="28"/>
+          <w:szCs w:val="28"/>
+          <w:lang w:eastAsia="pt-BR"/>
+        </w:rPr>
+        <w:t>O objetivo deste plano de gerenciamento de configuração é aplicar os conhecimentos obtidos em sala de aula referente ao controle de modificações, controle de versões e o gerenciamento de construção.</w:t>
+      </w:r>
+    </w:p>
+    <w:p>
+      <w:pPr>
+        <w:spacing w:line="240" w:lineRule="auto"/>
+        <w:rPr>
+          <w:rFonts w:ascii="Times New Roman" w:eastAsia="Times New Roman" w:hAnsi="Times New Roman" w:cs="Times New Roman"/>
+          <w:sz w:val="24"/>
+          <w:szCs w:val="24"/>
+          <w:lang w:eastAsia="pt-BR"/>
+        </w:rPr>
+      </w:pPr>
+      <w:r>
+        <w:rPr>
+          <w:rFonts w:ascii="Calibri" w:eastAsia="Times New Roman" w:hAnsi="Calibri" w:cs="Times New Roman"/>
+          <w:color w:val="00000A"/>
+          <w:sz w:val="24"/>
+          <w:szCs w:val="24"/>
+          <w:lang w:eastAsia="pt-BR"/>
+        </w:rPr>
+        <w:t>1.2</w:t>
+      </w:r>
+      <w:r>
+        <w:rPr>
+          <w:rFonts w:ascii="Calibri" w:eastAsia="Times New Roman" w:hAnsi="Calibri" w:cs="Times New Roman"/>
+          <w:color w:val="00000A"/>
+          <w:sz w:val="24"/>
+          <w:szCs w:val="24"/>
+          <w:lang w:eastAsia="pt-BR"/>
+        </w:rPr>
+        <w:t> </w:t>
+      </w:r>
+      <w:r>
+        <w:rPr>
+          <w:rFonts w:ascii="Calibri" w:eastAsia="Times New Roman" w:hAnsi="Calibri" w:cs="Times New Roman"/>
+          <w:b/>
+          <w:bCs/>
+          <w:color w:val="00000A"/>
+          <w:sz w:val="24"/>
+          <w:szCs w:val="24"/>
+          <w:lang w:eastAsia="pt-BR"/>
+        </w:rPr>
+        <w:t>Escopo</w:t>
+      </w:r>
+    </w:p>
+    <w:p>
+      <w:pPr>
+        <w:spacing w:line="240" w:lineRule="auto"/>
         <w:jc w:val="both"/>
         <w:rPr>
           <w:rFonts w:ascii="Arial" w:eastAsia="Arial" w:hAnsi="Arial" w:cs="Arial"/>
@@ -593,33 +684,7 @@
           <w:szCs w:val="20"/>
           <w:lang w:eastAsia="pt-BR"/>
         </w:rPr>
-        <w:t xml:space="preserve">A introdução do Plano de Gerenciamento de </w:t>
-      </w:r>
-      <w:r>
-        <w:rPr>
-          <w:rFonts w:ascii="Arial" w:eastAsia="Arial" w:hAnsi="Arial" w:cs="Arial"/>
-          <w:bCs/>
-          <w:i/>
-          <w:iCs/>
-          <w:color w:val="0000FF"/>
-          <w:sz w:val="20"/>
-          <w:szCs w:val="20"/>
-          <w:lang w:eastAsia="pt-BR"/>
-        </w:rPr>
-        <w:t>Configuração oferece</w:t>
-      </w:r>
-      <w:r>
-        <w:rPr>
-          <w:rFonts w:ascii="Arial" w:eastAsia="Arial" w:hAnsi="Arial" w:cs="Arial"/>
-          <w:bCs/>
-          <w:i/>
-          <w:iCs/>
-          <w:color w:val="0000FF"/>
-          <w:sz w:val="20"/>
-          <w:szCs w:val="20"/>
-          <w:lang w:eastAsia="pt-BR"/>
-        </w:rPr>
-        <w:t xml:space="preserve"> uma visão geral de todo o documento. Ela inclui a finalidade, o escopo, as definições, os acrônimos, as abreviações, as referências e uma visão geral deste Plano de Gerenciamento de Configuração</w:t>
+        <w:t>Uma breve descrição do escopo deste Plano de Gerenciamento de Configuração; o modelo ao qual ele está associado e tudo o que é afetado ou influenciado por este documento</w:t>
       </w:r>
       <w:r>
         <w:rPr>
@@ -639,21 +704,36 @@
       <w:pPr>
         <w:spacing w:line="240" w:lineRule="auto"/>
         <w:rPr>
-          <w:rFonts w:ascii="Times New Roman" w:eastAsia="Times New Roman" w:hAnsi="Times New Roman" w:cs="Times New Roman"/>
-          <w:sz w:val="24"/>
-          <w:szCs w:val="24"/>
-          <w:lang w:eastAsia="pt-BR"/>
-        </w:rPr>
-      </w:pPr>
-      <w:r>
-        <w:rPr>
-          <w:rFonts w:ascii="Calibri" w:eastAsia="Times New Roman" w:hAnsi="Calibri" w:cs="Times New Roman"/>
-          <w:color w:val="00000A"/>
-          <w:sz w:val="24"/>
-          <w:szCs w:val="24"/>
-          <w:lang w:eastAsia="pt-BR"/>
-        </w:rPr>
-        <w:t xml:space="preserve">1.1 </w:t>
+          <w:rFonts w:ascii="Arial" w:eastAsia="Arial" w:hAnsi="Arial" w:cs="Arial"/>
+          <w:bCs/>
+          <w:i/>
+          <w:iCs/>
+          <w:color w:val="0000FF"/>
+          <w:sz w:val="20"/>
+          <w:szCs w:val="20"/>
+          <w:lang w:eastAsia="pt-BR"/>
+        </w:rPr>
+      </w:pPr>
+    </w:p>
+    <w:p>
+      <w:pPr>
+        <w:spacing w:line="240" w:lineRule="auto"/>
+        <w:rPr>
+          <w:rFonts w:ascii="Times New Roman" w:eastAsia="Times New Roman" w:hAnsi="Times New Roman" w:cs="Times New Roman"/>
+          <w:sz w:val="24"/>
+          <w:szCs w:val="24"/>
+          <w:lang w:eastAsia="pt-BR"/>
+        </w:rPr>
+      </w:pPr>
+      <w:r>
+        <w:rPr>
+          <w:rFonts w:ascii="Calibri" w:eastAsia="Times New Roman" w:hAnsi="Calibri" w:cs="Times New Roman"/>
+          <w:color w:val="00000A"/>
+          <w:sz w:val="24"/>
+          <w:szCs w:val="24"/>
+          <w:lang w:eastAsia="pt-BR"/>
+        </w:rPr>
+        <w:t xml:space="preserve">1.3 </w:t>
       </w:r>
       <w:r>
         <w:rPr>
@@ -665,48 +745,49 @@
           <w:szCs w:val="24"/>
           <w:lang w:eastAsia="pt-BR"/>
         </w:rPr>
-        <w:t>Finalidade</w:t>
-      </w:r>
-    </w:p>
-    <w:p>
-      <w:pPr>
-        <w:spacing w:line="240" w:lineRule="auto"/>
-        <w:rPr>
-          <w:rFonts w:ascii="Arial" w:eastAsia="Arial" w:hAnsi="Arial" w:cs="Arial"/>
-          <w:bCs/>
-          <w:i/>
-          <w:iCs/>
-          <w:color w:val="0000FF"/>
-          <w:sz w:val="20"/>
-          <w:szCs w:val="20"/>
-          <w:lang w:eastAsia="pt-BR"/>
-        </w:rPr>
-      </w:pPr>
-      <w:r>
-        <w:rPr>
-          <w:rFonts w:ascii="Arial" w:eastAsia="Arial" w:hAnsi="Arial" w:cs="Arial"/>
-          <w:bCs/>
-          <w:i/>
-          <w:iCs/>
-          <w:color w:val="0000FF"/>
-          <w:sz w:val="20"/>
-          <w:szCs w:val="20"/>
-          <w:lang w:eastAsia="pt-BR"/>
-        </w:rPr>
-        <w:t>&lt;</w:t>
-      </w:r>
-      <w:r>
-        <w:rPr>
-          <w:rFonts w:ascii="Arial" w:eastAsia="Arial" w:hAnsi="Arial" w:cs="Arial"/>
-          <w:bCs/>
-          <w:i/>
-          <w:iCs/>
-          <w:color w:val="0000FF"/>
-          <w:sz w:val="20"/>
-          <w:szCs w:val="20"/>
-          <w:lang w:eastAsia="pt-BR"/>
-        </w:rPr>
-        <w:t>Especifique a finalidade deste Plano de Gerenciamento de Configuração</w:t>
+        <w:t>Definições, Acrônimos e Abreviações</w:t>
+      </w:r>
+    </w:p>
+    <w:p>
+      <w:pPr>
+        <w:spacing w:line="240" w:lineRule="auto"/>
+        <w:jc w:val="both"/>
+        <w:rPr>
+          <w:rFonts w:ascii="Arial" w:eastAsia="Arial" w:hAnsi="Arial" w:cs="Arial"/>
+          <w:bCs/>
+          <w:i/>
+          <w:iCs/>
+          <w:color w:val="0000FF"/>
+          <w:sz w:val="20"/>
+          <w:szCs w:val="20"/>
+          <w:lang w:eastAsia="pt-BR"/>
+        </w:rPr>
+      </w:pPr>
+      <w:r>
+        <w:rPr>
+          <w:rFonts w:ascii="Arial" w:eastAsia="Arial" w:hAnsi="Arial" w:cs="Arial"/>
+          <w:bCs/>
+          <w:i/>
+          <w:iCs/>
+          <w:color w:val="0000FF"/>
+          <w:sz w:val="20"/>
+          <w:szCs w:val="20"/>
+          <w:lang w:eastAsia="pt-BR"/>
+        </w:rPr>
+        <w:t>&lt;e</w:t>
+      </w:r>
+      <w:r>
+        <w:rPr>
+          <w:rFonts w:ascii="Arial" w:eastAsia="Arial" w:hAnsi="Arial" w:cs="Arial"/>
+          <w:bCs/>
+          <w:i/>
+          <w:iCs/>
+          <w:color w:val="0000FF"/>
+          <w:sz w:val="20"/>
+          <w:szCs w:val="20"/>
+          <w:lang w:eastAsia="pt-BR"/>
+        </w:rPr>
+        <w:t>sta subseção apresenta as definições de todos os termos, acrônimos e abreviações necessários para a correta interpretação do Plano de Gerenciamento de Configuração.  Essas informações podem ser fornecidas mediante referência ao Glossário do projeto</w:t>
       </w:r>
       <w:r>
         <w:rPr>
@@ -737,34 +818,6 @@
       <w:pPr>
         <w:spacing w:line="240" w:lineRule="auto"/>
         <w:rPr>
-          <w:rFonts w:ascii="Times New Roman" w:eastAsia="Times New Roman" w:hAnsi="Times New Roman" w:cs="Times New Roman"/>
-          <w:sz w:val="24"/>
-          <w:szCs w:val="24"/>
-          <w:lang w:eastAsia="pt-BR"/>
-        </w:rPr>
-      </w:pPr>
-      <w:r>
-        <w:rPr>
-          <w:rFonts w:ascii="Calibri" w:eastAsia="Times New Roman" w:hAnsi="Calibri" w:cs="Times New Roman"/>
-          <w:color w:val="00000A"/>
-          <w:sz w:val="24"/>
-          <w:szCs w:val="24"/>
-          <w:lang w:eastAsia="pt-BR"/>
-        </w:rPr>
-        <w:t>1.2</w:t>
-      </w:r>
-      <w:r>
-        <w:rPr>
-          <w:rFonts w:ascii="Calibri" w:eastAsia="Times New Roman" w:hAnsi="Calibri" w:cs="Times New Roman"/>
-          <w:color w:val="00000A"/>
-          <w:sz w:val="24"/>
-          <w:szCs w:val="24"/>
-          <w:lang w:eastAsia="pt-BR"/>
-        </w:rPr>
-        <w:t> </w:t>
-      </w:r>
-      <w:r>
-        <w:rPr>
           <w:rFonts w:ascii="Calibri" w:eastAsia="Times New Roman" w:hAnsi="Calibri" w:cs="Times New Roman"/>
           <w:b/>
           <w:bCs/>
@@ -773,7 +826,18 @@
           <w:szCs w:val="24"/>
           <w:lang w:eastAsia="pt-BR"/>
         </w:rPr>
-        <w:t>Escopo</w:t>
+      </w:pPr>
+      <w:r>
+        <w:rPr>
+          <w:rFonts w:ascii="Calibri" w:eastAsia="Times New Roman" w:hAnsi="Calibri" w:cs="Times New Roman"/>
+          <w:b/>
+          <w:bCs/>
+          <w:color w:val="00000A"/>
+          <w:sz w:val="24"/>
+          <w:szCs w:val="24"/>
+          <w:lang w:eastAsia="pt-BR"/>
+        </w:rPr>
+        <w:t>1.4 Referências</w:t>
       </w:r>
     </w:p>
     <w:p>
@@ -802,20 +866,20 @@
           <w:szCs w:val="20"/>
           <w:lang w:eastAsia="pt-BR"/>
         </w:rPr>
-        <w:t>&lt;</w:t>
-      </w:r>
-      <w:r>
-        <w:rPr>
-          <w:rFonts w:ascii="Arial" w:eastAsia="Arial" w:hAnsi="Arial" w:cs="Arial"/>
-          <w:bCs/>
-          <w:i/>
-          <w:iCs/>
-          <w:color w:val="0000FF"/>
-          <w:sz w:val="20"/>
-          <w:szCs w:val="20"/>
-          <w:lang w:eastAsia="pt-BR"/>
-        </w:rPr>
-        <w:t>Uma breve descrição do escopo deste Plano de Gerenciamento de Configuração; o modelo ao qual ele está associado e tudo o que é afetado ou influenciado por este documento</w:t>
+        <w:t>&lt;e</w:t>
+      </w:r>
+      <w:r>
+        <w:rPr>
+          <w:rFonts w:ascii="Arial" w:eastAsia="Arial" w:hAnsi="Arial" w:cs="Arial"/>
+          <w:bCs/>
+          <w:i/>
+          <w:iCs/>
+          <w:color w:val="0000FF"/>
+          <w:sz w:val="20"/>
+          <w:szCs w:val="20"/>
+          <w:lang w:eastAsia="pt-BR"/>
+        </w:rPr>
+        <w:t>sta subseção apresenta uma lista completa de todos os documentos mencionados no Plano de Gerenciamento de Configuração. Identifique os documentos por título, número de relatório (se aplicável), data e organização responsável pela publicação. Especifique as fontes a partir das quais as referências podem ser obtidas. Essas informações podem ser fornecidas por um anexo ou outro documento</w:t>
       </w:r>
       <w:r>
         <w:rPr>
@@ -835,229 +899,21 @@
       <w:pPr>
         <w:spacing w:line="240" w:lineRule="auto"/>
         <w:rPr>
-          <w:rFonts w:ascii="Arial" w:eastAsia="Arial" w:hAnsi="Arial" w:cs="Arial"/>
-          <w:bCs/>
-          <w:i/>
-          <w:iCs/>
-          <w:color w:val="0000FF"/>
-          <w:sz w:val="20"/>
-          <w:szCs w:val="20"/>
-          <w:lang w:eastAsia="pt-BR"/>
-        </w:rPr>
-      </w:pPr>
-    </w:p>
-    <w:p>
-      <w:pPr>
-        <w:spacing w:line="240" w:lineRule="auto"/>
-        <w:rPr>
-          <w:rFonts w:ascii="Times New Roman" w:eastAsia="Times New Roman" w:hAnsi="Times New Roman" w:cs="Times New Roman"/>
-          <w:sz w:val="24"/>
-          <w:szCs w:val="24"/>
-          <w:lang w:eastAsia="pt-BR"/>
-        </w:rPr>
-      </w:pPr>
-      <w:r>
-        <w:rPr>
-          <w:rFonts w:ascii="Calibri" w:eastAsia="Times New Roman" w:hAnsi="Calibri" w:cs="Times New Roman"/>
-          <w:color w:val="00000A"/>
-          <w:sz w:val="24"/>
-          <w:szCs w:val="24"/>
-          <w:lang w:eastAsia="pt-BR"/>
-        </w:rPr>
-        <w:t xml:space="preserve">1.3 </w:t>
-      </w:r>
-      <w:r>
-        <w:rPr>
-          <w:rFonts w:ascii="Calibri" w:eastAsia="Times New Roman" w:hAnsi="Calibri" w:cs="Times New Roman"/>
-          <w:b/>
-          <w:bCs/>
-          <w:color w:val="00000A"/>
-          <w:sz w:val="24"/>
-          <w:szCs w:val="24"/>
-          <w:lang w:eastAsia="pt-BR"/>
-        </w:rPr>
-        <w:t>Definições, Acrônimos e Abreviações</w:t>
-      </w:r>
-    </w:p>
-    <w:p>
-      <w:pPr>
-        <w:spacing w:line="240" w:lineRule="auto"/>
-        <w:jc w:val="both"/>
-        <w:rPr>
-          <w:rFonts w:ascii="Arial" w:eastAsia="Arial" w:hAnsi="Arial" w:cs="Arial"/>
-          <w:bCs/>
-          <w:i/>
-          <w:iCs/>
-          <w:color w:val="0000FF"/>
-          <w:sz w:val="20"/>
-          <w:szCs w:val="20"/>
-          <w:lang w:eastAsia="pt-BR"/>
-        </w:rPr>
-      </w:pPr>
-      <w:r>
-        <w:rPr>
-          <w:rFonts w:ascii="Arial" w:eastAsia="Arial" w:hAnsi="Arial" w:cs="Arial"/>
-          <w:bCs/>
-          <w:i/>
-          <w:iCs/>
-          <w:color w:val="0000FF"/>
-          <w:sz w:val="20"/>
-          <w:szCs w:val="20"/>
-          <w:lang w:eastAsia="pt-BR"/>
-        </w:rPr>
-        <w:t>&lt;e</w:t>
-      </w:r>
-      <w:r>
-        <w:rPr>
-          <w:rFonts w:ascii="Arial" w:eastAsia="Arial" w:hAnsi="Arial" w:cs="Arial"/>
-          <w:bCs/>
-          <w:i/>
-          <w:iCs/>
-          <w:color w:val="0000FF"/>
-          <w:sz w:val="20"/>
-          <w:szCs w:val="20"/>
-          <w:lang w:eastAsia="pt-BR"/>
-        </w:rPr>
-        <w:t>sta subseção apresenta as definições de todos os termos, acrônimos e abreviações necessários para a correta interpretação do Plano de Gerenciamento de Configuração.  Essas informações podem ser fornecidas mediante referência ao Glossário do projeto</w:t>
-      </w:r>
-      <w:r>
-        <w:rPr>
-          <w:rFonts w:ascii="Arial" w:eastAsia="Arial" w:hAnsi="Arial" w:cs="Arial"/>
-          <w:bCs/>
-          <w:i/>
-          <w:iCs/>
-          <w:color w:val="0000FF"/>
-          <w:sz w:val="20"/>
-          <w:szCs w:val="20"/>
-          <w:lang w:eastAsia="pt-BR"/>
-        </w:rPr>
-        <w:t>&gt;</w:t>
-      </w:r>
-    </w:p>
-    <w:p>
-      <w:pPr>
-        <w:spacing w:after="0" w:line="240" w:lineRule="auto"/>
-        <w:rPr>
-          <w:rFonts w:ascii="Times New Roman" w:eastAsia="Times New Roman" w:hAnsi="Times New Roman" w:cs="Times New Roman"/>
-          <w:sz w:val="24"/>
-          <w:szCs w:val="24"/>
-          <w:lang w:eastAsia="pt-BR"/>
-        </w:rPr>
-      </w:pPr>
-    </w:p>
-    <w:p>
-      <w:pPr>
-        <w:spacing w:line="240" w:lineRule="auto"/>
-        <w:rPr>
-          <w:rFonts w:ascii="Calibri" w:eastAsia="Times New Roman" w:hAnsi="Calibri" w:cs="Times New Roman"/>
-          <w:b/>
-          <w:bCs/>
-          <w:color w:val="00000A"/>
-          <w:sz w:val="24"/>
-          <w:szCs w:val="24"/>
-          <w:lang w:eastAsia="pt-BR"/>
-        </w:rPr>
-      </w:pPr>
-      <w:r>
-        <w:rPr>
-          <w:rFonts w:ascii="Calibri" w:eastAsia="Times New Roman" w:hAnsi="Calibri" w:cs="Times New Roman"/>
-          <w:b/>
-          <w:bCs/>
-          <w:color w:val="00000A"/>
-          <w:sz w:val="24"/>
-          <w:szCs w:val="24"/>
-          <w:lang w:eastAsia="pt-BR"/>
-        </w:rPr>
-        <w:t>1.4 Referências</w:t>
-      </w:r>
-    </w:p>
-    <w:p>
-      <w:pPr>
-        <w:spacing w:line="240" w:lineRule="auto"/>
-        <w:jc w:val="both"/>
-        <w:rPr>
-          <w:rFonts w:ascii="Arial" w:eastAsia="Arial" w:hAnsi="Arial" w:cs="Arial"/>
-          <w:bCs/>
-          <w:i/>
-          <w:iCs/>
-          <w:color w:val="0000FF"/>
-          <w:sz w:val="20"/>
-          <w:szCs w:val="20"/>
-          <w:lang w:eastAsia="pt-BR"/>
-        </w:rPr>
-      </w:pPr>
-      <w:r>
-        <w:rPr>
-          <w:rFonts w:ascii="Arial" w:eastAsia="Arial" w:hAnsi="Arial" w:cs="Arial"/>
-          <w:bCs/>
-          <w:i/>
-          <w:iCs/>
-          <w:color w:val="0000FF"/>
-          <w:sz w:val="20"/>
-          <w:szCs w:val="20"/>
-          <w:lang w:eastAsia="pt-BR"/>
-        </w:rPr>
-        <w:t>&lt;e</w:t>
-      </w:r>
-      <w:r>
-        <w:rPr>
-          <w:rFonts w:ascii="Arial" w:eastAsia="Arial" w:hAnsi="Arial" w:cs="Arial"/>
-          <w:bCs/>
-          <w:i/>
-          <w:iCs/>
-          <w:color w:val="0000FF"/>
-          <w:sz w:val="20"/>
-          <w:szCs w:val="20"/>
-          <w:lang w:eastAsia="pt-BR"/>
-        </w:rPr>
-        <w:t xml:space="preserve">sta subseção apresenta uma lista completa de todos os documentos mencionados no Plano de Gerenciamento de Configuração. Identifique os documentos por título, número de relatório (se aplicável), data e organização responsável pela publicação. Especifique as fontes a partir </w:t>
-      </w:r>
-      <w:r>
-        <w:rPr>
-          <w:rFonts w:ascii="Arial" w:eastAsia="Arial" w:hAnsi="Arial" w:cs="Arial"/>
-          <w:bCs/>
-          <w:i/>
-          <w:iCs/>
-          <w:color w:val="0000FF"/>
-          <w:sz w:val="20"/>
-          <w:szCs w:val="20"/>
+          <w:rFonts w:ascii="Times New Roman" w:eastAsia="Times New Roman" w:hAnsi="Times New Roman" w:cs="Times New Roman"/>
+          <w:sz w:val="24"/>
+          <w:szCs w:val="24"/>
+          <w:lang w:eastAsia="pt-BR"/>
+        </w:rPr>
+      </w:pPr>
+      <w:r>
+        <w:rPr>
+          <w:rFonts w:ascii="Calibri" w:eastAsia="Times New Roman" w:hAnsi="Calibri" w:cs="Times New Roman"/>
+          <w:color w:val="00000A"/>
+          <w:sz w:val="24"/>
+          <w:szCs w:val="24"/>
           <w:lang w:eastAsia="pt-BR"/>
         </w:rPr>
         <w:lastRenderedPageBreak/>
-        <w:t>das quais as referências podem ser obtidas. Essas informações podem ser fornecidas por um anexo ou outro documento</w:t>
-      </w:r>
-      <w:r>
-        <w:rPr>
-          <w:rFonts w:ascii="Arial" w:eastAsia="Arial" w:hAnsi="Arial" w:cs="Arial"/>
-          <w:bCs/>
-          <w:i/>
-          <w:iCs/>
-          <w:color w:val="0000FF"/>
-          <w:sz w:val="20"/>
-          <w:szCs w:val="20"/>
-          <w:lang w:eastAsia="pt-BR"/>
-        </w:rPr>
-        <w:t>&gt;</w:t>
-      </w:r>
-    </w:p>
-    <w:p>
-      <w:pPr>
-        <w:spacing w:line="240" w:lineRule="auto"/>
-        <w:rPr>
-          <w:rFonts w:ascii="Times New Roman" w:eastAsia="Times New Roman" w:hAnsi="Times New Roman" w:cs="Times New Roman"/>
-          <w:sz w:val="24"/>
-          <w:szCs w:val="24"/>
-          <w:lang w:eastAsia="pt-BR"/>
-        </w:rPr>
-      </w:pPr>
-      <w:r>
-        <w:rPr>
-          <w:rFonts w:ascii="Calibri" w:eastAsia="Times New Roman" w:hAnsi="Calibri" w:cs="Times New Roman"/>
-          <w:color w:val="00000A"/>
-          <w:sz w:val="24"/>
-          <w:szCs w:val="24"/>
-          <w:lang w:eastAsia="pt-BR"/>
-        </w:rPr>
         <w:t xml:space="preserve">1.5 </w:t>
       </w:r>
       <w:r>
@@ -1893,6 +1749,7 @@
           <w:lang w:eastAsia="pt-BR"/>
         </w:rPr>
       </w:pPr>
+      <w:proofErr w:type="gramStart"/>
       <w:r>
         <w:rPr>
           <w:rFonts w:ascii="Calibri" w:eastAsia="Times New Roman" w:hAnsi="Calibri" w:cs="Times New Roman"/>
@@ -1902,24 +1759,36 @@
           <w:szCs w:val="24"/>
           <w:lang w:eastAsia="pt-BR"/>
         </w:rPr>
-        <w:t>3.1  Identificação da Configuração</w:t>
-      </w:r>
-    </w:p>
-    <w:p>
-      <w:pPr>
-        <w:spacing w:line="240" w:lineRule="auto"/>
-        <w:rPr>
-          <w:rFonts w:ascii="Times New Roman" w:eastAsia="Times New Roman" w:hAnsi="Times New Roman" w:cs="Times New Roman"/>
+        <w:t>3.1  Identificação</w:t>
+      </w:r>
+      <w:proofErr w:type="gramEnd"/>
+      <w:r>
+        <w:rPr>
+          <w:rFonts w:ascii="Calibri" w:eastAsia="Times New Roman" w:hAnsi="Calibri" w:cs="Times New Roman"/>
           <w:b/>
-          <w:sz w:val="24"/>
-          <w:szCs w:val="24"/>
-          <w:lang w:eastAsia="pt-BR"/>
-        </w:rPr>
-      </w:pPr>
-      <w:r>
-        <w:rPr>
-          <w:rFonts w:ascii="Calibri" w:eastAsia="Times New Roman" w:hAnsi="Calibri" w:cs="Times New Roman"/>
+          <w:color w:val="00000A"/>
+          <w:sz w:val="24"/>
+          <w:szCs w:val="24"/>
+          <w:lang w:eastAsia="pt-BR"/>
+        </w:rPr>
+        <w:t xml:space="preserve"> da Configuração</w:t>
+      </w:r>
+    </w:p>
+    <w:p>
+      <w:pPr>
+        <w:spacing w:line="240" w:lineRule="auto"/>
+        <w:rPr>
+          <w:rFonts w:ascii="Times New Roman" w:eastAsia="Times New Roman" w:hAnsi="Times New Roman" w:cs="Times New Roman"/>
           <w:b/>
+          <w:sz w:val="24"/>
+          <w:szCs w:val="24"/>
+          <w:lang w:eastAsia="pt-BR"/>
+        </w:rPr>
+      </w:pPr>
+      <w:r>
+        <w:rPr>
+          <w:rFonts w:ascii="Calibri" w:eastAsia="Times New Roman" w:hAnsi="Calibri" w:cs="Times New Roman"/>
+          <w:b/>
           <w:color w:val="00000A"/>
           <w:sz w:val="24"/>
           <w:szCs w:val="24"/>
@@ -2146,8 +2015,21 @@
           <w:szCs w:val="20"/>
           <w:lang w:eastAsia="pt-BR"/>
         </w:rPr>
+        <w:t xml:space="preserve">Descreva em que pontos do ciclo de vida do projeto ou produto as baselines devem ser estabelecidas. As baselines mais comuns devem ser definidas ao final de cada uma das fases </w:t>
+      </w:r>
+      <w:r>
+        <w:rPr>
+          <w:rFonts w:ascii="Arial" w:eastAsia="Arial" w:hAnsi="Arial" w:cs="Arial"/>
+          <w:bCs/>
+          <w:i/>
+          <w:iCs/>
+          <w:color w:val="0000FF"/>
+          <w:sz w:val="20"/>
+          <w:szCs w:val="20"/>
+          <w:lang w:eastAsia="pt-BR"/>
+        </w:rPr>
         <w:lastRenderedPageBreak/>
-        <w:t xml:space="preserve">Descreva em que pontos do ciclo de vida do projeto ou produto as baselines devem ser estabelecidas. As baselines mais comuns devem ser definidas ao final de cada uma das fases de Iniciação, Elaboração, Construção e Transição. Elas também podem ser geradas no final de iterações ocorridas dentro das várias fases ou com </w:t>
+        <w:t xml:space="preserve">de Iniciação, Elaboração, Construção e Transição. Elas também podem ser geradas no final de iterações ocorridas dentro das várias fases ou com </w:t>
       </w:r>
       <w:r>
         <w:rPr>
@@ -2383,6 +2265,7 @@
           <w:lang w:eastAsia="pt-BR"/>
         </w:rPr>
       </w:pPr>
+      <w:proofErr w:type="gramStart"/>
       <w:r>
         <w:rPr>
           <w:rFonts w:ascii="Calibri" w:eastAsia="Times New Roman" w:hAnsi="Calibri" w:cs="Times New Roman"/>
@@ -2403,7 +2286,20 @@
           <w:szCs w:val="24"/>
           <w:lang w:eastAsia="pt-BR"/>
         </w:rPr>
-        <w:t>Comitê de Controle de Mudança (CCB)</w:t>
+        <w:t>Comitê</w:t>
+      </w:r>
+      <w:proofErr w:type="gramEnd"/>
+      <w:r>
+        <w:rPr>
+          <w:rFonts w:ascii="Calibri" w:eastAsia="Times New Roman" w:hAnsi="Calibri" w:cs="Times New Roman"/>
+          <w:b/>
+          <w:bCs/>
+          <w:color w:val="00000A"/>
+          <w:sz w:val="24"/>
+          <w:szCs w:val="24"/>
+          <w:lang w:eastAsia="pt-BR"/>
+        </w:rPr>
+        <w:t xml:space="preserve"> de Controle de Mudança (CCB)</w:t>
       </w:r>
     </w:p>
     <w:p>
@@ -2836,7 +2732,7 @@
           <w:szCs w:val="20"/>
           <w:lang w:eastAsia="pt-BR"/>
         </w:rPr>
-        <w:t xml:space="preserve">Tendência (Relatórios Relacionados a Períodos e Contagens): Qual é o número acumulado de defeitos encontrados e corrigidos no decorrer do tempo? Qual é a </w:t>
+        <w:t xml:space="preserve">Tendência (Relatórios Relacionados a Períodos e Contagens): Qual é o número acumulado de defeitos encontrados e corrigidos no decorrer do tempo? Qual é a classificação dos defeitos detectados e corrigidos? Qual é a "lacuna de qualidade" </w:t>
       </w:r>
       <w:r>
         <w:rPr>
@@ -2850,7 +2746,7 @@
           <w:lang w:eastAsia="pt-BR"/>
         </w:rPr>
         <w:lastRenderedPageBreak/>
-        <w:t>classificação dos defeitos detectados e corrigidos? Qual é a "lacuna de qualidade" em termos de defeitos pendentes versus defeitos corrigidos? Qual é a média de tempo de correção de um defeito?</w:t>
+        <w:t>em termos de defeitos pendentes versus defeitos corrigidos? Qual é a média de tempo de correção de um defeito?</w:t>
       </w:r>
       <w:r>
         <w:rPr>
@@ -5167,6 +5063,7 @@
     <w:lsdException w:name="HTML Sample" w:semiHidden="1" w:unhideWhenUsed="1"/>
     <w:lsdException w:name="HTML Typewriter" w:semiHidden="1" w:unhideWhenUsed="1"/>
     <w:lsdException w:name="HTML Variable" w:semiHidden="1" w:unhideWhenUsed="1"/>
+    <w:lsdException w:name="Normal Table" w:semiHidden="1" w:unhideWhenUsed="1"/>
     <w:lsdException w:name="annotation subject" w:semiHidden="1" w:unhideWhenUsed="1"/>
     <w:lsdException w:name="No List" w:semiHidden="1" w:unhideWhenUsed="1"/>
     <w:lsdException w:name="Outline List 1" w:semiHidden="1" w:unhideWhenUsed="1"/>
@@ -5213,8 +5110,10 @@
     <w:lsdException w:name="Table Subtle 2" w:semiHidden="1" w:unhideWhenUsed="1"/>
     <w:lsdException w:name="Table Web 1" w:semiHidden="1" w:unhideWhenUsed="1"/>
     <w:lsdException w:name="Table Web 2" w:semiHidden="1" w:unhideWhenUsed="1"/>
+    <w:lsdException w:name="Table Web 3" w:semiHidden="1" w:unhideWhenUsed="1"/>
     <w:lsdException w:name="Balloon Text" w:semiHidden="1" w:unhideWhenUsed="1"/>
     <w:lsdException w:name="Table Grid" w:uiPriority="59"/>
+    <w:lsdException w:name="Table Theme" w:semiHidden="1" w:unhideWhenUsed="1"/>
     <w:lsdException w:name="Placeholder Text" w:semiHidden="1"/>
     <w:lsdException w:name="No Spacing" w:uiPriority="1" w:qFormat="1"/>
     <w:lsdException w:name="Light Shading" w:uiPriority="60"/>

</xml_diff>

<commit_message>
Terceiro commit, feito a documentação do tópico Escopo no arquivo MAT02
</commit_message>
<xml_diff>
--- a/EAD1/MAT02-Template-Plano de GC.docx
+++ b/EAD1/MAT02-Template-Plano de GC.docx
@@ -2,19 +2,19 @@
 <file path=word/document.xml><?xml version="1.0" encoding="utf-8"?>
 <w:document xmlns:wpc="http://schemas.microsoft.com/office/word/2010/wordprocessingCanvas" xmlns:cx="http://schemas.microsoft.com/office/drawing/2014/chartex" xmlns:cx1="http://schemas.microsoft.com/office/drawing/2015/9/8/chartex" xmlns:cx2="http://schemas.microsoft.com/office/drawing/2015/10/21/chartex" xmlns:cx3="http://schemas.microsoft.com/office/drawing/2016/5/9/chartex" xmlns:cx4="http://schemas.microsoft.com/office/drawing/2016/5/10/chartex" xmlns:cx5="http://schemas.microsoft.com/office/drawing/2016/5/11/chartex" xmlns:cx6="http://schemas.microsoft.com/office/drawing/2016/5/12/chartex" xmlns:cx7="http://schemas.microsoft.com/office/drawing/2016/5/13/chartex" xmlns:cx8="http://schemas.microsoft.com/office/drawing/2016/5/14/chartex" xmlns:mc="http://schemas.openxmlformats.org/markup-compatibility/2006" xmlns:aink="http://schemas.microsoft.com/office/drawing/2016/ink" xmlns:am3d="http://schemas.microsoft.com/office/drawing/2017/model3d" xmlns:o="urn:schemas-microsoft-com:office:office" xmlns:oel="http://schemas.microsoft.com/office/2019/extlst" xmlns:r="http://schemas.openxmlformats.org/officeDocument/2006/relationships" xmlns:m="http://schemas.openxmlformats.org/officeDocument/2006/math" xmlns:v="urn:schemas-microsoft-com:vml" xmlns:wp14="http://schemas.microsoft.com/office/word/2010/wordprocessingDrawing" xmlns:wp="http://schemas.openxmlformats.org/drawingml/2006/wordprocessingDrawing" xmlns:w10="urn:schemas-microsoft-com:office:word" xmlns:w="http://schemas.openxmlformats.org/wordprocessingml/2006/main" xmlns:w14="http://schemas.microsoft.com/office/word/2010/wordml" xmlns:w15="http://schemas.microsoft.com/office/word/2012/wordml" xmlns:w16cex="http://schemas.microsoft.com/office/word/2018/wordml/cex" xmlns:w16cid="http://schemas.microsoft.com/office/word/2016/wordml/cid" xmlns:w16="http://schemas.microsoft.com/office/word/2018/wordml" xmlns:w16du="http://schemas.microsoft.com/office/word/2023/wordml/word16du" xmlns:w16sdtdh="http://schemas.microsoft.com/office/word/2020/wordml/sdtdatahash" xmlns:w16se="http://schemas.microsoft.com/office/word/2015/wordml/symex" xmlns:wpg="http://schemas.microsoft.com/office/word/2010/wordprocessingGroup" xmlns:wpi="http://schemas.microsoft.com/office/word/2010/wordprocessingInk" xmlns:wne="http://schemas.microsoft.com/office/word/2006/wordml" xmlns:wps="http://schemas.microsoft.com/office/word/2010/wordprocessingShape" mc:Ignorable="w14 w15 w16se w16cid w16 w16cex w16sdtdh wp14">
   <w:body>
-    <w:p>
-      <w:pPr>
-        <w:spacing w:line="240" w:lineRule="auto"/>
-        <w:rPr>
-          <w:rFonts w:ascii="Times New Roman" w:eastAsia="Times New Roman" w:hAnsi="Times New Roman" w:cs="Times New Roman"/>
-          <w:sz w:val="24"/>
-          <w:szCs w:val="24"/>
-          <w:lang w:eastAsia="pt-BR"/>
-        </w:rPr>
-      </w:pPr>
-      <w:r>
-        <w:rPr>
-          <w:rFonts w:ascii="Calibri" w:eastAsia="Times New Roman" w:hAnsi="Calibri" w:cs="Times New Roman"/>
+    <w:p xmlns:wp14="http://schemas.microsoft.com/office/word/2010/wordml" wp14:textId="77777777">
+      <w:pPr>
+        <w:spacing w:line="240" w:lineRule="auto"/>
+        <w:rPr>
+          <w:rFonts w:ascii="Times New Roman" w:hAnsi="Times New Roman" w:eastAsia="Times New Roman" w:cs="Times New Roman"/>
+          <w:sz w:val="24"/>
+          <w:szCs w:val="24"/>
+          <w:lang w:eastAsia="pt-BR"/>
+        </w:rPr>
+      </w:pPr>
+      <w:r>
+        <w:rPr>
+          <w:rFonts w:ascii="Calibri" w:hAnsi="Calibri" w:eastAsia="Times New Roman" w:cs="Times New Roman"/>
           <w:b/>
           <w:bCs/>
           <w:color w:val="00000A"/>
@@ -26,7 +26,7 @@
       </w:r>
       <w:r>
         <w:rPr>
-          <w:rFonts w:ascii="Calibri" w:eastAsia="Times New Roman" w:hAnsi="Calibri" w:cs="Times New Roman"/>
+          <w:rFonts w:ascii="Calibri" w:hAnsi="Calibri" w:eastAsia="Times New Roman" w:cs="Times New Roman"/>
           <w:b/>
           <w:bCs/>
           <w:color w:val="00000A"/>
@@ -38,7 +38,7 @@
       </w:r>
       <w:r>
         <w:rPr>
-          <w:rFonts w:ascii="Calibri" w:eastAsia="Times New Roman" w:hAnsi="Calibri" w:cs="Times New Roman"/>
+          <w:rFonts w:ascii="Calibri" w:hAnsi="Calibri" w:eastAsia="Times New Roman" w:cs="Times New Roman"/>
           <w:b/>
           <w:bCs/>
           <w:color w:val="00000A"/>
@@ -50,7 +50,7 @@
       </w:r>
       <w:r>
         <w:rPr>
-          <w:rFonts w:ascii="Calibri" w:eastAsia="Times New Roman" w:hAnsi="Calibri" w:cs="Times New Roman"/>
+          <w:rFonts w:ascii="Calibri" w:hAnsi="Calibri" w:eastAsia="Times New Roman" w:cs="Times New Roman"/>
           <w:b/>
           <w:bCs/>
           <w:color w:val="00000A"/>
@@ -62,7 +62,7 @@
       </w:r>
       <w:r>
         <w:rPr>
-          <w:rFonts w:ascii="Calibri" w:eastAsia="Times New Roman" w:hAnsi="Calibri" w:cs="Times New Roman"/>
+          <w:rFonts w:ascii="Calibri" w:hAnsi="Calibri" w:eastAsia="Times New Roman" w:cs="Times New Roman"/>
           <w:b/>
           <w:bCs/>
           <w:color w:val="00000A"/>
@@ -71,7 +71,7 @@
         <w:t>              </w:t>
       </w:r>
     </w:p>
-    <w:p>
+    <w:p xmlns:wp14="http://schemas.microsoft.com/office/word/2010/wordml" wp14:textId="77777777">
       <w:pPr>
         <w:pStyle w:val="Standard"/>
         <w:tabs>
@@ -92,7 +92,7 @@
         <w:t>Controle de Versões</w:t>
       </w:r>
     </w:p>
-    <w:p>
+    <w:p xmlns:wp14="http://schemas.microsoft.com/office/word/2010/wordml" wp14:textId="77777777">
       <w:pPr>
         <w:pStyle w:val="Standard"/>
         <w:tabs>
@@ -118,14 +118,14 @@
         <w:gridCol w:w="2736"/>
         <w:gridCol w:w="4722"/>
       </w:tblGrid>
-      <w:tr>
+      <w:tr xmlns:wp14="http://schemas.microsoft.com/office/word/2010/wordml" wp14:textId="77777777">
         <w:tc>
           <w:tcPr>
             <w:tcW w:w="993" w:type="dxa"/>
             <w:tcBorders>
-              <w:top w:val="single" w:sz="2" w:space="0" w:color="000000"/>
-              <w:left w:val="single" w:sz="2" w:space="0" w:color="000000"/>
-              <w:bottom w:val="single" w:sz="2" w:space="0" w:color="000000"/>
+              <w:top w:val="single" w:color="000000" w:sz="2" w:space="0"/>
+              <w:left w:val="single" w:color="000000" w:sz="2" w:space="0"/>
+              <w:bottom w:val="single" w:color="000000" w:sz="2" w:space="0"/>
               <w:right w:val="nil"/>
             </w:tcBorders>
             <w:shd w:val="clear" w:color="auto" w:fill="008000"/>
@@ -138,7 +138,7 @@
             <w:vAlign w:val="center"/>
             <w:hideMark/>
           </w:tcPr>
-          <w:p>
+          <w:p wp14:textId="77777777">
             <w:pPr>
               <w:pStyle w:val="TableContents"/>
               <w:jc w:val="center"/>
@@ -166,9 +166,9 @@
           <w:tcPr>
             <w:tcW w:w="1134" w:type="dxa"/>
             <w:tcBorders>
-              <w:top w:val="single" w:sz="2" w:space="0" w:color="000000"/>
-              <w:left w:val="single" w:sz="2" w:space="0" w:color="000000"/>
-              <w:bottom w:val="single" w:sz="2" w:space="0" w:color="000000"/>
+              <w:top w:val="single" w:color="000000" w:sz="2" w:space="0"/>
+              <w:left w:val="single" w:color="000000" w:sz="2" w:space="0"/>
+              <w:bottom w:val="single" w:color="000000" w:sz="2" w:space="0"/>
               <w:right w:val="nil"/>
             </w:tcBorders>
             <w:shd w:val="clear" w:color="auto" w:fill="008000"/>
@@ -181,7 +181,7 @@
             <w:vAlign w:val="center"/>
             <w:hideMark/>
           </w:tcPr>
-          <w:p>
+          <w:p wp14:textId="77777777">
             <w:pPr>
               <w:pStyle w:val="TableContents"/>
               <w:jc w:val="center"/>
@@ -209,10 +209,10 @@
           <w:tcPr>
             <w:tcW w:w="2735" w:type="dxa"/>
             <w:tcBorders>
-              <w:top w:val="single" w:sz="2" w:space="0" w:color="000000"/>
-              <w:left w:val="single" w:sz="2" w:space="0" w:color="000000"/>
-              <w:bottom w:val="single" w:sz="2" w:space="0" w:color="000000"/>
-              <w:right w:val="single" w:sz="2" w:space="0" w:color="000000"/>
+              <w:top w:val="single" w:color="000000" w:sz="2" w:space="0"/>
+              <w:left w:val="single" w:color="000000" w:sz="2" w:space="0"/>
+              <w:bottom w:val="single" w:color="000000" w:sz="2" w:space="0"/>
+              <w:right w:val="single" w:color="000000" w:sz="2" w:space="0"/>
             </w:tcBorders>
             <w:shd w:val="clear" w:color="auto" w:fill="008000"/>
             <w:tcMar>
@@ -224,7 +224,7 @@
             <w:vAlign w:val="center"/>
             <w:hideMark/>
           </w:tcPr>
-          <w:p>
+          <w:p wp14:textId="77777777">
             <w:pPr>
               <w:pStyle w:val="TableContents"/>
               <w:jc w:val="center"/>
@@ -252,10 +252,10 @@
           <w:tcPr>
             <w:tcW w:w="4721" w:type="dxa"/>
             <w:tcBorders>
-              <w:top w:val="single" w:sz="2" w:space="0" w:color="000000"/>
-              <w:left w:val="single" w:sz="2" w:space="0" w:color="000000"/>
-              <w:bottom w:val="single" w:sz="2" w:space="0" w:color="000000"/>
-              <w:right w:val="single" w:sz="2" w:space="0" w:color="000000"/>
+              <w:top w:val="single" w:color="000000" w:sz="2" w:space="0"/>
+              <w:left w:val="single" w:color="000000" w:sz="2" w:space="0"/>
+              <w:bottom w:val="single" w:color="000000" w:sz="2" w:space="0"/>
+              <w:right w:val="single" w:color="000000" w:sz="2" w:space="0"/>
             </w:tcBorders>
             <w:shd w:val="clear" w:color="auto" w:fill="008000"/>
             <w:tcMar>
@@ -267,7 +267,7 @@
             <w:vAlign w:val="center"/>
             <w:hideMark/>
           </w:tcPr>
-          <w:p>
+          <w:p wp14:textId="77777777">
             <w:pPr>
               <w:pStyle w:val="TableContents"/>
               <w:jc w:val="center"/>
@@ -292,14 +292,14 @@
           </w:p>
         </w:tc>
       </w:tr>
-      <w:tr>
+      <w:tr xmlns:wp14="http://schemas.microsoft.com/office/word/2010/wordml" wp14:textId="77777777">
         <w:tc>
           <w:tcPr>
             <w:tcW w:w="993" w:type="dxa"/>
             <w:tcBorders>
               <w:top w:val="nil"/>
-              <w:left w:val="single" w:sz="2" w:space="0" w:color="000000"/>
-              <w:bottom w:val="single" w:sz="2" w:space="0" w:color="000000"/>
+              <w:left w:val="single" w:color="000000" w:sz="2" w:space="0"/>
+              <w:bottom w:val="single" w:color="000000" w:sz="2" w:space="0"/>
               <w:right w:val="nil"/>
             </w:tcBorders>
             <w:tcMar>
@@ -309,7 +309,7 @@
               <w:right w:w="55" w:type="dxa"/>
             </w:tcMar>
           </w:tcPr>
-          <w:p>
+          <w:p wp14:textId="77777777">
             <w:pPr>
               <w:pStyle w:val="TableContents"/>
               <w:jc w:val="center"/>
@@ -334,8 +334,8 @@
             <w:tcW w:w="1134" w:type="dxa"/>
             <w:tcBorders>
               <w:top w:val="nil"/>
-              <w:left w:val="single" w:sz="2" w:space="0" w:color="000000"/>
-              <w:bottom w:val="single" w:sz="2" w:space="0" w:color="000000"/>
+              <w:left w:val="single" w:color="000000" w:sz="2" w:space="0"/>
+              <w:bottom w:val="single" w:color="000000" w:sz="2" w:space="0"/>
               <w:right w:val="nil"/>
             </w:tcBorders>
             <w:tcMar>
@@ -345,7 +345,7 @@
               <w:right w:w="55" w:type="dxa"/>
             </w:tcMar>
           </w:tcPr>
-          <w:p>
+          <w:p wp14:textId="77777777">
             <w:pPr>
               <w:pStyle w:val="TableContents"/>
               <w:jc w:val="center"/>
@@ -370,8 +370,8 @@
             <w:tcW w:w="2735" w:type="dxa"/>
             <w:tcBorders>
               <w:top w:val="nil"/>
-              <w:left w:val="single" w:sz="2" w:space="0" w:color="000000"/>
-              <w:bottom w:val="single" w:sz="2" w:space="0" w:color="000000"/>
+              <w:left w:val="single" w:color="000000" w:sz="2" w:space="0"/>
+              <w:bottom w:val="single" w:color="000000" w:sz="2" w:space="0"/>
               <w:right w:val="nil"/>
             </w:tcBorders>
             <w:tcMar>
@@ -381,7 +381,7 @@
               <w:right w:w="55" w:type="dxa"/>
             </w:tcMar>
           </w:tcPr>
-          <w:p>
+          <w:p wp14:textId="77777777">
             <w:pPr>
               <w:pStyle w:val="TableContents"/>
               <w:jc w:val="center"/>
@@ -406,9 +406,9 @@
             <w:tcW w:w="4721" w:type="dxa"/>
             <w:tcBorders>
               <w:top w:val="nil"/>
-              <w:left w:val="single" w:sz="2" w:space="0" w:color="000000"/>
-              <w:bottom w:val="single" w:sz="2" w:space="0" w:color="000000"/>
-              <w:right w:val="single" w:sz="2" w:space="0" w:color="000000"/>
+              <w:left w:val="single" w:color="000000" w:sz="2" w:space="0"/>
+              <w:bottom w:val="single" w:color="000000" w:sz="2" w:space="0"/>
+              <w:right w:val="single" w:color="000000" w:sz="2" w:space="0"/>
             </w:tcBorders>
             <w:tcMar>
               <w:top w:w="55" w:type="dxa"/>
@@ -417,7 +417,7 @@
               <w:right w:w="55" w:type="dxa"/>
             </w:tcMar>
           </w:tcPr>
-          <w:p>
+          <w:p wp14:textId="77777777">
             <w:pPr>
               <w:pStyle w:val="TableContents"/>
               <w:jc w:val="both"/>
@@ -439,11 +439,11 @@
         </w:tc>
       </w:tr>
     </w:tbl>
-    <w:p>
-      <w:pPr>
-        <w:spacing w:line="240" w:lineRule="auto"/>
-        <w:rPr>
-          <w:rFonts w:ascii="Calibri" w:eastAsia="Times New Roman" w:hAnsi="Calibri" w:cs="Times New Roman"/>
+    <w:p xmlns:wp14="http://schemas.microsoft.com/office/word/2010/wordml" wp14:textId="77777777">
+      <w:pPr>
+        <w:spacing w:line="240" w:lineRule="auto"/>
+        <w:rPr>
+          <w:rFonts w:ascii="Calibri" w:hAnsi="Calibri" w:eastAsia="Times New Roman" w:cs="Times New Roman"/>
           <w:b/>
           <w:bCs/>
           <w:color w:val="00000A"/>
@@ -451,7 +451,7 @@
         </w:rPr>
       </w:pPr>
     </w:p>
-    <w:p>
+    <w:p xmlns:wp14="http://schemas.microsoft.com/office/word/2010/wordml" wp14:textId="77777777">
       <w:pPr>
         <w:pStyle w:val="PargrafodaLista"/>
         <w:numPr>
@@ -460,7 +460,7 @@
         </w:numPr>
         <w:spacing w:line="240" w:lineRule="auto"/>
         <w:rPr>
-          <w:rFonts w:ascii="Times New Roman" w:eastAsia="Times New Roman" w:hAnsi="Times New Roman" w:cs="Times New Roman"/>
+          <w:rFonts w:ascii="Times New Roman" w:hAnsi="Times New Roman" w:eastAsia="Times New Roman" w:cs="Times New Roman"/>
           <w:sz w:val="28"/>
           <w:szCs w:val="28"/>
           <w:lang w:eastAsia="pt-BR"/>
@@ -468,7 +468,7 @@
       </w:pPr>
       <w:r>
         <w:rPr>
-          <w:rFonts w:ascii="Calibri" w:eastAsia="Times New Roman" w:hAnsi="Calibri" w:cs="Times New Roman"/>
+          <w:rFonts w:ascii="Calibri" w:hAnsi="Calibri" w:eastAsia="Times New Roman" w:cs="Times New Roman"/>
           <w:b/>
           <w:bCs/>
           <w:color w:val="00000A"/>
@@ -479,11 +479,11 @@
         <w:t>Introdução</w:t>
       </w:r>
     </w:p>
-    <w:p>
-      <w:pPr>
-        <w:spacing w:line="240" w:lineRule="auto"/>
-        <w:rPr>
-          <w:rFonts w:ascii="Times New Roman" w:eastAsia="Times New Roman" w:hAnsi="Times New Roman" w:cs="Times New Roman"/>
+    <w:p xmlns:wp14="http://schemas.microsoft.com/office/word/2010/wordml" wp14:textId="77777777">
+      <w:pPr>
+        <w:spacing w:line="240" w:lineRule="auto"/>
+        <w:rPr>
+          <w:rFonts w:ascii="Times New Roman" w:hAnsi="Times New Roman" w:eastAsia="Times New Roman" w:cs="Times New Roman"/>
           <w:sz w:val="28"/>
           <w:szCs w:val="28"/>
           <w:lang w:eastAsia="pt-BR"/>
@@ -491,7 +491,7 @@
       </w:pPr>
       <w:r>
         <w:rPr>
-          <w:rFonts w:ascii="Times New Roman" w:eastAsia="Times New Roman" w:hAnsi="Times New Roman" w:cs="Times New Roman"/>
+          <w:rFonts w:ascii="Times New Roman" w:hAnsi="Times New Roman" w:eastAsia="Times New Roman" w:cs="Times New Roman"/>
           <w:sz w:val="28"/>
           <w:szCs w:val="28"/>
           <w:lang w:eastAsia="pt-BR"/>
@@ -499,11 +499,11 @@
         <w:t>Está atividade será uma documentação de tudo que já foi visto durante a disciplina de GC – Gerencia de Configuração – de forma que possa ser aplicado os conceitos ensinados em sala de aula para a fixação do conteúdo.</w:t>
       </w:r>
     </w:p>
-    <w:p>
-      <w:pPr>
-        <w:spacing w:line="240" w:lineRule="auto"/>
-        <w:rPr>
-          <w:rFonts w:ascii="Times New Roman" w:eastAsia="Times New Roman" w:hAnsi="Times New Roman" w:cs="Times New Roman"/>
+    <w:p xmlns:wp14="http://schemas.microsoft.com/office/word/2010/wordml" wp14:textId="77777777">
+      <w:pPr>
+        <w:spacing w:line="240" w:lineRule="auto"/>
+        <w:rPr>
+          <w:rFonts w:ascii="Times New Roman" w:hAnsi="Times New Roman" w:eastAsia="Times New Roman" w:cs="Times New Roman"/>
           <w:sz w:val="28"/>
           <w:szCs w:val="28"/>
           <w:lang w:eastAsia="pt-BR"/>
@@ -511,7 +511,7 @@
       </w:pPr>
       <w:r>
         <w:rPr>
-          <w:rFonts w:ascii="Times New Roman" w:eastAsia="Times New Roman" w:hAnsi="Times New Roman" w:cs="Times New Roman"/>
+          <w:rFonts w:ascii="Times New Roman" w:hAnsi="Times New Roman" w:eastAsia="Times New Roman" w:cs="Times New Roman"/>
           <w:sz w:val="28"/>
           <w:szCs w:val="28"/>
           <w:lang w:eastAsia="pt-BR"/>
@@ -520,7 +520,7 @@
       </w:r>
       <w:r>
         <w:rPr>
-          <w:rFonts w:ascii="Times New Roman" w:eastAsia="Times New Roman" w:hAnsi="Times New Roman" w:cs="Times New Roman"/>
+          <w:rFonts w:ascii="Times New Roman" w:hAnsi="Times New Roman" w:eastAsia="Times New Roman" w:cs="Times New Roman"/>
           <w:sz w:val="28"/>
           <w:szCs w:val="28"/>
           <w:lang w:eastAsia="pt-BR"/>
@@ -529,7 +529,7 @@
       </w:r>
       <w:r>
         <w:rPr>
-          <w:rFonts w:ascii="Times New Roman" w:eastAsia="Times New Roman" w:hAnsi="Times New Roman" w:cs="Times New Roman"/>
+          <w:rFonts w:ascii="Times New Roman" w:hAnsi="Times New Roman" w:eastAsia="Times New Roman" w:cs="Times New Roman"/>
           <w:sz w:val="28"/>
           <w:szCs w:val="28"/>
           <w:lang w:eastAsia="pt-BR"/>
@@ -538,7 +538,7 @@
       </w:r>
       <w:r>
         <w:rPr>
-          <w:rFonts w:ascii="Times New Roman" w:eastAsia="Times New Roman" w:hAnsi="Times New Roman" w:cs="Times New Roman"/>
+          <w:rFonts w:ascii="Times New Roman" w:hAnsi="Times New Roman" w:eastAsia="Times New Roman" w:cs="Times New Roman"/>
           <w:sz w:val="28"/>
           <w:szCs w:val="28"/>
           <w:lang w:eastAsia="pt-BR"/>
@@ -546,11 +546,11 @@
         <w:t xml:space="preserve"> para que então seja possível realizar o versionamento deste documento.</w:t>
       </w:r>
     </w:p>
-    <w:p>
-      <w:pPr>
-        <w:spacing w:line="240" w:lineRule="auto"/>
-        <w:rPr>
-          <w:rFonts w:ascii="Calibri" w:eastAsia="Times New Roman" w:hAnsi="Calibri" w:cs="Times New Roman"/>
+    <w:p xmlns:wp14="http://schemas.microsoft.com/office/word/2010/wordml" wp14:textId="77777777">
+      <w:pPr>
+        <w:spacing w:line="240" w:lineRule="auto"/>
+        <w:rPr>
+          <w:rFonts w:ascii="Calibri" w:hAnsi="Calibri" w:eastAsia="Times New Roman" w:cs="Times New Roman"/>
           <w:b/>
           <w:bCs/>
           <w:color w:val="00000A"/>
@@ -561,7 +561,7 @@
       </w:pPr>
       <w:r>
         <w:rPr>
-          <w:rFonts w:ascii="Calibri" w:eastAsia="Times New Roman" w:hAnsi="Calibri" w:cs="Times New Roman"/>
+          <w:rFonts w:ascii="Calibri" w:hAnsi="Calibri" w:eastAsia="Times New Roman" w:cs="Times New Roman"/>
           <w:color w:val="00000A"/>
           <w:sz w:val="24"/>
           <w:szCs w:val="24"/>
@@ -571,7 +571,7 @@
       </w:r>
       <w:r>
         <w:rPr>
-          <w:rFonts w:ascii="Calibri" w:eastAsia="Times New Roman" w:hAnsi="Calibri" w:cs="Times New Roman"/>
+          <w:rFonts w:ascii="Calibri" w:hAnsi="Calibri" w:eastAsia="Times New Roman" w:cs="Times New Roman"/>
           <w:b/>
           <w:bCs/>
           <w:color w:val="00000A"/>
@@ -582,11 +582,11 @@
         <w:t>Finalidade</w:t>
       </w:r>
     </w:p>
-    <w:p>
-      <w:pPr>
-        <w:spacing w:line="240" w:lineRule="auto"/>
-        <w:rPr>
-          <w:rFonts w:ascii="Times New Roman" w:eastAsia="Times New Roman" w:hAnsi="Times New Roman" w:cs="Times New Roman"/>
+    <w:p xmlns:wp14="http://schemas.microsoft.com/office/word/2010/wordml" wp14:textId="77777777">
+      <w:pPr>
+        <w:spacing w:line="240" w:lineRule="auto"/>
+        <w:rPr>
+          <w:rFonts w:ascii="Times New Roman" w:hAnsi="Times New Roman" w:eastAsia="Times New Roman" w:cs="Times New Roman"/>
           <w:sz w:val="28"/>
           <w:szCs w:val="28"/>
           <w:lang w:eastAsia="pt-BR"/>
@@ -594,7 +594,7 @@
       </w:pPr>
       <w:r>
         <w:rPr>
-          <w:rFonts w:ascii="Times New Roman" w:eastAsia="Times New Roman" w:hAnsi="Times New Roman" w:cs="Times New Roman"/>
+          <w:rFonts w:ascii="Times New Roman" w:hAnsi="Times New Roman" w:eastAsia="Times New Roman" w:cs="Times New Roman"/>
           <w:sz w:val="28"/>
           <w:szCs w:val="28"/>
           <w:lang w:eastAsia="pt-BR"/>
@@ -602,19 +602,19 @@
         <w:t>O objetivo deste plano de gerenciamento de configuração é aplicar os conhecimentos obtidos em sala de aula referente ao controle de modificações, controle de versões e o gerenciamento de construção.</w:t>
       </w:r>
     </w:p>
-    <w:p>
-      <w:pPr>
-        <w:spacing w:line="240" w:lineRule="auto"/>
-        <w:rPr>
-          <w:rFonts w:ascii="Times New Roman" w:eastAsia="Times New Roman" w:hAnsi="Times New Roman" w:cs="Times New Roman"/>
-          <w:sz w:val="24"/>
-          <w:szCs w:val="24"/>
-          <w:lang w:eastAsia="pt-BR"/>
-        </w:rPr>
-      </w:pPr>
-      <w:r>
-        <w:rPr>
-          <w:rFonts w:ascii="Calibri" w:eastAsia="Times New Roman" w:hAnsi="Calibri" w:cs="Times New Roman"/>
+    <w:p xmlns:wp14="http://schemas.microsoft.com/office/word/2010/wordml" wp14:textId="77777777">
+      <w:pPr>
+        <w:spacing w:line="240" w:lineRule="auto"/>
+        <w:rPr>
+          <w:rFonts w:ascii="Times New Roman" w:hAnsi="Times New Roman" w:eastAsia="Times New Roman" w:cs="Times New Roman"/>
+          <w:sz w:val="24"/>
+          <w:szCs w:val="24"/>
+          <w:lang w:eastAsia="pt-BR"/>
+        </w:rPr>
+      </w:pPr>
+      <w:r>
+        <w:rPr>
+          <w:rFonts w:ascii="Calibri" w:hAnsi="Calibri" w:eastAsia="Times New Roman" w:cs="Times New Roman"/>
           <w:color w:val="00000A"/>
           <w:sz w:val="24"/>
           <w:szCs w:val="24"/>
@@ -624,7 +624,7 @@
       </w:r>
       <w:r>
         <w:rPr>
-          <w:rFonts w:ascii="Calibri" w:eastAsia="Times New Roman" w:hAnsi="Calibri" w:cs="Times New Roman"/>
+          <w:rFonts w:ascii="Calibri" w:hAnsi="Calibri" w:eastAsia="Times New Roman" w:cs="Times New Roman"/>
           <w:color w:val="00000A"/>
           <w:sz w:val="24"/>
           <w:szCs w:val="24"/>
@@ -634,7 +634,115 @@
       </w:r>
       <w:r>
         <w:rPr>
-          <w:rFonts w:ascii="Calibri" w:eastAsia="Times New Roman" w:hAnsi="Calibri" w:cs="Times New Roman"/>
+          <w:rFonts w:ascii="Calibri" w:hAnsi="Calibri" w:eastAsia="Times New Roman" w:cs="Times New Roman"/>
+          <w:b w:val="1"/>
+          <w:bCs w:val="1"/>
+          <w:color w:val="00000A"/>
+          <w:sz w:val="24"/>
+          <w:szCs w:val="24"/>
+          <w:lang w:eastAsia="pt-BR"/>
+        </w:rPr>
+        <w:t>Escopo</w:t>
+      </w:r>
+    </w:p>
+    <w:p xmlns:wp14="http://schemas.microsoft.com/office/word/2010/wordml" wp14:textId="2179294B">
+      <w:pPr>
+        <w:pStyle w:val="Normal"/>
+        <w:spacing w:line="240" w:lineRule="auto"/>
+        <w:rPr>
+          <w:rFonts w:ascii="Times New Roman" w:hAnsi="Times New Roman" w:eastAsia="Times New Roman" w:cs="Times New Roman"/>
+          <w:b w:val="0"/>
+          <w:bCs w:val="0"/>
+          <w:color w:val="00000A"/>
+          <w:sz w:val="28"/>
+          <w:szCs w:val="28"/>
+          <w:lang w:eastAsia="pt-BR"/>
+        </w:rPr>
+      </w:pPr>
+      <w:r>
+        <w:rPr>
+          <w:rFonts w:ascii="Times New Roman" w:hAnsi="Times New Roman" w:eastAsia="Times New Roman" w:cs="Times New Roman"/>
+          <w:b w:val="0"/>
+          <w:bCs w:val="0"/>
+          <w:color w:val="00000A"/>
+          <w:sz w:val="28"/>
+          <w:szCs w:val="28"/>
+          <w:lang w:eastAsia="pt-BR"/>
+        </w:rPr>
+        <w:t xml:space="preserve">Este documento direciona-se a todos os colegas do curso de Tecnologia em </w:t>
+      </w:r>
+      <w:r>
+        <w:rPr>
+          <w:rFonts w:ascii="Times New Roman" w:hAnsi="Times New Roman" w:eastAsia="Times New Roman" w:cs="Times New Roman"/>
+          <w:b w:val="0"/>
+          <w:bCs w:val="0"/>
+          <w:color w:val="00000A"/>
+          <w:sz w:val="28"/>
+          <w:szCs w:val="28"/>
+          <w:lang w:eastAsia="pt-BR"/>
+        </w:rPr>
+        <w:t>Sistemas</w:t>
+      </w:r>
+      <w:r>
+        <w:rPr>
+          <w:rFonts w:ascii="Times New Roman" w:hAnsi="Times New Roman" w:eastAsia="Times New Roman" w:cs="Times New Roman"/>
+          <w:b w:val="0"/>
+          <w:bCs w:val="0"/>
+          <w:color w:val="00000A"/>
+          <w:sz w:val="28"/>
+          <w:szCs w:val="28"/>
+          <w:lang w:eastAsia="pt-BR"/>
+        </w:rPr>
+        <w:t xml:space="preserve"> para Internet, além do IF Goiano Campus Morrinhos e demais colegas da comunidade do </w:t>
+      </w:r>
+      <w:r>
+        <w:rPr>
+          <w:rFonts w:ascii="Times New Roman" w:hAnsi="Times New Roman" w:eastAsia="Times New Roman" w:cs="Times New Roman"/>
+          <w:b w:val="0"/>
+          <w:bCs w:val="0"/>
+          <w:color w:val="00000A"/>
+          <w:sz w:val="28"/>
+          <w:szCs w:val="28"/>
+          <w:lang w:eastAsia="pt-BR"/>
+        </w:rPr>
+        <w:t>Github</w:t>
+      </w:r>
+      <w:r>
+        <w:rPr>
+          <w:rFonts w:ascii="Times New Roman" w:hAnsi="Times New Roman" w:eastAsia="Times New Roman" w:cs="Times New Roman"/>
+          <w:b w:val="0"/>
+          <w:bCs w:val="0"/>
+          <w:color w:val="00000A"/>
+          <w:sz w:val="28"/>
+          <w:szCs w:val="28"/>
+          <w:lang w:eastAsia="pt-BR"/>
+        </w:rPr>
+        <w:t>.</w:t>
+      </w:r>
+    </w:p>
+    <w:p xmlns:wp14="http://schemas.microsoft.com/office/word/2010/wordml" wp14:textId="77777777">
+      <w:pPr>
+        <w:spacing w:line="240" w:lineRule="auto"/>
+        <w:rPr>
+          <w:rFonts w:ascii="Times New Roman" w:hAnsi="Times New Roman" w:eastAsia="Times New Roman" w:cs="Times New Roman"/>
+          <w:sz w:val="24"/>
+          <w:szCs w:val="24"/>
+          <w:lang w:eastAsia="pt-BR"/>
+        </w:rPr>
+      </w:pPr>
+      <w:r>
+        <w:rPr>
+          <w:rFonts w:ascii="Calibri" w:hAnsi="Calibri" w:eastAsia="Times New Roman" w:cs="Times New Roman"/>
+          <w:color w:val="00000A"/>
+          <w:sz w:val="24"/>
+          <w:szCs w:val="24"/>
+          <w:lang w:eastAsia="pt-BR"/>
+        </w:rPr>
+        <w:t xml:space="preserve">1.3 </w:t>
+      </w:r>
+      <w:r>
+        <w:rPr>
+          <w:rFonts w:ascii="Calibri" w:hAnsi="Calibri" w:eastAsia="Times New Roman" w:cs="Times New Roman"/>
           <w:b/>
           <w:bCs/>
           <w:color w:val="00000A"/>
@@ -642,53 +750,53 @@
           <w:szCs w:val="24"/>
           <w:lang w:eastAsia="pt-BR"/>
         </w:rPr>
-        <w:t>Escopo</w:t>
-      </w:r>
-    </w:p>
-    <w:p>
+        <w:t>Definições, Acrônimos e Abreviações</w:t>
+      </w:r>
+    </w:p>
+    <w:p xmlns:wp14="http://schemas.microsoft.com/office/word/2010/wordml" wp14:textId="77777777">
       <w:pPr>
         <w:spacing w:line="240" w:lineRule="auto"/>
         <w:jc w:val="both"/>
         <w:rPr>
-          <w:rFonts w:ascii="Arial" w:eastAsia="Arial" w:hAnsi="Arial" w:cs="Arial"/>
-          <w:bCs/>
-          <w:i/>
-          <w:iCs/>
-          <w:color w:val="0000FF"/>
-          <w:sz w:val="20"/>
-          <w:szCs w:val="20"/>
-          <w:lang w:eastAsia="pt-BR"/>
-        </w:rPr>
-      </w:pPr>
-      <w:r>
-        <w:rPr>
-          <w:rFonts w:ascii="Arial" w:eastAsia="Arial" w:hAnsi="Arial" w:cs="Arial"/>
-          <w:bCs/>
-          <w:i/>
-          <w:iCs/>
-          <w:color w:val="0000FF"/>
-          <w:sz w:val="20"/>
-          <w:szCs w:val="20"/>
-          <w:lang w:eastAsia="pt-BR"/>
-        </w:rPr>
-        <w:t>&lt;</w:t>
-      </w:r>
-      <w:r>
-        <w:rPr>
-          <w:rFonts w:ascii="Arial" w:eastAsia="Arial" w:hAnsi="Arial" w:cs="Arial"/>
-          <w:bCs/>
-          <w:i/>
-          <w:iCs/>
-          <w:color w:val="0000FF"/>
-          <w:sz w:val="20"/>
-          <w:szCs w:val="20"/>
-          <w:lang w:eastAsia="pt-BR"/>
-        </w:rPr>
-        <w:t>Uma breve descrição do escopo deste Plano de Gerenciamento de Configuração; o modelo ao qual ele está associado e tudo o que é afetado ou influenciado por este documento</w:t>
-      </w:r>
-      <w:r>
-        <w:rPr>
-          <w:rFonts w:ascii="Arial" w:eastAsia="Arial" w:hAnsi="Arial" w:cs="Arial"/>
+          <w:rFonts w:ascii="Arial" w:hAnsi="Arial" w:eastAsia="Arial" w:cs="Arial"/>
+          <w:bCs/>
+          <w:i/>
+          <w:iCs/>
+          <w:color w:val="0000FF"/>
+          <w:sz w:val="20"/>
+          <w:szCs w:val="20"/>
+          <w:lang w:eastAsia="pt-BR"/>
+        </w:rPr>
+      </w:pPr>
+      <w:r>
+        <w:rPr>
+          <w:rFonts w:ascii="Arial" w:hAnsi="Arial" w:eastAsia="Arial" w:cs="Arial"/>
+          <w:bCs/>
+          <w:i/>
+          <w:iCs/>
+          <w:color w:val="0000FF"/>
+          <w:sz w:val="20"/>
+          <w:szCs w:val="20"/>
+          <w:lang w:eastAsia="pt-BR"/>
+        </w:rPr>
+        <w:t>&lt;e</w:t>
+      </w:r>
+      <w:r>
+        <w:rPr>
+          <w:rFonts w:ascii="Arial" w:hAnsi="Arial" w:eastAsia="Arial" w:cs="Arial"/>
+          <w:bCs/>
+          <w:i/>
+          <w:iCs/>
+          <w:color w:val="0000FF"/>
+          <w:sz w:val="20"/>
+          <w:szCs w:val="20"/>
+          <w:lang w:eastAsia="pt-BR"/>
+        </w:rPr>
+        <w:t>sta subseção apresenta as definições de todos os termos, acrônimos e abreviações necessários para a correta interpretação do Plano de Gerenciamento de Configuração.  Essas informações podem ser fornecidas mediante referência ao Glossário do projeto</w:t>
+      </w:r>
+      <w:r>
+        <w:rPr>
+          <w:rFonts w:ascii="Arial" w:hAnsi="Arial" w:eastAsia="Arial" w:cs="Arial"/>
           <w:bCs/>
           <w:i/>
           <w:iCs/>
@@ -700,44 +808,22 @@
         <w:t>&gt;</w:t>
       </w:r>
     </w:p>
-    <w:p>
-      <w:pPr>
-        <w:spacing w:line="240" w:lineRule="auto"/>
-        <w:rPr>
-          <w:rFonts w:ascii="Arial" w:eastAsia="Arial" w:hAnsi="Arial" w:cs="Arial"/>
-          <w:bCs/>
-          <w:i/>
-          <w:iCs/>
-          <w:color w:val="0000FF"/>
-          <w:sz w:val="20"/>
-          <w:szCs w:val="20"/>
-          <w:lang w:eastAsia="pt-BR"/>
-        </w:rPr>
-      </w:pPr>
-    </w:p>
-    <w:p>
-      <w:pPr>
-        <w:spacing w:line="240" w:lineRule="auto"/>
-        <w:rPr>
-          <w:rFonts w:ascii="Times New Roman" w:eastAsia="Times New Roman" w:hAnsi="Times New Roman" w:cs="Times New Roman"/>
-          <w:sz w:val="24"/>
-          <w:szCs w:val="24"/>
-          <w:lang w:eastAsia="pt-BR"/>
-        </w:rPr>
-      </w:pPr>
-      <w:r>
-        <w:rPr>
-          <w:rFonts w:ascii="Calibri" w:eastAsia="Times New Roman" w:hAnsi="Calibri" w:cs="Times New Roman"/>
-          <w:color w:val="00000A"/>
-          <w:sz w:val="24"/>
-          <w:szCs w:val="24"/>
-          <w:lang w:eastAsia="pt-BR"/>
-        </w:rPr>
-        <w:t xml:space="preserve">1.3 </w:t>
-      </w:r>
-      <w:r>
-        <w:rPr>
-          <w:rFonts w:ascii="Calibri" w:eastAsia="Times New Roman" w:hAnsi="Calibri" w:cs="Times New Roman"/>
+    <w:p xmlns:wp14="http://schemas.microsoft.com/office/word/2010/wordml" wp14:textId="77777777">
+      <w:pPr>
+        <w:spacing w:after="0" w:line="240" w:lineRule="auto"/>
+        <w:rPr>
+          <w:rFonts w:ascii="Times New Roman" w:hAnsi="Times New Roman" w:eastAsia="Times New Roman" w:cs="Times New Roman"/>
+          <w:sz w:val="24"/>
+          <w:szCs w:val="24"/>
+          <w:lang w:eastAsia="pt-BR"/>
+        </w:rPr>
+      </w:pPr>
+    </w:p>
+    <w:p xmlns:wp14="http://schemas.microsoft.com/office/word/2010/wordml" wp14:textId="77777777">
+      <w:pPr>
+        <w:spacing w:line="240" w:lineRule="auto"/>
+        <w:rPr>
+          <w:rFonts w:ascii="Calibri" w:hAnsi="Calibri" w:eastAsia="Times New Roman" w:cs="Times New Roman"/>
           <w:b/>
           <w:bCs/>
           <w:color w:val="00000A"/>
@@ -745,27 +831,38 @@
           <w:szCs w:val="24"/>
           <w:lang w:eastAsia="pt-BR"/>
         </w:rPr>
-        <w:t>Definições, Acrônimos e Abreviações</w:t>
-      </w:r>
-    </w:p>
-    <w:p>
+      </w:pPr>
+      <w:r>
+        <w:rPr>
+          <w:rFonts w:ascii="Calibri" w:hAnsi="Calibri" w:eastAsia="Times New Roman" w:cs="Times New Roman"/>
+          <w:b/>
+          <w:bCs/>
+          <w:color w:val="00000A"/>
+          <w:sz w:val="24"/>
+          <w:szCs w:val="24"/>
+          <w:lang w:eastAsia="pt-BR"/>
+        </w:rPr>
+        <w:t>1.4 Referências</w:t>
+      </w:r>
+    </w:p>
+    <w:p xmlns:wp14="http://schemas.microsoft.com/office/word/2010/wordml" wp14:textId="77777777">
       <w:pPr>
         <w:spacing w:line="240" w:lineRule="auto"/>
         <w:jc w:val="both"/>
         <w:rPr>
-          <w:rFonts w:ascii="Arial" w:eastAsia="Arial" w:hAnsi="Arial" w:cs="Arial"/>
-          <w:bCs/>
-          <w:i/>
-          <w:iCs/>
-          <w:color w:val="0000FF"/>
-          <w:sz w:val="20"/>
-          <w:szCs w:val="20"/>
-          <w:lang w:eastAsia="pt-BR"/>
-        </w:rPr>
-      </w:pPr>
-      <w:r>
-        <w:rPr>
-          <w:rFonts w:ascii="Arial" w:eastAsia="Arial" w:hAnsi="Arial" w:cs="Arial"/>
+          <w:rFonts w:ascii="Arial" w:hAnsi="Arial" w:eastAsia="Arial" w:cs="Arial"/>
+          <w:bCs/>
+          <w:i/>
+          <w:iCs/>
+          <w:color w:val="0000FF"/>
+          <w:sz w:val="20"/>
+          <w:szCs w:val="20"/>
+          <w:lang w:eastAsia="pt-BR"/>
+        </w:rPr>
+      </w:pPr>
+      <w:r>
+        <w:rPr>
+          <w:rFonts w:ascii="Arial" w:hAnsi="Arial" w:eastAsia="Arial" w:cs="Arial"/>
           <w:bCs/>
           <w:i/>
           <w:iCs/>
@@ -778,20 +875,20 @@
       </w:r>
       <w:r>
         <w:rPr>
-          <w:rFonts w:ascii="Arial" w:eastAsia="Arial" w:hAnsi="Arial" w:cs="Arial"/>
-          <w:bCs/>
-          <w:i/>
-          <w:iCs/>
-          <w:color w:val="0000FF"/>
-          <w:sz w:val="20"/>
-          <w:szCs w:val="20"/>
-          <w:lang w:eastAsia="pt-BR"/>
-        </w:rPr>
-        <w:t>sta subseção apresenta as definições de todos os termos, acrônimos e abreviações necessários para a correta interpretação do Plano de Gerenciamento de Configuração.  Essas informações podem ser fornecidas mediante referência ao Glossário do projeto</w:t>
-      </w:r>
-      <w:r>
-        <w:rPr>
-          <w:rFonts w:ascii="Arial" w:eastAsia="Arial" w:hAnsi="Arial" w:cs="Arial"/>
+          <w:rFonts w:ascii="Arial" w:hAnsi="Arial" w:eastAsia="Arial" w:cs="Arial"/>
+          <w:bCs/>
+          <w:i/>
+          <w:iCs/>
+          <w:color w:val="0000FF"/>
+          <w:sz w:val="20"/>
+          <w:szCs w:val="20"/>
+          <w:lang w:eastAsia="pt-BR"/>
+        </w:rPr>
+        <w:t>sta subseção apresenta uma lista completa de todos os documentos mencionados no Plano de Gerenciamento de Configuração. Identifique os documentos por título, número de relatório (se aplicável), data e organização responsável pela publicação. Especifique as fontes a partir das quais as referências podem ser obtidas. Essas informações podem ser fornecidas por um anexo ou outro documento</w:t>
+      </w:r>
+      <w:r>
+        <w:rPr>
+          <w:rFonts w:ascii="Arial" w:hAnsi="Arial" w:eastAsia="Arial" w:cs="Arial"/>
           <w:bCs/>
           <w:i/>
           <w:iCs/>
@@ -803,111 +900,19 @@
         <w:t>&gt;</w:t>
       </w:r>
     </w:p>
-    <w:p>
-      <w:pPr>
-        <w:spacing w:after="0" w:line="240" w:lineRule="auto"/>
-        <w:rPr>
-          <w:rFonts w:ascii="Times New Roman" w:eastAsia="Times New Roman" w:hAnsi="Times New Roman" w:cs="Times New Roman"/>
-          <w:sz w:val="24"/>
-          <w:szCs w:val="24"/>
-          <w:lang w:eastAsia="pt-BR"/>
-        </w:rPr>
-      </w:pPr>
-    </w:p>
-    <w:p>
-      <w:pPr>
-        <w:spacing w:line="240" w:lineRule="auto"/>
-        <w:rPr>
-          <w:rFonts w:ascii="Calibri" w:eastAsia="Times New Roman" w:hAnsi="Calibri" w:cs="Times New Roman"/>
-          <w:b/>
-          <w:bCs/>
-          <w:color w:val="00000A"/>
-          <w:sz w:val="24"/>
-          <w:szCs w:val="24"/>
-          <w:lang w:eastAsia="pt-BR"/>
-        </w:rPr>
-      </w:pPr>
-      <w:r>
-        <w:rPr>
-          <w:rFonts w:ascii="Calibri" w:eastAsia="Times New Roman" w:hAnsi="Calibri" w:cs="Times New Roman"/>
-          <w:b/>
-          <w:bCs/>
-          <w:color w:val="00000A"/>
-          <w:sz w:val="24"/>
-          <w:szCs w:val="24"/>
-          <w:lang w:eastAsia="pt-BR"/>
-        </w:rPr>
-        <w:t>1.4 Referências</w:t>
-      </w:r>
-    </w:p>
-    <w:p>
-      <w:pPr>
-        <w:spacing w:line="240" w:lineRule="auto"/>
-        <w:jc w:val="both"/>
-        <w:rPr>
-          <w:rFonts w:ascii="Arial" w:eastAsia="Arial" w:hAnsi="Arial" w:cs="Arial"/>
-          <w:bCs/>
-          <w:i/>
-          <w:iCs/>
-          <w:color w:val="0000FF"/>
-          <w:sz w:val="20"/>
-          <w:szCs w:val="20"/>
-          <w:lang w:eastAsia="pt-BR"/>
-        </w:rPr>
-      </w:pPr>
-      <w:r>
-        <w:rPr>
-          <w:rFonts w:ascii="Arial" w:eastAsia="Arial" w:hAnsi="Arial" w:cs="Arial"/>
-          <w:bCs/>
-          <w:i/>
-          <w:iCs/>
-          <w:color w:val="0000FF"/>
-          <w:sz w:val="20"/>
-          <w:szCs w:val="20"/>
-          <w:lang w:eastAsia="pt-BR"/>
-        </w:rPr>
-        <w:t>&lt;e</w:t>
-      </w:r>
-      <w:r>
-        <w:rPr>
-          <w:rFonts w:ascii="Arial" w:eastAsia="Arial" w:hAnsi="Arial" w:cs="Arial"/>
-          <w:bCs/>
-          <w:i/>
-          <w:iCs/>
-          <w:color w:val="0000FF"/>
-          <w:sz w:val="20"/>
-          <w:szCs w:val="20"/>
-          <w:lang w:eastAsia="pt-BR"/>
-        </w:rPr>
-        <w:t>sta subseção apresenta uma lista completa de todos os documentos mencionados no Plano de Gerenciamento de Configuração. Identifique os documentos por título, número de relatório (se aplicável), data e organização responsável pela publicação. Especifique as fontes a partir das quais as referências podem ser obtidas. Essas informações podem ser fornecidas por um anexo ou outro documento</w:t>
-      </w:r>
-      <w:r>
-        <w:rPr>
-          <w:rFonts w:ascii="Arial" w:eastAsia="Arial" w:hAnsi="Arial" w:cs="Arial"/>
-          <w:bCs/>
-          <w:i/>
-          <w:iCs/>
-          <w:color w:val="0000FF"/>
-          <w:sz w:val="20"/>
-          <w:szCs w:val="20"/>
-          <w:lang w:eastAsia="pt-BR"/>
-        </w:rPr>
-        <w:t>&gt;</w:t>
-      </w:r>
-    </w:p>
-    <w:p>
-      <w:pPr>
-        <w:spacing w:line="240" w:lineRule="auto"/>
-        <w:rPr>
-          <w:rFonts w:ascii="Times New Roman" w:eastAsia="Times New Roman" w:hAnsi="Times New Roman" w:cs="Times New Roman"/>
-          <w:sz w:val="24"/>
-          <w:szCs w:val="24"/>
-          <w:lang w:eastAsia="pt-BR"/>
-        </w:rPr>
-      </w:pPr>
-      <w:r>
-        <w:rPr>
-          <w:rFonts w:ascii="Calibri" w:eastAsia="Times New Roman" w:hAnsi="Calibri" w:cs="Times New Roman"/>
+    <w:p xmlns:wp14="http://schemas.microsoft.com/office/word/2010/wordml" wp14:textId="77777777">
+      <w:pPr>
+        <w:spacing w:line="240" w:lineRule="auto"/>
+        <w:rPr>
+          <w:rFonts w:ascii="Times New Roman" w:hAnsi="Times New Roman" w:eastAsia="Times New Roman" w:cs="Times New Roman"/>
+          <w:sz w:val="24"/>
+          <w:szCs w:val="24"/>
+          <w:lang w:eastAsia="pt-BR"/>
+        </w:rPr>
+      </w:pPr>
+      <w:r>
+        <w:rPr>
+          <w:rFonts w:ascii="Calibri" w:hAnsi="Calibri" w:eastAsia="Times New Roman" w:cs="Times New Roman"/>
           <w:color w:val="00000A"/>
           <w:sz w:val="24"/>
           <w:szCs w:val="24"/>
@@ -918,7 +923,7 @@
       </w:r>
       <w:r>
         <w:rPr>
-          <w:rFonts w:ascii="Calibri" w:eastAsia="Times New Roman" w:hAnsi="Calibri" w:cs="Times New Roman"/>
+          <w:rFonts w:ascii="Calibri" w:hAnsi="Calibri" w:eastAsia="Times New Roman" w:cs="Times New Roman"/>
           <w:b/>
           <w:bCs/>
           <w:color w:val="00000A"/>
@@ -929,24 +934,24 @@
         <w:t>Visão Geral</w:t>
       </w:r>
     </w:p>
-    <w:p>
+    <w:p xmlns:wp14="http://schemas.microsoft.com/office/word/2010/wordml" wp14:textId="77777777">
       <w:pPr>
         <w:spacing w:line="240" w:lineRule="auto"/>
         <w:jc w:val="both"/>
         <w:rPr>
-          <w:rFonts w:ascii="Arial" w:eastAsia="Arial" w:hAnsi="Arial" w:cs="Arial"/>
-          <w:bCs/>
-          <w:i/>
-          <w:iCs/>
-          <w:color w:val="0000FF"/>
-          <w:sz w:val="20"/>
-          <w:szCs w:val="20"/>
-          <w:lang w:eastAsia="pt-BR"/>
-        </w:rPr>
-      </w:pPr>
-      <w:r>
-        <w:rPr>
-          <w:rFonts w:ascii="Arial" w:eastAsia="Arial" w:hAnsi="Arial" w:cs="Arial"/>
+          <w:rFonts w:ascii="Arial" w:hAnsi="Arial" w:eastAsia="Arial" w:cs="Arial"/>
+          <w:bCs/>
+          <w:i/>
+          <w:iCs/>
+          <w:color w:val="0000FF"/>
+          <w:sz w:val="20"/>
+          <w:szCs w:val="20"/>
+          <w:lang w:eastAsia="pt-BR"/>
+        </w:rPr>
+      </w:pPr>
+      <w:r>
+        <w:rPr>
+          <w:rFonts w:ascii="Arial" w:hAnsi="Arial" w:eastAsia="Arial" w:cs="Arial"/>
           <w:bCs/>
           <w:i/>
           <w:iCs/>
@@ -959,7 +964,7 @@
       </w:r>
       <w:r>
         <w:rPr>
-          <w:rFonts w:ascii="Arial" w:eastAsia="Arial" w:hAnsi="Arial" w:cs="Arial"/>
+          <w:rFonts w:ascii="Arial" w:hAnsi="Arial" w:eastAsia="Arial" w:cs="Arial"/>
           <w:bCs/>
           <w:i/>
           <w:iCs/>
@@ -972,7 +977,7 @@
       </w:r>
       <w:r>
         <w:rPr>
-          <w:rFonts w:ascii="Arial" w:eastAsia="Arial" w:hAnsi="Arial" w:cs="Arial"/>
+          <w:rFonts w:ascii="Arial" w:hAnsi="Arial" w:eastAsia="Arial" w:cs="Arial"/>
           <w:bCs/>
           <w:i/>
           <w:iCs/>
@@ -984,11 +989,11 @@
         <w:t>&gt;</w:t>
       </w:r>
     </w:p>
-    <w:p>
-      <w:pPr>
-        <w:spacing w:line="240" w:lineRule="auto"/>
-        <w:rPr>
-          <w:rFonts w:ascii="Times New Roman" w:eastAsia="Times New Roman" w:hAnsi="Times New Roman" w:cs="Times New Roman"/>
+    <w:p xmlns:wp14="http://schemas.microsoft.com/office/word/2010/wordml" wp14:textId="77777777">
+      <w:pPr>
+        <w:spacing w:line="240" w:lineRule="auto"/>
+        <w:rPr>
+          <w:rFonts w:ascii="Times New Roman" w:hAnsi="Times New Roman" w:eastAsia="Times New Roman" w:cs="Times New Roman"/>
           <w:sz w:val="28"/>
           <w:szCs w:val="28"/>
           <w:lang w:eastAsia="pt-BR"/>
@@ -996,7 +1001,7 @@
       </w:pPr>
       <w:r>
         <w:rPr>
-          <w:rFonts w:ascii="Calibri" w:eastAsia="Times New Roman" w:hAnsi="Calibri" w:cs="Times New Roman"/>
+          <w:rFonts w:ascii="Calibri" w:hAnsi="Calibri" w:eastAsia="Times New Roman" w:cs="Times New Roman"/>
           <w:color w:val="00000A"/>
           <w:sz w:val="28"/>
           <w:szCs w:val="28"/>
@@ -1006,7 +1011,7 @@
       </w:r>
       <w:r>
         <w:rPr>
-          <w:rFonts w:ascii="Calibri" w:eastAsia="Times New Roman" w:hAnsi="Calibri" w:cs="Times New Roman"/>
+          <w:rFonts w:ascii="Calibri" w:hAnsi="Calibri" w:eastAsia="Times New Roman" w:cs="Times New Roman"/>
           <w:b/>
           <w:bCs/>
           <w:color w:val="00000A"/>
@@ -1017,19 +1022,19 @@
         <w:t>Gerenciamento de Configuração de Software</w:t>
       </w:r>
     </w:p>
-    <w:p>
-      <w:pPr>
-        <w:spacing w:line="240" w:lineRule="auto"/>
-        <w:rPr>
-          <w:rFonts w:ascii="Times New Roman" w:eastAsia="Times New Roman" w:hAnsi="Times New Roman" w:cs="Times New Roman"/>
-          <w:sz w:val="24"/>
-          <w:szCs w:val="24"/>
-          <w:lang w:eastAsia="pt-BR"/>
-        </w:rPr>
-      </w:pPr>
-      <w:r>
-        <w:rPr>
-          <w:rFonts w:ascii="Calibri" w:eastAsia="Times New Roman" w:hAnsi="Calibri" w:cs="Times New Roman"/>
+    <w:p xmlns:wp14="http://schemas.microsoft.com/office/word/2010/wordml" wp14:textId="77777777">
+      <w:pPr>
+        <w:spacing w:line="240" w:lineRule="auto"/>
+        <w:rPr>
+          <w:rFonts w:ascii="Times New Roman" w:hAnsi="Times New Roman" w:eastAsia="Times New Roman" w:cs="Times New Roman"/>
+          <w:sz w:val="24"/>
+          <w:szCs w:val="24"/>
+          <w:lang w:eastAsia="pt-BR"/>
+        </w:rPr>
+      </w:pPr>
+      <w:r>
+        <w:rPr>
+          <w:rFonts w:ascii="Calibri" w:hAnsi="Calibri" w:eastAsia="Times New Roman" w:cs="Times New Roman"/>
           <w:b/>
           <w:color w:val="00000A"/>
           <w:sz w:val="24"/>
@@ -1040,7 +1045,7 @@
       </w:r>
       <w:r>
         <w:rPr>
-          <w:rFonts w:ascii="Calibri" w:eastAsia="Times New Roman" w:hAnsi="Calibri" w:cs="Times New Roman"/>
+          <w:rFonts w:ascii="Calibri" w:hAnsi="Calibri" w:eastAsia="Times New Roman" w:cs="Times New Roman"/>
           <w:b/>
           <w:bCs/>
           <w:color w:val="00000A"/>
@@ -1052,7 +1057,7 @@
       </w:r>
       <w:r>
         <w:rPr>
-          <w:rFonts w:ascii="Calibri" w:eastAsia="Times New Roman" w:hAnsi="Calibri" w:cs="Times New Roman"/>
+          <w:rFonts w:ascii="Calibri" w:hAnsi="Calibri" w:eastAsia="Times New Roman" w:cs="Times New Roman"/>
           <w:b/>
           <w:bCs/>
           <w:color w:val="00000A"/>
@@ -1063,24 +1068,24 @@
         <w:t xml:space="preserve"> e Interfaces</w:t>
       </w:r>
     </w:p>
-    <w:p>
+    <w:p xmlns:wp14="http://schemas.microsoft.com/office/word/2010/wordml" wp14:textId="77777777">
       <w:pPr>
         <w:spacing w:line="240" w:lineRule="auto"/>
         <w:jc w:val="both"/>
         <w:rPr>
-          <w:rFonts w:ascii="Arial" w:eastAsia="Arial" w:hAnsi="Arial" w:cs="Arial"/>
-          <w:bCs/>
-          <w:i/>
-          <w:iCs/>
-          <w:color w:val="0000FF"/>
-          <w:sz w:val="20"/>
-          <w:szCs w:val="20"/>
-          <w:lang w:eastAsia="pt-BR"/>
-        </w:rPr>
-      </w:pPr>
-      <w:r>
-        <w:rPr>
-          <w:rFonts w:ascii="Arial" w:eastAsia="Arial" w:hAnsi="Arial" w:cs="Arial"/>
+          <w:rFonts w:ascii="Arial" w:hAnsi="Arial" w:eastAsia="Arial" w:cs="Arial"/>
+          <w:bCs/>
+          <w:i/>
+          <w:iCs/>
+          <w:color w:val="0000FF"/>
+          <w:sz w:val="20"/>
+          <w:szCs w:val="20"/>
+          <w:lang w:eastAsia="pt-BR"/>
+        </w:rPr>
+      </w:pPr>
+      <w:r>
+        <w:rPr>
+          <w:rFonts w:ascii="Arial" w:hAnsi="Arial" w:eastAsia="Arial" w:cs="Arial"/>
           <w:bCs/>
           <w:i/>
           <w:iCs/>
@@ -1093,7 +1098,7 @@
       </w:r>
       <w:r>
         <w:rPr>
-          <w:rFonts w:ascii="Arial" w:eastAsia="Arial" w:hAnsi="Arial" w:cs="Arial"/>
+          <w:rFonts w:ascii="Arial" w:hAnsi="Arial" w:eastAsia="Arial" w:cs="Arial"/>
           <w:bCs/>
           <w:i/>
           <w:iCs/>
@@ -1106,7 +1111,7 @@
       </w:r>
       <w:r>
         <w:rPr>
-          <w:rFonts w:ascii="Arial" w:eastAsia="Arial" w:hAnsi="Arial" w:cs="Arial"/>
+          <w:rFonts w:ascii="Arial" w:hAnsi="Arial" w:eastAsia="Arial" w:cs="Arial"/>
           <w:bCs/>
           <w:i/>
           <w:iCs/>
@@ -1119,7 +1124,7 @@
       </w:r>
       <w:r>
         <w:rPr>
-          <w:rFonts w:ascii="Arial" w:eastAsia="Arial" w:hAnsi="Arial" w:cs="Arial"/>
+          <w:rFonts w:ascii="Arial" w:hAnsi="Arial" w:eastAsia="Arial" w:cs="Arial"/>
           <w:bCs/>
           <w:i/>
           <w:iCs/>
@@ -1132,7 +1137,7 @@
       </w:r>
       <w:r>
         <w:rPr>
-          <w:rFonts w:ascii="Arial" w:eastAsia="Arial" w:hAnsi="Arial" w:cs="Arial"/>
+          <w:rFonts w:ascii="Arial" w:hAnsi="Arial" w:eastAsia="Arial" w:cs="Arial"/>
           <w:bCs/>
           <w:i/>
           <w:iCs/>
@@ -1145,7 +1150,7 @@
       </w:r>
       <w:r>
         <w:rPr>
-          <w:rFonts w:ascii="Arial" w:eastAsia="Arial" w:hAnsi="Arial" w:cs="Arial"/>
+          <w:rFonts w:ascii="Arial" w:hAnsi="Arial" w:eastAsia="Arial" w:cs="Arial"/>
           <w:bCs/>
           <w:i/>
           <w:iCs/>
@@ -1158,7 +1163,7 @@
       </w:r>
       <w:r>
         <w:rPr>
-          <w:rFonts w:ascii="Arial" w:eastAsia="Arial" w:hAnsi="Arial" w:cs="Arial"/>
+          <w:rFonts w:ascii="Arial" w:hAnsi="Arial" w:eastAsia="Arial" w:cs="Arial"/>
           <w:bCs/>
           <w:i/>
           <w:iCs/>
@@ -1175,12 +1180,12 @@
         <w:tblW w:w="8505" w:type="dxa"/>
         <w:tblInd w:w="55" w:type="dxa"/>
         <w:tblBorders>
-          <w:top w:val="single" w:sz="4" w:space="0" w:color="auto"/>
-          <w:left w:val="single" w:sz="4" w:space="0" w:color="auto"/>
-          <w:bottom w:val="single" w:sz="4" w:space="0" w:color="auto"/>
-          <w:right w:val="single" w:sz="4" w:space="0" w:color="auto"/>
-          <w:insideH w:val="single" w:sz="4" w:space="0" w:color="auto"/>
-          <w:insideV w:val="single" w:sz="4" w:space="0" w:color="auto"/>
+          <w:top w:val="single" w:color="auto" w:sz="4" w:space="0"/>
+          <w:left w:val="single" w:color="auto" w:sz="4" w:space="0"/>
+          <w:bottom w:val="single" w:color="auto" w:sz="4" w:space="0"/>
+          <w:right w:val="single" w:color="auto" w:sz="4" w:space="0"/>
+          <w:insideH w:val="single" w:color="auto" w:sz="4" w:space="0"/>
+          <w:insideV w:val="single" w:color="auto" w:sz="4" w:space="0"/>
         </w:tblBorders>
         <w:tblLayout w:type="fixed"/>
         <w:tblCellMar>
@@ -1193,7 +1198,7 @@
         <w:gridCol w:w="3402"/>
         <w:gridCol w:w="5103"/>
       </w:tblGrid>
-      <w:tr>
+      <w:tr xmlns:wp14="http://schemas.microsoft.com/office/word/2010/wordml" wp14:textId="77777777">
         <w:trPr>
           <w:tblHeader/>
         </w:trPr>
@@ -1209,7 +1214,7 @@
             </w:tcMar>
             <w:vAlign w:val="center"/>
           </w:tcPr>
-          <w:p>
+          <w:p wp14:textId="77777777">
             <w:pPr>
               <w:pStyle w:val="TableContents"/>
               <w:jc w:val="center"/>
@@ -1245,7 +1250,7 @@
             </w:tcMar>
             <w:vAlign w:val="center"/>
           </w:tcPr>
-          <w:p>
+          <w:p wp14:textId="77777777">
             <w:pPr>
               <w:pStyle w:val="TableContents"/>
               <w:jc w:val="center"/>
@@ -1270,7 +1275,7 @@
           </w:p>
         </w:tc>
       </w:tr>
-      <w:tr>
+      <w:tr xmlns:wp14="http://schemas.microsoft.com/office/word/2010/wordml" wp14:textId="77777777">
         <w:tc>
           <w:tcPr>
             <w:tcW w:w="3402" w:type="dxa"/>
@@ -1282,7 +1287,7 @@
               <w:right w:w="55" w:type="dxa"/>
             </w:tcMar>
           </w:tcPr>
-          <w:p>
+          <w:p wp14:textId="77777777">
             <w:pPr>
               <w:pStyle w:val="TableContents"/>
               <w:jc w:val="center"/>
@@ -1305,7 +1310,7 @@
               <w:right w:w="55" w:type="dxa"/>
             </w:tcMar>
           </w:tcPr>
-          <w:p>
+          <w:p wp14:textId="77777777">
             <w:pPr>
               <w:pStyle w:val="TableContents"/>
               <w:jc w:val="center"/>
@@ -1319,30 +1324,30 @@
         </w:tc>
       </w:tr>
     </w:tbl>
-    <w:p>
+    <w:p xmlns:wp14="http://schemas.microsoft.com/office/word/2010/wordml" wp14:textId="77777777">
       <w:pPr>
         <w:spacing w:after="0" w:line="240" w:lineRule="auto"/>
         <w:rPr>
-          <w:rFonts w:ascii="Times New Roman" w:eastAsia="Times New Roman" w:hAnsi="Times New Roman" w:cs="Times New Roman"/>
-          <w:sz w:val="24"/>
-          <w:szCs w:val="24"/>
-          <w:lang w:eastAsia="pt-BR"/>
-        </w:rPr>
-      </w:pPr>
-    </w:p>
-    <w:p>
-      <w:pPr>
-        <w:spacing w:line="240" w:lineRule="auto"/>
-        <w:rPr>
-          <w:rFonts w:ascii="Times New Roman" w:eastAsia="Times New Roman" w:hAnsi="Times New Roman" w:cs="Times New Roman"/>
-          <w:sz w:val="24"/>
-          <w:szCs w:val="24"/>
-          <w:lang w:eastAsia="pt-BR"/>
-        </w:rPr>
-      </w:pPr>
-      <w:r>
-        <w:rPr>
-          <w:rFonts w:ascii="Calibri" w:eastAsia="Times New Roman" w:hAnsi="Calibri" w:cs="Times New Roman"/>
+          <w:rFonts w:ascii="Times New Roman" w:hAnsi="Times New Roman" w:eastAsia="Times New Roman" w:cs="Times New Roman"/>
+          <w:sz w:val="24"/>
+          <w:szCs w:val="24"/>
+          <w:lang w:eastAsia="pt-BR"/>
+        </w:rPr>
+      </w:pPr>
+    </w:p>
+    <w:p xmlns:wp14="http://schemas.microsoft.com/office/word/2010/wordml" wp14:textId="77777777">
+      <w:pPr>
+        <w:spacing w:line="240" w:lineRule="auto"/>
+        <w:rPr>
+          <w:rFonts w:ascii="Times New Roman" w:hAnsi="Times New Roman" w:eastAsia="Times New Roman" w:cs="Times New Roman"/>
+          <w:sz w:val="24"/>
+          <w:szCs w:val="24"/>
+          <w:lang w:eastAsia="pt-BR"/>
+        </w:rPr>
+      </w:pPr>
+      <w:r>
+        <w:rPr>
+          <w:rFonts w:ascii="Calibri" w:hAnsi="Calibri" w:eastAsia="Times New Roman" w:cs="Times New Roman"/>
           <w:b/>
           <w:color w:val="00000A"/>
           <w:sz w:val="24"/>
@@ -1353,7 +1358,7 @@
       </w:r>
       <w:r>
         <w:rPr>
-          <w:rFonts w:ascii="Calibri" w:eastAsia="Times New Roman" w:hAnsi="Calibri" w:cs="Times New Roman"/>
+          <w:rFonts w:ascii="Calibri" w:hAnsi="Calibri" w:eastAsia="Times New Roman" w:cs="Times New Roman"/>
           <w:b/>
           <w:bCs/>
           <w:color w:val="00000A"/>
@@ -1365,7 +1370,7 @@
       </w:r>
       <w:r>
         <w:rPr>
-          <w:rFonts w:ascii="Calibri" w:eastAsia="Times New Roman" w:hAnsi="Calibri" w:cs="Times New Roman"/>
+          <w:rFonts w:ascii="Calibri" w:hAnsi="Calibri" w:eastAsia="Times New Roman" w:cs="Times New Roman"/>
           <w:b/>
           <w:bCs/>
           <w:color w:val="00000A"/>
@@ -1377,7 +1382,7 @@
       </w:r>
       <w:r>
         <w:rPr>
-          <w:rFonts w:ascii="Calibri" w:eastAsia="Times New Roman" w:hAnsi="Calibri" w:cs="Times New Roman"/>
+          <w:rFonts w:ascii="Calibri" w:hAnsi="Calibri" w:eastAsia="Times New Roman" w:cs="Times New Roman"/>
           <w:b/>
           <w:bCs/>
           <w:color w:val="00000A"/>
@@ -1388,24 +1393,24 @@
         <w:t>estrutura</w:t>
       </w:r>
     </w:p>
-    <w:p>
-      <w:pPr>
-        <w:spacing w:afterLines="40" w:after="96" w:line="240" w:lineRule="auto"/>
+    <w:p xmlns:wp14="http://schemas.microsoft.com/office/word/2010/wordml" wp14:textId="77777777">
+      <w:pPr>
+        <w:spacing w:after="96" w:afterLines="40" w:line="240" w:lineRule="auto"/>
         <w:jc w:val="both"/>
         <w:rPr>
-          <w:rFonts w:ascii="Arial" w:eastAsia="Arial" w:hAnsi="Arial" w:cs="Arial"/>
-          <w:bCs/>
-          <w:i/>
-          <w:iCs/>
-          <w:color w:val="0000FF"/>
-          <w:sz w:val="20"/>
-          <w:szCs w:val="20"/>
-          <w:lang w:eastAsia="pt-BR"/>
-        </w:rPr>
-      </w:pPr>
-      <w:r>
-        <w:rPr>
-          <w:rFonts w:ascii="Arial" w:eastAsia="Arial" w:hAnsi="Arial" w:cs="Arial"/>
+          <w:rFonts w:ascii="Arial" w:hAnsi="Arial" w:eastAsia="Arial" w:cs="Arial"/>
+          <w:bCs/>
+          <w:i/>
+          <w:iCs/>
+          <w:color w:val="0000FF"/>
+          <w:sz w:val="20"/>
+          <w:szCs w:val="20"/>
+          <w:lang w:eastAsia="pt-BR"/>
+        </w:rPr>
+      </w:pPr>
+      <w:r>
+        <w:rPr>
+          <w:rFonts w:ascii="Arial" w:hAnsi="Arial" w:eastAsia="Arial" w:cs="Arial"/>
           <w:bCs/>
           <w:i/>
           <w:iCs/>
@@ -1418,7 +1423,7 @@
       </w:r>
       <w:r>
         <w:rPr>
-          <w:rFonts w:ascii="Arial" w:eastAsia="Arial" w:hAnsi="Arial" w:cs="Arial"/>
+          <w:rFonts w:ascii="Arial" w:hAnsi="Arial" w:eastAsia="Arial" w:cs="Arial"/>
           <w:bCs/>
           <w:i/>
           <w:iCs/>
@@ -1431,7 +1436,7 @@
       </w:r>
       <w:r>
         <w:rPr>
-          <w:rFonts w:ascii="Arial" w:eastAsia="Arial" w:hAnsi="Arial" w:cs="Arial"/>
+          <w:rFonts w:ascii="Arial" w:hAnsi="Arial" w:eastAsia="Arial" w:cs="Arial"/>
           <w:bCs/>
           <w:i/>
           <w:iCs/>
@@ -1444,7 +1449,7 @@
       </w:r>
       <w:r>
         <w:rPr>
-          <w:rFonts w:ascii="Arial" w:eastAsia="Arial" w:hAnsi="Arial" w:cs="Arial"/>
+          <w:rFonts w:ascii="Arial" w:hAnsi="Arial" w:eastAsia="Arial" w:cs="Arial"/>
           <w:bCs/>
           <w:i/>
           <w:iCs/>
@@ -1456,24 +1461,24 @@
         <w:t xml:space="preserve"> em todo o ciclo de vida do projeto ou produto.</w:t>
       </w:r>
     </w:p>
-    <w:p>
-      <w:pPr>
-        <w:spacing w:afterLines="40" w:after="96" w:line="240" w:lineRule="auto"/>
+    <w:p xmlns:wp14="http://schemas.microsoft.com/office/word/2010/wordml" wp14:textId="77777777">
+      <w:pPr>
+        <w:spacing w:after="96" w:afterLines="40" w:line="240" w:lineRule="auto"/>
         <w:jc w:val="both"/>
         <w:rPr>
-          <w:rFonts w:ascii="Arial" w:eastAsia="Arial" w:hAnsi="Arial" w:cs="Arial"/>
-          <w:bCs/>
-          <w:i/>
-          <w:iCs/>
-          <w:color w:val="0000FF"/>
-          <w:sz w:val="20"/>
-          <w:szCs w:val="20"/>
-          <w:lang w:eastAsia="pt-BR"/>
-        </w:rPr>
-      </w:pPr>
-      <w:r>
-        <w:rPr>
-          <w:rFonts w:ascii="Arial" w:eastAsia="Arial" w:hAnsi="Arial" w:cs="Arial"/>
+          <w:rFonts w:ascii="Arial" w:hAnsi="Arial" w:eastAsia="Arial" w:cs="Arial"/>
+          <w:bCs/>
+          <w:i/>
+          <w:iCs/>
+          <w:color w:val="0000FF"/>
+          <w:sz w:val="20"/>
+          <w:szCs w:val="20"/>
+          <w:lang w:eastAsia="pt-BR"/>
+        </w:rPr>
+      </w:pPr>
+      <w:r>
+        <w:rPr>
+          <w:rFonts w:ascii="Arial" w:hAnsi="Arial" w:eastAsia="Arial" w:cs="Arial"/>
           <w:bCs/>
           <w:i/>
           <w:iCs/>
@@ -1485,24 +1490,24 @@
         <w:t>Descreva as ferramentas e os procedimentos necessários utilizados para o controle de versão dos itens de configuração gerados no ciclo de vida do projeto ou produto.</w:t>
       </w:r>
     </w:p>
-    <w:p>
-      <w:pPr>
-        <w:spacing w:afterLines="40" w:after="96" w:line="240" w:lineRule="auto"/>
+    <w:p xmlns:wp14="http://schemas.microsoft.com/office/word/2010/wordml" wp14:textId="77777777">
+      <w:pPr>
+        <w:spacing w:after="96" w:afterLines="40" w:line="240" w:lineRule="auto"/>
         <w:jc w:val="both"/>
         <w:rPr>
-          <w:rFonts w:ascii="Arial" w:eastAsia="Arial" w:hAnsi="Arial" w:cs="Arial"/>
-          <w:bCs/>
-          <w:i/>
-          <w:iCs/>
-          <w:color w:val="0000FF"/>
-          <w:sz w:val="20"/>
-          <w:szCs w:val="20"/>
-          <w:lang w:eastAsia="pt-BR"/>
-        </w:rPr>
-      </w:pPr>
-      <w:r>
-        <w:rPr>
-          <w:rFonts w:ascii="Arial" w:eastAsia="Arial" w:hAnsi="Arial" w:cs="Arial"/>
+          <w:rFonts w:ascii="Arial" w:hAnsi="Arial" w:eastAsia="Arial" w:cs="Arial"/>
+          <w:bCs/>
+          <w:i/>
+          <w:iCs/>
+          <w:color w:val="0000FF"/>
+          <w:sz w:val="20"/>
+          <w:szCs w:val="20"/>
+          <w:lang w:eastAsia="pt-BR"/>
+        </w:rPr>
+      </w:pPr>
+      <w:r>
+        <w:rPr>
+          <w:rFonts w:ascii="Arial" w:hAnsi="Arial" w:eastAsia="Arial" w:cs="Arial"/>
           <w:bCs/>
           <w:i/>
           <w:iCs/>
@@ -1515,7 +1520,7 @@
       </w:r>
       <w:r>
         <w:rPr>
-          <w:rFonts w:ascii="Arial" w:eastAsia="Arial" w:hAnsi="Arial" w:cs="Arial"/>
+          <w:rFonts w:ascii="Arial" w:hAnsi="Arial" w:eastAsia="Arial" w:cs="Arial"/>
           <w:bCs/>
           <w:i/>
           <w:iCs/>
@@ -1528,7 +1533,7 @@
       </w:r>
       <w:r>
         <w:rPr>
-          <w:rFonts w:ascii="Arial" w:eastAsia="Arial" w:hAnsi="Arial" w:cs="Arial"/>
+          <w:rFonts w:ascii="Arial" w:hAnsi="Arial" w:eastAsia="Arial" w:cs="Arial"/>
           <w:bCs/>
           <w:i/>
           <w:iCs/>
@@ -1541,7 +1546,7 @@
       </w:r>
       <w:r>
         <w:rPr>
-          <w:rFonts w:ascii="Arial" w:eastAsia="Arial" w:hAnsi="Arial" w:cs="Arial"/>
+          <w:rFonts w:ascii="Arial" w:hAnsi="Arial" w:eastAsia="Arial" w:cs="Arial"/>
           <w:bCs/>
           <w:i/>
           <w:iCs/>
@@ -1553,29 +1558,29 @@
         <w:t>incluem:</w:t>
       </w:r>
     </w:p>
-    <w:p>
+    <w:p xmlns:wp14="http://schemas.microsoft.com/office/word/2010/wordml" wp14:textId="77777777">
       <w:pPr>
         <w:pStyle w:val="PargrafodaLista"/>
         <w:numPr>
           <w:ilvl w:val="0"/>
           <w:numId w:val="4"/>
         </w:numPr>
-        <w:spacing w:afterLines="40" w:after="96" w:line="240" w:lineRule="auto"/>
+        <w:spacing w:after="96" w:afterLines="40" w:line="240" w:lineRule="auto"/>
         <w:jc w:val="both"/>
         <w:rPr>
-          <w:rFonts w:ascii="Arial" w:eastAsia="Arial" w:hAnsi="Arial" w:cs="Arial"/>
-          <w:bCs/>
-          <w:i/>
-          <w:iCs/>
-          <w:color w:val="0000FF"/>
-          <w:sz w:val="20"/>
-          <w:szCs w:val="20"/>
-          <w:lang w:eastAsia="pt-BR"/>
-        </w:rPr>
-      </w:pPr>
-      <w:r>
-        <w:rPr>
-          <w:rFonts w:ascii="Arial" w:eastAsia="Arial" w:hAnsi="Arial" w:cs="Arial"/>
+          <w:rFonts w:ascii="Arial" w:hAnsi="Arial" w:eastAsia="Arial" w:cs="Arial"/>
+          <w:bCs/>
+          <w:i/>
+          <w:iCs/>
+          <w:color w:val="0000FF"/>
+          <w:sz w:val="20"/>
+          <w:szCs w:val="20"/>
+          <w:lang w:eastAsia="pt-BR"/>
+        </w:rPr>
+      </w:pPr>
+      <w:r>
+        <w:rPr>
+          <w:rFonts w:ascii="Arial" w:hAnsi="Arial" w:eastAsia="Arial" w:cs="Arial"/>
           <w:bCs/>
           <w:i/>
           <w:iCs/>
@@ -1588,7 +1593,7 @@
       </w:r>
       <w:r>
         <w:rPr>
-          <w:rFonts w:ascii="Arial" w:eastAsia="Arial" w:hAnsi="Arial" w:cs="Arial"/>
+          <w:rFonts w:ascii="Arial" w:hAnsi="Arial" w:eastAsia="Arial" w:cs="Arial"/>
           <w:bCs/>
           <w:i/>
           <w:iCs/>
@@ -1600,29 +1605,29 @@
         <w:t xml:space="preserve"> previsto dos dados do produto</w:t>
       </w:r>
     </w:p>
-    <w:p>
+    <w:p xmlns:wp14="http://schemas.microsoft.com/office/word/2010/wordml" wp14:textId="77777777">
       <w:pPr>
         <w:pStyle w:val="PargrafodaLista"/>
         <w:numPr>
           <w:ilvl w:val="0"/>
           <w:numId w:val="4"/>
         </w:numPr>
-        <w:spacing w:afterLines="40" w:after="96" w:line="240" w:lineRule="auto"/>
+        <w:spacing w:after="96" w:afterLines="40" w:line="240" w:lineRule="auto"/>
         <w:jc w:val="both"/>
         <w:rPr>
-          <w:rFonts w:ascii="Arial" w:eastAsia="Arial" w:hAnsi="Arial" w:cs="Arial"/>
-          <w:bCs/>
-          <w:i/>
-          <w:iCs/>
-          <w:color w:val="0000FF"/>
-          <w:sz w:val="20"/>
-          <w:szCs w:val="20"/>
-          <w:lang w:eastAsia="pt-BR"/>
-        </w:rPr>
-      </w:pPr>
-      <w:r>
-        <w:rPr>
-          <w:rFonts w:ascii="Arial" w:eastAsia="Arial" w:hAnsi="Arial" w:cs="Arial"/>
+          <w:rFonts w:ascii="Arial" w:hAnsi="Arial" w:eastAsia="Arial" w:cs="Arial"/>
+          <w:bCs/>
+          <w:i/>
+          <w:iCs/>
+          <w:color w:val="0000FF"/>
+          <w:sz w:val="20"/>
+          <w:szCs w:val="20"/>
+          <w:lang w:eastAsia="pt-BR"/>
+        </w:rPr>
+      </w:pPr>
+      <w:r>
+        <w:rPr>
+          <w:rFonts w:ascii="Arial" w:hAnsi="Arial" w:eastAsia="Arial" w:cs="Arial"/>
           <w:bCs/>
           <w:i/>
           <w:iCs/>
@@ -1635,7 +1640,7 @@
       </w:r>
       <w:r>
         <w:rPr>
-          <w:rFonts w:ascii="Arial" w:eastAsia="Arial" w:hAnsi="Arial" w:cs="Arial"/>
+          <w:rFonts w:ascii="Arial" w:hAnsi="Arial" w:eastAsia="Arial" w:cs="Arial"/>
           <w:bCs/>
           <w:i/>
           <w:iCs/>
@@ -1647,29 +1652,29 @@
         <w:t xml:space="preserve"> da equipe do produto</w:t>
       </w:r>
     </w:p>
-    <w:p>
+    <w:p xmlns:wp14="http://schemas.microsoft.com/office/word/2010/wordml" wp14:textId="77777777">
       <w:pPr>
         <w:pStyle w:val="PargrafodaLista"/>
         <w:numPr>
           <w:ilvl w:val="0"/>
           <w:numId w:val="4"/>
         </w:numPr>
-        <w:spacing w:afterLines="40" w:after="96" w:line="240" w:lineRule="auto"/>
+        <w:spacing w:after="96" w:afterLines="40" w:line="240" w:lineRule="auto"/>
         <w:jc w:val="both"/>
         <w:rPr>
-          <w:rFonts w:ascii="Arial" w:eastAsia="Arial" w:hAnsi="Arial" w:cs="Arial"/>
-          <w:bCs/>
-          <w:i/>
-          <w:iCs/>
-          <w:color w:val="0000FF"/>
-          <w:sz w:val="20"/>
-          <w:szCs w:val="20"/>
-          <w:lang w:eastAsia="pt-BR"/>
-        </w:rPr>
-      </w:pPr>
-      <w:r>
-        <w:rPr>
-          <w:rFonts w:ascii="Arial" w:eastAsia="Arial" w:hAnsi="Arial" w:cs="Arial"/>
+          <w:rFonts w:ascii="Arial" w:hAnsi="Arial" w:eastAsia="Arial" w:cs="Arial"/>
+          <w:bCs/>
+          <w:i/>
+          <w:iCs/>
+          <w:color w:val="0000FF"/>
+          <w:sz w:val="20"/>
+          <w:szCs w:val="20"/>
+          <w:lang w:eastAsia="pt-BR"/>
+        </w:rPr>
+      </w:pPr>
+      <w:r>
+        <w:rPr>
+          <w:rFonts w:ascii="Arial" w:hAnsi="Arial" w:eastAsia="Arial" w:cs="Arial"/>
           <w:bCs/>
           <w:i/>
           <w:iCs/>
@@ -1682,7 +1687,7 @@
       </w:r>
       <w:r>
         <w:rPr>
-          <w:rFonts w:ascii="Arial" w:eastAsia="Arial" w:hAnsi="Arial" w:cs="Arial"/>
+          <w:rFonts w:ascii="Arial" w:hAnsi="Arial" w:eastAsia="Arial" w:cs="Arial"/>
           <w:bCs/>
           <w:i/>
           <w:iCs/>
@@ -1694,22 +1699,22 @@
         <w:t xml:space="preserve"> física dos servidores e clientes]</w:t>
       </w:r>
     </w:p>
-    <w:p>
+    <w:p xmlns:wp14="http://schemas.microsoft.com/office/word/2010/wordml" wp14:textId="77777777">
       <w:pPr>
         <w:spacing w:after="0" w:line="240" w:lineRule="auto"/>
         <w:rPr>
-          <w:rFonts w:ascii="Times New Roman" w:eastAsia="Times New Roman" w:hAnsi="Times New Roman" w:cs="Times New Roman"/>
-          <w:sz w:val="24"/>
-          <w:szCs w:val="24"/>
-          <w:lang w:eastAsia="pt-BR"/>
-        </w:rPr>
-      </w:pPr>
-    </w:p>
-    <w:p>
-      <w:pPr>
-        <w:spacing w:line="240" w:lineRule="auto"/>
-        <w:rPr>
-          <w:rFonts w:ascii="Times New Roman" w:eastAsia="Times New Roman" w:hAnsi="Times New Roman" w:cs="Times New Roman"/>
+          <w:rFonts w:ascii="Times New Roman" w:hAnsi="Times New Roman" w:eastAsia="Times New Roman" w:cs="Times New Roman"/>
+          <w:sz w:val="24"/>
+          <w:szCs w:val="24"/>
+          <w:lang w:eastAsia="pt-BR"/>
+        </w:rPr>
+      </w:pPr>
+    </w:p>
+    <w:p xmlns:wp14="http://schemas.microsoft.com/office/word/2010/wordml" wp14:textId="77777777">
+      <w:pPr>
+        <w:spacing w:line="240" w:lineRule="auto"/>
+        <w:rPr>
+          <w:rFonts w:ascii="Times New Roman" w:hAnsi="Times New Roman" w:eastAsia="Times New Roman" w:cs="Times New Roman"/>
           <w:sz w:val="28"/>
           <w:szCs w:val="28"/>
           <w:lang w:eastAsia="pt-BR"/>
@@ -1717,7 +1722,7 @@
       </w:pPr>
       <w:r>
         <w:rPr>
-          <w:rFonts w:ascii="Calibri" w:eastAsia="Times New Roman" w:hAnsi="Calibri" w:cs="Times New Roman"/>
+          <w:rFonts w:ascii="Calibri" w:hAnsi="Calibri" w:eastAsia="Times New Roman" w:cs="Times New Roman"/>
           <w:color w:val="00000A"/>
           <w:sz w:val="28"/>
           <w:szCs w:val="28"/>
@@ -1727,7 +1732,7 @@
       </w:r>
       <w:r>
         <w:rPr>
-          <w:rFonts w:ascii="Calibri" w:eastAsia="Times New Roman" w:hAnsi="Calibri" w:cs="Times New Roman"/>
+          <w:rFonts w:ascii="Calibri" w:hAnsi="Calibri" w:eastAsia="Times New Roman" w:cs="Times New Roman"/>
           <w:b/>
           <w:bCs/>
           <w:color w:val="00000A"/>
@@ -1738,11 +1743,11 @@
         <w:t>O Programa de Gerenciamento de Configuração</w:t>
       </w:r>
     </w:p>
-    <w:p>
-      <w:pPr>
-        <w:spacing w:line="240" w:lineRule="auto"/>
-        <w:rPr>
-          <w:rFonts w:ascii="Times New Roman" w:eastAsia="Times New Roman" w:hAnsi="Times New Roman" w:cs="Times New Roman"/>
+    <w:p xmlns:wp14="http://schemas.microsoft.com/office/word/2010/wordml" wp14:textId="77777777">
+      <w:pPr>
+        <w:spacing w:line="240" w:lineRule="auto"/>
+        <w:rPr>
+          <w:rFonts w:ascii="Times New Roman" w:hAnsi="Times New Roman" w:eastAsia="Times New Roman" w:cs="Times New Roman"/>
           <w:b/>
           <w:sz w:val="24"/>
           <w:szCs w:val="24"/>
@@ -1752,7 +1757,7 @@
       <w:proofErr w:type="gramStart"/>
       <w:r>
         <w:rPr>
-          <w:rFonts w:ascii="Calibri" w:eastAsia="Times New Roman" w:hAnsi="Calibri" w:cs="Times New Roman"/>
+          <w:rFonts w:ascii="Calibri" w:hAnsi="Calibri" w:eastAsia="Times New Roman" w:cs="Times New Roman"/>
           <w:b/>
           <w:color w:val="00000A"/>
           <w:sz w:val="24"/>
@@ -1764,7 +1769,7 @@
       <w:proofErr w:type="gramEnd"/>
       <w:r>
         <w:rPr>
-          <w:rFonts w:ascii="Calibri" w:eastAsia="Times New Roman" w:hAnsi="Calibri" w:cs="Times New Roman"/>
+          <w:rFonts w:ascii="Calibri" w:hAnsi="Calibri" w:eastAsia="Times New Roman" w:cs="Times New Roman"/>
           <w:b/>
           <w:color w:val="00000A"/>
           <w:sz w:val="24"/>
@@ -1774,11 +1779,11 @@
         <w:t xml:space="preserve"> da Configuração</w:t>
       </w:r>
     </w:p>
-    <w:p>
-      <w:pPr>
-        <w:spacing w:line="240" w:lineRule="auto"/>
-        <w:rPr>
-          <w:rFonts w:ascii="Times New Roman" w:eastAsia="Times New Roman" w:hAnsi="Times New Roman" w:cs="Times New Roman"/>
+    <w:p xmlns:wp14="http://schemas.microsoft.com/office/word/2010/wordml" wp14:textId="77777777">
+      <w:pPr>
+        <w:spacing w:line="240" w:lineRule="auto"/>
+        <w:rPr>
+          <w:rFonts w:ascii="Times New Roman" w:hAnsi="Times New Roman" w:eastAsia="Times New Roman" w:cs="Times New Roman"/>
           <w:b/>
           <w:sz w:val="24"/>
           <w:szCs w:val="24"/>
@@ -1787,7 +1792,7 @@
       </w:pPr>
       <w:r>
         <w:rPr>
-          <w:rFonts w:ascii="Calibri" w:eastAsia="Times New Roman" w:hAnsi="Calibri" w:cs="Times New Roman"/>
+          <w:rFonts w:ascii="Calibri" w:hAnsi="Calibri" w:eastAsia="Times New Roman" w:cs="Times New Roman"/>
           <w:b/>
           <w:color w:val="00000A"/>
           <w:sz w:val="24"/>
@@ -1797,24 +1802,24 @@
         <w:t>3.1.1 Métodos de Identificação</w:t>
       </w:r>
     </w:p>
-    <w:p>
+    <w:p xmlns:wp14="http://schemas.microsoft.com/office/word/2010/wordml" wp14:textId="77777777">
       <w:pPr>
         <w:spacing w:line="240" w:lineRule="auto"/>
         <w:jc w:val="both"/>
         <w:rPr>
-          <w:rFonts w:ascii="Arial" w:eastAsia="Arial" w:hAnsi="Arial" w:cs="Arial"/>
-          <w:bCs/>
-          <w:i/>
-          <w:iCs/>
-          <w:color w:val="0000FF"/>
-          <w:sz w:val="20"/>
-          <w:szCs w:val="20"/>
-          <w:lang w:eastAsia="pt-BR"/>
-        </w:rPr>
-      </w:pPr>
-      <w:r>
-        <w:rPr>
-          <w:rFonts w:ascii="Arial" w:eastAsia="Arial" w:hAnsi="Arial" w:cs="Arial"/>
+          <w:rFonts w:ascii="Arial" w:hAnsi="Arial" w:eastAsia="Arial" w:cs="Arial"/>
+          <w:bCs/>
+          <w:i/>
+          <w:iCs/>
+          <w:color w:val="0000FF"/>
+          <w:sz w:val="20"/>
+          <w:szCs w:val="20"/>
+          <w:lang w:eastAsia="pt-BR"/>
+        </w:rPr>
+      </w:pPr>
+      <w:r>
+        <w:rPr>
+          <w:rFonts w:ascii="Arial" w:hAnsi="Arial" w:eastAsia="Arial" w:cs="Arial"/>
           <w:bCs/>
           <w:i/>
           <w:iCs/>
@@ -1827,7 +1832,7 @@
       </w:r>
       <w:r>
         <w:rPr>
-          <w:rFonts w:ascii="Arial" w:eastAsia="Arial" w:hAnsi="Arial" w:cs="Arial"/>
+          <w:rFonts w:ascii="Arial" w:hAnsi="Arial" w:eastAsia="Arial" w:cs="Arial"/>
           <w:bCs/>
           <w:i/>
           <w:iCs/>
@@ -1840,7 +1845,7 @@
       </w:r>
       <w:r>
         <w:rPr>
-          <w:rFonts w:ascii="Arial" w:eastAsia="Arial" w:hAnsi="Arial" w:cs="Arial"/>
+          <w:rFonts w:ascii="Arial" w:hAnsi="Arial" w:eastAsia="Arial" w:cs="Arial"/>
           <w:bCs/>
           <w:i/>
           <w:iCs/>
@@ -1853,7 +1858,7 @@
       </w:r>
       <w:r>
         <w:rPr>
-          <w:rFonts w:ascii="Arial" w:eastAsia="Arial" w:hAnsi="Arial" w:cs="Arial"/>
+          <w:rFonts w:ascii="Arial" w:hAnsi="Arial" w:eastAsia="Arial" w:cs="Arial"/>
           <w:bCs/>
           <w:i/>
           <w:iCs/>
@@ -1866,7 +1871,7 @@
       </w:r>
       <w:r>
         <w:rPr>
-          <w:rFonts w:ascii="Arial" w:eastAsia="Arial" w:hAnsi="Arial" w:cs="Arial"/>
+          <w:rFonts w:ascii="Arial" w:hAnsi="Arial" w:eastAsia="Arial" w:cs="Arial"/>
           <w:bCs/>
           <w:i/>
           <w:iCs/>
@@ -1878,30 +1883,30 @@
         <w:t>&gt;</w:t>
       </w:r>
     </w:p>
-    <w:p>
+    <w:p xmlns:wp14="http://schemas.microsoft.com/office/word/2010/wordml" wp14:textId="77777777">
       <w:pPr>
         <w:spacing w:after="0" w:line="240" w:lineRule="auto"/>
         <w:rPr>
-          <w:rFonts w:ascii="Times New Roman" w:eastAsia="Times New Roman" w:hAnsi="Times New Roman" w:cs="Times New Roman"/>
-          <w:sz w:val="24"/>
-          <w:szCs w:val="24"/>
-          <w:lang w:eastAsia="pt-BR"/>
-        </w:rPr>
-      </w:pPr>
-    </w:p>
-    <w:p>
-      <w:pPr>
-        <w:spacing w:line="240" w:lineRule="auto"/>
-        <w:rPr>
-          <w:rFonts w:ascii="Times New Roman" w:eastAsia="Times New Roman" w:hAnsi="Times New Roman" w:cs="Times New Roman"/>
-          <w:sz w:val="24"/>
-          <w:szCs w:val="24"/>
-          <w:lang w:eastAsia="pt-BR"/>
-        </w:rPr>
-      </w:pPr>
-      <w:r>
-        <w:rPr>
-          <w:rFonts w:ascii="Calibri" w:eastAsia="Times New Roman" w:hAnsi="Calibri" w:cs="Times New Roman"/>
+          <w:rFonts w:ascii="Times New Roman" w:hAnsi="Times New Roman" w:eastAsia="Times New Roman" w:cs="Times New Roman"/>
+          <w:sz w:val="24"/>
+          <w:szCs w:val="24"/>
+          <w:lang w:eastAsia="pt-BR"/>
+        </w:rPr>
+      </w:pPr>
+    </w:p>
+    <w:p xmlns:wp14="http://schemas.microsoft.com/office/word/2010/wordml" wp14:textId="77777777">
+      <w:pPr>
+        <w:spacing w:line="240" w:lineRule="auto"/>
+        <w:rPr>
+          <w:rFonts w:ascii="Times New Roman" w:hAnsi="Times New Roman" w:eastAsia="Times New Roman" w:cs="Times New Roman"/>
+          <w:sz w:val="24"/>
+          <w:szCs w:val="24"/>
+          <w:lang w:eastAsia="pt-BR"/>
+        </w:rPr>
+      </w:pPr>
+      <w:r>
+        <w:rPr>
+          <w:rFonts w:ascii="Calibri" w:hAnsi="Calibri" w:eastAsia="Times New Roman" w:cs="Times New Roman"/>
           <w:color w:val="00000A"/>
           <w:sz w:val="24"/>
           <w:szCs w:val="24"/>
@@ -1911,7 +1916,7 @@
       </w:r>
       <w:r>
         <w:rPr>
-          <w:rFonts w:ascii="Calibri" w:eastAsia="Times New Roman" w:hAnsi="Calibri" w:cs="Times New Roman"/>
+          <w:rFonts w:ascii="Calibri" w:hAnsi="Calibri" w:eastAsia="Times New Roman" w:cs="Times New Roman"/>
           <w:b/>
           <w:color w:val="00000A"/>
           <w:sz w:val="24"/>
@@ -1921,24 +1926,24 @@
         <w:t>Baselines do Projeto</w:t>
       </w:r>
     </w:p>
-    <w:p>
+    <w:p xmlns:wp14="http://schemas.microsoft.com/office/word/2010/wordml" wp14:textId="77777777">
       <w:pPr>
         <w:spacing w:line="240" w:lineRule="auto"/>
         <w:jc w:val="both"/>
         <w:rPr>
-          <w:rFonts w:ascii="Arial" w:eastAsia="Arial" w:hAnsi="Arial" w:cs="Arial"/>
-          <w:bCs/>
-          <w:i/>
-          <w:iCs/>
-          <w:color w:val="0000FF"/>
-          <w:sz w:val="20"/>
-          <w:szCs w:val="20"/>
-          <w:lang w:eastAsia="pt-BR"/>
-        </w:rPr>
-      </w:pPr>
-      <w:r>
-        <w:rPr>
-          <w:rFonts w:ascii="Arial" w:eastAsia="Arial" w:hAnsi="Arial" w:cs="Arial"/>
+          <w:rFonts w:ascii="Arial" w:hAnsi="Arial" w:eastAsia="Arial" w:cs="Arial"/>
+          <w:bCs/>
+          <w:i/>
+          <w:iCs/>
+          <w:color w:val="0000FF"/>
+          <w:sz w:val="20"/>
+          <w:szCs w:val="20"/>
+          <w:lang w:eastAsia="pt-BR"/>
+        </w:rPr>
+      </w:pPr>
+      <w:r>
+        <w:rPr>
+          <w:rFonts w:ascii="Arial" w:hAnsi="Arial" w:eastAsia="Arial" w:cs="Arial"/>
           <w:bCs/>
           <w:i/>
           <w:iCs/>
@@ -1951,7 +1956,7 @@
       </w:r>
       <w:r>
         <w:rPr>
-          <w:rFonts w:ascii="Arial" w:eastAsia="Arial" w:hAnsi="Arial" w:cs="Arial"/>
+          <w:rFonts w:ascii="Arial" w:hAnsi="Arial" w:eastAsia="Arial" w:cs="Arial"/>
           <w:bCs/>
           <w:i/>
           <w:iCs/>
@@ -1964,7 +1969,7 @@
       </w:r>
       <w:r>
         <w:rPr>
-          <w:rFonts w:ascii="Arial" w:eastAsia="Arial" w:hAnsi="Arial" w:cs="Arial"/>
+          <w:rFonts w:ascii="Arial" w:hAnsi="Arial" w:eastAsia="Arial" w:cs="Arial"/>
           <w:bCs/>
           <w:i/>
           <w:iCs/>
@@ -1977,7 +1982,7 @@
       </w:r>
       <w:r>
         <w:rPr>
-          <w:rFonts w:ascii="Arial" w:eastAsia="Arial" w:hAnsi="Arial" w:cs="Arial"/>
+          <w:rFonts w:ascii="Arial" w:hAnsi="Arial" w:eastAsia="Arial" w:cs="Arial"/>
           <w:bCs/>
           <w:i/>
           <w:iCs/>
@@ -1989,24 +1994,24 @@
         <w:t xml:space="preserve"> são baseados. Somente mudanças autorizadas podem ser efetuadas nas baselines.</w:t>
       </w:r>
     </w:p>
-    <w:p>
+    <w:p xmlns:wp14="http://schemas.microsoft.com/office/word/2010/wordml" wp14:textId="77777777">
       <w:pPr>
         <w:spacing w:line="240" w:lineRule="auto"/>
         <w:jc w:val="both"/>
         <w:rPr>
-          <w:rFonts w:ascii="Arial" w:eastAsia="Arial" w:hAnsi="Arial" w:cs="Arial"/>
-          <w:bCs/>
-          <w:i/>
-          <w:iCs/>
-          <w:color w:val="0000FF"/>
-          <w:sz w:val="20"/>
-          <w:szCs w:val="20"/>
-          <w:lang w:eastAsia="pt-BR"/>
-        </w:rPr>
-      </w:pPr>
-      <w:r>
-        <w:rPr>
-          <w:rFonts w:ascii="Arial" w:eastAsia="Arial" w:hAnsi="Arial" w:cs="Arial"/>
+          <w:rFonts w:ascii="Arial" w:hAnsi="Arial" w:eastAsia="Arial" w:cs="Arial"/>
+          <w:bCs/>
+          <w:i/>
+          <w:iCs/>
+          <w:color w:val="0000FF"/>
+          <w:sz w:val="20"/>
+          <w:szCs w:val="20"/>
+          <w:lang w:eastAsia="pt-BR"/>
+        </w:rPr>
+      </w:pPr>
+      <w:r>
+        <w:rPr>
+          <w:rFonts w:ascii="Arial" w:hAnsi="Arial" w:eastAsia="Arial" w:cs="Arial"/>
           <w:bCs/>
           <w:i/>
           <w:iCs/>
@@ -2019,7 +2024,7 @@
       </w:r>
       <w:r>
         <w:rPr>
-          <w:rFonts w:ascii="Arial" w:eastAsia="Arial" w:hAnsi="Arial" w:cs="Arial"/>
+          <w:rFonts w:ascii="Arial" w:hAnsi="Arial" w:eastAsia="Arial" w:cs="Arial"/>
           <w:bCs/>
           <w:i/>
           <w:iCs/>
@@ -2033,7 +2038,7 @@
       </w:r>
       <w:r>
         <w:rPr>
-          <w:rFonts w:ascii="Arial" w:eastAsia="Arial" w:hAnsi="Arial" w:cs="Arial"/>
+          <w:rFonts w:ascii="Arial" w:hAnsi="Arial" w:eastAsia="Arial" w:cs="Arial"/>
           <w:bCs/>
           <w:i/>
           <w:iCs/>
@@ -2046,7 +2051,7 @@
       </w:r>
       <w:r>
         <w:rPr>
-          <w:rFonts w:ascii="Arial" w:eastAsia="Arial" w:hAnsi="Arial" w:cs="Arial"/>
+          <w:rFonts w:ascii="Arial" w:hAnsi="Arial" w:eastAsia="Arial" w:cs="Arial"/>
           <w:bCs/>
           <w:i/>
           <w:iCs/>
@@ -2059,7 +2064,7 @@
       </w:r>
       <w:r>
         <w:rPr>
-          <w:rFonts w:ascii="Arial" w:eastAsia="Arial" w:hAnsi="Arial" w:cs="Arial"/>
+          <w:rFonts w:ascii="Arial" w:hAnsi="Arial" w:eastAsia="Arial" w:cs="Arial"/>
           <w:bCs/>
           <w:i/>
           <w:iCs/>
@@ -2071,23 +2076,23 @@
         <w:t>.</w:t>
       </w:r>
     </w:p>
-    <w:p>
-      <w:pPr>
-        <w:spacing w:line="240" w:lineRule="auto"/>
-        <w:rPr>
-          <w:rFonts w:ascii="Arial" w:eastAsia="Arial" w:hAnsi="Arial" w:cs="Arial"/>
-          <w:bCs/>
-          <w:i/>
-          <w:iCs/>
-          <w:color w:val="0000FF"/>
-          <w:sz w:val="20"/>
-          <w:szCs w:val="20"/>
-          <w:lang w:eastAsia="pt-BR"/>
-        </w:rPr>
-      </w:pPr>
-      <w:r>
-        <w:rPr>
-          <w:rFonts w:ascii="Arial" w:eastAsia="Arial" w:hAnsi="Arial" w:cs="Arial"/>
+    <w:p xmlns:wp14="http://schemas.microsoft.com/office/word/2010/wordml" wp14:textId="77777777">
+      <w:pPr>
+        <w:spacing w:line="240" w:lineRule="auto"/>
+        <w:rPr>
+          <w:rFonts w:ascii="Arial" w:hAnsi="Arial" w:eastAsia="Arial" w:cs="Arial"/>
+          <w:bCs/>
+          <w:i/>
+          <w:iCs/>
+          <w:color w:val="0000FF"/>
+          <w:sz w:val="20"/>
+          <w:szCs w:val="20"/>
+          <w:lang w:eastAsia="pt-BR"/>
+        </w:rPr>
+      </w:pPr>
+      <w:r>
+        <w:rPr>
+          <w:rFonts w:ascii="Arial" w:hAnsi="Arial" w:eastAsia="Arial" w:cs="Arial"/>
           <w:bCs/>
           <w:i/>
           <w:iCs/>
@@ -2100,7 +2105,7 @@
       </w:r>
       <w:r>
         <w:rPr>
-          <w:rFonts w:ascii="Arial" w:eastAsia="Arial" w:hAnsi="Arial" w:cs="Arial"/>
+          <w:rFonts w:ascii="Arial" w:hAnsi="Arial" w:eastAsia="Arial" w:cs="Arial"/>
           <w:bCs/>
           <w:i/>
           <w:iCs/>
@@ -2112,22 +2117,22 @@
         <w:t>&gt;</w:t>
       </w:r>
     </w:p>
-    <w:p>
+    <w:p xmlns:wp14="http://schemas.microsoft.com/office/word/2010/wordml" wp14:textId="77777777">
       <w:pPr>
         <w:spacing w:after="0" w:line="240" w:lineRule="auto"/>
         <w:rPr>
-          <w:rFonts w:ascii="Times New Roman" w:eastAsia="Times New Roman" w:hAnsi="Times New Roman" w:cs="Times New Roman"/>
-          <w:sz w:val="24"/>
-          <w:szCs w:val="24"/>
-          <w:lang w:eastAsia="pt-BR"/>
-        </w:rPr>
-      </w:pPr>
-    </w:p>
-    <w:p>
-      <w:pPr>
-        <w:spacing w:line="240" w:lineRule="auto"/>
-        <w:rPr>
-          <w:rFonts w:ascii="Times New Roman" w:eastAsia="Times New Roman" w:hAnsi="Times New Roman" w:cs="Times New Roman"/>
+          <w:rFonts w:ascii="Times New Roman" w:hAnsi="Times New Roman" w:eastAsia="Times New Roman" w:cs="Times New Roman"/>
+          <w:sz w:val="24"/>
+          <w:szCs w:val="24"/>
+          <w:lang w:eastAsia="pt-BR"/>
+        </w:rPr>
+      </w:pPr>
+    </w:p>
+    <w:p xmlns:wp14="http://schemas.microsoft.com/office/word/2010/wordml" wp14:textId="77777777">
+      <w:pPr>
+        <w:spacing w:line="240" w:lineRule="auto"/>
+        <w:rPr>
+          <w:rFonts w:ascii="Times New Roman" w:hAnsi="Times New Roman" w:eastAsia="Times New Roman" w:cs="Times New Roman"/>
           <w:sz w:val="28"/>
           <w:szCs w:val="28"/>
           <w:lang w:eastAsia="pt-BR"/>
@@ -2135,7 +2140,7 @@
       </w:pPr>
       <w:r>
         <w:rPr>
-          <w:rFonts w:ascii="Calibri" w:eastAsia="Times New Roman" w:hAnsi="Calibri" w:cs="Times New Roman"/>
+          <w:rFonts w:ascii="Calibri" w:hAnsi="Calibri" w:eastAsia="Times New Roman" w:cs="Times New Roman"/>
           <w:color w:val="00000A"/>
           <w:sz w:val="28"/>
           <w:szCs w:val="28"/>
@@ -2145,7 +2150,7 @@
       </w:r>
       <w:r>
         <w:rPr>
-          <w:rFonts w:ascii="Calibri" w:eastAsia="Times New Roman" w:hAnsi="Calibri" w:cs="Times New Roman"/>
+          <w:rFonts w:ascii="Calibri" w:hAnsi="Calibri" w:eastAsia="Times New Roman" w:cs="Times New Roman"/>
           <w:b/>
           <w:bCs/>
           <w:color w:val="00000A"/>
@@ -2156,19 +2161,19 @@
         <w:t>Controle de Configuração e Mudança</w:t>
       </w:r>
     </w:p>
-    <w:p>
-      <w:pPr>
-        <w:spacing w:line="240" w:lineRule="auto"/>
-        <w:rPr>
-          <w:rFonts w:ascii="Times New Roman" w:eastAsia="Times New Roman" w:hAnsi="Times New Roman" w:cs="Times New Roman"/>
-          <w:sz w:val="24"/>
-          <w:szCs w:val="24"/>
-          <w:lang w:eastAsia="pt-BR"/>
-        </w:rPr>
-      </w:pPr>
-      <w:r>
-        <w:rPr>
-          <w:rFonts w:ascii="Calibri" w:eastAsia="Times New Roman" w:hAnsi="Calibri" w:cs="Times New Roman"/>
+    <w:p xmlns:wp14="http://schemas.microsoft.com/office/word/2010/wordml" wp14:textId="77777777">
+      <w:pPr>
+        <w:spacing w:line="240" w:lineRule="auto"/>
+        <w:rPr>
+          <w:rFonts w:ascii="Times New Roman" w:hAnsi="Times New Roman" w:eastAsia="Times New Roman" w:cs="Times New Roman"/>
+          <w:sz w:val="24"/>
+          <w:szCs w:val="24"/>
+          <w:lang w:eastAsia="pt-BR"/>
+        </w:rPr>
+      </w:pPr>
+      <w:r>
+        <w:rPr>
+          <w:rFonts w:ascii="Calibri" w:hAnsi="Calibri" w:eastAsia="Times New Roman" w:cs="Times New Roman"/>
           <w:color w:val="00000A"/>
           <w:sz w:val="24"/>
           <w:szCs w:val="24"/>
@@ -2178,7 +2183,7 @@
       </w:r>
       <w:r>
         <w:rPr>
-          <w:rFonts w:ascii="Calibri" w:eastAsia="Times New Roman" w:hAnsi="Calibri" w:cs="Times New Roman"/>
+          <w:rFonts w:ascii="Calibri" w:hAnsi="Calibri" w:eastAsia="Times New Roman" w:cs="Times New Roman"/>
           <w:b/>
           <w:bCs/>
           <w:color w:val="00000A"/>
@@ -2189,24 +2194,24 @@
         <w:t>Processamento e Aprovação de Solicitações de Mudança</w:t>
       </w:r>
     </w:p>
-    <w:p>
+    <w:p xmlns:wp14="http://schemas.microsoft.com/office/word/2010/wordml" wp14:textId="77777777">
       <w:pPr>
         <w:spacing w:line="240" w:lineRule="auto"/>
         <w:jc w:val="both"/>
         <w:rPr>
-          <w:rFonts w:ascii="Arial" w:eastAsia="Arial" w:hAnsi="Arial" w:cs="Arial"/>
-          <w:bCs/>
-          <w:i/>
-          <w:iCs/>
-          <w:color w:val="0000FF"/>
-          <w:sz w:val="20"/>
-          <w:szCs w:val="20"/>
-          <w:lang w:eastAsia="pt-BR"/>
-        </w:rPr>
-      </w:pPr>
-      <w:r>
-        <w:rPr>
-          <w:rFonts w:ascii="Arial" w:eastAsia="Arial" w:hAnsi="Arial" w:cs="Arial"/>
+          <w:rFonts w:ascii="Arial" w:hAnsi="Arial" w:eastAsia="Arial" w:cs="Arial"/>
+          <w:bCs/>
+          <w:i/>
+          <w:iCs/>
+          <w:color w:val="0000FF"/>
+          <w:sz w:val="20"/>
+          <w:szCs w:val="20"/>
+          <w:lang w:eastAsia="pt-BR"/>
+        </w:rPr>
+      </w:pPr>
+      <w:r>
+        <w:rPr>
+          <w:rFonts w:ascii="Arial" w:hAnsi="Arial" w:eastAsia="Arial" w:cs="Arial"/>
           <w:bCs/>
           <w:i/>
           <w:iCs/>
@@ -2219,7 +2224,7 @@
       </w:r>
       <w:r>
         <w:rPr>
-          <w:rFonts w:ascii="Arial" w:eastAsia="Arial" w:hAnsi="Arial" w:cs="Arial"/>
+          <w:rFonts w:ascii="Arial" w:hAnsi="Arial" w:eastAsia="Arial" w:cs="Arial"/>
           <w:bCs/>
           <w:i/>
           <w:iCs/>
@@ -2232,7 +2237,7 @@
       </w:r>
       <w:r>
         <w:rPr>
-          <w:rFonts w:ascii="Arial" w:eastAsia="Arial" w:hAnsi="Arial" w:cs="Arial"/>
+          <w:rFonts w:ascii="Arial" w:hAnsi="Arial" w:eastAsia="Arial" w:cs="Arial"/>
           <w:bCs/>
           <w:i/>
           <w:iCs/>
@@ -2244,22 +2249,22 @@
         <w:t>metidos, revisados e dispostos&gt;</w:t>
       </w:r>
     </w:p>
-    <w:p>
+    <w:p xmlns:wp14="http://schemas.microsoft.com/office/word/2010/wordml" wp14:textId="77777777">
       <w:pPr>
         <w:spacing w:after="0" w:line="240" w:lineRule="auto"/>
         <w:rPr>
-          <w:rFonts w:ascii="Times New Roman" w:eastAsia="Times New Roman" w:hAnsi="Times New Roman" w:cs="Times New Roman"/>
-          <w:sz w:val="24"/>
-          <w:szCs w:val="24"/>
-          <w:lang w:eastAsia="pt-BR"/>
-        </w:rPr>
-      </w:pPr>
-    </w:p>
-    <w:p>
-      <w:pPr>
-        <w:spacing w:line="240" w:lineRule="auto"/>
-        <w:rPr>
-          <w:rFonts w:ascii="Times New Roman" w:eastAsia="Times New Roman" w:hAnsi="Times New Roman" w:cs="Times New Roman"/>
+          <w:rFonts w:ascii="Times New Roman" w:hAnsi="Times New Roman" w:eastAsia="Times New Roman" w:cs="Times New Roman"/>
+          <w:sz w:val="24"/>
+          <w:szCs w:val="24"/>
+          <w:lang w:eastAsia="pt-BR"/>
+        </w:rPr>
+      </w:pPr>
+    </w:p>
+    <w:p xmlns:wp14="http://schemas.microsoft.com/office/word/2010/wordml" wp14:textId="77777777">
+      <w:pPr>
+        <w:spacing w:line="240" w:lineRule="auto"/>
+        <w:rPr>
+          <w:rFonts w:ascii="Times New Roman" w:hAnsi="Times New Roman" w:eastAsia="Times New Roman" w:cs="Times New Roman"/>
           <w:sz w:val="24"/>
           <w:szCs w:val="24"/>
           <w:lang w:eastAsia="pt-BR"/>
@@ -2268,7 +2273,7 @@
       <w:proofErr w:type="gramStart"/>
       <w:r>
         <w:rPr>
-          <w:rFonts w:ascii="Calibri" w:eastAsia="Times New Roman" w:hAnsi="Calibri" w:cs="Times New Roman"/>
+          <w:rFonts w:ascii="Calibri" w:hAnsi="Calibri" w:eastAsia="Times New Roman" w:cs="Times New Roman"/>
           <w:color w:val="00000A"/>
           <w:sz w:val="24"/>
           <w:szCs w:val="24"/>
@@ -2278,7 +2283,7 @@
       </w:r>
       <w:r>
         <w:rPr>
-          <w:rFonts w:ascii="Calibri" w:eastAsia="Times New Roman" w:hAnsi="Calibri" w:cs="Times New Roman"/>
+          <w:rFonts w:ascii="Calibri" w:hAnsi="Calibri" w:eastAsia="Times New Roman" w:cs="Times New Roman"/>
           <w:b/>
           <w:bCs/>
           <w:color w:val="00000A"/>
@@ -2291,7 +2296,7 @@
       <w:proofErr w:type="gramEnd"/>
       <w:r>
         <w:rPr>
-          <w:rFonts w:ascii="Calibri" w:eastAsia="Times New Roman" w:hAnsi="Calibri" w:cs="Times New Roman"/>
+          <w:rFonts w:ascii="Calibri" w:hAnsi="Calibri" w:eastAsia="Times New Roman" w:cs="Times New Roman"/>
           <w:b/>
           <w:bCs/>
           <w:color w:val="00000A"/>
@@ -2302,24 +2307,24 @@
         <w:t xml:space="preserve"> de Controle de Mudança (CCB)</w:t>
       </w:r>
     </w:p>
-    <w:p>
+    <w:p xmlns:wp14="http://schemas.microsoft.com/office/word/2010/wordml" wp14:textId="77777777">
       <w:pPr>
         <w:spacing w:line="240" w:lineRule="auto"/>
         <w:jc w:val="both"/>
         <w:rPr>
-          <w:rFonts w:ascii="Arial" w:eastAsia="Arial" w:hAnsi="Arial" w:cs="Arial"/>
-          <w:bCs/>
-          <w:i/>
-          <w:iCs/>
-          <w:color w:val="0000FF"/>
-          <w:sz w:val="20"/>
-          <w:szCs w:val="20"/>
-          <w:lang w:eastAsia="pt-BR"/>
-        </w:rPr>
-      </w:pPr>
-      <w:r>
-        <w:rPr>
-          <w:rFonts w:ascii="Arial" w:eastAsia="Arial" w:hAnsi="Arial" w:cs="Arial"/>
+          <w:rFonts w:ascii="Arial" w:hAnsi="Arial" w:eastAsia="Arial" w:cs="Arial"/>
+          <w:bCs/>
+          <w:i/>
+          <w:iCs/>
+          <w:color w:val="0000FF"/>
+          <w:sz w:val="20"/>
+          <w:szCs w:val="20"/>
+          <w:lang w:eastAsia="pt-BR"/>
+        </w:rPr>
+      </w:pPr>
+      <w:r>
+        <w:rPr>
+          <w:rFonts w:ascii="Arial" w:hAnsi="Arial" w:eastAsia="Arial" w:cs="Arial"/>
           <w:bCs/>
           <w:i/>
           <w:iCs/>
@@ -2332,7 +2337,7 @@
       </w:r>
       <w:r>
         <w:rPr>
-          <w:rFonts w:ascii="Arial" w:eastAsia="Arial" w:hAnsi="Arial" w:cs="Arial"/>
+          <w:rFonts w:ascii="Arial" w:hAnsi="Arial" w:eastAsia="Arial" w:cs="Arial"/>
           <w:bCs/>
           <w:i/>
           <w:iCs/>
@@ -2345,7 +2350,7 @@
       </w:r>
       <w:r>
         <w:rPr>
-          <w:rFonts w:ascii="Arial" w:eastAsia="Arial" w:hAnsi="Arial" w:cs="Arial"/>
+          <w:rFonts w:ascii="Arial" w:hAnsi="Arial" w:eastAsia="Arial" w:cs="Arial"/>
           <w:bCs/>
           <w:i/>
           <w:iCs/>
@@ -2357,22 +2362,22 @@
         <w:t>elo CCB&gt;</w:t>
       </w:r>
     </w:p>
-    <w:p>
+    <w:p xmlns:wp14="http://schemas.microsoft.com/office/word/2010/wordml" wp14:textId="77777777">
       <w:pPr>
         <w:spacing w:after="0" w:line="240" w:lineRule="auto"/>
         <w:rPr>
-          <w:rFonts w:ascii="Times New Roman" w:eastAsia="Times New Roman" w:hAnsi="Times New Roman" w:cs="Times New Roman"/>
-          <w:sz w:val="24"/>
-          <w:szCs w:val="24"/>
-          <w:lang w:eastAsia="pt-BR"/>
-        </w:rPr>
-      </w:pPr>
-    </w:p>
-    <w:p>
-      <w:pPr>
-        <w:spacing w:line="240" w:lineRule="auto"/>
-        <w:rPr>
-          <w:rFonts w:ascii="Times New Roman" w:eastAsia="Times New Roman" w:hAnsi="Times New Roman" w:cs="Times New Roman"/>
+          <w:rFonts w:ascii="Times New Roman" w:hAnsi="Times New Roman" w:eastAsia="Times New Roman" w:cs="Times New Roman"/>
+          <w:sz w:val="24"/>
+          <w:szCs w:val="24"/>
+          <w:lang w:eastAsia="pt-BR"/>
+        </w:rPr>
+      </w:pPr>
+    </w:p>
+    <w:p xmlns:wp14="http://schemas.microsoft.com/office/word/2010/wordml" wp14:textId="77777777">
+      <w:pPr>
+        <w:spacing w:line="240" w:lineRule="auto"/>
+        <w:rPr>
+          <w:rFonts w:ascii="Times New Roman" w:hAnsi="Times New Roman" w:eastAsia="Times New Roman" w:cs="Times New Roman"/>
           <w:sz w:val="28"/>
           <w:szCs w:val="28"/>
           <w:lang w:eastAsia="pt-BR"/>
@@ -2380,7 +2385,7 @@
       </w:pPr>
       <w:r>
         <w:rPr>
-          <w:rFonts w:ascii="Calibri" w:eastAsia="Times New Roman" w:hAnsi="Calibri" w:cs="Times New Roman"/>
+          <w:rFonts w:ascii="Calibri" w:hAnsi="Calibri" w:eastAsia="Times New Roman" w:cs="Times New Roman"/>
           <w:color w:val="00000A"/>
           <w:sz w:val="28"/>
           <w:szCs w:val="28"/>
@@ -2390,7 +2395,7 @@
       </w:r>
       <w:r>
         <w:rPr>
-          <w:rFonts w:ascii="Calibri" w:eastAsia="Times New Roman" w:hAnsi="Calibri" w:cs="Times New Roman"/>
+          <w:rFonts w:ascii="Calibri" w:hAnsi="Calibri" w:eastAsia="Times New Roman" w:cs="Times New Roman"/>
           <w:b/>
           <w:bCs/>
           <w:color w:val="00000A"/>
@@ -2401,19 +2406,19 @@
         <w:t>Estimativa do Status de Configuração</w:t>
       </w:r>
     </w:p>
-    <w:p>
-      <w:pPr>
-        <w:spacing w:line="240" w:lineRule="auto"/>
-        <w:rPr>
-          <w:rFonts w:ascii="Times New Roman" w:eastAsia="Times New Roman" w:hAnsi="Times New Roman" w:cs="Times New Roman"/>
-          <w:sz w:val="24"/>
-          <w:szCs w:val="24"/>
-          <w:lang w:eastAsia="pt-BR"/>
-        </w:rPr>
-      </w:pPr>
-      <w:r>
-        <w:rPr>
-          <w:rFonts w:ascii="Calibri" w:eastAsia="Times New Roman" w:hAnsi="Calibri" w:cs="Times New Roman"/>
+    <w:p xmlns:wp14="http://schemas.microsoft.com/office/word/2010/wordml" wp14:textId="77777777">
+      <w:pPr>
+        <w:spacing w:line="240" w:lineRule="auto"/>
+        <w:rPr>
+          <w:rFonts w:ascii="Times New Roman" w:hAnsi="Times New Roman" w:eastAsia="Times New Roman" w:cs="Times New Roman"/>
+          <w:sz w:val="24"/>
+          <w:szCs w:val="24"/>
+          <w:lang w:eastAsia="pt-BR"/>
+        </w:rPr>
+      </w:pPr>
+      <w:r>
+        <w:rPr>
+          <w:rFonts w:ascii="Calibri" w:hAnsi="Calibri" w:eastAsia="Times New Roman" w:cs="Times New Roman"/>
           <w:color w:val="00000A"/>
           <w:sz w:val="24"/>
           <w:szCs w:val="24"/>
@@ -2423,7 +2428,7 @@
       </w:r>
       <w:r>
         <w:rPr>
-          <w:rFonts w:ascii="Calibri" w:eastAsia="Times New Roman" w:hAnsi="Calibri" w:cs="Times New Roman"/>
+          <w:rFonts w:ascii="Calibri" w:hAnsi="Calibri" w:eastAsia="Times New Roman" w:cs="Times New Roman"/>
           <w:b/>
           <w:bCs/>
           <w:color w:val="00000A"/>
@@ -2434,24 +2439,24 @@
         <w:t>Processo de Armazenamento de Mídia e Liberação do Projeto</w:t>
       </w:r>
     </w:p>
-    <w:p>
+    <w:p xmlns:wp14="http://schemas.microsoft.com/office/word/2010/wordml" wp14:textId="77777777">
       <w:pPr>
         <w:spacing w:line="240" w:lineRule="auto"/>
         <w:jc w:val="both"/>
         <w:rPr>
-          <w:rFonts w:ascii="Arial" w:eastAsia="Arial" w:hAnsi="Arial" w:cs="Arial"/>
-          <w:bCs/>
-          <w:i/>
-          <w:iCs/>
-          <w:color w:val="0000FF"/>
-          <w:sz w:val="20"/>
-          <w:szCs w:val="20"/>
-          <w:lang w:eastAsia="pt-BR"/>
-        </w:rPr>
-      </w:pPr>
-      <w:r>
-        <w:rPr>
-          <w:rFonts w:ascii="Arial" w:eastAsia="Arial" w:hAnsi="Arial" w:cs="Arial"/>
+          <w:rFonts w:ascii="Arial" w:hAnsi="Arial" w:eastAsia="Arial" w:cs="Arial"/>
+          <w:bCs/>
+          <w:i/>
+          <w:iCs/>
+          <w:color w:val="0000FF"/>
+          <w:sz w:val="20"/>
+          <w:szCs w:val="20"/>
+          <w:lang w:eastAsia="pt-BR"/>
+        </w:rPr>
+      </w:pPr>
+      <w:r>
+        <w:rPr>
+          <w:rFonts w:ascii="Arial" w:hAnsi="Arial" w:eastAsia="Arial" w:cs="Arial"/>
           <w:bCs/>
           <w:i/>
           <w:iCs/>
@@ -2464,7 +2469,7 @@
       </w:r>
       <w:r>
         <w:rPr>
-          <w:rFonts w:ascii="Arial" w:eastAsia="Arial" w:hAnsi="Arial" w:cs="Arial"/>
+          <w:rFonts w:ascii="Arial" w:hAnsi="Arial" w:eastAsia="Arial" w:cs="Arial"/>
           <w:bCs/>
           <w:i/>
           <w:iCs/>
@@ -2477,7 +2482,7 @@
       </w:r>
       <w:r>
         <w:rPr>
-          <w:rFonts w:ascii="Arial" w:eastAsia="Arial" w:hAnsi="Arial" w:cs="Arial"/>
+          <w:rFonts w:ascii="Arial" w:hAnsi="Arial" w:eastAsia="Arial" w:cs="Arial"/>
           <w:bCs/>
           <w:i/>
           <w:iCs/>
@@ -2490,7 +2495,7 @@
       </w:r>
       <w:r>
         <w:rPr>
-          <w:rFonts w:ascii="Arial" w:eastAsia="Arial" w:hAnsi="Arial" w:cs="Arial"/>
+          <w:rFonts w:ascii="Arial" w:hAnsi="Arial" w:eastAsia="Arial" w:cs="Arial"/>
           <w:bCs/>
           <w:i/>
           <w:iCs/>
@@ -2503,7 +2508,7 @@
       </w:r>
       <w:r>
         <w:rPr>
-          <w:rFonts w:ascii="Arial" w:eastAsia="Arial" w:hAnsi="Arial" w:cs="Arial"/>
+          <w:rFonts w:ascii="Arial" w:hAnsi="Arial" w:eastAsia="Arial" w:cs="Arial"/>
           <w:bCs/>
           <w:i/>
           <w:iCs/>
@@ -2515,19 +2520,19 @@
         <w:t>&gt;</w:t>
       </w:r>
     </w:p>
-    <w:p>
-      <w:pPr>
-        <w:spacing w:line="240" w:lineRule="auto"/>
-        <w:rPr>
-          <w:rFonts w:ascii="Times New Roman" w:eastAsia="Times New Roman" w:hAnsi="Times New Roman" w:cs="Times New Roman"/>
-          <w:sz w:val="24"/>
-          <w:szCs w:val="24"/>
-          <w:lang w:eastAsia="pt-BR"/>
-        </w:rPr>
-      </w:pPr>
-      <w:r>
-        <w:rPr>
-          <w:rFonts w:ascii="Calibri" w:eastAsia="Times New Roman" w:hAnsi="Calibri" w:cs="Times New Roman"/>
+    <w:p xmlns:wp14="http://schemas.microsoft.com/office/word/2010/wordml" wp14:textId="77777777">
+      <w:pPr>
+        <w:spacing w:line="240" w:lineRule="auto"/>
+        <w:rPr>
+          <w:rFonts w:ascii="Times New Roman" w:hAnsi="Times New Roman" w:eastAsia="Times New Roman" w:cs="Times New Roman"/>
+          <w:sz w:val="24"/>
+          <w:szCs w:val="24"/>
+          <w:lang w:eastAsia="pt-BR"/>
+        </w:rPr>
+      </w:pPr>
+      <w:r>
+        <w:rPr>
+          <w:rFonts w:ascii="Calibri" w:hAnsi="Calibri" w:eastAsia="Times New Roman" w:cs="Times New Roman"/>
           <w:color w:val="00000A"/>
           <w:sz w:val="24"/>
           <w:szCs w:val="24"/>
@@ -2537,7 +2542,7 @@
       </w:r>
       <w:r>
         <w:rPr>
-          <w:rFonts w:ascii="Calibri" w:eastAsia="Times New Roman" w:hAnsi="Calibri" w:cs="Times New Roman"/>
+          <w:rFonts w:ascii="Calibri" w:hAnsi="Calibri" w:eastAsia="Times New Roman" w:cs="Times New Roman"/>
           <w:b/>
           <w:bCs/>
           <w:color w:val="00000A"/>
@@ -2548,24 +2553,24 @@
         <w:t>Relatórios e Auditorias</w:t>
       </w:r>
     </w:p>
-    <w:p>
+    <w:p xmlns:wp14="http://schemas.microsoft.com/office/word/2010/wordml" wp14:textId="77777777">
       <w:pPr>
         <w:spacing w:line="240" w:lineRule="auto"/>
         <w:jc w:val="both"/>
         <w:rPr>
-          <w:rFonts w:ascii="Arial" w:eastAsia="Arial" w:hAnsi="Arial" w:cs="Arial"/>
-          <w:bCs/>
-          <w:i/>
-          <w:iCs/>
-          <w:color w:val="0000FF"/>
-          <w:sz w:val="20"/>
-          <w:szCs w:val="20"/>
-          <w:lang w:eastAsia="pt-BR"/>
-        </w:rPr>
-      </w:pPr>
-      <w:r>
-        <w:rPr>
-          <w:rFonts w:ascii="Arial" w:eastAsia="Arial" w:hAnsi="Arial" w:cs="Arial"/>
+          <w:rFonts w:ascii="Arial" w:hAnsi="Arial" w:eastAsia="Arial" w:cs="Arial"/>
+          <w:bCs/>
+          <w:i/>
+          <w:iCs/>
+          <w:color w:val="0000FF"/>
+          <w:sz w:val="20"/>
+          <w:szCs w:val="20"/>
+          <w:lang w:eastAsia="pt-BR"/>
+        </w:rPr>
+      </w:pPr>
+      <w:r>
+        <w:rPr>
+          <w:rFonts w:ascii="Arial" w:hAnsi="Arial" w:eastAsia="Arial" w:cs="Arial"/>
           <w:bCs/>
           <w:i/>
           <w:iCs/>
@@ -2578,7 +2583,7 @@
       </w:r>
       <w:r>
         <w:rPr>
-          <w:rFonts w:ascii="Arial" w:eastAsia="Arial" w:hAnsi="Arial" w:cs="Arial"/>
+          <w:rFonts w:ascii="Arial" w:hAnsi="Arial" w:eastAsia="Arial" w:cs="Arial"/>
           <w:bCs/>
           <w:i/>
           <w:iCs/>
@@ -2590,24 +2595,24 @@
         <w:t>Descreva o conteúdo, o formato e a finalidade dos relatórios e auditorias de configuração solicitados.</w:t>
       </w:r>
     </w:p>
-    <w:p>
+    <w:p xmlns:wp14="http://schemas.microsoft.com/office/word/2010/wordml" wp14:textId="77777777">
       <w:pPr>
         <w:spacing w:line="240" w:lineRule="auto"/>
         <w:jc w:val="both"/>
         <w:rPr>
-          <w:rFonts w:ascii="Arial" w:eastAsia="Arial" w:hAnsi="Arial" w:cs="Arial"/>
-          <w:bCs/>
-          <w:i/>
-          <w:iCs/>
-          <w:color w:val="0000FF"/>
-          <w:sz w:val="20"/>
-          <w:szCs w:val="20"/>
-          <w:lang w:eastAsia="pt-BR"/>
-        </w:rPr>
-      </w:pPr>
-      <w:r>
-        <w:rPr>
-          <w:rFonts w:ascii="Arial" w:eastAsia="Arial" w:hAnsi="Arial" w:cs="Arial"/>
+          <w:rFonts w:ascii="Arial" w:hAnsi="Arial" w:eastAsia="Arial" w:cs="Arial"/>
+          <w:bCs/>
+          <w:i/>
+          <w:iCs/>
+          <w:color w:val="0000FF"/>
+          <w:sz w:val="20"/>
+          <w:szCs w:val="20"/>
+          <w:lang w:eastAsia="pt-BR"/>
+        </w:rPr>
+      </w:pPr>
+      <w:r>
+        <w:rPr>
+          <w:rFonts w:ascii="Arial" w:hAnsi="Arial" w:eastAsia="Arial" w:cs="Arial"/>
           <w:bCs/>
           <w:i/>
           <w:iCs/>
@@ -2619,11 +2624,11 @@
         <w:t>Os relatórios são usados para avaliar a "qualidade do produto" em qualquer fase do ciclo de vida do projeto ou produto. Os relatórios sobre defeitos com base em solicitações de mudança podem fornecer alguns indicadores de qualidade proveitosos e, dessa forma, alertar a administração e os desenvolvedores para determinadas áreas prioritárias do desenvolvimento. Geralmente os defeitos são classificados por prioridade (alta, média e baixa) e podem ser reportados com base nos seguintes aspectos:</w:t>
       </w:r>
     </w:p>
-    <w:p>
+    <w:p xmlns:wp14="http://schemas.microsoft.com/office/word/2010/wordml" wp14:textId="77777777">
       <w:pPr>
         <w:spacing w:after="0" w:line="240" w:lineRule="auto"/>
         <w:rPr>
-          <w:rFonts w:ascii="Times New Roman" w:eastAsia="Times New Roman" w:hAnsi="Times New Roman" w:cs="Times New Roman"/>
+          <w:rFonts w:ascii="Times New Roman" w:hAnsi="Times New Roman" w:eastAsia="Times New Roman" w:cs="Times New Roman"/>
           <w:b/>
           <w:i/>
           <w:color w:val="4F81BD" w:themeColor="accent1"/>
@@ -2633,7 +2638,7 @@
         </w:rPr>
       </w:pPr>
     </w:p>
-    <w:p>
+    <w:p xmlns:wp14="http://schemas.microsoft.com/office/word/2010/wordml" wp14:textId="77777777">
       <w:pPr>
         <w:pStyle w:val="PargrafodaLista"/>
         <w:numPr>
@@ -2643,19 +2648,19 @@
         <w:spacing w:line="240" w:lineRule="auto"/>
         <w:jc w:val="both"/>
         <w:rPr>
-          <w:rFonts w:ascii="Arial" w:eastAsia="Arial" w:hAnsi="Arial" w:cs="Arial"/>
-          <w:bCs/>
-          <w:i/>
-          <w:iCs/>
-          <w:color w:val="0000FF"/>
-          <w:sz w:val="20"/>
-          <w:szCs w:val="20"/>
-          <w:lang w:eastAsia="pt-BR"/>
-        </w:rPr>
-      </w:pPr>
-      <w:r>
-        <w:rPr>
-          <w:rFonts w:ascii="Arial" w:eastAsia="Arial" w:hAnsi="Arial" w:cs="Arial"/>
+          <w:rFonts w:ascii="Arial" w:hAnsi="Arial" w:eastAsia="Arial" w:cs="Arial"/>
+          <w:bCs/>
+          <w:i/>
+          <w:iCs/>
+          <w:color w:val="0000FF"/>
+          <w:sz w:val="20"/>
+          <w:szCs w:val="20"/>
+          <w:lang w:eastAsia="pt-BR"/>
+        </w:rPr>
+      </w:pPr>
+      <w:r>
+        <w:rPr>
+          <w:rFonts w:ascii="Arial" w:hAnsi="Arial" w:eastAsia="Arial" w:cs="Arial"/>
           <w:bCs/>
           <w:i/>
           <w:iCs/>
@@ -2667,7 +2672,7 @@
         <w:t>Vencimento (Relatórios Baseados em Períodos): Há quanto tempo defeitos de diversos tipos estão pendentes? Qual é o "tempo de retardo" de quando são encontrados defeitos no ciclo de vida em comparação com o tempo necessário para corrigi-los?</w:t>
       </w:r>
     </w:p>
-    <w:p>
+    <w:p xmlns:wp14="http://schemas.microsoft.com/office/word/2010/wordml" wp14:textId="77777777">
       <w:pPr>
         <w:pStyle w:val="PargrafodaLista"/>
         <w:numPr>
@@ -2677,19 +2682,19 @@
         <w:spacing w:line="240" w:lineRule="auto"/>
         <w:jc w:val="both"/>
         <w:rPr>
-          <w:rFonts w:ascii="Arial" w:eastAsia="Arial" w:hAnsi="Arial" w:cs="Arial"/>
-          <w:bCs/>
-          <w:i/>
-          <w:iCs/>
-          <w:color w:val="0000FF"/>
-          <w:sz w:val="20"/>
-          <w:szCs w:val="20"/>
-          <w:lang w:eastAsia="pt-BR"/>
-        </w:rPr>
-      </w:pPr>
-      <w:r>
-        <w:rPr>
-          <w:rFonts w:ascii="Arial" w:eastAsia="Arial" w:hAnsi="Arial" w:cs="Arial"/>
+          <w:rFonts w:ascii="Arial" w:hAnsi="Arial" w:eastAsia="Arial" w:cs="Arial"/>
+          <w:bCs/>
+          <w:i/>
+          <w:iCs/>
+          <w:color w:val="0000FF"/>
+          <w:sz w:val="20"/>
+          <w:szCs w:val="20"/>
+          <w:lang w:eastAsia="pt-BR"/>
+        </w:rPr>
+      </w:pPr>
+      <w:r>
+        <w:rPr>
+          <w:rFonts w:ascii="Arial" w:hAnsi="Arial" w:eastAsia="Arial" w:cs="Arial"/>
           <w:bCs/>
           <w:i/>
           <w:iCs/>
@@ -2701,7 +2706,7 @@
         <w:t>Distribuição (Relatórios Baseados em Contagens): Existem quantos defeitos nas diversas categorias por proprietário, prioridade ou estado de correção?</w:t>
       </w:r>
     </w:p>
-    <w:p>
+    <w:p xmlns:wp14="http://schemas.microsoft.com/office/word/2010/wordml" wp14:textId="77777777">
       <w:pPr>
         <w:pStyle w:val="PargrafodaLista"/>
         <w:numPr>
@@ -2711,19 +2716,19 @@
         <w:spacing w:line="240" w:lineRule="auto"/>
         <w:jc w:val="both"/>
         <w:rPr>
-          <w:rFonts w:ascii="Arial" w:eastAsia="Arial" w:hAnsi="Arial" w:cs="Arial"/>
-          <w:bCs/>
-          <w:i/>
-          <w:iCs/>
-          <w:color w:val="0000FF"/>
-          <w:sz w:val="20"/>
-          <w:szCs w:val="20"/>
-          <w:lang w:eastAsia="pt-BR"/>
-        </w:rPr>
-      </w:pPr>
-      <w:r>
-        <w:rPr>
-          <w:rFonts w:ascii="Arial" w:eastAsia="Arial" w:hAnsi="Arial" w:cs="Arial"/>
+          <w:rFonts w:ascii="Arial" w:hAnsi="Arial" w:eastAsia="Arial" w:cs="Arial"/>
+          <w:bCs/>
+          <w:i/>
+          <w:iCs/>
+          <w:color w:val="0000FF"/>
+          <w:sz w:val="20"/>
+          <w:szCs w:val="20"/>
+          <w:lang w:eastAsia="pt-BR"/>
+        </w:rPr>
+      </w:pPr>
+      <w:r>
+        <w:rPr>
+          <w:rFonts w:ascii="Arial" w:hAnsi="Arial" w:eastAsia="Arial" w:cs="Arial"/>
           <w:bCs/>
           <w:i/>
           <w:iCs/>
@@ -2736,7 +2741,7 @@
       </w:r>
       <w:r>
         <w:rPr>
-          <w:rFonts w:ascii="Arial" w:eastAsia="Arial" w:hAnsi="Arial" w:cs="Arial"/>
+          <w:rFonts w:ascii="Arial" w:hAnsi="Arial" w:eastAsia="Arial" w:cs="Arial"/>
           <w:bCs/>
           <w:i/>
           <w:iCs/>
@@ -2750,7 +2755,7 @@
       </w:r>
       <w:r>
         <w:rPr>
-          <w:rFonts w:ascii="Arial" w:eastAsia="Arial" w:hAnsi="Arial" w:cs="Arial"/>
+          <w:rFonts w:ascii="Arial" w:hAnsi="Arial" w:eastAsia="Arial" w:cs="Arial"/>
           <w:bCs/>
           <w:i/>
           <w:iCs/>
@@ -2762,11 +2767,11 @@
         <w:t>&gt;</w:t>
       </w:r>
     </w:p>
-    <w:p>
-      <w:pPr>
-        <w:spacing w:line="240" w:lineRule="auto"/>
-        <w:rPr>
-          <w:rFonts w:ascii="Times New Roman" w:eastAsia="Times New Roman" w:hAnsi="Times New Roman" w:cs="Times New Roman"/>
+    <w:p xmlns:wp14="http://schemas.microsoft.com/office/word/2010/wordml" wp14:textId="77777777">
+      <w:pPr>
+        <w:spacing w:line="240" w:lineRule="auto"/>
+        <w:rPr>
+          <w:rFonts w:ascii="Times New Roman" w:hAnsi="Times New Roman" w:eastAsia="Times New Roman" w:cs="Times New Roman"/>
           <w:sz w:val="32"/>
           <w:szCs w:val="32"/>
           <w:lang w:eastAsia="pt-BR"/>
@@ -2774,7 +2779,7 @@
       </w:pPr>
       <w:r>
         <w:rPr>
-          <w:rFonts w:ascii="Calibri" w:eastAsia="Times New Roman" w:hAnsi="Calibri" w:cs="Times New Roman"/>
+          <w:rFonts w:ascii="Calibri" w:hAnsi="Calibri" w:eastAsia="Times New Roman" w:cs="Times New Roman"/>
           <w:color w:val="00000A"/>
           <w:sz w:val="32"/>
           <w:szCs w:val="32"/>
@@ -2784,7 +2789,7 @@
       </w:r>
       <w:r>
         <w:rPr>
-          <w:rFonts w:ascii="Calibri" w:eastAsia="Times New Roman" w:hAnsi="Calibri" w:cs="Times New Roman"/>
+          <w:rFonts w:ascii="Calibri" w:hAnsi="Calibri" w:eastAsia="Times New Roman" w:cs="Times New Roman"/>
           <w:b/>
           <w:bCs/>
           <w:color w:val="00000A"/>
@@ -2795,24 +2800,24 @@
         <w:t>Marcos</w:t>
       </w:r>
     </w:p>
-    <w:p>
+    <w:p xmlns:wp14="http://schemas.microsoft.com/office/word/2010/wordml" wp14:textId="77777777">
       <w:pPr>
         <w:spacing w:line="240" w:lineRule="auto"/>
         <w:jc w:val="both"/>
         <w:rPr>
-          <w:rFonts w:ascii="Arial" w:eastAsia="Arial" w:hAnsi="Arial" w:cs="Arial"/>
-          <w:bCs/>
-          <w:i/>
-          <w:iCs/>
-          <w:color w:val="0000FF"/>
-          <w:sz w:val="20"/>
-          <w:szCs w:val="20"/>
-          <w:lang w:eastAsia="pt-BR"/>
-        </w:rPr>
-      </w:pPr>
-      <w:r>
-        <w:rPr>
-          <w:rFonts w:ascii="Arial" w:eastAsia="Arial" w:hAnsi="Arial" w:cs="Arial"/>
+          <w:rFonts w:ascii="Arial" w:hAnsi="Arial" w:eastAsia="Arial" w:cs="Arial"/>
+          <w:bCs/>
+          <w:i/>
+          <w:iCs/>
+          <w:color w:val="0000FF"/>
+          <w:sz w:val="20"/>
+          <w:szCs w:val="20"/>
+          <w:lang w:eastAsia="pt-BR"/>
+        </w:rPr>
+      </w:pPr>
+      <w:r>
+        <w:rPr>
+          <w:rFonts w:ascii="Arial" w:hAnsi="Arial" w:eastAsia="Arial" w:cs="Arial"/>
           <w:bCs/>
           <w:i/>
           <w:iCs/>
@@ -2825,7 +2830,7 @@
       </w:r>
       <w:r>
         <w:rPr>
-          <w:rFonts w:ascii="Arial" w:eastAsia="Arial" w:hAnsi="Arial" w:cs="Arial"/>
+          <w:rFonts w:ascii="Arial" w:hAnsi="Arial" w:eastAsia="Arial" w:cs="Arial"/>
           <w:bCs/>
           <w:i/>
           <w:iCs/>
@@ -2838,7 +2843,7 @@
       </w:r>
       <w:r>
         <w:rPr>
-          <w:rFonts w:ascii="Arial" w:eastAsia="Arial" w:hAnsi="Arial" w:cs="Arial"/>
+          <w:rFonts w:ascii="Arial" w:hAnsi="Arial" w:eastAsia="Arial" w:cs="Arial"/>
           <w:bCs/>
           <w:i/>
           <w:iCs/>
@@ -2851,7 +2856,7 @@
       </w:r>
       <w:r>
         <w:rPr>
-          <w:rFonts w:ascii="Arial" w:eastAsia="Arial" w:hAnsi="Arial" w:cs="Arial"/>
+          <w:rFonts w:ascii="Arial" w:hAnsi="Arial" w:eastAsia="Arial" w:cs="Arial"/>
           <w:bCs/>
           <w:i/>
           <w:iCs/>
@@ -2864,7 +2869,7 @@
       </w:r>
       <w:r>
         <w:rPr>
-          <w:rFonts w:ascii="Arial" w:eastAsia="Arial" w:hAnsi="Arial" w:cs="Arial"/>
+          <w:rFonts w:ascii="Arial" w:hAnsi="Arial" w:eastAsia="Arial" w:cs="Arial"/>
           <w:bCs/>
           <w:i/>
           <w:iCs/>
@@ -2877,7 +2882,7 @@
       </w:r>
       <w:r>
         <w:rPr>
-          <w:rFonts w:ascii="Arial" w:eastAsia="Arial" w:hAnsi="Arial" w:cs="Arial"/>
+          <w:rFonts w:ascii="Arial" w:hAnsi="Arial" w:eastAsia="Arial" w:cs="Arial"/>
           <w:bCs/>
           <w:i/>
           <w:iCs/>
@@ -2890,7 +2895,7 @@
       </w:r>
       <w:r>
         <w:rPr>
-          <w:rFonts w:ascii="Arial" w:eastAsia="Arial" w:hAnsi="Arial" w:cs="Arial"/>
+          <w:rFonts w:ascii="Arial" w:hAnsi="Arial" w:eastAsia="Arial" w:cs="Arial"/>
           <w:bCs/>
           <w:i/>
           <w:iCs/>
@@ -2903,7 +2908,7 @@
       </w:r>
       <w:r>
         <w:rPr>
-          <w:rFonts w:ascii="Arial" w:eastAsia="Arial" w:hAnsi="Arial" w:cs="Arial"/>
+          <w:rFonts w:ascii="Arial" w:hAnsi="Arial" w:eastAsia="Arial" w:cs="Arial"/>
           <w:bCs/>
           <w:i/>
           <w:iCs/>
@@ -2916,7 +2921,7 @@
       </w:r>
       <w:r>
         <w:rPr>
-          <w:rFonts w:ascii="Arial" w:eastAsia="Arial" w:hAnsi="Arial" w:cs="Arial"/>
+          <w:rFonts w:ascii="Arial" w:hAnsi="Arial" w:eastAsia="Arial" w:cs="Arial"/>
           <w:bCs/>
           <w:i/>
           <w:iCs/>
@@ -2929,7 +2934,7 @@
       </w:r>
       <w:r>
         <w:rPr>
-          <w:rFonts w:ascii="Arial" w:eastAsia="Arial" w:hAnsi="Arial" w:cs="Arial"/>
+          <w:rFonts w:ascii="Arial" w:hAnsi="Arial" w:eastAsia="Arial" w:cs="Arial"/>
           <w:bCs/>
           <w:i/>
           <w:iCs/>
@@ -2942,7 +2947,7 @@
       </w:r>
       <w:r>
         <w:rPr>
-          <w:rFonts w:ascii="Arial" w:eastAsia="Arial" w:hAnsi="Arial" w:cs="Arial"/>
+          <w:rFonts w:ascii="Arial" w:hAnsi="Arial" w:eastAsia="Arial" w:cs="Arial"/>
           <w:bCs/>
           <w:i/>
           <w:iCs/>
@@ -2954,11 +2959,11 @@
         <w:t>&gt;</w:t>
       </w:r>
     </w:p>
-    <w:p>
-      <w:pPr>
-        <w:spacing w:line="240" w:lineRule="auto"/>
-        <w:rPr>
-          <w:rFonts w:ascii="Times New Roman" w:eastAsia="Times New Roman" w:hAnsi="Times New Roman" w:cs="Times New Roman"/>
+    <w:p xmlns:wp14="http://schemas.microsoft.com/office/word/2010/wordml" wp14:textId="77777777">
+      <w:pPr>
+        <w:spacing w:line="240" w:lineRule="auto"/>
+        <w:rPr>
+          <w:rFonts w:ascii="Times New Roman" w:hAnsi="Times New Roman" w:eastAsia="Times New Roman" w:cs="Times New Roman"/>
           <w:sz w:val="28"/>
           <w:szCs w:val="28"/>
           <w:lang w:eastAsia="pt-BR"/>
@@ -2966,7 +2971,7 @@
       </w:pPr>
       <w:r>
         <w:rPr>
-          <w:rFonts w:ascii="Calibri" w:eastAsia="Times New Roman" w:hAnsi="Calibri" w:cs="Times New Roman"/>
+          <w:rFonts w:ascii="Calibri" w:hAnsi="Calibri" w:eastAsia="Times New Roman" w:cs="Times New Roman"/>
           <w:color w:val="00000A"/>
           <w:sz w:val="28"/>
           <w:szCs w:val="28"/>
@@ -2976,7 +2981,7 @@
       </w:r>
       <w:r>
         <w:rPr>
-          <w:rFonts w:ascii="Calibri" w:eastAsia="Times New Roman" w:hAnsi="Calibri" w:cs="Times New Roman"/>
+          <w:rFonts w:ascii="Calibri" w:hAnsi="Calibri" w:eastAsia="Times New Roman" w:cs="Times New Roman"/>
           <w:b/>
           <w:bCs/>
           <w:color w:val="00000A"/>
@@ -2987,24 +2992,24 @@
         <w:t>Treinamento e Recursos</w:t>
       </w:r>
     </w:p>
-    <w:p>
+    <w:p xmlns:wp14="http://schemas.microsoft.com/office/word/2010/wordml" wp14:textId="77777777">
       <w:pPr>
         <w:spacing w:line="240" w:lineRule="auto"/>
         <w:jc w:val="both"/>
         <w:rPr>
-          <w:rFonts w:ascii="Arial" w:eastAsia="Arial" w:hAnsi="Arial" w:cs="Arial"/>
-          <w:bCs/>
-          <w:i/>
-          <w:iCs/>
-          <w:color w:val="0000FF"/>
-          <w:sz w:val="20"/>
-          <w:szCs w:val="20"/>
-          <w:lang w:eastAsia="pt-BR"/>
-        </w:rPr>
-      </w:pPr>
-      <w:r>
-        <w:rPr>
-          <w:rFonts w:ascii="Arial" w:eastAsia="Arial" w:hAnsi="Arial" w:cs="Arial"/>
+          <w:rFonts w:ascii="Arial" w:hAnsi="Arial" w:eastAsia="Arial" w:cs="Arial"/>
+          <w:bCs/>
+          <w:i/>
+          <w:iCs/>
+          <w:color w:val="0000FF"/>
+          <w:sz w:val="20"/>
+          <w:szCs w:val="20"/>
+          <w:lang w:eastAsia="pt-BR"/>
+        </w:rPr>
+      </w:pPr>
+      <w:r>
+        <w:rPr>
+          <w:rFonts w:ascii="Arial" w:hAnsi="Arial" w:eastAsia="Arial" w:cs="Arial"/>
           <w:bCs/>
           <w:i/>
           <w:iCs/>
@@ -3017,7 +3022,7 @@
       </w:r>
       <w:r>
         <w:rPr>
-          <w:rFonts w:ascii="Arial" w:eastAsia="Arial" w:hAnsi="Arial" w:cs="Arial"/>
+          <w:rFonts w:ascii="Arial" w:hAnsi="Arial" w:eastAsia="Arial" w:cs="Arial"/>
           <w:bCs/>
           <w:i/>
           <w:iCs/>
@@ -3030,7 +3035,7 @@
       </w:r>
       <w:r>
         <w:rPr>
-          <w:rFonts w:ascii="Arial" w:eastAsia="Arial" w:hAnsi="Arial" w:cs="Arial"/>
+          <w:rFonts w:ascii="Arial" w:hAnsi="Arial" w:eastAsia="Arial" w:cs="Arial"/>
           <w:bCs/>
           <w:i/>
           <w:iCs/>
@@ -3043,7 +3048,7 @@
       </w:r>
       <w:r>
         <w:rPr>
-          <w:rFonts w:ascii="Arial" w:eastAsia="Arial" w:hAnsi="Arial" w:cs="Arial"/>
+          <w:rFonts w:ascii="Arial" w:hAnsi="Arial" w:eastAsia="Arial" w:cs="Arial"/>
           <w:bCs/>
           <w:i/>
           <w:iCs/>
@@ -3056,7 +3061,7 @@
       </w:r>
       <w:r>
         <w:rPr>
-          <w:rFonts w:ascii="Arial" w:eastAsia="Arial" w:hAnsi="Arial" w:cs="Arial"/>
+          <w:rFonts w:ascii="Arial" w:hAnsi="Arial" w:eastAsia="Arial" w:cs="Arial"/>
           <w:bCs/>
           <w:i/>
           <w:iCs/>
@@ -3068,11 +3073,11 @@
         <w:t>&gt;</w:t>
       </w:r>
     </w:p>
-    <w:p>
-      <w:pPr>
-        <w:spacing w:line="240" w:lineRule="auto"/>
-        <w:rPr>
-          <w:rFonts w:ascii="Times New Roman" w:eastAsia="Times New Roman" w:hAnsi="Times New Roman" w:cs="Times New Roman"/>
+    <w:p xmlns:wp14="http://schemas.microsoft.com/office/word/2010/wordml" wp14:textId="77777777">
+      <w:pPr>
+        <w:spacing w:line="240" w:lineRule="auto"/>
+        <w:rPr>
+          <w:rFonts w:ascii="Times New Roman" w:hAnsi="Times New Roman" w:eastAsia="Times New Roman" w:cs="Times New Roman"/>
           <w:sz w:val="28"/>
           <w:szCs w:val="28"/>
           <w:lang w:eastAsia="pt-BR"/>
@@ -3080,7 +3085,7 @@
       </w:pPr>
       <w:r>
         <w:rPr>
-          <w:rFonts w:ascii="Calibri" w:eastAsia="Times New Roman" w:hAnsi="Calibri" w:cs="Times New Roman"/>
+          <w:rFonts w:ascii="Calibri" w:hAnsi="Calibri" w:eastAsia="Times New Roman" w:cs="Times New Roman"/>
           <w:color w:val="00000A"/>
           <w:sz w:val="28"/>
           <w:szCs w:val="28"/>
@@ -3090,7 +3095,7 @@
       </w:r>
       <w:r>
         <w:rPr>
-          <w:rFonts w:ascii="Calibri" w:eastAsia="Times New Roman" w:hAnsi="Calibri" w:cs="Times New Roman"/>
+          <w:rFonts w:ascii="Calibri" w:hAnsi="Calibri" w:eastAsia="Times New Roman" w:cs="Times New Roman"/>
           <w:b/>
           <w:bCs/>
           <w:color w:val="00000A"/>
@@ -3101,24 +3106,24 @@
         <w:t>Controle de Software de Subcontratados e Fornecedores</w:t>
       </w:r>
     </w:p>
-    <w:p>
+    <w:p xmlns:wp14="http://schemas.microsoft.com/office/word/2010/wordml" wp14:textId="77777777">
       <w:pPr>
         <w:spacing w:line="240" w:lineRule="auto"/>
         <w:jc w:val="both"/>
         <w:rPr>
-          <w:rFonts w:ascii="Arial" w:eastAsia="Arial" w:hAnsi="Arial" w:cs="Arial"/>
-          <w:bCs/>
-          <w:i/>
-          <w:iCs/>
-          <w:color w:val="0000FF"/>
-          <w:sz w:val="20"/>
-          <w:szCs w:val="20"/>
-          <w:lang w:eastAsia="pt-BR"/>
-        </w:rPr>
-      </w:pPr>
-      <w:r>
-        <w:rPr>
-          <w:rFonts w:ascii="Arial" w:eastAsia="Arial" w:hAnsi="Arial" w:cs="Arial"/>
+          <w:rFonts w:ascii="Arial" w:hAnsi="Arial" w:eastAsia="Arial" w:cs="Arial"/>
+          <w:bCs/>
+          <w:i/>
+          <w:iCs/>
+          <w:color w:val="0000FF"/>
+          <w:sz w:val="20"/>
+          <w:szCs w:val="20"/>
+          <w:lang w:eastAsia="pt-BR"/>
+        </w:rPr>
+      </w:pPr>
+      <w:r>
+        <w:rPr>
+          <w:rFonts w:ascii="Arial" w:hAnsi="Arial" w:eastAsia="Arial" w:cs="Arial"/>
           <w:bCs/>
           <w:i/>
           <w:iCs/>
@@ -3131,7 +3136,7 @@
       </w:r>
       <w:r>
         <w:rPr>
-          <w:rFonts w:ascii="Arial" w:eastAsia="Arial" w:hAnsi="Arial" w:cs="Arial"/>
+          <w:rFonts w:ascii="Arial" w:hAnsi="Arial" w:eastAsia="Arial" w:cs="Arial"/>
           <w:bCs/>
           <w:i/>
           <w:iCs/>
@@ -3144,7 +3149,7 @@
       </w:r>
       <w:r>
         <w:rPr>
-          <w:rFonts w:ascii="Arial" w:eastAsia="Arial" w:hAnsi="Arial" w:cs="Arial"/>
+          <w:rFonts w:ascii="Arial" w:hAnsi="Arial" w:eastAsia="Arial" w:cs="Arial"/>
           <w:bCs/>
           <w:i/>
           <w:iCs/>
@@ -3156,7 +3161,7 @@
         <w:t>&gt;</w:t>
       </w:r>
     </w:p>
-    <w:p>
+    <w:p xmlns:wp14="http://schemas.microsoft.com/office/word/2010/wordml" wp14:textId="77777777">
       <w:pPr>
         <w:spacing w:after="360"/>
         <w:ind w:left="284"/>
@@ -3169,7 +3174,7 @@
       </w:pPr>
       <w:r>
         <w:rPr>
-          <w:rFonts w:ascii="Times New Roman" w:eastAsia="Times New Roman" w:hAnsi="Times New Roman" w:cs="Times New Roman"/>
+          <w:rFonts w:ascii="Times New Roman" w:hAnsi="Times New Roman" w:eastAsia="Times New Roman" w:cs="Times New Roman"/>
           <w:b/>
           <w:i/>
           <w:color w:val="4F81BD" w:themeColor="accent1"/>
@@ -3188,7 +3193,7 @@
         <w:t>Aprovado em ___ de __________ de _____.</w:t>
       </w:r>
     </w:p>
-    <w:p>
+    <w:p xmlns:wp14="http://schemas.microsoft.com/office/word/2010/wordml" wp14:textId="77777777">
       <w:pPr>
         <w:pStyle w:val="Standard"/>
         <w:jc w:val="right"/>
@@ -3200,7 +3205,7 @@
         <w:t>&lt;nome completo da autoridade máxima da Estatal &gt;</w:t>
       </w:r>
     </w:p>
-    <w:p>
+    <w:p xmlns:wp14="http://schemas.microsoft.com/office/word/2010/wordml" wp14:textId="77777777">
       <w:pPr>
         <w:pStyle w:val="Standard"/>
         <w:spacing w:after="120"/>
@@ -3217,21 +3222,21 @@
         <w:t>&lt;cargo da autoridade máxima da Estatal &gt;</w:t>
       </w:r>
     </w:p>
-    <w:p>
+    <w:p xmlns:wp14="http://schemas.microsoft.com/office/word/2010/wordml" wp14:textId="77777777">
       <w:pPr>
         <w:spacing w:after="240" w:line="240" w:lineRule="auto"/>
         <w:rPr>
-          <w:rFonts w:ascii="Times New Roman" w:eastAsia="Times New Roman" w:hAnsi="Times New Roman" w:cs="Times New Roman"/>
-          <w:sz w:val="24"/>
-          <w:szCs w:val="24"/>
-          <w:lang w:eastAsia="pt-BR"/>
-        </w:rPr>
-      </w:pPr>
-    </w:p>
-    <w:p>
-      <w:pPr>
-        <w:rPr>
-          <w:rFonts w:ascii="Calibri" w:eastAsia="Times New Roman" w:hAnsi="Calibri" w:cs="Times New Roman"/>
+          <w:rFonts w:ascii="Times New Roman" w:hAnsi="Times New Roman" w:eastAsia="Times New Roman" w:cs="Times New Roman"/>
+          <w:sz w:val="24"/>
+          <w:szCs w:val="24"/>
+          <w:lang w:eastAsia="pt-BR"/>
+        </w:rPr>
+      </w:pPr>
+    </w:p>
+    <w:p xmlns:wp14="http://schemas.microsoft.com/office/word/2010/wordml" wp14:textId="77777777">
+      <w:pPr>
+        <w:rPr>
+          <w:rFonts w:ascii="Calibri" w:hAnsi="Calibri" w:eastAsia="Times New Roman" w:cs="Times New Roman"/>
           <w:b/>
           <w:bCs/>
           <w:color w:val="00000A"/>
@@ -3242,7 +3247,7 @@
       </w:pPr>
       <w:r>
         <w:rPr>
-          <w:rFonts w:ascii="Calibri" w:eastAsia="Times New Roman" w:hAnsi="Calibri" w:cs="Times New Roman"/>
+          <w:rFonts w:ascii="Calibri" w:hAnsi="Calibri" w:eastAsia="Times New Roman" w:cs="Times New Roman"/>
           <w:b/>
           <w:bCs/>
           <w:color w:val="00000A"/>
@@ -3253,11 +3258,11 @@
         <w:br w:type="page"/>
       </w:r>
     </w:p>
-    <w:p>
-      <w:pPr>
-        <w:spacing w:line="240" w:lineRule="auto"/>
-        <w:rPr>
-          <w:rFonts w:ascii="Times New Roman" w:eastAsia="Times New Roman" w:hAnsi="Times New Roman" w:cs="Times New Roman"/>
+    <w:p xmlns:wp14="http://schemas.microsoft.com/office/word/2010/wordml" wp14:textId="77777777">
+      <w:pPr>
+        <w:spacing w:line="240" w:lineRule="auto"/>
+        <w:rPr>
+          <w:rFonts w:ascii="Times New Roman" w:hAnsi="Times New Roman" w:eastAsia="Times New Roman" w:cs="Times New Roman"/>
           <w:sz w:val="28"/>
           <w:szCs w:val="28"/>
           <w:lang w:eastAsia="pt-BR"/>
@@ -3265,7 +3270,7 @@
       </w:pPr>
       <w:r>
         <w:rPr>
-          <w:rFonts w:ascii="Calibri" w:eastAsia="Times New Roman" w:hAnsi="Calibri" w:cs="Times New Roman"/>
+          <w:rFonts w:ascii="Calibri" w:hAnsi="Calibri" w:eastAsia="Times New Roman" w:cs="Times New Roman"/>
           <w:b/>
           <w:bCs/>
           <w:color w:val="00000A"/>
@@ -3277,30 +3282,30 @@
         <w:t xml:space="preserve">Observações: </w:t>
       </w:r>
     </w:p>
-    <w:p>
+    <w:p xmlns:wp14="http://schemas.microsoft.com/office/word/2010/wordml" wp14:textId="77777777">
       <w:pPr>
         <w:spacing w:after="0" w:line="240" w:lineRule="auto"/>
         <w:rPr>
-          <w:rFonts w:ascii="Times New Roman" w:eastAsia="Times New Roman" w:hAnsi="Times New Roman" w:cs="Times New Roman"/>
-          <w:sz w:val="24"/>
-          <w:szCs w:val="24"/>
-          <w:lang w:eastAsia="pt-BR"/>
-        </w:rPr>
-      </w:pPr>
-    </w:p>
-    <w:p>
-      <w:pPr>
-        <w:spacing w:line="240" w:lineRule="auto"/>
-        <w:rPr>
-          <w:rFonts w:ascii="Times New Roman" w:eastAsia="Times New Roman" w:hAnsi="Times New Roman" w:cs="Times New Roman"/>
-          <w:sz w:val="24"/>
-          <w:szCs w:val="24"/>
-          <w:lang w:eastAsia="pt-BR"/>
-        </w:rPr>
-      </w:pPr>
-      <w:r>
-        <w:rPr>
-          <w:rFonts w:ascii="Calibri" w:eastAsia="Times New Roman" w:hAnsi="Calibri" w:cs="Times New Roman"/>
+          <w:rFonts w:ascii="Times New Roman" w:hAnsi="Times New Roman" w:eastAsia="Times New Roman" w:cs="Times New Roman"/>
+          <w:sz w:val="24"/>
+          <w:szCs w:val="24"/>
+          <w:lang w:eastAsia="pt-BR"/>
+        </w:rPr>
+      </w:pPr>
+    </w:p>
+    <w:p xmlns:wp14="http://schemas.microsoft.com/office/word/2010/wordml" wp14:textId="77777777">
+      <w:pPr>
+        <w:spacing w:line="240" w:lineRule="auto"/>
+        <w:rPr>
+          <w:rFonts w:ascii="Times New Roman" w:hAnsi="Times New Roman" w:eastAsia="Times New Roman" w:cs="Times New Roman"/>
+          <w:sz w:val="24"/>
+          <w:szCs w:val="24"/>
+          <w:lang w:eastAsia="pt-BR"/>
+        </w:rPr>
+      </w:pPr>
+      <w:r>
+        <w:rPr>
+          <w:rFonts w:ascii="Calibri" w:hAnsi="Calibri" w:eastAsia="Times New Roman" w:cs="Times New Roman"/>
           <w:b/>
           <w:bCs/>
           <w:color w:val="00000A"/>
@@ -3310,27 +3315,27 @@
       </w:r>
       <w:r>
         <w:rPr>
-          <w:rFonts w:ascii="Calibri" w:eastAsia="Times New Roman" w:hAnsi="Calibri" w:cs="Times New Roman"/>
+          <w:rFonts w:ascii="Calibri" w:hAnsi="Calibri" w:eastAsia="Times New Roman" w:cs="Times New Roman"/>
           <w:color w:val="00000A"/>
           <w:lang w:eastAsia="pt-BR"/>
         </w:rPr>
         <w:t xml:space="preserve"> </w:t>
       </w:r>
     </w:p>
-    <w:p>
+    <w:p xmlns:wp14="http://schemas.microsoft.com/office/word/2010/wordml" wp14:textId="77777777">
       <w:pPr>
         <w:spacing w:line="240" w:lineRule="auto"/>
         <w:jc w:val="both"/>
         <w:rPr>
-          <w:rFonts w:ascii="Times New Roman" w:eastAsia="Times New Roman" w:hAnsi="Times New Roman" w:cs="Times New Roman"/>
-          <w:sz w:val="24"/>
-          <w:szCs w:val="24"/>
-          <w:lang w:eastAsia="pt-BR"/>
-        </w:rPr>
-      </w:pPr>
-      <w:r>
-        <w:rPr>
-          <w:rFonts w:ascii="Calibri" w:eastAsia="Times New Roman" w:hAnsi="Calibri" w:cs="Times New Roman"/>
+          <w:rFonts w:ascii="Times New Roman" w:hAnsi="Times New Roman" w:eastAsia="Times New Roman" w:cs="Times New Roman"/>
+          <w:sz w:val="24"/>
+          <w:szCs w:val="24"/>
+          <w:lang w:eastAsia="pt-BR"/>
+        </w:rPr>
+      </w:pPr>
+      <w:r>
+        <w:rPr>
+          <w:rFonts w:ascii="Calibri" w:hAnsi="Calibri" w:eastAsia="Times New Roman" w:cs="Times New Roman"/>
           <w:color w:val="00000A"/>
           <w:lang w:eastAsia="pt-BR"/>
         </w:rPr>
@@ -3338,7 +3343,7 @@
       </w:r>
       <w:r>
         <w:rPr>
-          <w:rFonts w:ascii="Calibri" w:eastAsia="Times New Roman" w:hAnsi="Calibri" w:cs="Times New Roman"/>
+          <w:rFonts w:ascii="Calibri" w:hAnsi="Calibri" w:eastAsia="Times New Roman" w:cs="Times New Roman"/>
           <w:color w:val="00000A"/>
           <w:lang w:eastAsia="pt-BR"/>
         </w:rPr>
@@ -3346,37 +3351,37 @@
       </w:r>
       <w:r>
         <w:rPr>
-          <w:rFonts w:ascii="Calibri" w:eastAsia="Times New Roman" w:hAnsi="Calibri" w:cs="Times New Roman"/>
+          <w:rFonts w:ascii="Calibri" w:hAnsi="Calibri" w:eastAsia="Times New Roman" w:cs="Times New Roman"/>
           <w:color w:val="00000A"/>
           <w:lang w:eastAsia="pt-BR"/>
         </w:rPr>
         <w:t xml:space="preserve"> é definir ou fazer referência às etapas e atividades que descrevem como o Gerenciamento de Controle de Configuração e Mudança é executado no desenvolvimento de um software.</w:t>
       </w:r>
     </w:p>
-    <w:p>
+    <w:p xmlns:wp14="http://schemas.microsoft.com/office/word/2010/wordml" wp14:textId="77777777">
       <w:pPr>
         <w:spacing w:after="0" w:line="240" w:lineRule="auto"/>
         <w:rPr>
-          <w:rFonts w:ascii="Times New Roman" w:eastAsia="Times New Roman" w:hAnsi="Times New Roman" w:cs="Times New Roman"/>
-          <w:sz w:val="24"/>
-          <w:szCs w:val="24"/>
-          <w:lang w:eastAsia="pt-BR"/>
-        </w:rPr>
-      </w:pPr>
-    </w:p>
-    <w:p>
-      <w:pPr>
-        <w:spacing w:line="240" w:lineRule="auto"/>
-        <w:rPr>
-          <w:rFonts w:ascii="Times New Roman" w:eastAsia="Times New Roman" w:hAnsi="Times New Roman" w:cs="Times New Roman"/>
-          <w:sz w:val="24"/>
-          <w:szCs w:val="24"/>
-          <w:lang w:eastAsia="pt-BR"/>
-        </w:rPr>
-      </w:pPr>
-      <w:r>
-        <w:rPr>
-          <w:rFonts w:ascii="Calibri" w:eastAsia="Times New Roman" w:hAnsi="Calibri" w:cs="Times New Roman"/>
+          <w:rFonts w:ascii="Times New Roman" w:hAnsi="Times New Roman" w:eastAsia="Times New Roman" w:cs="Times New Roman"/>
+          <w:sz w:val="24"/>
+          <w:szCs w:val="24"/>
+          <w:lang w:eastAsia="pt-BR"/>
+        </w:rPr>
+      </w:pPr>
+    </w:p>
+    <w:p xmlns:wp14="http://schemas.microsoft.com/office/word/2010/wordml" wp14:textId="77777777">
+      <w:pPr>
+        <w:spacing w:line="240" w:lineRule="auto"/>
+        <w:rPr>
+          <w:rFonts w:ascii="Times New Roman" w:hAnsi="Times New Roman" w:eastAsia="Times New Roman" w:cs="Times New Roman"/>
+          <w:sz w:val="24"/>
+          <w:szCs w:val="24"/>
+          <w:lang w:eastAsia="pt-BR"/>
+        </w:rPr>
+      </w:pPr>
+      <w:r>
+        <w:rPr>
+          <w:rFonts w:ascii="Calibri" w:hAnsi="Calibri" w:eastAsia="Times New Roman" w:cs="Times New Roman"/>
           <w:b/>
           <w:bCs/>
           <w:color w:val="00000A"/>
@@ -3385,50 +3390,50 @@
         <w:t xml:space="preserve">Ocorrência </w:t>
       </w:r>
     </w:p>
-    <w:p>
+    <w:p xmlns:wp14="http://schemas.microsoft.com/office/word/2010/wordml" wp14:textId="77777777">
       <w:pPr>
         <w:spacing w:line="240" w:lineRule="auto"/>
         <w:jc w:val="both"/>
         <w:rPr>
-          <w:rFonts w:ascii="Times New Roman" w:eastAsia="Times New Roman" w:hAnsi="Times New Roman" w:cs="Times New Roman"/>
-          <w:sz w:val="24"/>
-          <w:szCs w:val="24"/>
-          <w:lang w:eastAsia="pt-BR"/>
-        </w:rPr>
-      </w:pPr>
-      <w:r>
-        <w:rPr>
-          <w:rFonts w:ascii="Calibri" w:eastAsia="Times New Roman" w:hAnsi="Calibri" w:cs="Times New Roman"/>
+          <w:rFonts w:ascii="Times New Roman" w:hAnsi="Times New Roman" w:eastAsia="Times New Roman" w:cs="Times New Roman"/>
+          <w:sz w:val="24"/>
+          <w:szCs w:val="24"/>
+          <w:lang w:eastAsia="pt-BR"/>
+        </w:rPr>
+      </w:pPr>
+      <w:r>
+        <w:rPr>
+          <w:rFonts w:ascii="Calibri" w:hAnsi="Calibri" w:eastAsia="Times New Roman" w:cs="Times New Roman"/>
           <w:color w:val="00000A"/>
           <w:lang w:eastAsia="pt-BR"/>
         </w:rPr>
         <w:t>O Plano CM é elaborado no início da fase de Elaboração, depois que a provisão de fundos for aprovada para o prosseguimento do projeto. É recomendável que você o reveja no início de cada fase e o atualize de forma apropriada. O Plano CM precisa ser arquivado para que esteja disponível para as atividades de manutenção posteriores à implantação, especialmente para fornecer orientação sobre onde determinados componentes de software podem ser armazenados.</w:t>
       </w:r>
     </w:p>
-    <w:p>
+    <w:p xmlns:wp14="http://schemas.microsoft.com/office/word/2010/wordml" wp14:textId="77777777">
       <w:pPr>
         <w:spacing w:after="0" w:line="240" w:lineRule="auto"/>
         <w:rPr>
-          <w:rFonts w:ascii="Times New Roman" w:eastAsia="Times New Roman" w:hAnsi="Times New Roman" w:cs="Times New Roman"/>
-          <w:sz w:val="24"/>
-          <w:szCs w:val="24"/>
-          <w:lang w:eastAsia="pt-BR"/>
-        </w:rPr>
-      </w:pPr>
-    </w:p>
-    <w:p>
-      <w:pPr>
-        <w:spacing w:line="240" w:lineRule="auto"/>
-        <w:rPr>
-          <w:rFonts w:ascii="Times New Roman" w:eastAsia="Times New Roman" w:hAnsi="Times New Roman" w:cs="Times New Roman"/>
-          <w:sz w:val="24"/>
-          <w:szCs w:val="24"/>
-          <w:lang w:eastAsia="pt-BR"/>
-        </w:rPr>
-      </w:pPr>
-      <w:r>
-        <w:rPr>
-          <w:rFonts w:ascii="Calibri" w:eastAsia="Times New Roman" w:hAnsi="Calibri" w:cs="Times New Roman"/>
+          <w:rFonts w:ascii="Times New Roman" w:hAnsi="Times New Roman" w:eastAsia="Times New Roman" w:cs="Times New Roman"/>
+          <w:sz w:val="24"/>
+          <w:szCs w:val="24"/>
+          <w:lang w:eastAsia="pt-BR"/>
+        </w:rPr>
+      </w:pPr>
+    </w:p>
+    <w:p xmlns:wp14="http://schemas.microsoft.com/office/word/2010/wordml" wp14:textId="77777777">
+      <w:pPr>
+        <w:spacing w:line="240" w:lineRule="auto"/>
+        <w:rPr>
+          <w:rFonts w:ascii="Times New Roman" w:hAnsi="Times New Roman" w:eastAsia="Times New Roman" w:cs="Times New Roman"/>
+          <w:sz w:val="24"/>
+          <w:szCs w:val="24"/>
+          <w:lang w:eastAsia="pt-BR"/>
+        </w:rPr>
+      </w:pPr>
+      <w:r>
+        <w:rPr>
+          <w:rFonts w:ascii="Calibri" w:hAnsi="Calibri" w:eastAsia="Times New Roman" w:cs="Times New Roman"/>
           <w:b/>
           <w:bCs/>
           <w:color w:val="00000A"/>
@@ -3437,20 +3442,20 @@
         <w:t xml:space="preserve">Responsabilidade </w:t>
       </w:r>
     </w:p>
-    <w:p>
+    <w:p xmlns:wp14="http://schemas.microsoft.com/office/word/2010/wordml" wp14:textId="77777777">
       <w:pPr>
         <w:spacing w:line="240" w:lineRule="auto"/>
         <w:jc w:val="both"/>
         <w:rPr>
-          <w:rFonts w:ascii="Times New Roman" w:eastAsia="Times New Roman" w:hAnsi="Times New Roman" w:cs="Times New Roman"/>
-          <w:sz w:val="24"/>
-          <w:szCs w:val="24"/>
-          <w:lang w:eastAsia="pt-BR"/>
-        </w:rPr>
-      </w:pPr>
-      <w:r>
-        <w:rPr>
-          <w:rFonts w:ascii="Calibri" w:eastAsia="Times New Roman" w:hAnsi="Calibri" w:cs="Times New Roman"/>
+          <w:rFonts w:ascii="Times New Roman" w:hAnsi="Times New Roman" w:eastAsia="Times New Roman" w:cs="Times New Roman"/>
+          <w:sz w:val="24"/>
+          <w:szCs w:val="24"/>
+          <w:lang w:eastAsia="pt-BR"/>
+        </w:rPr>
+      </w:pPr>
+      <w:r>
+        <w:rPr>
+          <w:rFonts w:ascii="Calibri" w:hAnsi="Calibri" w:eastAsia="Times New Roman" w:cs="Times New Roman"/>
           <w:color w:val="00000A"/>
           <w:lang w:eastAsia="pt-BR"/>
         </w:rPr>
@@ -3458,7 +3463,7 @@
       </w:r>
       <w:r>
         <w:rPr>
-          <w:rFonts w:ascii="Calibri" w:eastAsia="Times New Roman" w:hAnsi="Calibri" w:cs="Times New Roman"/>
+          <w:rFonts w:ascii="Calibri" w:hAnsi="Calibri" w:eastAsia="Times New Roman" w:cs="Times New Roman"/>
           <w:color w:val="00000A"/>
           <w:lang w:eastAsia="pt-BR"/>
         </w:rPr>
@@ -3466,7 +3471,7 @@
       </w:r>
       <w:r>
         <w:rPr>
-          <w:rFonts w:ascii="Calibri" w:eastAsia="Times New Roman" w:hAnsi="Calibri" w:cs="Times New Roman"/>
+          <w:rFonts w:ascii="Calibri" w:hAnsi="Calibri" w:eastAsia="Times New Roman" w:cs="Times New Roman"/>
           <w:color w:val="00000A"/>
           <w:lang w:eastAsia="pt-BR"/>
         </w:rPr>
@@ -3474,14 +3479,14 @@
       </w:r>
       <w:r>
         <w:rPr>
-          <w:rFonts w:ascii="Calibri" w:eastAsia="Times New Roman" w:hAnsi="Calibri" w:cs="Times New Roman"/>
+          <w:rFonts w:ascii="Calibri" w:hAnsi="Calibri" w:eastAsia="Times New Roman" w:cs="Times New Roman"/>
           <w:color w:val="00000A"/>
           <w:lang w:eastAsia="pt-BR"/>
         </w:rPr>
         <w:t xml:space="preserve"> e por garantir que ele abranja:</w:t>
       </w:r>
     </w:p>
-    <w:p>
+    <w:p xmlns:wp14="http://schemas.microsoft.com/office/word/2010/wordml" wp14:textId="77777777">
       <w:pPr>
         <w:pStyle w:val="PargrafodaLista"/>
         <w:numPr>
@@ -3490,15 +3495,15 @@
         </w:numPr>
         <w:spacing w:line="240" w:lineRule="auto"/>
         <w:rPr>
-          <w:rFonts w:ascii="Times New Roman" w:eastAsia="Times New Roman" w:hAnsi="Times New Roman" w:cs="Times New Roman"/>
-          <w:sz w:val="24"/>
-          <w:szCs w:val="24"/>
-          <w:lang w:eastAsia="pt-BR"/>
-        </w:rPr>
-      </w:pPr>
-      <w:r>
-        <w:rPr>
-          <w:rFonts w:ascii="Calibri" w:eastAsia="Times New Roman" w:hAnsi="Calibri" w:cs="Times New Roman"/>
+          <w:rFonts w:ascii="Times New Roman" w:hAnsi="Times New Roman" w:eastAsia="Times New Roman" w:cs="Times New Roman"/>
+          <w:sz w:val="24"/>
+          <w:szCs w:val="24"/>
+          <w:lang w:eastAsia="pt-BR"/>
+        </w:rPr>
+      </w:pPr>
+      <w:r>
+        <w:rPr>
+          <w:rFonts w:ascii="Calibri" w:hAnsi="Calibri" w:eastAsia="Times New Roman" w:cs="Times New Roman"/>
           <w:color w:val="00000A"/>
           <w:lang w:eastAsia="pt-BR"/>
         </w:rPr>
@@ -3506,14 +3511,14 @@
       </w:r>
       <w:r>
         <w:rPr>
-          <w:rFonts w:ascii="Calibri" w:eastAsia="Times New Roman" w:hAnsi="Calibri" w:cs="Times New Roman"/>
+          <w:rFonts w:ascii="Calibri" w:hAnsi="Calibri" w:eastAsia="Times New Roman" w:cs="Times New Roman"/>
           <w:color w:val="00000A"/>
           <w:lang w:eastAsia="pt-BR"/>
         </w:rPr>
         <w:t xml:space="preserve"> atividades a serem executadas;</w:t>
       </w:r>
     </w:p>
-    <w:p>
+    <w:p xmlns:wp14="http://schemas.microsoft.com/office/word/2010/wordml" wp14:textId="77777777">
       <w:pPr>
         <w:pStyle w:val="PargrafodaLista"/>
         <w:numPr>
@@ -3522,15 +3527,15 @@
         </w:numPr>
         <w:spacing w:line="240" w:lineRule="auto"/>
         <w:rPr>
-          <w:rFonts w:ascii="Times New Roman" w:eastAsia="Times New Roman" w:hAnsi="Times New Roman" w:cs="Times New Roman"/>
-          <w:sz w:val="24"/>
-          <w:szCs w:val="24"/>
-          <w:lang w:eastAsia="pt-BR"/>
-        </w:rPr>
-      </w:pPr>
-      <w:r>
-        <w:rPr>
-          <w:rFonts w:ascii="Calibri" w:eastAsia="Times New Roman" w:hAnsi="Calibri" w:cs="Times New Roman"/>
+          <w:rFonts w:ascii="Times New Roman" w:hAnsi="Times New Roman" w:eastAsia="Times New Roman" w:cs="Times New Roman"/>
+          <w:sz w:val="24"/>
+          <w:szCs w:val="24"/>
+          <w:lang w:eastAsia="pt-BR"/>
+        </w:rPr>
+      </w:pPr>
+      <w:r>
+        <w:rPr>
+          <w:rFonts w:ascii="Calibri" w:hAnsi="Calibri" w:eastAsia="Times New Roman" w:cs="Times New Roman"/>
           <w:color w:val="00000A"/>
           <w:lang w:eastAsia="pt-BR"/>
         </w:rPr>
@@ -3538,14 +3543,14 @@
       </w:r>
       <w:r>
         <w:rPr>
-          <w:rFonts w:ascii="Calibri" w:eastAsia="Times New Roman" w:hAnsi="Calibri" w:cs="Times New Roman"/>
+          <w:rFonts w:ascii="Calibri" w:hAnsi="Calibri" w:eastAsia="Times New Roman" w:cs="Times New Roman"/>
           <w:color w:val="00000A"/>
           <w:lang w:eastAsia="pt-BR"/>
         </w:rPr>
         <w:t xml:space="preserve"> cronograma de atividades;</w:t>
       </w:r>
     </w:p>
-    <w:p>
+    <w:p xmlns:wp14="http://schemas.microsoft.com/office/word/2010/wordml" wp14:textId="77777777">
       <w:pPr>
         <w:pStyle w:val="PargrafodaLista"/>
         <w:numPr>
@@ -3554,15 +3559,15 @@
         </w:numPr>
         <w:spacing w:line="240" w:lineRule="auto"/>
         <w:rPr>
-          <w:rFonts w:ascii="Times New Roman" w:eastAsia="Times New Roman" w:hAnsi="Times New Roman" w:cs="Times New Roman"/>
-          <w:sz w:val="24"/>
-          <w:szCs w:val="24"/>
-          <w:lang w:eastAsia="pt-BR"/>
-        </w:rPr>
-      </w:pPr>
-      <w:r>
-        <w:rPr>
-          <w:rFonts w:ascii="Calibri" w:eastAsia="Times New Roman" w:hAnsi="Calibri" w:cs="Times New Roman"/>
+          <w:rFonts w:ascii="Times New Roman" w:hAnsi="Times New Roman" w:eastAsia="Times New Roman" w:cs="Times New Roman"/>
+          <w:sz w:val="24"/>
+          <w:szCs w:val="24"/>
+          <w:lang w:eastAsia="pt-BR"/>
+        </w:rPr>
+      </w:pPr>
+      <w:r>
+        <w:rPr>
+          <w:rFonts w:ascii="Calibri" w:hAnsi="Calibri" w:eastAsia="Times New Roman" w:cs="Times New Roman"/>
           <w:color w:val="00000A"/>
           <w:lang w:eastAsia="pt-BR"/>
         </w:rPr>
@@ -3570,14 +3575,14 @@
       </w:r>
       <w:r>
         <w:rPr>
-          <w:rFonts w:ascii="Calibri" w:eastAsia="Times New Roman" w:hAnsi="Calibri" w:cs="Times New Roman"/>
+          <w:rFonts w:ascii="Calibri" w:hAnsi="Calibri" w:eastAsia="Times New Roman" w:cs="Times New Roman"/>
           <w:color w:val="00000A"/>
           <w:lang w:eastAsia="pt-BR"/>
         </w:rPr>
         <w:t xml:space="preserve"> responsabilidades atribuídas;</w:t>
       </w:r>
     </w:p>
-    <w:p>
+    <w:p xmlns:wp14="http://schemas.microsoft.com/office/word/2010/wordml" wp14:textId="77777777">
       <w:pPr>
         <w:pStyle w:val="PargrafodaLista"/>
         <w:numPr>
@@ -3586,15 +3591,15 @@
         </w:numPr>
         <w:spacing w:line="240" w:lineRule="auto"/>
         <w:rPr>
-          <w:rFonts w:ascii="Times New Roman" w:eastAsia="Times New Roman" w:hAnsi="Times New Roman" w:cs="Times New Roman"/>
-          <w:sz w:val="24"/>
-          <w:szCs w:val="24"/>
-          <w:lang w:eastAsia="pt-BR"/>
-        </w:rPr>
-      </w:pPr>
-      <w:r>
-        <w:rPr>
-          <w:rFonts w:ascii="Calibri" w:eastAsia="Times New Roman" w:hAnsi="Calibri" w:cs="Times New Roman"/>
+          <w:rFonts w:ascii="Times New Roman" w:hAnsi="Times New Roman" w:eastAsia="Times New Roman" w:cs="Times New Roman"/>
+          <w:sz w:val="24"/>
+          <w:szCs w:val="24"/>
+          <w:lang w:eastAsia="pt-BR"/>
+        </w:rPr>
+      </w:pPr>
+      <w:r>
+        <w:rPr>
+          <w:rFonts w:ascii="Calibri" w:hAnsi="Calibri" w:eastAsia="Times New Roman" w:cs="Times New Roman"/>
           <w:color w:val="00000A"/>
           <w:lang w:eastAsia="pt-BR"/>
         </w:rPr>
@@ -3602,7 +3607,7 @@
       </w:r>
       <w:r>
         <w:rPr>
-          <w:rFonts w:ascii="Calibri" w:eastAsia="Times New Roman" w:hAnsi="Calibri" w:cs="Times New Roman"/>
+          <w:rFonts w:ascii="Calibri" w:hAnsi="Calibri" w:eastAsia="Times New Roman" w:cs="Times New Roman"/>
           <w:color w:val="00000A"/>
           <w:lang w:eastAsia="pt-BR"/>
         </w:rPr>
@@ -3610,37 +3615,37 @@
       </w:r>
       <w:r>
         <w:rPr>
-          <w:rFonts w:ascii="Calibri" w:eastAsia="Times New Roman" w:hAnsi="Calibri" w:cs="Times New Roman"/>
+          <w:rFonts w:ascii="Calibri" w:hAnsi="Calibri" w:eastAsia="Times New Roman" w:cs="Times New Roman"/>
           <w:color w:val="00000A"/>
           <w:lang w:eastAsia="pt-BR"/>
         </w:rPr>
         <w:t>, ferramentas, ambiente e infraestrutura).</w:t>
       </w:r>
     </w:p>
-    <w:p>
+    <w:p xmlns:wp14="http://schemas.microsoft.com/office/word/2010/wordml" wp14:textId="77777777">
       <w:pPr>
         <w:spacing w:after="0" w:line="240" w:lineRule="auto"/>
         <w:rPr>
-          <w:rFonts w:ascii="Times New Roman" w:eastAsia="Times New Roman" w:hAnsi="Times New Roman" w:cs="Times New Roman"/>
-          <w:sz w:val="24"/>
-          <w:szCs w:val="24"/>
-          <w:lang w:eastAsia="pt-BR"/>
-        </w:rPr>
-      </w:pPr>
-    </w:p>
-    <w:p>
-      <w:pPr>
-        <w:spacing w:line="240" w:lineRule="auto"/>
-        <w:rPr>
-          <w:rFonts w:ascii="Times New Roman" w:eastAsia="Times New Roman" w:hAnsi="Times New Roman" w:cs="Times New Roman"/>
-          <w:sz w:val="24"/>
-          <w:szCs w:val="24"/>
-          <w:lang w:eastAsia="pt-BR"/>
-        </w:rPr>
-      </w:pPr>
-      <w:r>
-        <w:rPr>
-          <w:rFonts w:ascii="Calibri" w:eastAsia="Times New Roman" w:hAnsi="Calibri" w:cs="Times New Roman"/>
+          <w:rFonts w:ascii="Times New Roman" w:hAnsi="Times New Roman" w:eastAsia="Times New Roman" w:cs="Times New Roman"/>
+          <w:sz w:val="24"/>
+          <w:szCs w:val="24"/>
+          <w:lang w:eastAsia="pt-BR"/>
+        </w:rPr>
+      </w:pPr>
+    </w:p>
+    <w:p xmlns:wp14="http://schemas.microsoft.com/office/word/2010/wordml" wp14:textId="77777777">
+      <w:pPr>
+        <w:spacing w:line="240" w:lineRule="auto"/>
+        <w:rPr>
+          <w:rFonts w:ascii="Times New Roman" w:hAnsi="Times New Roman" w:eastAsia="Times New Roman" w:cs="Times New Roman"/>
+          <w:sz w:val="24"/>
+          <w:szCs w:val="24"/>
+          <w:lang w:eastAsia="pt-BR"/>
+        </w:rPr>
+      </w:pPr>
+      <w:r>
+        <w:rPr>
+          <w:rFonts w:ascii="Calibri" w:hAnsi="Calibri" w:eastAsia="Times New Roman" w:cs="Times New Roman"/>
           <w:b/>
           <w:bCs/>
           <w:color w:val="00000A"/>
@@ -3649,20 +3654,20 @@
         <w:t xml:space="preserve">Adaptação </w:t>
       </w:r>
     </w:p>
-    <w:p>
+    <w:p xmlns:wp14="http://schemas.microsoft.com/office/word/2010/wordml" wp14:textId="77777777">
       <w:pPr>
         <w:spacing w:line="240" w:lineRule="auto"/>
         <w:jc w:val="both"/>
         <w:rPr>
-          <w:rFonts w:ascii="Times New Roman" w:eastAsia="Times New Roman" w:hAnsi="Times New Roman" w:cs="Times New Roman"/>
-          <w:sz w:val="24"/>
-          <w:szCs w:val="24"/>
-          <w:lang w:eastAsia="pt-BR"/>
-        </w:rPr>
-      </w:pPr>
-      <w:r>
-        <w:rPr>
-          <w:rFonts w:ascii="Calibri" w:eastAsia="Times New Roman" w:hAnsi="Calibri" w:cs="Times New Roman"/>
+          <w:rFonts w:ascii="Times New Roman" w:hAnsi="Times New Roman" w:eastAsia="Times New Roman" w:cs="Times New Roman"/>
+          <w:sz w:val="24"/>
+          <w:szCs w:val="24"/>
+          <w:lang w:eastAsia="pt-BR"/>
+        </w:rPr>
+      </w:pPr>
+      <w:r>
+        <w:rPr>
+          <w:rFonts w:ascii="Calibri" w:hAnsi="Calibri" w:eastAsia="Times New Roman" w:cs="Times New Roman"/>
           <w:color w:val="00000A"/>
           <w:lang w:eastAsia="pt-BR"/>
         </w:rPr>
@@ -3670,7 +3675,7 @@
       </w:r>
       <w:r>
         <w:rPr>
-          <w:rFonts w:ascii="Calibri" w:eastAsia="Times New Roman" w:hAnsi="Calibri" w:cs="Times New Roman"/>
+          <w:rFonts w:ascii="Calibri" w:hAnsi="Calibri" w:eastAsia="Times New Roman" w:cs="Times New Roman"/>
           <w:color w:val="00000A"/>
           <w:lang w:eastAsia="pt-BR"/>
         </w:rPr>
@@ -3678,14 +3683,14 @@
       </w:r>
       <w:r>
         <w:rPr>
-          <w:rFonts w:ascii="Calibri" w:eastAsia="Times New Roman" w:hAnsi="Calibri" w:cs="Times New Roman"/>
+          <w:rFonts w:ascii="Calibri" w:hAnsi="Calibri" w:eastAsia="Times New Roman" w:cs="Times New Roman"/>
           <w:color w:val="00000A"/>
           <w:lang w:eastAsia="pt-BR"/>
         </w:rPr>
         <w:t xml:space="preserve"> contém informações que podem ser cobertas em maior ou menor nível de detalhamento por outros planos.  As abordagens a seguir podem ser usadas para lidar com essa possível sobreposição:</w:t>
       </w:r>
     </w:p>
-    <w:p>
+    <w:p xmlns:wp14="http://schemas.microsoft.com/office/word/2010/wordml" wp14:textId="77777777">
       <w:pPr>
         <w:pStyle w:val="PargrafodaLista"/>
         <w:numPr>
@@ -3695,22 +3700,22 @@
         <w:spacing w:line="240" w:lineRule="auto"/>
         <w:jc w:val="both"/>
         <w:rPr>
-          <w:rFonts w:ascii="Times New Roman" w:eastAsia="Times New Roman" w:hAnsi="Times New Roman" w:cs="Times New Roman"/>
-          <w:sz w:val="24"/>
-          <w:szCs w:val="24"/>
-          <w:lang w:eastAsia="pt-BR"/>
-        </w:rPr>
-      </w:pPr>
-      <w:r>
-        <w:rPr>
-          <w:rFonts w:ascii="Calibri" w:eastAsia="Times New Roman" w:hAnsi="Calibri" w:cs="Times New Roman"/>
+          <w:rFonts w:ascii="Times New Roman" w:hAnsi="Times New Roman" w:eastAsia="Times New Roman" w:cs="Times New Roman"/>
+          <w:sz w:val="24"/>
+          <w:szCs w:val="24"/>
+          <w:lang w:eastAsia="pt-BR"/>
+        </w:rPr>
+      </w:pPr>
+      <w:r>
+        <w:rPr>
+          <w:rFonts w:ascii="Calibri" w:hAnsi="Calibri" w:eastAsia="Times New Roman" w:cs="Times New Roman"/>
           <w:color w:val="00000A"/>
           <w:lang w:eastAsia="pt-BR"/>
         </w:rPr>
         <w:t>Fazer referência ao conteúdo em outro plano.</w:t>
       </w:r>
     </w:p>
-    <w:p>
+    <w:p xmlns:wp14="http://schemas.microsoft.com/office/word/2010/wordml" wp14:textId="77777777">
       <w:pPr>
         <w:pStyle w:val="PargrafodaLista"/>
         <w:numPr>
@@ -3720,22 +3725,22 @@
         <w:spacing w:line="240" w:lineRule="auto"/>
         <w:jc w:val="both"/>
         <w:rPr>
-          <w:rFonts w:ascii="Times New Roman" w:eastAsia="Times New Roman" w:hAnsi="Times New Roman" w:cs="Times New Roman"/>
-          <w:sz w:val="24"/>
-          <w:szCs w:val="24"/>
-          <w:lang w:eastAsia="pt-BR"/>
-        </w:rPr>
-      </w:pPr>
-      <w:r>
-        <w:rPr>
-          <w:rFonts w:ascii="Calibri" w:eastAsia="Times New Roman" w:hAnsi="Calibri" w:cs="Times New Roman"/>
+          <w:rFonts w:ascii="Times New Roman" w:hAnsi="Times New Roman" w:eastAsia="Times New Roman" w:cs="Times New Roman"/>
+          <w:sz w:val="24"/>
+          <w:szCs w:val="24"/>
+          <w:lang w:eastAsia="pt-BR"/>
+        </w:rPr>
+      </w:pPr>
+      <w:r>
+        <w:rPr>
+          <w:rFonts w:ascii="Calibri" w:hAnsi="Calibri" w:eastAsia="Times New Roman" w:cs="Times New Roman"/>
           <w:color w:val="00000A"/>
           <w:lang w:eastAsia="pt-BR"/>
         </w:rPr>
         <w:t>Fornecer a visão geral em outro plano e mais detalhes neste plano.  As referências provenientes desses outros planos para o Plano de Gerenciamento de Configuração também podem ser úteis.  Isso normalmente funciona bem em projetos grandes, que tenham uma organização separada responsável pelo gerenciamento de configuração.</w:t>
       </w:r>
     </w:p>
-    <w:p>
+    <w:p xmlns:wp14="http://schemas.microsoft.com/office/word/2010/wordml" wp14:textId="77777777">
       <w:pPr>
         <w:pStyle w:val="PargrafodaLista"/>
         <w:numPr>
@@ -3745,25 +3750,25 @@
         <w:spacing w:line="240" w:lineRule="auto"/>
         <w:jc w:val="both"/>
         <w:rPr>
-          <w:rFonts w:ascii="Times New Roman" w:eastAsia="Times New Roman" w:hAnsi="Times New Roman" w:cs="Times New Roman"/>
-          <w:sz w:val="24"/>
-          <w:szCs w:val="24"/>
-          <w:lang w:eastAsia="pt-BR"/>
-        </w:rPr>
-      </w:pPr>
-      <w:r>
-        <w:rPr>
-          <w:rFonts w:ascii="Calibri" w:eastAsia="Times New Roman" w:hAnsi="Calibri" w:cs="Times New Roman"/>
+          <w:rFonts w:ascii="Times New Roman" w:hAnsi="Times New Roman" w:eastAsia="Times New Roman" w:cs="Times New Roman"/>
+          <w:sz w:val="24"/>
+          <w:szCs w:val="24"/>
+          <w:lang w:eastAsia="pt-BR"/>
+        </w:rPr>
+      </w:pPr>
+      <w:r>
+        <w:rPr>
+          <w:rFonts w:ascii="Calibri" w:hAnsi="Calibri" w:eastAsia="Times New Roman" w:cs="Times New Roman"/>
           <w:color w:val="00000A"/>
           <w:lang w:eastAsia="pt-BR"/>
         </w:rPr>
         <w:t>Adaptar as seções de documento para cobrir somente as áreas que ainda não foram abordadas em nenhum outro lugar.</w:t>
       </w:r>
     </w:p>
-    <w:p/>
+    <w:p xmlns:wp14="http://schemas.microsoft.com/office/word/2010/wordml" wp14:textId="77777777"/>
     <w:sectPr>
       <w:headerReference w:type="default" r:id="rId8"/>
-      <w:pgSz w:w="11906" w:h="16838"/>
+      <w:pgSz w:w="11906" w:h="16838" w:orient="portrait"/>
       <w:pgMar w:top="1417" w:right="1701" w:bottom="1417" w:left="1701" w:header="708" w:footer="708" w:gutter="0"/>
       <w:cols w:space="708"/>
       <w:docGrid w:linePitch="360"/>
@@ -3775,7 +3780,7 @@
 <file path=word/endnotes.xml><?xml version="1.0" encoding="utf-8"?>
 <w:endnotes xmlns:wpc="http://schemas.microsoft.com/office/word/2010/wordprocessingCanvas" xmlns:cx="http://schemas.microsoft.com/office/drawing/2014/chartex" xmlns:cx1="http://schemas.microsoft.com/office/drawing/2015/9/8/chartex" xmlns:cx2="http://schemas.microsoft.com/office/drawing/2015/10/21/chartex" xmlns:cx3="http://schemas.microsoft.com/office/drawing/2016/5/9/chartex" xmlns:cx4="http://schemas.microsoft.com/office/drawing/2016/5/10/chartex" xmlns:cx5="http://schemas.microsoft.com/office/drawing/2016/5/11/chartex" xmlns:cx6="http://schemas.microsoft.com/office/drawing/2016/5/12/chartex" xmlns:cx7="http://schemas.microsoft.com/office/drawing/2016/5/13/chartex" xmlns:cx8="http://schemas.microsoft.com/office/drawing/2016/5/14/chartex" xmlns:mc="http://schemas.openxmlformats.org/markup-compatibility/2006" xmlns:aink="http://schemas.microsoft.com/office/drawing/2016/ink" xmlns:am3d="http://schemas.microsoft.com/office/drawing/2017/model3d" xmlns:o="urn:schemas-microsoft-com:office:office" xmlns:oel="http://schemas.microsoft.com/office/2019/extlst" xmlns:r="http://schemas.openxmlformats.org/officeDocument/2006/relationships" xmlns:m="http://schemas.openxmlformats.org/officeDocument/2006/math" xmlns:v="urn:schemas-microsoft-com:vml" xmlns:wp14="http://schemas.microsoft.com/office/word/2010/wordprocessingDrawing" xmlns:wp="http://schemas.openxmlformats.org/drawingml/2006/wordprocessingDrawing" xmlns:w10="urn:schemas-microsoft-com:office:word" xmlns:w="http://schemas.openxmlformats.org/wordprocessingml/2006/main" xmlns:w14="http://schemas.microsoft.com/office/word/2010/wordml" xmlns:w15="http://schemas.microsoft.com/office/word/2012/wordml" xmlns:w16cex="http://schemas.microsoft.com/office/word/2018/wordml/cex" xmlns:w16cid="http://schemas.microsoft.com/office/word/2016/wordml/cid" xmlns:w16="http://schemas.microsoft.com/office/word/2018/wordml" xmlns:w16du="http://schemas.microsoft.com/office/word/2023/wordml/word16du" xmlns:w16sdtdh="http://schemas.microsoft.com/office/word/2020/wordml/sdtdatahash" xmlns:w16se="http://schemas.microsoft.com/office/word/2015/wordml/symex" xmlns:wpg="http://schemas.microsoft.com/office/word/2010/wordprocessingGroup" xmlns:wpi="http://schemas.microsoft.com/office/word/2010/wordprocessingInk" xmlns:wne="http://schemas.microsoft.com/office/word/2006/wordml" xmlns:wps="http://schemas.microsoft.com/office/word/2010/wordprocessingShape" mc:Ignorable="w14 w15 w16se w16cid w16 w16cex w16sdtdh wp14">
   <w:endnote w:type="separator" w:id="-1">
-    <w:p>
+    <w:p xmlns:wp14="http://schemas.microsoft.com/office/word/2010/wordml" wp14:textId="77777777">
       <w:pPr>
         <w:spacing w:after="0" w:line="240" w:lineRule="auto"/>
       </w:pPr>
@@ -3785,7 +3790,7 @@
     </w:p>
   </w:endnote>
   <w:endnote w:type="continuationSeparator" w:id="0">
-    <w:p>
+    <w:p xmlns:wp14="http://schemas.microsoft.com/office/word/2010/wordml" wp14:textId="77777777">
       <w:pPr>
         <w:spacing w:after="0" w:line="240" w:lineRule="auto"/>
       </w:pPr>
@@ -3800,7 +3805,7 @@
 <file path=word/footnotes.xml><?xml version="1.0" encoding="utf-8"?>
 <w:footnotes xmlns:wpc="http://schemas.microsoft.com/office/word/2010/wordprocessingCanvas" xmlns:cx="http://schemas.microsoft.com/office/drawing/2014/chartex" xmlns:cx1="http://schemas.microsoft.com/office/drawing/2015/9/8/chartex" xmlns:cx2="http://schemas.microsoft.com/office/drawing/2015/10/21/chartex" xmlns:cx3="http://schemas.microsoft.com/office/drawing/2016/5/9/chartex" xmlns:cx4="http://schemas.microsoft.com/office/drawing/2016/5/10/chartex" xmlns:cx5="http://schemas.microsoft.com/office/drawing/2016/5/11/chartex" xmlns:cx6="http://schemas.microsoft.com/office/drawing/2016/5/12/chartex" xmlns:cx7="http://schemas.microsoft.com/office/drawing/2016/5/13/chartex" xmlns:cx8="http://schemas.microsoft.com/office/drawing/2016/5/14/chartex" xmlns:mc="http://schemas.openxmlformats.org/markup-compatibility/2006" xmlns:aink="http://schemas.microsoft.com/office/drawing/2016/ink" xmlns:am3d="http://schemas.microsoft.com/office/drawing/2017/model3d" xmlns:o="urn:schemas-microsoft-com:office:office" xmlns:oel="http://schemas.microsoft.com/office/2019/extlst" xmlns:r="http://schemas.openxmlformats.org/officeDocument/2006/relationships" xmlns:m="http://schemas.openxmlformats.org/officeDocument/2006/math" xmlns:v="urn:schemas-microsoft-com:vml" xmlns:wp14="http://schemas.microsoft.com/office/word/2010/wordprocessingDrawing" xmlns:wp="http://schemas.openxmlformats.org/drawingml/2006/wordprocessingDrawing" xmlns:w10="urn:schemas-microsoft-com:office:word" xmlns:w="http://schemas.openxmlformats.org/wordprocessingml/2006/main" xmlns:w14="http://schemas.microsoft.com/office/word/2010/wordml" xmlns:w15="http://schemas.microsoft.com/office/word/2012/wordml" xmlns:w16cex="http://schemas.microsoft.com/office/word/2018/wordml/cex" xmlns:w16cid="http://schemas.microsoft.com/office/word/2016/wordml/cid" xmlns:w16="http://schemas.microsoft.com/office/word/2018/wordml" xmlns:w16du="http://schemas.microsoft.com/office/word/2023/wordml/word16du" xmlns:w16sdtdh="http://schemas.microsoft.com/office/word/2020/wordml/sdtdatahash" xmlns:w16se="http://schemas.microsoft.com/office/word/2015/wordml/symex" xmlns:wpg="http://schemas.microsoft.com/office/word/2010/wordprocessingGroup" xmlns:wpi="http://schemas.microsoft.com/office/word/2010/wordprocessingInk" xmlns:wne="http://schemas.microsoft.com/office/word/2006/wordml" xmlns:wps="http://schemas.microsoft.com/office/word/2010/wordprocessingShape" mc:Ignorable="w14 w15 w16se w16cid w16 w16cex w16sdtdh wp14">
   <w:footnote w:type="separator" w:id="-1">
-    <w:p>
+    <w:p xmlns:wp14="http://schemas.microsoft.com/office/word/2010/wordml" wp14:textId="77777777">
       <w:pPr>
         <w:spacing w:after="0" w:line="240" w:lineRule="auto"/>
       </w:pPr>
@@ -3810,7 +3815,7 @@
     </w:p>
   </w:footnote>
   <w:footnote w:type="continuationSeparator" w:id="0">
-    <w:p>
+    <w:p xmlns:wp14="http://schemas.microsoft.com/office/word/2010/wordml" wp14:textId="77777777">
       <w:pPr>
         <w:spacing w:after="0" w:line="240" w:lineRule="auto"/>
       </w:pPr>
@@ -3823,15 +3828,15 @@
 </file>
 
 <file path=word/header1.xml><?xml version="1.0" encoding="utf-8"?>
-<w:hdr xmlns:wpc="http://schemas.microsoft.com/office/word/2010/wordprocessingCanvas" xmlns:cx="http://schemas.microsoft.com/office/drawing/2014/chartex" xmlns:cx1="http://schemas.microsoft.com/office/drawing/2015/9/8/chartex" xmlns:cx2="http://schemas.microsoft.com/office/drawing/2015/10/21/chartex" xmlns:cx3="http://schemas.microsoft.com/office/drawing/2016/5/9/chartex" xmlns:cx4="http://schemas.microsoft.com/office/drawing/2016/5/10/chartex" xmlns:cx5="http://schemas.microsoft.com/office/drawing/2016/5/11/chartex" xmlns:cx6="http://schemas.microsoft.com/office/drawing/2016/5/12/chartex" xmlns:cx7="http://schemas.microsoft.com/office/drawing/2016/5/13/chartex" xmlns:cx8="http://schemas.microsoft.com/office/drawing/2016/5/14/chartex" xmlns:mc="http://schemas.openxmlformats.org/markup-compatibility/2006" xmlns:aink="http://schemas.microsoft.com/office/drawing/2016/ink" xmlns:am3d="http://schemas.microsoft.com/office/drawing/2017/model3d" xmlns:o="urn:schemas-microsoft-com:office:office" xmlns:oel="http://schemas.microsoft.com/office/2019/extlst" xmlns:r="http://schemas.openxmlformats.org/officeDocument/2006/relationships" xmlns:m="http://schemas.openxmlformats.org/officeDocument/2006/math" xmlns:v="urn:schemas-microsoft-com:vml" xmlns:wp14="http://schemas.microsoft.com/office/word/2010/wordprocessingDrawing" xmlns:wp="http://schemas.openxmlformats.org/drawingml/2006/wordprocessingDrawing" xmlns:w10="urn:schemas-microsoft-com:office:word" xmlns:w="http://schemas.openxmlformats.org/wordprocessingml/2006/main" xmlns:w14="http://schemas.microsoft.com/office/word/2010/wordml" xmlns:w15="http://schemas.microsoft.com/office/word/2012/wordml" xmlns:w16cex="http://schemas.microsoft.com/office/word/2018/wordml/cex" xmlns:w16cid="http://schemas.microsoft.com/office/word/2016/wordml/cid" xmlns:w16="http://schemas.microsoft.com/office/word/2018/wordml" xmlns:w16du="http://schemas.microsoft.com/office/word/2023/wordml/word16du" xmlns:w16sdtdh="http://schemas.microsoft.com/office/word/2020/wordml/sdtdatahash" xmlns:w16se="http://schemas.microsoft.com/office/word/2015/wordml/symex" xmlns:wpg="http://schemas.microsoft.com/office/word/2010/wordprocessingGroup" xmlns:wpi="http://schemas.microsoft.com/office/word/2010/wordprocessingInk" xmlns:wne="http://schemas.microsoft.com/office/word/2006/wordml" xmlns:wps="http://schemas.microsoft.com/office/word/2010/wordprocessingShape" mc:Ignorable="w14 w15 w16se w16cid w16 w16cex w16sdtdh wp14">
-  <w:p>
+<w:hdr xmlns:wpc="http://schemas.microsoft.com/office/word/2010/wordprocessingCanvas" xmlns:cx="http://schemas.microsoft.com/office/drawing/2014/chartex" xmlns:cx1="http://schemas.microsoft.com/office/drawing/2015/9/8/chartex" xmlns:cx2="http://schemas.microsoft.com/office/drawing/2015/10/21/chartex" xmlns:cx3="http://schemas.microsoft.com/office/drawing/2016/5/9/chartex" xmlns:cx4="http://schemas.microsoft.com/office/drawing/2016/5/10/chartex" xmlns:cx5="http://schemas.microsoft.com/office/drawing/2016/5/11/chartex" xmlns:cx6="http://schemas.microsoft.com/office/drawing/2016/5/12/chartex" xmlns:cx7="http://schemas.microsoft.com/office/drawing/2016/5/13/chartex" xmlns:cx8="http://schemas.microsoft.com/office/drawing/2016/5/14/chartex" xmlns:mc="http://schemas.openxmlformats.org/markup-compatibility/2006" xmlns:aink="http://schemas.microsoft.com/office/drawing/2016/ink" xmlns:am3d="http://schemas.microsoft.com/office/drawing/2017/model3d" xmlns:o="urn:schemas-microsoft-com:office:office" xmlns:oel="http://schemas.microsoft.com/office/2019/extlst" xmlns:r="http://schemas.openxmlformats.org/officeDocument/2006/relationships" xmlns:m="http://schemas.openxmlformats.org/officeDocument/2006/math" xmlns:v="urn:schemas-microsoft-com:vml" xmlns:wp14="http://schemas.microsoft.com/office/word/2010/wordprocessingDrawing" xmlns:wp="http://schemas.openxmlformats.org/drawingml/2006/wordprocessingDrawing" xmlns:w10="urn:schemas-microsoft-com:office:word" xmlns:w="http://schemas.openxmlformats.org/wordprocessingml/2006/main" xmlns:w14="http://schemas.microsoft.com/office/word/2010/wordml" xmlns:w15="http://schemas.microsoft.com/office/word/2012/wordml" xmlns:w16cex="http://schemas.microsoft.com/office/word/2018/wordml/cex" xmlns:w16cid="http://schemas.microsoft.com/office/word/2016/wordml/cid" xmlns:w16="http://schemas.microsoft.com/office/word/2018/wordml" xmlns:w16du="http://schemas.microsoft.com/office/word/2023/wordml/word16du" xmlns:w16sdtdh="http://schemas.microsoft.com/office/word/2020/wordml/sdtdatahash" xmlns:w16se="http://schemas.microsoft.com/office/word/2015/wordml/symex" xmlns:wpg="http://schemas.microsoft.com/office/word/2010/wordprocessingGroup" xmlns:wpi="http://schemas.microsoft.com/office/word/2010/wordprocessingInk" xmlns:wne="http://schemas.microsoft.com/office/word/2006/wordml" xmlns:wps="http://schemas.microsoft.com/office/word/2010/wordprocessingShape" xmlns:a="http://schemas.openxmlformats.org/drawingml/2006/main" xmlns:pic="http://schemas.openxmlformats.org/drawingml/2006/picture" mc:Ignorable="w14 w15 w16se w16cid w16 w16cex w16sdtdh wp14">
+  <w:p xmlns:wp14="http://schemas.microsoft.com/office/word/2010/wordml" wp14:textId="77777777">
     <w:pPr>
       <w:pStyle w:val="Cabealho"/>
       <w:jc w:val="right"/>
     </w:pPr>
     <w:r>
       <w:rPr>
-        <w:rFonts w:ascii="Calibri" w:eastAsia="Times New Roman" w:hAnsi="Calibri" w:cs="Times New Roman"/>
+        <w:rFonts w:ascii="Calibri" w:hAnsi="Calibri" w:eastAsia="Times New Roman" w:cs="Times New Roman"/>
         <w:b/>
         <w:bCs/>
         <w:color w:val="00000A"/>
@@ -3841,13 +3846,13 @@
     </w:r>
     <w:r>
       <w:rPr>
-        <w:rFonts w:ascii="Calibri" w:eastAsia="Times New Roman" w:hAnsi="Calibri" w:cs="Times New Roman"/>
+        <w:rFonts w:ascii="Calibri" w:hAnsi="Calibri" w:eastAsia="Times New Roman" w:cs="Times New Roman"/>
         <w:b/>
         <w:noProof/>
         <w:sz w:val="28"/>
       </w:rPr>
       <w:drawing>
-        <wp:inline distT="0" distB="0" distL="0" distR="0" wp14:anchorId="0EAE38FC" wp14:editId="4CCCE367">
+        <wp:inline xmlns:wp14="http://schemas.microsoft.com/office/word/2010/wordprocessingDrawing" distT="0" distB="0" distL="0" distR="0" wp14:anchorId="0EAE38FC" wp14:editId="4CCCE367">
           <wp:extent cx="723903" cy="431797"/>
           <wp:effectExtent l="0" t="0" r="0" b="6353"/>
           <wp:docPr id="1" name="Imagem 3"/>
@@ -3888,7 +3893,7 @@
     </w:r>
     <w:r>
       <w:rPr>
-        <w:rFonts w:ascii="Calibri" w:eastAsia="Times New Roman" w:hAnsi="Calibri" w:cs="Times New Roman"/>
+        <w:rFonts w:ascii="Calibri" w:hAnsi="Calibri" w:eastAsia="Times New Roman" w:cs="Times New Roman"/>
         <w:b/>
         <w:sz w:val="28"/>
       </w:rPr>
@@ -3896,7 +3901,7 @@
     </w:r>
     <w:r>
       <w:rPr>
-        <w:rFonts w:ascii="Calibri" w:eastAsia="Times New Roman" w:hAnsi="Calibri" w:cs="Times New Roman"/>
+        <w:rFonts w:ascii="Calibri" w:hAnsi="Calibri" w:eastAsia="Times New Roman" w:cs="Times New Roman"/>
         <w:b/>
         <w:sz w:val="28"/>
       </w:rPr>
@@ -3904,50 +3909,57 @@
     </w:r>
     <w:r>
       <w:rPr>
-        <w:rFonts w:ascii="Calibri" w:eastAsia="Times New Roman" w:hAnsi="Calibri" w:cs="Times New Roman"/>
+        <w:rFonts w:ascii="Calibri" w:hAnsi="Calibri" w:eastAsia="Times New Roman" w:cs="Times New Roman"/>
         <w:b/>
         <w:sz w:val="28"/>
       </w:rPr>
       <w:tab/>
+    </w:r>
+    <w:r>
+      <w:rPr>
+        <w:rFonts w:ascii="Calibri" w:hAnsi="Calibri" w:eastAsia="Times New Roman" w:cs="Times New Roman"/>
+        <w:b/>
+        <w:sz w:val="28"/>
+      </w:rPr>
       <w:t xml:space="preserve">                                                Ministério do Planejamento, Desenvolvimento e Gestão </w:t>
     </w:r>
   </w:p>
-  <w:p>
+  <w:p xmlns:wp14="http://schemas.microsoft.com/office/word/2010/wordml" wp14:textId="77777777">
     <w:pPr>
       <w:pStyle w:val="Cabealho"/>
       <w:jc w:val="right"/>
     </w:pPr>
     <w:r>
       <w:rPr>
-        <w:rFonts w:ascii="Calibri" w:eastAsia="Times New Roman" w:hAnsi="Calibri" w:cs="Times New Roman"/>
+        <w:rFonts w:ascii="Calibri" w:hAnsi="Calibri" w:eastAsia="Times New Roman" w:cs="Times New Roman"/>
         <w:b/>
         <w:sz w:val="28"/>
       </w:rPr>
       <w:t xml:space="preserve">Ministério do Planejamento, Desenvolvimento e Gestão </w:t>
     </w:r>
   </w:p>
-  <w:p>
+  <w:p xmlns:wp14="http://schemas.microsoft.com/office/word/2010/wordml" wp14:textId="77777777">
     <w:pPr>
       <w:pStyle w:val="Cabealho"/>
       <w:jc w:val="right"/>
       <w:rPr>
-        <w:rFonts w:ascii="Calibri" w:eastAsia="Times New Roman" w:hAnsi="Calibri" w:cs="Times New Roman"/>
+        <w:rFonts w:ascii="Calibri" w:hAnsi="Calibri" w:eastAsia="Times New Roman" w:cs="Times New Roman"/>
         <w:sz w:val="28"/>
       </w:rPr>
     </w:pPr>
     <w:r>
       <w:rPr>
-        <w:rFonts w:ascii="Calibri" w:eastAsia="Times New Roman" w:hAnsi="Calibri" w:cs="Times New Roman"/>
+        <w:rFonts w:ascii="Calibri" w:hAnsi="Calibri" w:eastAsia="Times New Roman" w:cs="Times New Roman"/>
         <w:sz w:val="28"/>
       </w:rPr>
       <w:t xml:space="preserve">Secretaria de Coordenação e Governança das Empresas Estatais </w:t>
     </w:r>
   </w:p>
-  <w:p>
+  <w:p xmlns:wp14="http://schemas.microsoft.com/office/word/2010/wordml" wp14:textId="77777777">
     <w:pPr>
       <w:spacing w:line="240" w:lineRule="auto"/>
       <w:rPr>
-        <w:rFonts w:ascii="Calibri" w:eastAsia="Times New Roman" w:hAnsi="Calibri" w:cs="Times New Roman"/>
+        <w:rFonts w:ascii="Calibri" w:hAnsi="Calibri" w:eastAsia="Times New Roman" w:cs="Times New Roman"/>
         <w:b/>
         <w:bCs/>
         <w:color w:val="00000A"/>
@@ -3955,11 +3967,11 @@
       </w:rPr>
     </w:pPr>
   </w:p>
-  <w:p>
+  <w:p xmlns:wp14="http://schemas.microsoft.com/office/word/2010/wordml" wp14:textId="77777777">
     <w:pPr>
       <w:spacing w:line="240" w:lineRule="auto"/>
       <w:rPr>
-        <w:rFonts w:ascii="Calibri" w:eastAsia="Times New Roman" w:hAnsi="Calibri" w:cs="Times New Roman"/>
+        <w:rFonts w:ascii="Calibri" w:hAnsi="Calibri" w:eastAsia="Times New Roman" w:cs="Times New Roman"/>
         <w:b/>
         <w:bCs/>
         <w:color w:val="00000A"/>
@@ -3968,7 +3980,7 @@
     </w:pPr>
     <w:r>
       <w:rPr>
-        <w:rFonts w:ascii="Calibri" w:eastAsia="Times New Roman" w:hAnsi="Calibri" w:cs="Times New Roman"/>
+        <w:rFonts w:ascii="Calibri" w:hAnsi="Calibri" w:eastAsia="Times New Roman" w:cs="Times New Roman"/>
         <w:b/>
         <w:bCs/>
         <w:color w:val="00000A"/>
@@ -3978,7 +3990,7 @@
     </w:r>
     <w:r>
       <w:rPr>
-        <w:rFonts w:ascii="Calibri" w:eastAsia="Times New Roman" w:hAnsi="Calibri" w:cs="Times New Roman"/>
+        <w:rFonts w:ascii="Calibri" w:hAnsi="Calibri" w:eastAsia="Times New Roman" w:cs="Times New Roman"/>
         <w:b/>
         <w:bCs/>
         <w:i/>
@@ -3989,7 +4001,7 @@
     </w:r>
     <w:r>
       <w:rPr>
-        <w:rFonts w:ascii="Calibri" w:eastAsia="Times New Roman" w:hAnsi="Calibri" w:cs="Times New Roman"/>
+        <w:rFonts w:ascii="Calibri" w:hAnsi="Calibri" w:eastAsia="Times New Roman" w:cs="Times New Roman"/>
         <w:b/>
         <w:bCs/>
         <w:i/>
@@ -4000,7 +4012,7 @@
     </w:r>
     <w:r>
       <w:rPr>
-        <w:rFonts w:ascii="Calibri" w:eastAsia="Times New Roman" w:hAnsi="Calibri" w:cs="Times New Roman"/>
+        <w:rFonts w:ascii="Calibri" w:hAnsi="Calibri" w:eastAsia="Times New Roman" w:cs="Times New Roman"/>
         <w:b/>
         <w:bCs/>
         <w:i/>
@@ -4011,7 +4023,7 @@
     </w:r>
     <w:r>
       <w:rPr>
-        <w:rFonts w:ascii="Calibri" w:eastAsia="Times New Roman" w:hAnsi="Calibri" w:cs="Times New Roman"/>
+        <w:rFonts w:ascii="Calibri" w:hAnsi="Calibri" w:eastAsia="Times New Roman" w:cs="Times New Roman"/>
         <w:b/>
         <w:bCs/>
         <w:i/>
@@ -4022,7 +4034,7 @@
     </w:r>
     <w:r>
       <w:rPr>
-        <w:rFonts w:ascii="Calibri" w:eastAsia="Times New Roman" w:hAnsi="Calibri" w:cs="Times New Roman"/>
+        <w:rFonts w:ascii="Calibri" w:hAnsi="Calibri" w:eastAsia="Times New Roman" w:cs="Times New Roman"/>
         <w:b/>
         <w:bCs/>
         <w:color w:val="00000A"/>
@@ -4049,7 +4061,7 @@
         <w:ind w:left="870" w:hanging="510"/>
       </w:pPr>
       <w:rPr>
-        <w:rFonts w:ascii="Calibri" w:eastAsia="Times New Roman" w:hAnsi="Calibri" w:cs="Times New Roman" w:hint="default"/>
+        <w:rFonts w:hint="default" w:ascii="Calibri" w:hAnsi="Calibri" w:eastAsia="Times New Roman" w:cs="Times New Roman"/>
         <w:b/>
         <w:color w:val="4F81BD" w:themeColor="accent1"/>
         <w:sz w:val="22"/>
@@ -4064,7 +4076,7 @@
         <w:ind w:left="1440" w:hanging="360"/>
       </w:pPr>
       <w:rPr>
-        <w:rFonts w:ascii="Courier New" w:hAnsi="Courier New" w:cs="Courier New" w:hint="default"/>
+        <w:rFonts w:hint="default" w:ascii="Courier New" w:hAnsi="Courier New" w:cs="Courier New"/>
       </w:rPr>
     </w:lvl>
     <w:lvl w:ilvl="2" w:tplc="04160005" w:tentative="1">
@@ -4076,7 +4088,7 @@
         <w:ind w:left="2160" w:hanging="360"/>
       </w:pPr>
       <w:rPr>
-        <w:rFonts w:ascii="Wingdings" w:hAnsi="Wingdings" w:hint="default"/>
+        <w:rFonts w:hint="default" w:ascii="Wingdings" w:hAnsi="Wingdings"/>
       </w:rPr>
     </w:lvl>
     <w:lvl w:ilvl="3" w:tplc="04160001" w:tentative="1">
@@ -4088,7 +4100,7 @@
         <w:ind w:left="2880" w:hanging="360"/>
       </w:pPr>
       <w:rPr>
-        <w:rFonts w:ascii="Symbol" w:hAnsi="Symbol" w:hint="default"/>
+        <w:rFonts w:hint="default" w:ascii="Symbol" w:hAnsi="Symbol"/>
       </w:rPr>
     </w:lvl>
     <w:lvl w:ilvl="4" w:tplc="04160003" w:tentative="1">
@@ -4100,7 +4112,7 @@
         <w:ind w:left="3600" w:hanging="360"/>
       </w:pPr>
       <w:rPr>
-        <w:rFonts w:ascii="Courier New" w:hAnsi="Courier New" w:cs="Courier New" w:hint="default"/>
+        <w:rFonts w:hint="default" w:ascii="Courier New" w:hAnsi="Courier New" w:cs="Courier New"/>
       </w:rPr>
     </w:lvl>
     <w:lvl w:ilvl="5" w:tplc="04160005" w:tentative="1">
@@ -4112,7 +4124,7 @@
         <w:ind w:left="4320" w:hanging="360"/>
       </w:pPr>
       <w:rPr>
-        <w:rFonts w:ascii="Wingdings" w:hAnsi="Wingdings" w:hint="default"/>
+        <w:rFonts w:hint="default" w:ascii="Wingdings" w:hAnsi="Wingdings"/>
       </w:rPr>
     </w:lvl>
     <w:lvl w:ilvl="6" w:tplc="04160001" w:tentative="1">
@@ -4124,7 +4136,7 @@
         <w:ind w:left="5040" w:hanging="360"/>
       </w:pPr>
       <w:rPr>
-        <w:rFonts w:ascii="Symbol" w:hAnsi="Symbol" w:hint="default"/>
+        <w:rFonts w:hint="default" w:ascii="Symbol" w:hAnsi="Symbol"/>
       </w:rPr>
     </w:lvl>
     <w:lvl w:ilvl="7" w:tplc="04160003" w:tentative="1">
@@ -4136,7 +4148,7 @@
         <w:ind w:left="5760" w:hanging="360"/>
       </w:pPr>
       <w:rPr>
-        <w:rFonts w:ascii="Courier New" w:hAnsi="Courier New" w:cs="Courier New" w:hint="default"/>
+        <w:rFonts w:hint="default" w:ascii="Courier New" w:hAnsi="Courier New" w:cs="Courier New"/>
       </w:rPr>
     </w:lvl>
     <w:lvl w:ilvl="8" w:tplc="04160005" w:tentative="1">
@@ -4148,7 +4160,7 @@
         <w:ind w:left="6480" w:hanging="360"/>
       </w:pPr>
       <w:rPr>
-        <w:rFonts w:ascii="Wingdings" w:hAnsi="Wingdings" w:hint="default"/>
+        <w:rFonts w:hint="default" w:ascii="Wingdings" w:hAnsi="Wingdings"/>
       </w:rPr>
     </w:lvl>
   </w:abstractNum>
@@ -4165,7 +4177,7 @@
         <w:ind w:left="870" w:hanging="510"/>
       </w:pPr>
       <w:rPr>
-        <w:rFonts w:ascii="Calibri" w:eastAsia="Times New Roman" w:hAnsi="Calibri" w:cs="Times New Roman" w:hint="default"/>
+        <w:rFonts w:hint="default" w:ascii="Calibri" w:hAnsi="Calibri" w:eastAsia="Times New Roman" w:cs="Times New Roman"/>
         <w:b/>
         <w:color w:val="4F81BD" w:themeColor="accent1"/>
         <w:sz w:val="22"/>
@@ -4180,7 +4192,7 @@
         <w:ind w:left="1440" w:hanging="360"/>
       </w:pPr>
       <w:rPr>
-        <w:rFonts w:ascii="Courier New" w:hAnsi="Courier New" w:cs="Courier New" w:hint="default"/>
+        <w:rFonts w:hint="default" w:ascii="Courier New" w:hAnsi="Courier New" w:cs="Courier New"/>
       </w:rPr>
     </w:lvl>
     <w:lvl w:ilvl="2" w:tplc="04160005" w:tentative="1">
@@ -4192,7 +4204,7 @@
         <w:ind w:left="2160" w:hanging="360"/>
       </w:pPr>
       <w:rPr>
-        <w:rFonts w:ascii="Wingdings" w:hAnsi="Wingdings" w:hint="default"/>
+        <w:rFonts w:hint="default" w:ascii="Wingdings" w:hAnsi="Wingdings"/>
       </w:rPr>
     </w:lvl>
     <w:lvl w:ilvl="3" w:tplc="04160001" w:tentative="1">
@@ -4204,7 +4216,7 @@
         <w:ind w:left="2880" w:hanging="360"/>
       </w:pPr>
       <w:rPr>
-        <w:rFonts w:ascii="Symbol" w:hAnsi="Symbol" w:hint="default"/>
+        <w:rFonts w:hint="default" w:ascii="Symbol" w:hAnsi="Symbol"/>
       </w:rPr>
     </w:lvl>
     <w:lvl w:ilvl="4" w:tplc="04160003" w:tentative="1">
@@ -4216,7 +4228,7 @@
         <w:ind w:left="3600" w:hanging="360"/>
       </w:pPr>
       <w:rPr>
-        <w:rFonts w:ascii="Courier New" w:hAnsi="Courier New" w:cs="Courier New" w:hint="default"/>
+        <w:rFonts w:hint="default" w:ascii="Courier New" w:hAnsi="Courier New" w:cs="Courier New"/>
       </w:rPr>
     </w:lvl>
     <w:lvl w:ilvl="5" w:tplc="04160005" w:tentative="1">
@@ -4228,7 +4240,7 @@
         <w:ind w:left="4320" w:hanging="360"/>
       </w:pPr>
       <w:rPr>
-        <w:rFonts w:ascii="Wingdings" w:hAnsi="Wingdings" w:hint="default"/>
+        <w:rFonts w:hint="default" w:ascii="Wingdings" w:hAnsi="Wingdings"/>
       </w:rPr>
     </w:lvl>
     <w:lvl w:ilvl="6" w:tplc="04160001" w:tentative="1">
@@ -4240,7 +4252,7 @@
         <w:ind w:left="5040" w:hanging="360"/>
       </w:pPr>
       <w:rPr>
-        <w:rFonts w:ascii="Symbol" w:hAnsi="Symbol" w:hint="default"/>
+        <w:rFonts w:hint="default" w:ascii="Symbol" w:hAnsi="Symbol"/>
       </w:rPr>
     </w:lvl>
     <w:lvl w:ilvl="7" w:tplc="04160003" w:tentative="1">
@@ -4252,7 +4264,7 @@
         <w:ind w:left="5760" w:hanging="360"/>
       </w:pPr>
       <w:rPr>
-        <w:rFonts w:ascii="Courier New" w:hAnsi="Courier New" w:cs="Courier New" w:hint="default"/>
+        <w:rFonts w:hint="default" w:ascii="Courier New" w:hAnsi="Courier New" w:cs="Courier New"/>
       </w:rPr>
     </w:lvl>
     <w:lvl w:ilvl="8" w:tplc="04160005" w:tentative="1">
@@ -4264,7 +4276,7 @@
         <w:ind w:left="6480" w:hanging="360"/>
       </w:pPr>
       <w:rPr>
-        <w:rFonts w:ascii="Wingdings" w:hAnsi="Wingdings" w:hint="default"/>
+        <w:rFonts w:hint="default" w:ascii="Wingdings" w:hAnsi="Wingdings"/>
       </w:rPr>
     </w:lvl>
   </w:abstractNum>
@@ -4281,7 +4293,7 @@
         <w:ind w:left="870" w:hanging="510"/>
       </w:pPr>
       <w:rPr>
-        <w:rFonts w:ascii="Calibri" w:eastAsia="Times New Roman" w:hAnsi="Calibri" w:cs="Times New Roman" w:hint="default"/>
+        <w:rFonts w:hint="default" w:ascii="Calibri" w:hAnsi="Calibri" w:eastAsia="Times New Roman" w:cs="Times New Roman"/>
         <w:b/>
         <w:color w:val="4F81BD" w:themeColor="accent1"/>
         <w:sz w:val="22"/>
@@ -4296,7 +4308,7 @@
         <w:ind w:left="1440" w:hanging="360"/>
       </w:pPr>
       <w:rPr>
-        <w:rFonts w:ascii="Courier New" w:hAnsi="Courier New" w:cs="Courier New" w:hint="default"/>
+        <w:rFonts w:hint="default" w:ascii="Courier New" w:hAnsi="Courier New" w:cs="Courier New"/>
       </w:rPr>
     </w:lvl>
     <w:lvl w:ilvl="2" w:tplc="04160005" w:tentative="1">
@@ -4308,7 +4320,7 @@
         <w:ind w:left="2160" w:hanging="360"/>
       </w:pPr>
       <w:rPr>
-        <w:rFonts w:ascii="Wingdings" w:hAnsi="Wingdings" w:hint="default"/>
+        <w:rFonts w:hint="default" w:ascii="Wingdings" w:hAnsi="Wingdings"/>
       </w:rPr>
     </w:lvl>
     <w:lvl w:ilvl="3" w:tplc="04160001" w:tentative="1">
@@ -4320,7 +4332,7 @@
         <w:ind w:left="2880" w:hanging="360"/>
       </w:pPr>
       <w:rPr>
-        <w:rFonts w:ascii="Symbol" w:hAnsi="Symbol" w:hint="default"/>
+        <w:rFonts w:hint="default" w:ascii="Symbol" w:hAnsi="Symbol"/>
       </w:rPr>
     </w:lvl>
     <w:lvl w:ilvl="4" w:tplc="04160003" w:tentative="1">
@@ -4332,7 +4344,7 @@
         <w:ind w:left="3600" w:hanging="360"/>
       </w:pPr>
       <w:rPr>
-        <w:rFonts w:ascii="Courier New" w:hAnsi="Courier New" w:cs="Courier New" w:hint="default"/>
+        <w:rFonts w:hint="default" w:ascii="Courier New" w:hAnsi="Courier New" w:cs="Courier New"/>
       </w:rPr>
     </w:lvl>
     <w:lvl w:ilvl="5" w:tplc="04160005" w:tentative="1">
@@ -4344,7 +4356,7 @@
         <w:ind w:left="4320" w:hanging="360"/>
       </w:pPr>
       <w:rPr>
-        <w:rFonts w:ascii="Wingdings" w:hAnsi="Wingdings" w:hint="default"/>
+        <w:rFonts w:hint="default" w:ascii="Wingdings" w:hAnsi="Wingdings"/>
       </w:rPr>
     </w:lvl>
     <w:lvl w:ilvl="6" w:tplc="04160001" w:tentative="1">
@@ -4356,7 +4368,7 @@
         <w:ind w:left="5040" w:hanging="360"/>
       </w:pPr>
       <w:rPr>
-        <w:rFonts w:ascii="Symbol" w:hAnsi="Symbol" w:hint="default"/>
+        <w:rFonts w:hint="default" w:ascii="Symbol" w:hAnsi="Symbol"/>
       </w:rPr>
     </w:lvl>
     <w:lvl w:ilvl="7" w:tplc="04160003" w:tentative="1">
@@ -4368,7 +4380,7 @@
         <w:ind w:left="5760" w:hanging="360"/>
       </w:pPr>
       <w:rPr>
-        <w:rFonts w:ascii="Courier New" w:hAnsi="Courier New" w:cs="Courier New" w:hint="default"/>
+        <w:rFonts w:hint="default" w:ascii="Courier New" w:hAnsi="Courier New" w:cs="Courier New"/>
       </w:rPr>
     </w:lvl>
     <w:lvl w:ilvl="8" w:tplc="04160005" w:tentative="1">
@@ -4380,7 +4392,7 @@
         <w:ind w:left="6480" w:hanging="360"/>
       </w:pPr>
       <w:rPr>
-        <w:rFonts w:ascii="Wingdings" w:hAnsi="Wingdings" w:hint="default"/>
+        <w:rFonts w:hint="default" w:ascii="Wingdings" w:hAnsi="Wingdings"/>
       </w:rPr>
     </w:lvl>
   </w:abstractNum>
@@ -4397,7 +4409,7 @@
         <w:ind w:left="870" w:hanging="510"/>
       </w:pPr>
       <w:rPr>
-        <w:rFonts w:ascii="Calibri" w:eastAsia="Times New Roman" w:hAnsi="Calibri" w:cs="Times New Roman" w:hint="default"/>
+        <w:rFonts w:hint="default" w:ascii="Calibri" w:hAnsi="Calibri" w:eastAsia="Times New Roman" w:cs="Times New Roman"/>
         <w:b/>
         <w:color w:val="4F81BD" w:themeColor="accent1"/>
         <w:sz w:val="22"/>
@@ -4412,7 +4424,7 @@
         <w:ind w:left="1440" w:hanging="360"/>
       </w:pPr>
       <w:rPr>
-        <w:rFonts w:ascii="Courier New" w:hAnsi="Courier New" w:cs="Courier New" w:hint="default"/>
+        <w:rFonts w:hint="default" w:ascii="Courier New" w:hAnsi="Courier New" w:cs="Courier New"/>
       </w:rPr>
     </w:lvl>
     <w:lvl w:ilvl="2" w:tplc="04160005" w:tentative="1">
@@ -4424,7 +4436,7 @@
         <w:ind w:left="2160" w:hanging="360"/>
       </w:pPr>
       <w:rPr>
-        <w:rFonts w:ascii="Wingdings" w:hAnsi="Wingdings" w:hint="default"/>
+        <w:rFonts w:hint="default" w:ascii="Wingdings" w:hAnsi="Wingdings"/>
       </w:rPr>
     </w:lvl>
     <w:lvl w:ilvl="3" w:tplc="04160001" w:tentative="1">
@@ -4436,7 +4448,7 @@
         <w:ind w:left="2880" w:hanging="360"/>
       </w:pPr>
       <w:rPr>
-        <w:rFonts w:ascii="Symbol" w:hAnsi="Symbol" w:hint="default"/>
+        <w:rFonts w:hint="default" w:ascii="Symbol" w:hAnsi="Symbol"/>
       </w:rPr>
     </w:lvl>
     <w:lvl w:ilvl="4" w:tplc="04160003" w:tentative="1">
@@ -4448,7 +4460,7 @@
         <w:ind w:left="3600" w:hanging="360"/>
       </w:pPr>
       <w:rPr>
-        <w:rFonts w:ascii="Courier New" w:hAnsi="Courier New" w:cs="Courier New" w:hint="default"/>
+        <w:rFonts w:hint="default" w:ascii="Courier New" w:hAnsi="Courier New" w:cs="Courier New"/>
       </w:rPr>
     </w:lvl>
     <w:lvl w:ilvl="5" w:tplc="04160005" w:tentative="1">
@@ -4460,7 +4472,7 @@
         <w:ind w:left="4320" w:hanging="360"/>
       </w:pPr>
       <w:rPr>
-        <w:rFonts w:ascii="Wingdings" w:hAnsi="Wingdings" w:hint="default"/>
+        <w:rFonts w:hint="default" w:ascii="Wingdings" w:hAnsi="Wingdings"/>
       </w:rPr>
     </w:lvl>
     <w:lvl w:ilvl="6" w:tplc="04160001" w:tentative="1">
@@ -4472,7 +4484,7 @@
         <w:ind w:left="5040" w:hanging="360"/>
       </w:pPr>
       <w:rPr>
-        <w:rFonts w:ascii="Symbol" w:hAnsi="Symbol" w:hint="default"/>
+        <w:rFonts w:hint="default" w:ascii="Symbol" w:hAnsi="Symbol"/>
       </w:rPr>
     </w:lvl>
     <w:lvl w:ilvl="7" w:tplc="04160003" w:tentative="1">
@@ -4484,7 +4496,7 @@
         <w:ind w:left="5760" w:hanging="360"/>
       </w:pPr>
       <w:rPr>
-        <w:rFonts w:ascii="Courier New" w:hAnsi="Courier New" w:cs="Courier New" w:hint="default"/>
+        <w:rFonts w:hint="default" w:ascii="Courier New" w:hAnsi="Courier New" w:cs="Courier New"/>
       </w:rPr>
     </w:lvl>
     <w:lvl w:ilvl="8" w:tplc="04160005" w:tentative="1">
@@ -4496,7 +4508,7 @@
         <w:ind w:left="6480" w:hanging="360"/>
       </w:pPr>
       <w:rPr>
-        <w:rFonts w:ascii="Wingdings" w:hAnsi="Wingdings" w:hint="default"/>
+        <w:rFonts w:hint="default" w:ascii="Wingdings" w:hAnsi="Wingdings"/>
       </w:rPr>
     </w:lvl>
   </w:abstractNum>
@@ -4513,7 +4525,7 @@
         <w:ind w:left="720" w:hanging="360"/>
       </w:pPr>
       <w:rPr>
-        <w:rFonts w:ascii="Symbol" w:hAnsi="Symbol" w:hint="default"/>
+        <w:rFonts w:hint="default" w:ascii="Symbol" w:hAnsi="Symbol"/>
       </w:rPr>
     </w:lvl>
     <w:lvl w:ilvl="1" w:tplc="04160003" w:tentative="1">
@@ -4525,7 +4537,7 @@
         <w:ind w:left="1440" w:hanging="360"/>
       </w:pPr>
       <w:rPr>
-        <w:rFonts w:ascii="Courier New" w:hAnsi="Courier New" w:cs="Courier New" w:hint="default"/>
+        <w:rFonts w:hint="default" w:ascii="Courier New" w:hAnsi="Courier New" w:cs="Courier New"/>
       </w:rPr>
     </w:lvl>
     <w:lvl w:ilvl="2" w:tplc="04160005" w:tentative="1">
@@ -4537,7 +4549,7 @@
         <w:ind w:left="2160" w:hanging="360"/>
       </w:pPr>
       <w:rPr>
-        <w:rFonts w:ascii="Wingdings" w:hAnsi="Wingdings" w:hint="default"/>
+        <w:rFonts w:hint="default" w:ascii="Wingdings" w:hAnsi="Wingdings"/>
       </w:rPr>
     </w:lvl>
     <w:lvl w:ilvl="3" w:tplc="04160001" w:tentative="1">
@@ -4549,7 +4561,7 @@
         <w:ind w:left="2880" w:hanging="360"/>
       </w:pPr>
       <w:rPr>
-        <w:rFonts w:ascii="Symbol" w:hAnsi="Symbol" w:hint="default"/>
+        <w:rFonts w:hint="default" w:ascii="Symbol" w:hAnsi="Symbol"/>
       </w:rPr>
     </w:lvl>
     <w:lvl w:ilvl="4" w:tplc="04160003" w:tentative="1">
@@ -4561,7 +4573,7 @@
         <w:ind w:left="3600" w:hanging="360"/>
       </w:pPr>
       <w:rPr>
-        <w:rFonts w:ascii="Courier New" w:hAnsi="Courier New" w:cs="Courier New" w:hint="default"/>
+        <w:rFonts w:hint="default" w:ascii="Courier New" w:hAnsi="Courier New" w:cs="Courier New"/>
       </w:rPr>
     </w:lvl>
     <w:lvl w:ilvl="5" w:tplc="04160005" w:tentative="1">
@@ -4573,7 +4585,7 @@
         <w:ind w:left="4320" w:hanging="360"/>
       </w:pPr>
       <w:rPr>
-        <w:rFonts w:ascii="Wingdings" w:hAnsi="Wingdings" w:hint="default"/>
+        <w:rFonts w:hint="default" w:ascii="Wingdings" w:hAnsi="Wingdings"/>
       </w:rPr>
     </w:lvl>
     <w:lvl w:ilvl="6" w:tplc="04160001" w:tentative="1">
@@ -4585,7 +4597,7 @@
         <w:ind w:left="5040" w:hanging="360"/>
       </w:pPr>
       <w:rPr>
-        <w:rFonts w:ascii="Symbol" w:hAnsi="Symbol" w:hint="default"/>
+        <w:rFonts w:hint="default" w:ascii="Symbol" w:hAnsi="Symbol"/>
       </w:rPr>
     </w:lvl>
     <w:lvl w:ilvl="7" w:tplc="04160003" w:tentative="1">
@@ -4597,7 +4609,7 @@
         <w:ind w:left="5760" w:hanging="360"/>
       </w:pPr>
       <w:rPr>
-        <w:rFonts w:ascii="Courier New" w:hAnsi="Courier New" w:cs="Courier New" w:hint="default"/>
+        <w:rFonts w:hint="default" w:ascii="Courier New" w:hAnsi="Courier New" w:cs="Courier New"/>
       </w:rPr>
     </w:lvl>
     <w:lvl w:ilvl="8" w:tplc="04160005" w:tentative="1">
@@ -4609,7 +4621,7 @@
         <w:ind w:left="6480" w:hanging="360"/>
       </w:pPr>
       <w:rPr>
-        <w:rFonts w:ascii="Wingdings" w:hAnsi="Wingdings" w:hint="default"/>
+        <w:rFonts w:hint="default" w:ascii="Wingdings" w:hAnsi="Wingdings"/>
       </w:rPr>
     </w:lvl>
   </w:abstractNum>
@@ -4626,7 +4638,7 @@
         <w:ind w:left="720" w:hanging="360"/>
       </w:pPr>
       <w:rPr>
-        <w:rFonts w:ascii="Calibri" w:hAnsi="Calibri" w:hint="default"/>
+        <w:rFonts w:hint="default" w:ascii="Calibri" w:hAnsi="Calibri"/>
         <w:b/>
         <w:color w:val="00000A"/>
         <w:sz w:val="22"/>
@@ -4718,7 +4730,7 @@
         <w:ind w:left="870" w:hanging="510"/>
       </w:pPr>
       <w:rPr>
-        <w:rFonts w:ascii="Calibri" w:eastAsia="Times New Roman" w:hAnsi="Calibri" w:cs="Times New Roman" w:hint="default"/>
+        <w:rFonts w:hint="default" w:ascii="Calibri" w:hAnsi="Calibri" w:eastAsia="Times New Roman" w:cs="Times New Roman"/>
         <w:b/>
         <w:color w:val="4F81BD" w:themeColor="accent1"/>
         <w:sz w:val="22"/>
@@ -4733,7 +4745,7 @@
         <w:ind w:left="1440" w:hanging="360"/>
       </w:pPr>
       <w:rPr>
-        <w:rFonts w:ascii="Courier New" w:hAnsi="Courier New" w:cs="Courier New" w:hint="default"/>
+        <w:rFonts w:hint="default" w:ascii="Courier New" w:hAnsi="Courier New" w:cs="Courier New"/>
       </w:rPr>
     </w:lvl>
     <w:lvl w:ilvl="2" w:tplc="04160005" w:tentative="1">
@@ -4745,7 +4757,7 @@
         <w:ind w:left="2160" w:hanging="360"/>
       </w:pPr>
       <w:rPr>
-        <w:rFonts w:ascii="Wingdings" w:hAnsi="Wingdings" w:hint="default"/>
+        <w:rFonts w:hint="default" w:ascii="Wingdings" w:hAnsi="Wingdings"/>
       </w:rPr>
     </w:lvl>
     <w:lvl w:ilvl="3" w:tplc="04160001" w:tentative="1">
@@ -4757,7 +4769,7 @@
         <w:ind w:left="2880" w:hanging="360"/>
       </w:pPr>
       <w:rPr>
-        <w:rFonts w:ascii="Symbol" w:hAnsi="Symbol" w:hint="default"/>
+        <w:rFonts w:hint="default" w:ascii="Symbol" w:hAnsi="Symbol"/>
       </w:rPr>
     </w:lvl>
     <w:lvl w:ilvl="4" w:tplc="04160003" w:tentative="1">
@@ -4769,7 +4781,7 @@
         <w:ind w:left="3600" w:hanging="360"/>
       </w:pPr>
       <w:rPr>
-        <w:rFonts w:ascii="Courier New" w:hAnsi="Courier New" w:cs="Courier New" w:hint="default"/>
+        <w:rFonts w:hint="default" w:ascii="Courier New" w:hAnsi="Courier New" w:cs="Courier New"/>
       </w:rPr>
     </w:lvl>
     <w:lvl w:ilvl="5" w:tplc="04160005" w:tentative="1">
@@ -4781,7 +4793,7 @@
         <w:ind w:left="4320" w:hanging="360"/>
       </w:pPr>
       <w:rPr>
-        <w:rFonts w:ascii="Wingdings" w:hAnsi="Wingdings" w:hint="default"/>
+        <w:rFonts w:hint="default" w:ascii="Wingdings" w:hAnsi="Wingdings"/>
       </w:rPr>
     </w:lvl>
     <w:lvl w:ilvl="6" w:tplc="04160001" w:tentative="1">
@@ -4793,7 +4805,7 @@
         <w:ind w:left="5040" w:hanging="360"/>
       </w:pPr>
       <w:rPr>
-        <w:rFonts w:ascii="Symbol" w:hAnsi="Symbol" w:hint="default"/>
+        <w:rFonts w:hint="default" w:ascii="Symbol" w:hAnsi="Symbol"/>
       </w:rPr>
     </w:lvl>
     <w:lvl w:ilvl="7" w:tplc="04160003" w:tentative="1">
@@ -4805,7 +4817,7 @@
         <w:ind w:left="5760" w:hanging="360"/>
       </w:pPr>
       <w:rPr>
-        <w:rFonts w:ascii="Courier New" w:hAnsi="Courier New" w:cs="Courier New" w:hint="default"/>
+        <w:rFonts w:hint="default" w:ascii="Courier New" w:hAnsi="Courier New" w:cs="Courier New"/>
       </w:rPr>
     </w:lvl>
     <w:lvl w:ilvl="8" w:tplc="04160005" w:tentative="1">
@@ -4817,7 +4829,7 @@
         <w:ind w:left="6480" w:hanging="360"/>
       </w:pPr>
       <w:rPr>
-        <w:rFonts w:ascii="Wingdings" w:hAnsi="Wingdings" w:hint="default"/>
+        <w:rFonts w:hint="default" w:ascii="Wingdings" w:hAnsi="Wingdings"/>
       </w:rPr>
     </w:lvl>
   </w:abstractNum>
@@ -4834,7 +4846,7 @@
         <w:ind w:left="720" w:hanging="360"/>
       </w:pPr>
       <w:rPr>
-        <w:rFonts w:ascii="Calibri" w:hAnsi="Calibri" w:hint="default"/>
+        <w:rFonts w:hint="default" w:ascii="Calibri" w:hAnsi="Calibri"/>
         <w:b/>
         <w:color w:val="00000A"/>
         <w:sz w:val="22"/>
@@ -4941,11 +4953,11 @@
 </file>
 
 <file path=word/styles.xml><?xml version="1.0" encoding="utf-8"?>
-<w:styles xmlns:mc="http://schemas.openxmlformats.org/markup-compatibility/2006" xmlns:r="http://schemas.openxmlformats.org/officeDocument/2006/relationships" xmlns:w="http://schemas.openxmlformats.org/wordprocessingml/2006/main" xmlns:w14="http://schemas.microsoft.com/office/word/2010/wordml" xmlns:w15="http://schemas.microsoft.com/office/word/2012/wordml" xmlns:w16cex="http://schemas.microsoft.com/office/word/2018/wordml/cex" xmlns:w16cid="http://schemas.microsoft.com/office/word/2016/wordml/cid" xmlns:w16="http://schemas.microsoft.com/office/word/2018/wordml" xmlns:w16sdtdh="http://schemas.microsoft.com/office/word/2020/wordml/sdtdatahash" xmlns:w16se="http://schemas.microsoft.com/office/word/2015/wordml/symex" mc:Ignorable="w14 w15 w16se w16cid w16 w16cex w16sdtdh">
+<w:styles xmlns:wp14="http://schemas.microsoft.com/office/word/2010/wordprocessingDrawing" xmlns:mc="http://schemas.openxmlformats.org/markup-compatibility/2006" xmlns:r="http://schemas.openxmlformats.org/officeDocument/2006/relationships" xmlns:w="http://schemas.openxmlformats.org/wordprocessingml/2006/main" xmlns:w14="http://schemas.microsoft.com/office/word/2010/wordml" xmlns:w15="http://schemas.microsoft.com/office/word/2012/wordml" xmlns:w16cex="http://schemas.microsoft.com/office/word/2018/wordml/cex" xmlns:w16cid="http://schemas.microsoft.com/office/word/2016/wordml/cid" xmlns:w16="http://schemas.microsoft.com/office/word/2018/wordml" xmlns:w16sdtdh="http://schemas.microsoft.com/office/word/2020/wordml/sdtdatahash" xmlns:w16se="http://schemas.microsoft.com/office/word/2015/wordml/symex" mc:Ignorable="w14 w15 w16se w16cid w16 w16cex w16sdtdh wp14">
   <w:docDefaults>
     <w:rPrDefault>
       <w:rPr>
-        <w:rFonts w:asciiTheme="minorHAnsi" w:eastAsiaTheme="minorHAnsi" w:hAnsiTheme="minorHAnsi" w:cstheme="minorBidi"/>
+        <w:rFonts w:asciiTheme="minorHAnsi" w:hAnsiTheme="minorHAnsi" w:eastAsiaTheme="minorHAnsi" w:cstheme="minorBidi"/>
         <w:sz w:val="22"/>
         <w:szCs w:val="22"/>
         <w:lang w:val="pt-BR" w:eastAsia="en-US" w:bidi="ar-SA"/>
@@ -4960,14 +4972,14 @@
   <w:latentStyles w:defLockedState="0" w:defUIPriority="99" w:defSemiHidden="0" w:defUnhideWhenUsed="0" w:defQFormat="0" w:count="376">
     <w:lsdException w:name="Normal" w:uiPriority="0" w:qFormat="1"/>
     <w:lsdException w:name="heading 1" w:uiPriority="9" w:qFormat="1"/>
-    <w:lsdException w:name="heading 2" w:semiHidden="1" w:uiPriority="9" w:unhideWhenUsed="1" w:qFormat="1"/>
-    <w:lsdException w:name="heading 3" w:semiHidden="1" w:uiPriority="9" w:unhideWhenUsed="1" w:qFormat="1"/>
-    <w:lsdException w:name="heading 4" w:semiHidden="1" w:uiPriority="9" w:unhideWhenUsed="1" w:qFormat="1"/>
-    <w:lsdException w:name="heading 5" w:semiHidden="1" w:uiPriority="9" w:unhideWhenUsed="1" w:qFormat="1"/>
-    <w:lsdException w:name="heading 6" w:semiHidden="1" w:uiPriority="9" w:unhideWhenUsed="1" w:qFormat="1"/>
-    <w:lsdException w:name="heading 7" w:semiHidden="1" w:uiPriority="9" w:unhideWhenUsed="1" w:qFormat="1"/>
-    <w:lsdException w:name="heading 8" w:semiHidden="1" w:uiPriority="9" w:unhideWhenUsed="1" w:qFormat="1"/>
-    <w:lsdException w:name="heading 9" w:semiHidden="1" w:uiPriority="9" w:unhideWhenUsed="1" w:qFormat="1"/>
+    <w:lsdException w:name="heading 2" w:uiPriority="9" w:semiHidden="1" w:unhideWhenUsed="1" w:qFormat="1"/>
+    <w:lsdException w:name="heading 3" w:uiPriority="9" w:semiHidden="1" w:unhideWhenUsed="1" w:qFormat="1"/>
+    <w:lsdException w:name="heading 4" w:uiPriority="9" w:semiHidden="1" w:unhideWhenUsed="1" w:qFormat="1"/>
+    <w:lsdException w:name="heading 5" w:uiPriority="9" w:semiHidden="1" w:unhideWhenUsed="1" w:qFormat="1"/>
+    <w:lsdException w:name="heading 6" w:uiPriority="9" w:semiHidden="1" w:unhideWhenUsed="1" w:qFormat="1"/>
+    <w:lsdException w:name="heading 7" w:uiPriority="9" w:semiHidden="1" w:unhideWhenUsed="1" w:qFormat="1"/>
+    <w:lsdException w:name="heading 8" w:uiPriority="9" w:semiHidden="1" w:unhideWhenUsed="1" w:qFormat="1"/>
+    <w:lsdException w:name="heading 9" w:uiPriority="9" w:semiHidden="1" w:unhideWhenUsed="1" w:qFormat="1"/>
     <w:lsdException w:name="index 1" w:semiHidden="1" w:unhideWhenUsed="1"/>
     <w:lsdException w:name="index 2" w:semiHidden="1" w:unhideWhenUsed="1"/>
     <w:lsdException w:name="index 3" w:semiHidden="1" w:unhideWhenUsed="1"/>
@@ -4977,22 +4989,22 @@
     <w:lsdException w:name="index 7" w:semiHidden="1" w:unhideWhenUsed="1"/>
     <w:lsdException w:name="index 8" w:semiHidden="1" w:unhideWhenUsed="1"/>
     <w:lsdException w:name="index 9" w:semiHidden="1" w:unhideWhenUsed="1"/>
-    <w:lsdException w:name="toc 1" w:semiHidden="1" w:uiPriority="39" w:unhideWhenUsed="1"/>
-    <w:lsdException w:name="toc 2" w:semiHidden="1" w:uiPriority="39" w:unhideWhenUsed="1"/>
-    <w:lsdException w:name="toc 3" w:semiHidden="1" w:uiPriority="39" w:unhideWhenUsed="1"/>
-    <w:lsdException w:name="toc 4" w:semiHidden="1" w:uiPriority="39" w:unhideWhenUsed="1"/>
-    <w:lsdException w:name="toc 5" w:semiHidden="1" w:uiPriority="39" w:unhideWhenUsed="1"/>
-    <w:lsdException w:name="toc 6" w:semiHidden="1" w:uiPriority="39" w:unhideWhenUsed="1"/>
-    <w:lsdException w:name="toc 7" w:semiHidden="1" w:uiPriority="39" w:unhideWhenUsed="1"/>
-    <w:lsdException w:name="toc 8" w:semiHidden="1" w:uiPriority="39" w:unhideWhenUsed="1"/>
-    <w:lsdException w:name="toc 9" w:semiHidden="1" w:uiPriority="39" w:unhideWhenUsed="1"/>
+    <w:lsdException w:name="toc 1" w:uiPriority="39" w:semiHidden="1" w:unhideWhenUsed="1"/>
+    <w:lsdException w:name="toc 2" w:uiPriority="39" w:semiHidden="1" w:unhideWhenUsed="1"/>
+    <w:lsdException w:name="toc 3" w:uiPriority="39" w:semiHidden="1" w:unhideWhenUsed="1"/>
+    <w:lsdException w:name="toc 4" w:uiPriority="39" w:semiHidden="1" w:unhideWhenUsed="1"/>
+    <w:lsdException w:name="toc 5" w:uiPriority="39" w:semiHidden="1" w:unhideWhenUsed="1"/>
+    <w:lsdException w:name="toc 6" w:uiPriority="39" w:semiHidden="1" w:unhideWhenUsed="1"/>
+    <w:lsdException w:name="toc 7" w:uiPriority="39" w:semiHidden="1" w:unhideWhenUsed="1"/>
+    <w:lsdException w:name="toc 8" w:uiPriority="39" w:semiHidden="1" w:unhideWhenUsed="1"/>
+    <w:lsdException w:name="toc 9" w:uiPriority="39" w:semiHidden="1" w:unhideWhenUsed="1"/>
     <w:lsdException w:name="Normal Indent" w:semiHidden="1" w:unhideWhenUsed="1"/>
     <w:lsdException w:name="footnote text" w:semiHidden="1" w:unhideWhenUsed="1"/>
     <w:lsdException w:name="annotation text" w:semiHidden="1" w:unhideWhenUsed="1"/>
-    <w:lsdException w:name="header" w:semiHidden="1" w:uiPriority="0" w:unhideWhenUsed="1"/>
+    <w:lsdException w:name="header" w:uiPriority="0" w:semiHidden="1" w:unhideWhenUsed="1"/>
     <w:lsdException w:name="footer" w:semiHidden="1" w:unhideWhenUsed="1"/>
     <w:lsdException w:name="index heading" w:semiHidden="1" w:unhideWhenUsed="1"/>
-    <w:lsdException w:name="caption" w:semiHidden="1" w:uiPriority="35" w:unhideWhenUsed="1" w:qFormat="1"/>
+    <w:lsdException w:name="caption" w:uiPriority="35" w:semiHidden="1" w:unhideWhenUsed="1" w:qFormat="1"/>
     <w:lsdException w:name="table of figures" w:semiHidden="1" w:unhideWhenUsed="1"/>
     <w:lsdException w:name="envelope address" w:semiHidden="1" w:unhideWhenUsed="1"/>
     <w:lsdException w:name="envelope return" w:semiHidden="1" w:unhideWhenUsed="1"/>
@@ -5023,7 +5035,7 @@
     <w:lsdException w:name="Title" w:uiPriority="10" w:qFormat="1"/>
     <w:lsdException w:name="Closing" w:semiHidden="1" w:unhideWhenUsed="1"/>
     <w:lsdException w:name="Signature" w:semiHidden="1" w:unhideWhenUsed="1"/>
-    <w:lsdException w:name="Default Paragraph Font" w:semiHidden="1" w:uiPriority="1" w:unhideWhenUsed="1"/>
+    <w:lsdException w:name="Default Paragraph Font" w:uiPriority="1" w:semiHidden="1" w:unhideWhenUsed="1"/>
     <w:lsdException w:name="Body Text" w:semiHidden="1" w:unhideWhenUsed="1"/>
     <w:lsdException w:name="Body Text Indent" w:semiHidden="1" w:unhideWhenUsed="1"/>
     <w:lsdException w:name="List Continue" w:semiHidden="1" w:unhideWhenUsed="1"/>
@@ -5223,8 +5235,8 @@
     <w:lsdException w:name="Subtle Reference" w:uiPriority="31" w:qFormat="1"/>
     <w:lsdException w:name="Intense Reference" w:uiPriority="32" w:qFormat="1"/>
     <w:lsdException w:name="Book Title" w:uiPriority="33" w:qFormat="1"/>
-    <w:lsdException w:name="Bibliography" w:semiHidden="1" w:uiPriority="37" w:unhideWhenUsed="1"/>
-    <w:lsdException w:name="TOC Heading" w:semiHidden="1" w:uiPriority="39" w:unhideWhenUsed="1" w:qFormat="1"/>
+    <w:lsdException w:name="Bibliography" w:uiPriority="37" w:semiHidden="1" w:unhideWhenUsed="1"/>
+    <w:lsdException w:name="TOC Heading" w:uiPriority="39" w:semiHidden="1" w:unhideWhenUsed="1" w:qFormat="1"/>
     <w:lsdException w:name="Plain Table 1" w:uiPriority="41"/>
     <w:lsdException w:name="Plain Table 2" w:uiPriority="42"/>
     <w:lsdException w:name="Plain Table 3" w:uiPriority="43"/>
@@ -5335,17 +5347,17 @@
     <w:lsdException w:name="Unresolved Mention" w:semiHidden="1" w:unhideWhenUsed="1"/>
     <w:lsdException w:name="Smart Link" w:semiHidden="1" w:unhideWhenUsed="1"/>
   </w:latentStyles>
-  <w:style w:type="paragraph" w:default="1" w:styleId="Normal">
+  <w:style w:type="paragraph" w:styleId="Normal" w:default="1">
     <w:name w:val="Normal"/>
     <w:qFormat/>
   </w:style>
-  <w:style w:type="character" w:default="1" w:styleId="Fontepargpadro">
+  <w:style w:type="character" w:styleId="Fontepargpadro" w:default="1">
     <w:name w:val="Default Paragraph Font"/>
     <w:uiPriority w:val="1"/>
     <w:semiHidden/>
     <w:unhideWhenUsed/>
   </w:style>
-  <w:style w:type="table" w:default="1" w:styleId="Tabelanormal">
+  <w:style w:type="table" w:styleId="Tabelanormal" w:default="1">
     <w:name w:val="Normal Table"/>
     <w:uiPriority w:val="99"/>
     <w:semiHidden/>
@@ -5360,7 +5372,7 @@
       </w:tblCellMar>
     </w:tblPr>
   </w:style>
-  <w:style w:type="numbering" w:default="1" w:styleId="Semlista">
+  <w:style w:type="numbering" w:styleId="Semlista" w:default="1">
     <w:name w:val="No List"/>
     <w:uiPriority w:val="99"/>
     <w:semiHidden/>
@@ -5377,7 +5389,7 @@
       <w:spacing w:before="100" w:beforeAutospacing="1" w:after="100" w:afterAutospacing="1" w:line="240" w:lineRule="auto"/>
     </w:pPr>
     <w:rPr>
-      <w:rFonts w:ascii="Times New Roman" w:eastAsia="Times New Roman" w:hAnsi="Times New Roman" w:cs="Times New Roman"/>
+      <w:rFonts w:ascii="Times New Roman" w:hAnsi="Times New Roman" w:eastAsia="Times New Roman" w:cs="Times New Roman"/>
       <w:sz w:val="24"/>
       <w:szCs w:val="24"/>
       <w:lang w:eastAsia="pt-BR"/>
@@ -5397,7 +5409,7 @@
       <w:spacing w:after="0" w:line="240" w:lineRule="auto"/>
     </w:pPr>
   </w:style>
-  <w:style w:type="character" w:customStyle="1" w:styleId="CabealhoChar">
+  <w:style w:type="character" w:styleId="CabealhoChar" w:customStyle="1">
     <w:name w:val="Cabeçalho Char"/>
     <w:basedOn w:val="Fontepargpadro"/>
     <w:link w:val="Cabealho"/>
@@ -5418,7 +5430,7 @@
       <w:spacing w:after="0" w:line="240" w:lineRule="auto"/>
     </w:pPr>
   </w:style>
-  <w:style w:type="character" w:customStyle="1" w:styleId="RodapChar">
+  <w:style w:type="character" w:styleId="RodapChar" w:customStyle="1">
     <w:name w:val="Rodapé Char"/>
     <w:basedOn w:val="Fontepargpadro"/>
     <w:link w:val="Rodap"/>
@@ -5442,7 +5454,7 @@
       <w:szCs w:val="16"/>
     </w:rPr>
   </w:style>
-  <w:style w:type="character" w:customStyle="1" w:styleId="TextodebaloChar">
+  <w:style w:type="character" w:styleId="TextodebaloChar" w:customStyle="1">
     <w:name w:val="Texto de balão Char"/>
     <w:basedOn w:val="Fontepargpadro"/>
     <w:link w:val="Textodebalo"/>
@@ -5455,7 +5467,7 @@
       <w:szCs w:val="16"/>
     </w:rPr>
   </w:style>
-  <w:style w:type="paragraph" w:customStyle="1" w:styleId="Standard">
+  <w:style w:type="paragraph" w:styleId="Standard" w:customStyle="1">
     <w:name w:val="Standard"/>
     <w:rsid w:val="00DA587E"/>
     <w:pPr>
@@ -5465,14 +5477,14 @@
       <w:spacing w:after="0" w:line="240" w:lineRule="auto"/>
     </w:pPr>
     <w:rPr>
-      <w:rFonts w:ascii="Times New Roman" w:eastAsia="SimSun" w:hAnsi="Times New Roman" w:cs="Tahoma"/>
+      <w:rFonts w:ascii="Times New Roman" w:hAnsi="Times New Roman" w:eastAsia="SimSun" w:cs="Tahoma"/>
       <w:kern w:val="3"/>
       <w:sz w:val="24"/>
       <w:szCs w:val="24"/>
       <w:lang w:eastAsia="zh-CN" w:bidi="hi-IN"/>
     </w:rPr>
   </w:style>
-  <w:style w:type="paragraph" w:customStyle="1" w:styleId="TableContents">
+  <w:style w:type="paragraph" w:styleId="TableContents" w:customStyle="1">
     <w:name w:val="Table Contents"/>
     <w:basedOn w:val="Standard"/>
     <w:rsid w:val="00DA587E"/>

</xml_diff>

<commit_message>
Quarto commit, feito a documentação do tópico Definições, Acrônimos e Abreviações no arquivo MAT02
</commit_message>
<xml_diff>
--- a/EAD1/MAT02-Template-Plano de GC.docx
+++ b/EAD1/MAT02-Template-Plano de GC.docx
@@ -743,8 +743,8 @@
       <w:r>
         <w:rPr>
           <w:rFonts w:ascii="Calibri" w:hAnsi="Calibri" w:eastAsia="Times New Roman" w:cs="Times New Roman"/>
-          <w:b/>
-          <w:bCs/>
+          <w:b w:val="1"/>
+          <w:bCs w:val="1"/>
           <w:color w:val="00000A"/>
           <w:sz w:val="24"/>
           <w:szCs w:val="24"/>
@@ -753,61 +753,1240 @@
         <w:t>Definições, Acrônimos e Abreviações</w:t>
       </w:r>
     </w:p>
-    <w:p xmlns:wp14="http://schemas.microsoft.com/office/word/2010/wordml" wp14:textId="77777777">
-      <w:pPr>
+    <w:p>
+      <w:pPr>
+        <w:pStyle w:val="Normal"/>
         <w:spacing w:line="240" w:lineRule="auto"/>
-        <w:jc w:val="both"/>
-        <w:rPr>
-          <w:rFonts w:ascii="Arial" w:hAnsi="Arial" w:eastAsia="Arial" w:cs="Arial"/>
-          <w:bCs/>
-          <w:i/>
-          <w:iCs/>
-          <w:color w:val="0000FF"/>
-          <w:sz w:val="20"/>
-          <w:szCs w:val="20"/>
-          <w:lang w:eastAsia="pt-BR"/>
-        </w:rPr>
-      </w:pPr>
-      <w:r>
-        <w:rPr>
-          <w:rFonts w:ascii="Arial" w:hAnsi="Arial" w:eastAsia="Arial" w:cs="Arial"/>
-          <w:bCs/>
-          <w:i/>
-          <w:iCs/>
-          <w:color w:val="0000FF"/>
-          <w:sz w:val="20"/>
-          <w:szCs w:val="20"/>
-          <w:lang w:eastAsia="pt-BR"/>
-        </w:rPr>
-        <w:t>&lt;e</w:t>
-      </w:r>
-      <w:r>
-        <w:rPr>
-          <w:rFonts w:ascii="Arial" w:hAnsi="Arial" w:eastAsia="Arial" w:cs="Arial"/>
-          <w:bCs/>
-          <w:i/>
-          <w:iCs/>
-          <w:color w:val="0000FF"/>
-          <w:sz w:val="20"/>
-          <w:szCs w:val="20"/>
-          <w:lang w:eastAsia="pt-BR"/>
-        </w:rPr>
-        <w:t>sta subseção apresenta as definições de todos os termos, acrônimos e abreviações necessários para a correta interpretação do Plano de Gerenciamento de Configuração.  Essas informações podem ser fornecidas mediante referência ao Glossário do projeto</w:t>
-      </w:r>
-      <w:r>
-        <w:rPr>
-          <w:rFonts w:ascii="Arial" w:hAnsi="Arial" w:eastAsia="Arial" w:cs="Arial"/>
-          <w:bCs/>
-          <w:i/>
-          <w:iCs/>
-          <w:color w:val="0000FF"/>
-          <w:sz w:val="20"/>
-          <w:szCs w:val="20"/>
-          <w:lang w:eastAsia="pt-BR"/>
-        </w:rPr>
-        <w:t>&gt;</w:t>
-      </w:r>
-    </w:p>
+        <w:rPr>
+          <w:rFonts w:ascii="Times New Roman" w:hAnsi="Times New Roman" w:eastAsia="Times New Roman" w:cs="Times New Roman"/>
+          <w:b w:val="1"/>
+          <w:bCs w:val="1"/>
+          <w:color w:val="00000A"/>
+          <w:sz w:val="28"/>
+          <w:szCs w:val="28"/>
+          <w:lang w:eastAsia="pt-BR"/>
+        </w:rPr>
+      </w:pPr>
+      <w:r>
+        <w:rPr>
+          <w:rFonts w:ascii="Times New Roman" w:hAnsi="Times New Roman" w:eastAsia="Times New Roman" w:cs="Times New Roman"/>
+          <w:b w:val="0"/>
+          <w:bCs w:val="0"/>
+          <w:color w:val="00000A"/>
+          <w:sz w:val="28"/>
+          <w:szCs w:val="28"/>
+          <w:lang w:eastAsia="pt-BR"/>
+        </w:rPr>
+        <w:t>Com o objetivo de equalizar as informações dentro deste documento serão enumerados a seguir na tabela as nomenclaturas e abreviações em ordem alfabética para a fácil compreensão deste documento.</w:t>
+      </w:r>
+    </w:p>
+    <w:p>
+      <w:pPr>
+        <w:pStyle w:val="Normal"/>
+        <w:spacing w:line="240" w:lineRule="auto"/>
+        <w:rPr>
+          <w:rFonts w:ascii="Times New Roman" w:hAnsi="Times New Roman" w:eastAsia="Times New Roman" w:cs="Times New Roman"/>
+          <w:b w:val="0"/>
+          <w:bCs w:val="0"/>
+          <w:color w:val="00000A"/>
+          <w:sz w:val="28"/>
+          <w:szCs w:val="28"/>
+          <w:lang w:eastAsia="pt-BR"/>
+        </w:rPr>
+      </w:pPr>
+    </w:p>
+    <w:p>
+      <w:pPr>
+        <w:pStyle w:val="Normal"/>
+        <w:spacing w:line="240" w:lineRule="auto"/>
+        <w:rPr>
+          <w:rFonts w:ascii="Times New Roman" w:hAnsi="Times New Roman" w:eastAsia="Times New Roman" w:cs="Times New Roman"/>
+          <w:b w:val="0"/>
+          <w:bCs w:val="0"/>
+          <w:color w:val="00000A"/>
+          <w:sz w:val="28"/>
+          <w:szCs w:val="28"/>
+          <w:lang w:eastAsia="pt-BR"/>
+        </w:rPr>
+      </w:pPr>
+    </w:p>
+    <w:p>
+      <w:pPr>
+        <w:pStyle w:val="Normal"/>
+        <w:spacing w:line="240" w:lineRule="auto"/>
+        <w:rPr>
+          <w:rFonts w:ascii="Times New Roman" w:hAnsi="Times New Roman" w:eastAsia="Times New Roman" w:cs="Times New Roman"/>
+          <w:b w:val="0"/>
+          <w:bCs w:val="0"/>
+          <w:color w:val="00000A"/>
+          <w:sz w:val="28"/>
+          <w:szCs w:val="28"/>
+          <w:lang w:eastAsia="pt-BR"/>
+        </w:rPr>
+      </w:pPr>
+    </w:p>
+    <w:p>
+      <w:pPr>
+        <w:pStyle w:val="Normal"/>
+        <w:spacing w:line="240" w:lineRule="auto"/>
+        <w:rPr>
+          <w:rFonts w:ascii="Times New Roman" w:hAnsi="Times New Roman" w:eastAsia="Times New Roman" w:cs="Times New Roman"/>
+          <w:b w:val="0"/>
+          <w:bCs w:val="0"/>
+          <w:color w:val="00000A"/>
+          <w:sz w:val="28"/>
+          <w:szCs w:val="28"/>
+          <w:lang w:eastAsia="pt-BR"/>
+        </w:rPr>
+      </w:pPr>
+    </w:p>
+    <w:p>
+      <w:pPr>
+        <w:pStyle w:val="Normal"/>
+        <w:spacing w:line="240" w:lineRule="auto"/>
+        <w:rPr>
+          <w:rFonts w:ascii="Times New Roman" w:hAnsi="Times New Roman" w:eastAsia="Times New Roman" w:cs="Times New Roman"/>
+          <w:b w:val="0"/>
+          <w:bCs w:val="0"/>
+          <w:color w:val="00000A"/>
+          <w:sz w:val="28"/>
+          <w:szCs w:val="28"/>
+          <w:lang w:eastAsia="pt-BR"/>
+        </w:rPr>
+      </w:pPr>
+    </w:p>
+    <w:p>
+      <w:pPr>
+        <w:pStyle w:val="Normal"/>
+        <w:spacing w:line="240" w:lineRule="auto"/>
+        <w:rPr>
+          <w:rFonts w:ascii="Times New Roman" w:hAnsi="Times New Roman" w:eastAsia="Times New Roman" w:cs="Times New Roman"/>
+          <w:b w:val="0"/>
+          <w:bCs w:val="0"/>
+          <w:color w:val="00000A"/>
+          <w:sz w:val="28"/>
+          <w:szCs w:val="28"/>
+          <w:lang w:eastAsia="pt-BR"/>
+        </w:rPr>
+      </w:pPr>
+    </w:p>
+    <w:tbl>
+      <w:tblPr>
+        <w:tblStyle w:val="TableGrid"/>
+        <w:tblW w:w="0" w:type="auto"/>
+        <w:tblLayout w:type="fixed"/>
+        <w:tblLook w:val="06A0" w:firstRow="1" w:lastRow="0" w:firstColumn="1" w:lastColumn="0" w:noHBand="1" w:noVBand="1"/>
+      </w:tblPr>
+      <w:tblGrid>
+        <w:gridCol w:w="4245"/>
+        <w:gridCol w:w="4245"/>
+      </w:tblGrid>
+      <w:tr>
+        <w:trPr>
+          <w:trHeight w:val="300"/>
+        </w:trPr>
+        <w:tc>
+          <w:tcPr>
+            <w:tcW w:w="4245" w:type="dxa"/>
+            <w:tcMar/>
+            <w:vAlign w:val="center"/>
+          </w:tcPr>
+          <w:p>
+            <w:pPr>
+              <w:pStyle w:val="Normal"/>
+              <w:jc w:val="center"/>
+              <w:rPr>
+                <w:rFonts w:ascii="Times New Roman" w:hAnsi="Times New Roman" w:eastAsia="Times New Roman" w:cs="Times New Roman"/>
+                <w:b w:val="1"/>
+                <w:bCs w:val="1"/>
+                <w:color w:val="00000A"/>
+                <w:sz w:val="28"/>
+                <w:szCs w:val="28"/>
+                <w:lang w:eastAsia="pt-BR"/>
+              </w:rPr>
+            </w:pPr>
+            <w:r>
+              <w:rPr>
+                <w:rFonts w:ascii="Times New Roman" w:hAnsi="Times New Roman" w:eastAsia="Times New Roman" w:cs="Times New Roman"/>
+                <w:b w:val="1"/>
+                <w:bCs w:val="1"/>
+                <w:color w:val="00000A"/>
+                <w:sz w:val="28"/>
+                <w:szCs w:val="28"/>
+                <w:lang w:eastAsia="pt-BR"/>
+              </w:rPr>
+              <w:t>Termos</w:t>
+            </w:r>
+          </w:p>
+        </w:tc>
+        <w:tc>
+          <w:tcPr>
+            <w:tcW w:w="4245" w:type="dxa"/>
+            <w:tcMar/>
+            <w:vAlign w:val="center"/>
+          </w:tcPr>
+          <w:p>
+            <w:pPr>
+              <w:pStyle w:val="Normal"/>
+              <w:jc w:val="center"/>
+              <w:rPr>
+                <w:rFonts w:ascii="Times New Roman" w:hAnsi="Times New Roman" w:eastAsia="Times New Roman" w:cs="Times New Roman"/>
+                <w:b w:val="1"/>
+                <w:bCs w:val="1"/>
+                <w:color w:val="00000A"/>
+                <w:sz w:val="28"/>
+                <w:szCs w:val="28"/>
+                <w:lang w:eastAsia="pt-BR"/>
+              </w:rPr>
+            </w:pPr>
+            <w:r>
+              <w:rPr>
+                <w:rFonts w:ascii="Times New Roman" w:hAnsi="Times New Roman" w:eastAsia="Times New Roman" w:cs="Times New Roman"/>
+                <w:b w:val="1"/>
+                <w:bCs w:val="1"/>
+                <w:color w:val="00000A"/>
+                <w:sz w:val="28"/>
+                <w:szCs w:val="28"/>
+                <w:lang w:eastAsia="pt-BR"/>
+              </w:rPr>
+              <w:t>Descrição</w:t>
+            </w:r>
+          </w:p>
+        </w:tc>
+      </w:tr>
+      <w:tr>
+        <w:trPr>
+          <w:trHeight w:val="300"/>
+        </w:trPr>
+        <w:tc>
+          <w:tcPr>
+            <w:tcW w:w="4245" w:type="dxa"/>
+            <w:tcMar/>
+            <w:vAlign w:val="center"/>
+          </w:tcPr>
+          <w:p>
+            <w:pPr>
+              <w:pStyle w:val="Normal"/>
+              <w:jc w:val="center"/>
+              <w:rPr>
+                <w:rFonts w:ascii="Times New Roman" w:hAnsi="Times New Roman" w:eastAsia="Times New Roman" w:cs="Times New Roman"/>
+                <w:b w:val="0"/>
+                <w:bCs w:val="0"/>
+                <w:color w:val="00000A"/>
+                <w:sz w:val="24"/>
+                <w:szCs w:val="24"/>
+                <w:lang w:eastAsia="pt-BR"/>
+              </w:rPr>
+            </w:pPr>
+            <w:r>
+              <w:rPr>
+                <w:rFonts w:ascii="Times New Roman" w:hAnsi="Times New Roman" w:eastAsia="Times New Roman" w:cs="Times New Roman"/>
+                <w:b w:val="0"/>
+                <w:bCs w:val="0"/>
+                <w:color w:val="00000A"/>
+                <w:sz w:val="24"/>
+                <w:szCs w:val="24"/>
+                <w:lang w:eastAsia="pt-BR"/>
+              </w:rPr>
+              <w:t>Baseline</w:t>
+            </w:r>
+          </w:p>
+        </w:tc>
+        <w:tc>
+          <w:tcPr>
+            <w:tcW w:w="4245" w:type="dxa"/>
+            <w:tcMar/>
+            <w:vAlign w:val="center"/>
+          </w:tcPr>
+          <w:p>
+            <w:pPr>
+              <w:pStyle w:val="Normal"/>
+              <w:jc w:val="both"/>
+              <w:rPr>
+                <w:rFonts w:ascii="Times New Roman" w:hAnsi="Times New Roman" w:eastAsia="Times New Roman" w:cs="Times New Roman"/>
+                <w:b w:val="0"/>
+                <w:bCs w:val="0"/>
+                <w:color w:val="00000A"/>
+                <w:sz w:val="24"/>
+                <w:szCs w:val="24"/>
+                <w:lang w:eastAsia="pt-BR"/>
+              </w:rPr>
+            </w:pPr>
+            <w:r>
+              <w:rPr>
+                <w:rFonts w:ascii="Times New Roman" w:hAnsi="Times New Roman" w:eastAsia="Times New Roman" w:cs="Times New Roman"/>
+                <w:b w:val="0"/>
+                <w:bCs w:val="0"/>
+                <w:color w:val="00000A"/>
+                <w:sz w:val="24"/>
+                <w:szCs w:val="24"/>
+                <w:lang w:eastAsia="pt-BR"/>
+              </w:rPr>
+              <w:t xml:space="preserve">Conjuntos de itens de configuração formalmente aprovados que servem de base para as etapas seguintes do desenvolvimento, e que seguem critérios rigorosos com relação à modificação. As baselines podem ocorrer no final de cada uma das fases do processo de desenvolvimento de software, ou de algum </w:t>
+            </w:r>
+            <w:r>
+              <w:rPr>
+                <w:rFonts w:ascii="Times New Roman" w:hAnsi="Times New Roman" w:eastAsia="Times New Roman" w:cs="Times New Roman"/>
+                <w:b w:val="0"/>
+                <w:bCs w:val="0"/>
+                <w:color w:val="00000A"/>
+                <w:sz w:val="24"/>
+                <w:szCs w:val="24"/>
+                <w:lang w:eastAsia="pt-BR"/>
+              </w:rPr>
+              <w:t>outro modo</w:t>
+            </w:r>
+            <w:r>
+              <w:rPr>
+                <w:rFonts w:ascii="Times New Roman" w:hAnsi="Times New Roman" w:eastAsia="Times New Roman" w:cs="Times New Roman"/>
+                <w:b w:val="0"/>
+                <w:bCs w:val="0"/>
+                <w:color w:val="00000A"/>
+                <w:sz w:val="24"/>
+                <w:szCs w:val="24"/>
+                <w:lang w:eastAsia="pt-BR"/>
+              </w:rPr>
+              <w:t xml:space="preserve"> definido pela gerência.</w:t>
+            </w:r>
+          </w:p>
+        </w:tc>
+      </w:tr>
+      <w:tr>
+        <w:trPr>
+          <w:trHeight w:val="300"/>
+        </w:trPr>
+        <w:tc>
+          <w:tcPr>
+            <w:tcW w:w="4245" w:type="dxa"/>
+            <w:tcMar/>
+            <w:vAlign w:val="center"/>
+          </w:tcPr>
+          <w:p>
+            <w:pPr>
+              <w:pStyle w:val="Normal"/>
+              <w:jc w:val="center"/>
+              <w:rPr>
+                <w:rFonts w:ascii="Times New Roman" w:hAnsi="Times New Roman" w:eastAsia="Times New Roman" w:cs="Times New Roman"/>
+                <w:b w:val="0"/>
+                <w:bCs w:val="0"/>
+                <w:color w:val="00000A"/>
+                <w:sz w:val="24"/>
+                <w:szCs w:val="24"/>
+                <w:lang w:eastAsia="pt-BR"/>
+              </w:rPr>
+            </w:pPr>
+            <w:r>
+              <w:rPr>
+                <w:rFonts w:ascii="Times New Roman" w:hAnsi="Times New Roman" w:eastAsia="Times New Roman" w:cs="Times New Roman"/>
+                <w:b w:val="0"/>
+                <w:bCs w:val="0"/>
+                <w:color w:val="00000A"/>
+                <w:sz w:val="24"/>
+                <w:szCs w:val="24"/>
+                <w:lang w:eastAsia="pt-BR"/>
+              </w:rPr>
+              <w:t>Branch</w:t>
+            </w:r>
+          </w:p>
+        </w:tc>
+        <w:tc>
+          <w:tcPr>
+            <w:tcW w:w="4245" w:type="dxa"/>
+            <w:tcMar/>
+            <w:vAlign w:val="center"/>
+          </w:tcPr>
+          <w:p>
+            <w:pPr>
+              <w:pStyle w:val="Normal"/>
+              <w:jc w:val="both"/>
+              <w:rPr>
+                <w:rFonts w:ascii="Times New Roman" w:hAnsi="Times New Roman" w:eastAsia="Times New Roman" w:cs="Times New Roman"/>
+                <w:b w:val="0"/>
+                <w:bCs w:val="0"/>
+                <w:color w:val="00000A"/>
+                <w:sz w:val="24"/>
+                <w:szCs w:val="24"/>
+                <w:lang w:eastAsia="pt-BR"/>
+              </w:rPr>
+            </w:pPr>
+            <w:r>
+              <w:rPr>
+                <w:rFonts w:ascii="Times New Roman" w:hAnsi="Times New Roman" w:eastAsia="Times New Roman" w:cs="Times New Roman"/>
+                <w:b w:val="0"/>
+                <w:bCs w:val="0"/>
+                <w:color w:val="00000A"/>
+                <w:sz w:val="24"/>
+                <w:szCs w:val="24"/>
+                <w:lang w:eastAsia="pt-BR"/>
+              </w:rPr>
+              <w:t xml:space="preserve">Rótulo aplicado a uma versão de um determinado artefato para início de uma alteração em paralelo. A </w:t>
+            </w:r>
+            <w:r>
+              <w:rPr>
+                <w:rFonts w:ascii="Times New Roman" w:hAnsi="Times New Roman" w:eastAsia="Times New Roman" w:cs="Times New Roman"/>
+                <w:b w:val="0"/>
+                <w:bCs w:val="0"/>
+                <w:color w:val="00000A"/>
+                <w:sz w:val="24"/>
+                <w:szCs w:val="24"/>
+                <w:lang w:eastAsia="pt-BR"/>
+              </w:rPr>
+              <w:t>vevrsão</w:t>
+            </w:r>
+            <w:r>
+              <w:rPr>
+                <w:rFonts w:ascii="Times New Roman" w:hAnsi="Times New Roman" w:eastAsia="Times New Roman" w:cs="Times New Roman"/>
+                <w:b w:val="0"/>
+                <w:bCs w:val="0"/>
+                <w:color w:val="00000A"/>
+                <w:sz w:val="24"/>
+                <w:szCs w:val="24"/>
+                <w:lang w:eastAsia="pt-BR"/>
+              </w:rPr>
+              <w:t xml:space="preserve"> na qual foi aplicado o rótulo será a base para o início das alterações que serão ou não integradas à linha principal de desenvolvimento.</w:t>
+            </w:r>
+          </w:p>
+        </w:tc>
+      </w:tr>
+      <w:tr>
+        <w:trPr>
+          <w:trHeight w:val="300"/>
+        </w:trPr>
+        <w:tc>
+          <w:tcPr>
+            <w:tcW w:w="4245" w:type="dxa"/>
+            <w:tcMar/>
+            <w:vAlign w:val="center"/>
+          </w:tcPr>
+          <w:p>
+            <w:pPr>
+              <w:pStyle w:val="Normal"/>
+              <w:jc w:val="center"/>
+              <w:rPr>
+                <w:rFonts w:ascii="Times New Roman" w:hAnsi="Times New Roman" w:eastAsia="Times New Roman" w:cs="Times New Roman"/>
+                <w:b w:val="0"/>
+                <w:bCs w:val="0"/>
+                <w:color w:val="00000A"/>
+                <w:sz w:val="24"/>
+                <w:szCs w:val="24"/>
+                <w:lang w:eastAsia="pt-BR"/>
+              </w:rPr>
+            </w:pPr>
+            <w:r>
+              <w:rPr>
+                <w:rFonts w:ascii="Times New Roman" w:hAnsi="Times New Roman" w:eastAsia="Times New Roman" w:cs="Times New Roman"/>
+                <w:b w:val="0"/>
+                <w:bCs w:val="0"/>
+                <w:color w:val="00000A"/>
+                <w:sz w:val="24"/>
+                <w:szCs w:val="24"/>
+                <w:lang w:eastAsia="pt-BR"/>
+              </w:rPr>
+              <w:t>Change</w:t>
+            </w:r>
+            <w:r>
+              <w:rPr>
+                <w:rFonts w:ascii="Times New Roman" w:hAnsi="Times New Roman" w:eastAsia="Times New Roman" w:cs="Times New Roman"/>
+                <w:b w:val="0"/>
+                <w:bCs w:val="0"/>
+                <w:color w:val="00000A"/>
+                <w:sz w:val="24"/>
+                <w:szCs w:val="24"/>
+                <w:lang w:eastAsia="pt-BR"/>
+              </w:rPr>
+              <w:t xml:space="preserve"> </w:t>
+            </w:r>
+            <w:r>
+              <w:rPr>
+                <w:rFonts w:ascii="Times New Roman" w:hAnsi="Times New Roman" w:eastAsia="Times New Roman" w:cs="Times New Roman"/>
+                <w:b w:val="0"/>
+                <w:bCs w:val="0"/>
+                <w:color w:val="00000A"/>
+                <w:sz w:val="24"/>
+                <w:szCs w:val="24"/>
+                <w:lang w:eastAsia="pt-BR"/>
+              </w:rPr>
+              <w:t>Control</w:t>
+            </w:r>
+            <w:r>
+              <w:rPr>
+                <w:rFonts w:ascii="Times New Roman" w:hAnsi="Times New Roman" w:eastAsia="Times New Roman" w:cs="Times New Roman"/>
+                <w:b w:val="0"/>
+                <w:bCs w:val="0"/>
+                <w:color w:val="00000A"/>
+                <w:sz w:val="24"/>
+                <w:szCs w:val="24"/>
+                <w:lang w:eastAsia="pt-BR"/>
+              </w:rPr>
+              <w:t xml:space="preserve"> Board (CCB)</w:t>
+            </w:r>
+          </w:p>
+        </w:tc>
+        <w:tc>
+          <w:tcPr>
+            <w:tcW w:w="4245" w:type="dxa"/>
+            <w:tcMar/>
+            <w:vAlign w:val="center"/>
+          </w:tcPr>
+          <w:p>
+            <w:pPr>
+              <w:pStyle w:val="Normal"/>
+              <w:jc w:val="both"/>
+              <w:rPr>
+                <w:rFonts w:ascii="Times New Roman" w:hAnsi="Times New Roman" w:eastAsia="Times New Roman" w:cs="Times New Roman"/>
+                <w:b w:val="0"/>
+                <w:bCs w:val="0"/>
+                <w:color w:val="00000A"/>
+                <w:sz w:val="24"/>
+                <w:szCs w:val="24"/>
+                <w:lang w:eastAsia="pt-BR"/>
+              </w:rPr>
+            </w:pPr>
+            <w:r>
+              <w:rPr>
+                <w:rFonts w:ascii="Times New Roman" w:hAnsi="Times New Roman" w:eastAsia="Times New Roman" w:cs="Times New Roman"/>
+                <w:b w:val="0"/>
+                <w:bCs w:val="0"/>
+                <w:color w:val="00000A"/>
+                <w:sz w:val="24"/>
+                <w:szCs w:val="24"/>
+                <w:lang w:eastAsia="pt-BR"/>
+              </w:rPr>
+              <w:t>O Comitê de Controle de Configuração (</w:t>
+            </w:r>
+            <w:r>
+              <w:rPr>
+                <w:rFonts w:ascii="Times New Roman" w:hAnsi="Times New Roman" w:eastAsia="Times New Roman" w:cs="Times New Roman"/>
+                <w:b w:val="0"/>
+                <w:bCs w:val="0"/>
+                <w:color w:val="00000A"/>
+                <w:sz w:val="24"/>
+                <w:szCs w:val="24"/>
+                <w:lang w:eastAsia="pt-BR"/>
+              </w:rPr>
+              <w:t>Configuration</w:t>
+            </w:r>
+            <w:r>
+              <w:rPr>
+                <w:rFonts w:ascii="Times New Roman" w:hAnsi="Times New Roman" w:eastAsia="Times New Roman" w:cs="Times New Roman"/>
+                <w:b w:val="0"/>
+                <w:bCs w:val="0"/>
+                <w:color w:val="00000A"/>
+                <w:sz w:val="24"/>
+                <w:szCs w:val="24"/>
+                <w:lang w:eastAsia="pt-BR"/>
+              </w:rPr>
+              <w:t xml:space="preserve"> </w:t>
+            </w:r>
+            <w:r>
+              <w:rPr>
+                <w:rFonts w:ascii="Times New Roman" w:hAnsi="Times New Roman" w:eastAsia="Times New Roman" w:cs="Times New Roman"/>
+                <w:b w:val="0"/>
+                <w:bCs w:val="0"/>
+                <w:color w:val="00000A"/>
+                <w:sz w:val="24"/>
+                <w:szCs w:val="24"/>
+                <w:lang w:eastAsia="pt-BR"/>
+              </w:rPr>
+              <w:t>Control</w:t>
+            </w:r>
+            <w:r>
+              <w:rPr>
+                <w:rFonts w:ascii="Times New Roman" w:hAnsi="Times New Roman" w:eastAsia="Times New Roman" w:cs="Times New Roman"/>
+                <w:b w:val="0"/>
+                <w:bCs w:val="0"/>
+                <w:color w:val="00000A"/>
+                <w:sz w:val="24"/>
+                <w:szCs w:val="24"/>
+                <w:lang w:eastAsia="pt-BR"/>
+              </w:rPr>
+              <w:t xml:space="preserve"> Board) representa o grupo de pessoas responsável por avaliar e aprovar ou reprovar modificações propostas para </w:t>
+            </w:r>
+            <w:r>
+              <w:rPr>
+                <w:rFonts w:ascii="Times New Roman" w:hAnsi="Times New Roman" w:eastAsia="Times New Roman" w:cs="Times New Roman"/>
+                <w:b w:val="0"/>
+                <w:bCs w:val="0"/>
+                <w:color w:val="00000A"/>
+                <w:sz w:val="24"/>
+                <w:szCs w:val="24"/>
+                <w:lang w:eastAsia="pt-BR"/>
+              </w:rPr>
+              <w:t>ICs</w:t>
+            </w:r>
+            <w:r>
+              <w:rPr>
+                <w:rFonts w:ascii="Times New Roman" w:hAnsi="Times New Roman" w:eastAsia="Times New Roman" w:cs="Times New Roman"/>
+                <w:b w:val="0"/>
+                <w:bCs w:val="0"/>
+                <w:color w:val="00000A"/>
+                <w:sz w:val="24"/>
+                <w:szCs w:val="24"/>
+                <w:lang w:eastAsia="pt-BR"/>
+              </w:rPr>
+              <w:t xml:space="preserve"> e por assegurar a implementação das modificações aprovadas.</w:t>
+            </w:r>
+          </w:p>
+        </w:tc>
+      </w:tr>
+      <w:tr>
+        <w:trPr>
+          <w:trHeight w:val="300"/>
+        </w:trPr>
+        <w:tc>
+          <w:tcPr>
+            <w:tcW w:w="4245" w:type="dxa"/>
+            <w:tcMar/>
+            <w:vAlign w:val="center"/>
+          </w:tcPr>
+          <w:p>
+            <w:pPr>
+              <w:pStyle w:val="Normal"/>
+              <w:jc w:val="center"/>
+              <w:rPr>
+                <w:rFonts w:ascii="Times New Roman" w:hAnsi="Times New Roman" w:eastAsia="Times New Roman" w:cs="Times New Roman"/>
+                <w:b w:val="0"/>
+                <w:bCs w:val="0"/>
+                <w:color w:val="00000A"/>
+                <w:sz w:val="24"/>
+                <w:szCs w:val="24"/>
+                <w:lang w:eastAsia="pt-BR"/>
+              </w:rPr>
+            </w:pPr>
+            <w:r>
+              <w:rPr>
+                <w:rFonts w:ascii="Times New Roman" w:hAnsi="Times New Roman" w:eastAsia="Times New Roman" w:cs="Times New Roman"/>
+                <w:b w:val="0"/>
+                <w:bCs w:val="0"/>
+                <w:color w:val="00000A"/>
+                <w:sz w:val="24"/>
+                <w:szCs w:val="24"/>
+                <w:lang w:eastAsia="pt-BR"/>
+              </w:rPr>
+              <w:t>Change</w:t>
+            </w:r>
+            <w:r>
+              <w:rPr>
+                <w:rFonts w:ascii="Times New Roman" w:hAnsi="Times New Roman" w:eastAsia="Times New Roman" w:cs="Times New Roman"/>
+                <w:b w:val="0"/>
+                <w:bCs w:val="0"/>
+                <w:color w:val="00000A"/>
+                <w:sz w:val="24"/>
+                <w:szCs w:val="24"/>
+                <w:lang w:eastAsia="pt-BR"/>
+              </w:rPr>
+              <w:t xml:space="preserve"> </w:t>
+            </w:r>
+            <w:r>
+              <w:rPr>
+                <w:rFonts w:ascii="Times New Roman" w:hAnsi="Times New Roman" w:eastAsia="Times New Roman" w:cs="Times New Roman"/>
+                <w:b w:val="0"/>
+                <w:bCs w:val="0"/>
+                <w:color w:val="00000A"/>
+                <w:sz w:val="24"/>
+                <w:szCs w:val="24"/>
+                <w:lang w:eastAsia="pt-BR"/>
+              </w:rPr>
+              <w:t>Request</w:t>
+            </w:r>
+            <w:r>
+              <w:rPr>
+                <w:rFonts w:ascii="Times New Roman" w:hAnsi="Times New Roman" w:eastAsia="Times New Roman" w:cs="Times New Roman"/>
+                <w:b w:val="0"/>
+                <w:bCs w:val="0"/>
+                <w:color w:val="00000A"/>
+                <w:sz w:val="24"/>
+                <w:szCs w:val="24"/>
+                <w:lang w:eastAsia="pt-BR"/>
+              </w:rPr>
+              <w:t xml:space="preserve"> (CR)</w:t>
+            </w:r>
+          </w:p>
+        </w:tc>
+        <w:tc>
+          <w:tcPr>
+            <w:tcW w:w="4245" w:type="dxa"/>
+            <w:tcMar/>
+            <w:vAlign w:val="center"/>
+          </w:tcPr>
+          <w:p>
+            <w:pPr>
+              <w:pStyle w:val="Normal"/>
+              <w:jc w:val="both"/>
+              <w:rPr>
+                <w:rFonts w:ascii="Times New Roman" w:hAnsi="Times New Roman" w:eastAsia="Times New Roman" w:cs="Times New Roman"/>
+                <w:b w:val="0"/>
+                <w:bCs w:val="0"/>
+                <w:color w:val="00000A"/>
+                <w:sz w:val="24"/>
+                <w:szCs w:val="24"/>
+                <w:lang w:eastAsia="pt-BR"/>
+              </w:rPr>
+            </w:pPr>
+            <w:r>
+              <w:rPr>
+                <w:rFonts w:ascii="Times New Roman" w:hAnsi="Times New Roman" w:eastAsia="Times New Roman" w:cs="Times New Roman"/>
+                <w:b w:val="0"/>
+                <w:bCs w:val="0"/>
+                <w:color w:val="00000A"/>
+                <w:sz w:val="24"/>
+                <w:szCs w:val="24"/>
+                <w:lang w:eastAsia="pt-BR"/>
+              </w:rPr>
+              <w:t>Solicitação de Mudança em algum item de configuração em baseline.</w:t>
+            </w:r>
+          </w:p>
+        </w:tc>
+      </w:tr>
+      <w:tr>
+        <w:trPr>
+          <w:trHeight w:val="300"/>
+        </w:trPr>
+        <w:tc>
+          <w:tcPr>
+            <w:tcW w:w="4245" w:type="dxa"/>
+            <w:tcMar/>
+            <w:vAlign w:val="center"/>
+          </w:tcPr>
+          <w:p>
+            <w:pPr>
+              <w:pStyle w:val="Normal"/>
+              <w:jc w:val="center"/>
+              <w:rPr>
+                <w:rFonts w:ascii="Times New Roman" w:hAnsi="Times New Roman" w:eastAsia="Times New Roman" w:cs="Times New Roman"/>
+                <w:b w:val="0"/>
+                <w:bCs w:val="0"/>
+                <w:color w:val="00000A"/>
+                <w:sz w:val="24"/>
+                <w:szCs w:val="24"/>
+                <w:lang w:eastAsia="pt-BR"/>
+              </w:rPr>
+            </w:pPr>
+            <w:r>
+              <w:rPr>
+                <w:rFonts w:ascii="Times New Roman" w:hAnsi="Times New Roman" w:eastAsia="Times New Roman" w:cs="Times New Roman"/>
+                <w:b w:val="0"/>
+                <w:bCs w:val="0"/>
+                <w:color w:val="00000A"/>
+                <w:sz w:val="24"/>
+                <w:szCs w:val="24"/>
+                <w:lang w:eastAsia="pt-BR"/>
+              </w:rPr>
+              <w:t>Check-in</w:t>
+            </w:r>
+          </w:p>
+        </w:tc>
+        <w:tc>
+          <w:tcPr>
+            <w:tcW w:w="4245" w:type="dxa"/>
+            <w:tcMar/>
+            <w:vAlign w:val="center"/>
+          </w:tcPr>
+          <w:p>
+            <w:pPr>
+              <w:pStyle w:val="Normal"/>
+              <w:jc w:val="both"/>
+              <w:rPr>
+                <w:rFonts w:ascii="Times New Roman" w:hAnsi="Times New Roman" w:eastAsia="Times New Roman" w:cs="Times New Roman"/>
+                <w:b w:val="0"/>
+                <w:bCs w:val="0"/>
+                <w:color w:val="00000A"/>
+                <w:sz w:val="24"/>
+                <w:szCs w:val="24"/>
+                <w:lang w:eastAsia="pt-BR"/>
+              </w:rPr>
+            </w:pPr>
+            <w:r>
+              <w:rPr>
+                <w:rFonts w:ascii="Times New Roman" w:hAnsi="Times New Roman" w:eastAsia="Times New Roman" w:cs="Times New Roman"/>
+                <w:b w:val="0"/>
+                <w:bCs w:val="0"/>
+                <w:color w:val="00000A"/>
+                <w:sz w:val="24"/>
+                <w:szCs w:val="24"/>
+                <w:lang w:eastAsia="pt-BR"/>
+              </w:rPr>
+              <w:t>Termo que representa o processo de revisão, aprovação e cópia de item de configuração do espaço de trabalho do desenvolvedor de software para o repositório.</w:t>
+            </w:r>
+          </w:p>
+        </w:tc>
+      </w:tr>
+      <w:tr>
+        <w:trPr>
+          <w:trHeight w:val="300"/>
+        </w:trPr>
+        <w:tc>
+          <w:tcPr>
+            <w:tcW w:w="4245" w:type="dxa"/>
+            <w:tcMar/>
+            <w:vAlign w:val="center"/>
+          </w:tcPr>
+          <w:p>
+            <w:pPr>
+              <w:pStyle w:val="Normal"/>
+              <w:jc w:val="center"/>
+              <w:rPr>
+                <w:rFonts w:ascii="Times New Roman" w:hAnsi="Times New Roman" w:eastAsia="Times New Roman" w:cs="Times New Roman"/>
+                <w:b w:val="0"/>
+                <w:bCs w:val="0"/>
+                <w:color w:val="00000A"/>
+                <w:sz w:val="24"/>
+                <w:szCs w:val="24"/>
+                <w:lang w:eastAsia="pt-BR"/>
+              </w:rPr>
+            </w:pPr>
+            <w:r>
+              <w:rPr>
+                <w:rFonts w:ascii="Times New Roman" w:hAnsi="Times New Roman" w:eastAsia="Times New Roman" w:cs="Times New Roman"/>
+                <w:b w:val="0"/>
+                <w:bCs w:val="0"/>
+                <w:color w:val="00000A"/>
+                <w:sz w:val="24"/>
+                <w:szCs w:val="24"/>
+                <w:lang w:eastAsia="pt-BR"/>
+              </w:rPr>
+              <w:t>Check-out</w:t>
+            </w:r>
+          </w:p>
+        </w:tc>
+        <w:tc>
+          <w:tcPr>
+            <w:tcW w:w="4245" w:type="dxa"/>
+            <w:tcMar/>
+            <w:vAlign w:val="center"/>
+          </w:tcPr>
+          <w:p>
+            <w:pPr>
+              <w:pStyle w:val="Normal"/>
+              <w:jc w:val="both"/>
+              <w:rPr>
+                <w:rFonts w:ascii="Times New Roman" w:hAnsi="Times New Roman" w:eastAsia="Times New Roman" w:cs="Times New Roman"/>
+                <w:b w:val="0"/>
+                <w:bCs w:val="0"/>
+                <w:color w:val="00000A"/>
+                <w:sz w:val="24"/>
+                <w:szCs w:val="24"/>
+                <w:lang w:eastAsia="pt-BR"/>
+              </w:rPr>
+            </w:pPr>
+            <w:r>
+              <w:rPr>
+                <w:rFonts w:ascii="Times New Roman" w:hAnsi="Times New Roman" w:eastAsia="Times New Roman" w:cs="Times New Roman"/>
+                <w:b w:val="0"/>
+                <w:bCs w:val="0"/>
+                <w:color w:val="00000A"/>
+                <w:sz w:val="24"/>
+                <w:szCs w:val="24"/>
+                <w:lang w:eastAsia="pt-BR"/>
+              </w:rPr>
+              <w:t>Termo que representa o processo de solicitação, aprovação e cópias dos itens de configuração do repositório para o espaço de trabalho do desenvolvedor.</w:t>
+            </w:r>
+          </w:p>
+        </w:tc>
+      </w:tr>
+      <w:tr>
+        <w:trPr>
+          <w:trHeight w:val="300"/>
+        </w:trPr>
+        <w:tc>
+          <w:tcPr>
+            <w:tcW w:w="4245" w:type="dxa"/>
+            <w:tcMar/>
+            <w:vAlign w:val="center"/>
+          </w:tcPr>
+          <w:p>
+            <w:pPr>
+              <w:pStyle w:val="Normal"/>
+              <w:jc w:val="center"/>
+              <w:rPr>
+                <w:rFonts w:ascii="Times New Roman" w:hAnsi="Times New Roman" w:eastAsia="Times New Roman" w:cs="Times New Roman"/>
+                <w:b w:val="0"/>
+                <w:bCs w:val="0"/>
+                <w:color w:val="00000A"/>
+                <w:sz w:val="24"/>
+                <w:szCs w:val="24"/>
+                <w:lang w:eastAsia="pt-BR"/>
+              </w:rPr>
+            </w:pPr>
+            <w:r>
+              <w:rPr>
+                <w:rFonts w:ascii="Times New Roman" w:hAnsi="Times New Roman" w:eastAsia="Times New Roman" w:cs="Times New Roman"/>
+                <w:b w:val="0"/>
+                <w:bCs w:val="0"/>
+                <w:color w:val="00000A"/>
+                <w:sz w:val="24"/>
+                <w:szCs w:val="24"/>
+                <w:lang w:eastAsia="pt-BR"/>
+              </w:rPr>
+              <w:t>Gerenciamento de Configuração</w:t>
+            </w:r>
+          </w:p>
+        </w:tc>
+        <w:tc>
+          <w:tcPr>
+            <w:tcW w:w="4245" w:type="dxa"/>
+            <w:tcMar/>
+            <w:vAlign w:val="center"/>
+          </w:tcPr>
+          <w:p>
+            <w:pPr>
+              <w:pStyle w:val="Normal"/>
+              <w:jc w:val="both"/>
+              <w:rPr>
+                <w:rFonts w:ascii="Times New Roman" w:hAnsi="Times New Roman" w:eastAsia="Times New Roman" w:cs="Times New Roman"/>
+                <w:b w:val="0"/>
+                <w:bCs w:val="0"/>
+                <w:color w:val="00000A"/>
+                <w:sz w:val="24"/>
+                <w:szCs w:val="24"/>
+                <w:lang w:eastAsia="pt-BR"/>
+              </w:rPr>
+            </w:pPr>
+            <w:r>
+              <w:rPr>
+                <w:rFonts w:ascii="Times New Roman" w:hAnsi="Times New Roman" w:eastAsia="Times New Roman" w:cs="Times New Roman"/>
+                <w:b w:val="0"/>
+                <w:bCs w:val="0"/>
+                <w:color w:val="00000A"/>
+                <w:sz w:val="24"/>
+                <w:szCs w:val="24"/>
+                <w:lang w:eastAsia="pt-BR"/>
+              </w:rPr>
+              <w:t>Conjunto de atividades que devem ser desenvolvidas para administrar as alterações durante o ciclo de vida do software.</w:t>
+            </w:r>
+          </w:p>
+        </w:tc>
+      </w:tr>
+      <w:tr>
+        <w:trPr>
+          <w:trHeight w:val="300"/>
+        </w:trPr>
+        <w:tc>
+          <w:tcPr>
+            <w:tcW w:w="4245" w:type="dxa"/>
+            <w:tcMar/>
+            <w:vAlign w:val="center"/>
+          </w:tcPr>
+          <w:p>
+            <w:pPr>
+              <w:pStyle w:val="Normal"/>
+              <w:jc w:val="center"/>
+              <w:rPr>
+                <w:rFonts w:ascii="Times New Roman" w:hAnsi="Times New Roman" w:eastAsia="Times New Roman" w:cs="Times New Roman"/>
+                <w:b w:val="0"/>
+                <w:bCs w:val="0"/>
+                <w:color w:val="00000A"/>
+                <w:sz w:val="24"/>
+                <w:szCs w:val="24"/>
+                <w:lang w:eastAsia="pt-BR"/>
+              </w:rPr>
+            </w:pPr>
+            <w:r>
+              <w:rPr>
+                <w:rFonts w:ascii="Times New Roman" w:hAnsi="Times New Roman" w:eastAsia="Times New Roman" w:cs="Times New Roman"/>
+                <w:b w:val="0"/>
+                <w:bCs w:val="0"/>
+                <w:color w:val="00000A"/>
+                <w:sz w:val="24"/>
+                <w:szCs w:val="24"/>
+                <w:lang w:eastAsia="pt-BR"/>
+              </w:rPr>
+              <w:t>Item de Configuração (CI)</w:t>
+            </w:r>
+          </w:p>
+        </w:tc>
+        <w:tc>
+          <w:tcPr>
+            <w:tcW w:w="4245" w:type="dxa"/>
+            <w:tcMar/>
+            <w:vAlign w:val="center"/>
+          </w:tcPr>
+          <w:p>
+            <w:pPr>
+              <w:pStyle w:val="Normal"/>
+              <w:jc w:val="both"/>
+              <w:rPr>
+                <w:rFonts w:ascii="Times New Roman" w:hAnsi="Times New Roman" w:eastAsia="Times New Roman" w:cs="Times New Roman"/>
+                <w:b w:val="0"/>
+                <w:bCs w:val="0"/>
+                <w:color w:val="00000A"/>
+                <w:sz w:val="24"/>
+                <w:szCs w:val="24"/>
+                <w:lang w:eastAsia="pt-BR"/>
+              </w:rPr>
+            </w:pPr>
+            <w:r>
+              <w:rPr>
+                <w:rFonts w:ascii="Times New Roman" w:hAnsi="Times New Roman" w:eastAsia="Times New Roman" w:cs="Times New Roman"/>
+                <w:b w:val="0"/>
+                <w:bCs w:val="0"/>
+                <w:color w:val="00000A"/>
+                <w:sz w:val="24"/>
+                <w:szCs w:val="24"/>
+                <w:lang w:eastAsia="pt-BR"/>
+              </w:rPr>
+              <w:t>Um Item de Configuração de Software é um produto de software ou produto de desenvolvimento de software escolhido para fazer parte da configuração de software. Um conjunto de itens de configuração de software interrelacionado compões uma configuração de software.</w:t>
+            </w:r>
+          </w:p>
+        </w:tc>
+      </w:tr>
+      <w:tr>
+        <w:trPr>
+          <w:trHeight w:val="300"/>
+        </w:trPr>
+        <w:tc>
+          <w:tcPr>
+            <w:tcW w:w="4245" w:type="dxa"/>
+            <w:tcMar/>
+            <w:vAlign w:val="center"/>
+          </w:tcPr>
+          <w:p>
+            <w:pPr>
+              <w:pStyle w:val="Normal"/>
+              <w:jc w:val="center"/>
+              <w:rPr>
+                <w:rFonts w:ascii="Times New Roman" w:hAnsi="Times New Roman" w:eastAsia="Times New Roman" w:cs="Times New Roman"/>
+                <w:b w:val="0"/>
+                <w:bCs w:val="0"/>
+                <w:color w:val="00000A"/>
+                <w:sz w:val="24"/>
+                <w:szCs w:val="24"/>
+                <w:lang w:eastAsia="pt-BR"/>
+              </w:rPr>
+            </w:pPr>
+            <w:r>
+              <w:rPr>
+                <w:rFonts w:ascii="Times New Roman" w:hAnsi="Times New Roman" w:eastAsia="Times New Roman" w:cs="Times New Roman"/>
+                <w:b w:val="0"/>
+                <w:bCs w:val="0"/>
+                <w:color w:val="00000A"/>
+                <w:sz w:val="24"/>
+                <w:szCs w:val="24"/>
+                <w:lang w:eastAsia="pt-BR"/>
+              </w:rPr>
+              <w:t>Label</w:t>
+            </w:r>
+            <w:r>
+              <w:rPr>
+                <w:rFonts w:ascii="Times New Roman" w:hAnsi="Times New Roman" w:eastAsia="Times New Roman" w:cs="Times New Roman"/>
+                <w:b w:val="0"/>
+                <w:bCs w:val="0"/>
+                <w:color w:val="00000A"/>
+                <w:sz w:val="24"/>
+                <w:szCs w:val="24"/>
+                <w:lang w:eastAsia="pt-BR"/>
+              </w:rPr>
+              <w:t>, Tag, Rótulo</w:t>
+            </w:r>
+          </w:p>
+        </w:tc>
+        <w:tc>
+          <w:tcPr>
+            <w:tcW w:w="4245" w:type="dxa"/>
+            <w:tcMar/>
+            <w:vAlign w:val="center"/>
+          </w:tcPr>
+          <w:p>
+            <w:pPr>
+              <w:pStyle w:val="Normal"/>
+              <w:jc w:val="both"/>
+              <w:rPr>
+                <w:rFonts w:ascii="Times New Roman" w:hAnsi="Times New Roman" w:eastAsia="Times New Roman" w:cs="Times New Roman"/>
+                <w:b w:val="0"/>
+                <w:bCs w:val="0"/>
+                <w:color w:val="00000A"/>
+                <w:sz w:val="24"/>
+                <w:szCs w:val="24"/>
+                <w:lang w:eastAsia="pt-BR"/>
+              </w:rPr>
+            </w:pPr>
+            <w:r>
+              <w:rPr>
+                <w:rFonts w:ascii="Times New Roman" w:hAnsi="Times New Roman" w:eastAsia="Times New Roman" w:cs="Times New Roman"/>
+                <w:b w:val="0"/>
+                <w:bCs w:val="0"/>
+                <w:color w:val="00000A"/>
+                <w:sz w:val="24"/>
+                <w:szCs w:val="24"/>
+                <w:lang w:eastAsia="pt-BR"/>
+              </w:rPr>
+              <w:t>Marca usada para identificar facilmente uma versão específica de um artefato ou baseline.</w:t>
+            </w:r>
+          </w:p>
+        </w:tc>
+      </w:tr>
+      <w:tr>
+        <w:trPr>
+          <w:trHeight w:val="300"/>
+        </w:trPr>
+        <w:tc>
+          <w:tcPr>
+            <w:tcW w:w="4245" w:type="dxa"/>
+            <w:tcMar/>
+            <w:vAlign w:val="center"/>
+          </w:tcPr>
+          <w:p>
+            <w:pPr>
+              <w:pStyle w:val="Normal"/>
+              <w:jc w:val="center"/>
+              <w:rPr>
+                <w:rFonts w:ascii="Times New Roman" w:hAnsi="Times New Roman" w:eastAsia="Times New Roman" w:cs="Times New Roman"/>
+                <w:b w:val="0"/>
+                <w:bCs w:val="0"/>
+                <w:color w:val="00000A"/>
+                <w:sz w:val="24"/>
+                <w:szCs w:val="24"/>
+                <w:lang w:eastAsia="pt-BR"/>
+              </w:rPr>
+            </w:pPr>
+            <w:r>
+              <w:rPr>
+                <w:rFonts w:ascii="Times New Roman" w:hAnsi="Times New Roman" w:eastAsia="Times New Roman" w:cs="Times New Roman"/>
+                <w:b w:val="0"/>
+                <w:bCs w:val="0"/>
+                <w:color w:val="00000A"/>
+                <w:sz w:val="24"/>
+                <w:szCs w:val="24"/>
+                <w:lang w:eastAsia="pt-BR"/>
+              </w:rPr>
+              <w:t>Release</w:t>
+            </w:r>
+          </w:p>
+        </w:tc>
+        <w:tc>
+          <w:tcPr>
+            <w:tcW w:w="4245" w:type="dxa"/>
+            <w:tcMar/>
+            <w:vAlign w:val="center"/>
+          </w:tcPr>
+          <w:p>
+            <w:pPr>
+              <w:pStyle w:val="Normal"/>
+              <w:jc w:val="both"/>
+              <w:rPr>
+                <w:rFonts w:ascii="Times New Roman" w:hAnsi="Times New Roman" w:eastAsia="Times New Roman" w:cs="Times New Roman"/>
+                <w:b w:val="0"/>
+                <w:bCs w:val="0"/>
+                <w:color w:val="00000A"/>
+                <w:sz w:val="24"/>
+                <w:szCs w:val="24"/>
+                <w:lang w:eastAsia="pt-BR"/>
+              </w:rPr>
+            </w:pPr>
+            <w:r>
+              <w:rPr>
+                <w:rFonts w:ascii="Times New Roman" w:hAnsi="Times New Roman" w:eastAsia="Times New Roman" w:cs="Times New Roman"/>
+                <w:b w:val="0"/>
+                <w:bCs w:val="0"/>
+                <w:color w:val="00000A"/>
+                <w:sz w:val="24"/>
+                <w:szCs w:val="24"/>
+                <w:lang w:eastAsia="pt-BR"/>
+              </w:rPr>
+              <w:t>Itens de Configuração em baseline que constituem uma versão do produto a ser entregue ao cliente. É válido para código ou qualquer artefato de projeto. Toda release é originada a partir de uma baseline, porém, nem toda baseline torna-se uma release, pois, alguns itens de configuração não são entregues ao cliente. De maneira geral a release representa a notificação formal e distribuição de uma versão do software aprovada pelo cliente.</w:t>
+            </w:r>
+          </w:p>
+        </w:tc>
+      </w:tr>
+      <w:tr>
+        <w:trPr>
+          <w:trHeight w:val="300"/>
+        </w:trPr>
+        <w:tc>
+          <w:tcPr>
+            <w:tcW w:w="4245" w:type="dxa"/>
+            <w:tcMar/>
+            <w:vAlign w:val="center"/>
+          </w:tcPr>
+          <w:p>
+            <w:pPr>
+              <w:pStyle w:val="Normal"/>
+              <w:jc w:val="center"/>
+              <w:rPr>
+                <w:rFonts w:ascii="Times New Roman" w:hAnsi="Times New Roman" w:eastAsia="Times New Roman" w:cs="Times New Roman"/>
+                <w:b w:val="0"/>
+                <w:bCs w:val="0"/>
+                <w:color w:val="00000A"/>
+                <w:sz w:val="24"/>
+                <w:szCs w:val="24"/>
+                <w:lang w:eastAsia="pt-BR"/>
+              </w:rPr>
+            </w:pPr>
+          </w:p>
+        </w:tc>
+        <w:tc>
+          <w:tcPr>
+            <w:tcW w:w="4245" w:type="dxa"/>
+            <w:tcMar/>
+            <w:vAlign w:val="center"/>
+          </w:tcPr>
+          <w:p>
+            <w:pPr>
+              <w:pStyle w:val="Normal"/>
+              <w:jc w:val="center"/>
+              <w:rPr>
+                <w:rFonts w:ascii="Times New Roman" w:hAnsi="Times New Roman" w:eastAsia="Times New Roman" w:cs="Times New Roman"/>
+                <w:b w:val="0"/>
+                <w:bCs w:val="0"/>
+                <w:color w:val="00000A"/>
+                <w:sz w:val="24"/>
+                <w:szCs w:val="24"/>
+                <w:lang w:eastAsia="pt-BR"/>
+              </w:rPr>
+            </w:pPr>
+          </w:p>
+        </w:tc>
+      </w:tr>
+      <w:tr>
+        <w:trPr>
+          <w:trHeight w:val="300"/>
+        </w:trPr>
+        <w:tc>
+          <w:tcPr>
+            <w:tcW w:w="4245" w:type="dxa"/>
+            <w:tcMar/>
+            <w:vAlign w:val="center"/>
+          </w:tcPr>
+          <w:p>
+            <w:pPr>
+              <w:pStyle w:val="Normal"/>
+              <w:jc w:val="center"/>
+              <w:rPr>
+                <w:rFonts w:ascii="Times New Roman" w:hAnsi="Times New Roman" w:eastAsia="Times New Roman" w:cs="Times New Roman"/>
+                <w:b w:val="0"/>
+                <w:bCs w:val="0"/>
+                <w:color w:val="00000A"/>
+                <w:sz w:val="24"/>
+                <w:szCs w:val="24"/>
+                <w:lang w:eastAsia="pt-BR"/>
+              </w:rPr>
+            </w:pPr>
+          </w:p>
+        </w:tc>
+        <w:tc>
+          <w:tcPr>
+            <w:tcW w:w="4245" w:type="dxa"/>
+            <w:tcMar/>
+            <w:vAlign w:val="center"/>
+          </w:tcPr>
+          <w:p>
+            <w:pPr>
+              <w:pStyle w:val="Normal"/>
+              <w:jc w:val="center"/>
+              <w:rPr>
+                <w:rFonts w:ascii="Times New Roman" w:hAnsi="Times New Roman" w:eastAsia="Times New Roman" w:cs="Times New Roman"/>
+                <w:b w:val="0"/>
+                <w:bCs w:val="0"/>
+                <w:color w:val="00000A"/>
+                <w:sz w:val="24"/>
+                <w:szCs w:val="24"/>
+                <w:lang w:eastAsia="pt-BR"/>
+              </w:rPr>
+            </w:pPr>
+          </w:p>
+        </w:tc>
+      </w:tr>
+    </w:tbl>
     <w:p xmlns:wp14="http://schemas.microsoft.com/office/word/2010/wordml" wp14:textId="77777777">
       <w:pPr>
         <w:spacing w:after="0" w:line="240" w:lineRule="auto"/>
@@ -5507,6 +6686,32 @@
       <w:contextualSpacing/>
     </w:pPr>
   </w:style>
+  <w:style xmlns:w="http://schemas.openxmlformats.org/wordprocessingml/2006/main" w:type="table" w:styleId="TableGrid">
+    <w:name xmlns:w="http://schemas.openxmlformats.org/wordprocessingml/2006/main" w:val="Table Grid"/>
+    <w:basedOn xmlns:w="http://schemas.openxmlformats.org/wordprocessingml/2006/main" w:val="Tabelanormal"/>
+    <w:uiPriority xmlns:w="http://schemas.openxmlformats.org/wordprocessingml/2006/main" w:val="59"/>
+    <w:rsid xmlns:w="http://schemas.openxmlformats.org/wordprocessingml/2006/main" w:val="00FB4123"/>
+    <w:pPr xmlns:w="http://schemas.openxmlformats.org/wordprocessingml/2006/main">
+      <w:spacing w:after="0" w:line="240" w:lineRule="auto"/>
+    </w:pPr>
+    <w:tblPr xmlns:w="http://schemas.openxmlformats.org/wordprocessingml/2006/main">
+      <w:tblInd w:w="0" w:type="dxa"/>
+      <w:tblBorders>
+        <w:top w:val="single" w:color="000000" w:themeColor="text1" w:sz="4" w:space="0"/>
+        <w:left w:val="single" w:color="000000" w:themeColor="text1" w:sz="4" w:space="0"/>
+        <w:bottom w:val="single" w:color="000000" w:themeColor="text1" w:sz="4" w:space="0"/>
+        <w:right w:val="single" w:color="000000" w:themeColor="text1" w:sz="4" w:space="0"/>
+        <w:insideH w:val="single" w:color="000000" w:themeColor="text1" w:sz="4" w:space="0"/>
+        <w:insideV w:val="single" w:color="000000" w:themeColor="text1" w:sz="4" w:space="0"/>
+      </w:tblBorders>
+      <w:tblCellMar>
+        <w:top w:w="0" w:type="dxa"/>
+        <w:left w:w="108" w:type="dxa"/>
+        <w:bottom w:w="0" w:type="dxa"/>
+        <w:right w:w="108" w:type="dxa"/>
+      </w:tblCellMar>
+    </w:tblPr>
+  </w:style>
 </w:styles>
 </file>
 

</xml_diff>

<commit_message>
Quinto commit, feito a documentação do tópico Referências no arquivo MAT02
</commit_message>
<xml_diff>
--- a/EAD1/MAT02-Template-Plano de GC.docx
+++ b/EAD1/MAT02-Template-Plano de GC.docx
@@ -2014,8 +2014,8 @@
       <w:r>
         <w:rPr>
           <w:rFonts w:ascii="Calibri" w:hAnsi="Calibri" w:eastAsia="Times New Roman" w:cs="Times New Roman"/>
-          <w:b/>
-          <w:bCs/>
+          <w:b w:val="1"/>
+          <w:bCs w:val="1"/>
           <w:color w:val="00000A"/>
           <w:sz w:val="24"/>
           <w:szCs w:val="24"/>
@@ -2024,60 +2024,957 @@
         <w:t>1.4 Referências</w:t>
       </w:r>
     </w:p>
-    <w:p xmlns:wp14="http://schemas.microsoft.com/office/word/2010/wordml" wp14:textId="77777777">
+    <w:tbl>
+      <w:tblPr>
+        <w:tblStyle w:val="TableGrid"/>
+        <w:tblW w:w="0" w:type="auto"/>
+        <w:tblLayout w:type="fixed"/>
+        <w:tblLook w:val="06A0" w:firstRow="1" w:lastRow="0" w:firstColumn="1" w:lastColumn="0" w:noHBand="1" w:noVBand="1"/>
+      </w:tblPr>
+      <w:tblGrid>
+        <w:gridCol w:w="2830"/>
+        <w:gridCol w:w="2830"/>
+        <w:gridCol w:w="2830"/>
+      </w:tblGrid>
+      <w:tr>
+        <w:trPr>
+          <w:trHeight w:val="300"/>
+        </w:trPr>
+        <w:tc>
+          <w:tcPr>
+            <w:tcW w:w="2830" w:type="dxa"/>
+            <w:tcMar/>
+            <w:vAlign w:val="center"/>
+          </w:tcPr>
+          <w:p>
+            <w:pPr>
+              <w:pStyle w:val="Normal"/>
+              <w:jc w:val="center"/>
+              <w:rPr>
+                <w:rFonts w:ascii="Times New Roman" w:hAnsi="Times New Roman" w:eastAsia="Times New Roman" w:cs="Times New Roman"/>
+                <w:b w:val="1"/>
+                <w:bCs w:val="1"/>
+                <w:color w:val="00000A"/>
+                <w:sz w:val="28"/>
+                <w:szCs w:val="28"/>
+                <w:lang w:eastAsia="pt-BR"/>
+              </w:rPr>
+            </w:pPr>
+            <w:r>
+              <w:rPr>
+                <w:rFonts w:ascii="Times New Roman" w:hAnsi="Times New Roman" w:eastAsia="Times New Roman" w:cs="Times New Roman"/>
+                <w:b w:val="1"/>
+                <w:bCs w:val="1"/>
+                <w:color w:val="00000A"/>
+                <w:sz w:val="28"/>
+                <w:szCs w:val="28"/>
+                <w:lang w:eastAsia="pt-BR"/>
+              </w:rPr>
+              <w:t>Documento</w:t>
+            </w:r>
+          </w:p>
+        </w:tc>
+        <w:tc>
+          <w:tcPr>
+            <w:tcW w:w="2830" w:type="dxa"/>
+            <w:tcMar/>
+            <w:vAlign w:val="center"/>
+          </w:tcPr>
+          <w:p>
+            <w:pPr>
+              <w:pStyle w:val="Normal"/>
+              <w:jc w:val="center"/>
+              <w:rPr>
+                <w:rFonts w:ascii="Times New Roman" w:hAnsi="Times New Roman" w:eastAsia="Times New Roman" w:cs="Times New Roman"/>
+                <w:b w:val="1"/>
+                <w:bCs w:val="1"/>
+                <w:color w:val="00000A"/>
+                <w:sz w:val="28"/>
+                <w:szCs w:val="28"/>
+                <w:lang w:eastAsia="pt-BR"/>
+              </w:rPr>
+            </w:pPr>
+            <w:r>
+              <w:rPr>
+                <w:rFonts w:ascii="Times New Roman" w:hAnsi="Times New Roman" w:eastAsia="Times New Roman" w:cs="Times New Roman"/>
+                <w:b w:val="1"/>
+                <w:bCs w:val="1"/>
+                <w:color w:val="00000A"/>
+                <w:sz w:val="28"/>
+                <w:szCs w:val="28"/>
+                <w:lang w:eastAsia="pt-BR"/>
+              </w:rPr>
+              <w:t>Versão/Data</w:t>
+            </w:r>
+          </w:p>
+        </w:tc>
+        <w:tc>
+          <w:tcPr>
+            <w:tcW w:w="2830" w:type="dxa"/>
+            <w:tcMar/>
+            <w:vAlign w:val="center"/>
+          </w:tcPr>
+          <w:p>
+            <w:pPr>
+              <w:pStyle w:val="Normal"/>
+              <w:jc w:val="center"/>
+              <w:rPr>
+                <w:rFonts w:ascii="Times New Roman" w:hAnsi="Times New Roman" w:eastAsia="Times New Roman" w:cs="Times New Roman"/>
+                <w:b w:val="1"/>
+                <w:bCs w:val="1"/>
+                <w:color w:val="00000A"/>
+                <w:sz w:val="28"/>
+                <w:szCs w:val="28"/>
+                <w:lang w:eastAsia="pt-BR"/>
+              </w:rPr>
+            </w:pPr>
+            <w:r>
+              <w:rPr>
+                <w:rFonts w:ascii="Times New Roman" w:hAnsi="Times New Roman" w:eastAsia="Times New Roman" w:cs="Times New Roman"/>
+                <w:b w:val="1"/>
+                <w:bCs w:val="1"/>
+                <w:color w:val="00000A"/>
+                <w:sz w:val="28"/>
+                <w:szCs w:val="28"/>
+                <w:lang w:eastAsia="pt-BR"/>
+              </w:rPr>
+              <w:t>Fonte</w:t>
+            </w:r>
+          </w:p>
+        </w:tc>
+      </w:tr>
+      <w:tr>
+        <w:trPr>
+          <w:trHeight w:val="300"/>
+        </w:trPr>
+        <w:tc>
+          <w:tcPr>
+            <w:tcW w:w="2830" w:type="dxa"/>
+            <w:tcMar/>
+            <w:vAlign w:val="center"/>
+          </w:tcPr>
+          <w:p>
+            <w:pPr>
+              <w:pStyle w:val="Normal"/>
+              <w:jc w:val="both"/>
+              <w:rPr>
+                <w:rFonts w:ascii="Times New Roman" w:hAnsi="Times New Roman" w:eastAsia="Times New Roman" w:cs="Times New Roman"/>
+                <w:b w:val="0"/>
+                <w:bCs w:val="0"/>
+                <w:color w:val="00000A"/>
+                <w:sz w:val="24"/>
+                <w:szCs w:val="24"/>
+                <w:lang w:eastAsia="pt-BR"/>
+              </w:rPr>
+            </w:pPr>
+            <w:r>
+              <w:rPr>
+                <w:rFonts w:ascii="Times New Roman" w:hAnsi="Times New Roman" w:eastAsia="Times New Roman" w:cs="Times New Roman"/>
+                <w:b w:val="0"/>
+                <w:bCs w:val="0"/>
+                <w:color w:val="00000A"/>
+                <w:sz w:val="24"/>
+                <w:szCs w:val="24"/>
+                <w:lang w:eastAsia="pt-BR"/>
+              </w:rPr>
+              <w:t>Guia de Implementação - Parte 2: Fundamentação para Implementação do Nível F do MR-MPS</w:t>
+            </w:r>
+          </w:p>
+        </w:tc>
+        <w:tc>
+          <w:tcPr>
+            <w:tcW w:w="2830" w:type="dxa"/>
+            <w:tcMar/>
+            <w:vAlign w:val="center"/>
+          </w:tcPr>
+          <w:p>
+            <w:pPr>
+              <w:pStyle w:val="Normal"/>
+              <w:jc w:val="both"/>
+              <w:rPr>
+                <w:rFonts w:ascii="Times New Roman" w:hAnsi="Times New Roman" w:eastAsia="Times New Roman" w:cs="Times New Roman"/>
+                <w:b w:val="0"/>
+                <w:bCs w:val="0"/>
+                <w:color w:val="00000A"/>
+                <w:sz w:val="24"/>
+                <w:szCs w:val="24"/>
+                <w:lang w:eastAsia="pt-BR"/>
+              </w:rPr>
+            </w:pPr>
+            <w:r>
+              <w:rPr>
+                <w:rFonts w:ascii="Times New Roman" w:hAnsi="Times New Roman" w:eastAsia="Times New Roman" w:cs="Times New Roman"/>
+                <w:b w:val="0"/>
+                <w:bCs w:val="0"/>
+                <w:color w:val="00000A"/>
+                <w:sz w:val="24"/>
+                <w:szCs w:val="24"/>
+                <w:lang w:eastAsia="pt-BR"/>
+              </w:rPr>
+              <w:t xml:space="preserve">Maio de 2009 Atualizado em </w:t>
+            </w:r>
+            <w:r>
+              <w:rPr>
+                <w:rFonts w:ascii="Times New Roman" w:hAnsi="Times New Roman" w:eastAsia="Times New Roman" w:cs="Times New Roman"/>
+                <w:b w:val="0"/>
+                <w:bCs w:val="0"/>
+                <w:color w:val="00000A"/>
+                <w:sz w:val="24"/>
+                <w:szCs w:val="24"/>
+                <w:lang w:eastAsia="pt-BR"/>
+              </w:rPr>
+              <w:t>Agosto</w:t>
+            </w:r>
+            <w:r>
+              <w:rPr>
+                <w:rFonts w:ascii="Times New Roman" w:hAnsi="Times New Roman" w:eastAsia="Times New Roman" w:cs="Times New Roman"/>
+                <w:b w:val="0"/>
+                <w:bCs w:val="0"/>
+                <w:color w:val="00000A"/>
+                <w:sz w:val="24"/>
+                <w:szCs w:val="24"/>
+                <w:lang w:eastAsia="pt-BR"/>
+              </w:rPr>
+              <w:t xml:space="preserve"> de 2009</w:t>
+            </w:r>
+          </w:p>
+        </w:tc>
+        <w:tc>
+          <w:tcPr>
+            <w:tcW w:w="2830" w:type="dxa"/>
+            <w:tcMar/>
+            <w:vAlign w:val="center"/>
+          </w:tcPr>
+          <w:p>
+            <w:pPr>
+              <w:pStyle w:val="Normal"/>
+              <w:jc w:val="both"/>
+              <w:rPr>
+                <w:rFonts w:ascii="Times New Roman" w:hAnsi="Times New Roman" w:eastAsia="Times New Roman" w:cs="Times New Roman"/>
+                <w:b w:val="0"/>
+                <w:bCs w:val="0"/>
+                <w:color w:val="00000A"/>
+                <w:sz w:val="24"/>
+                <w:szCs w:val="24"/>
+                <w:lang w:eastAsia="pt-BR"/>
+              </w:rPr>
+            </w:pPr>
+            <w:hyperlink r:id="R8891a17c130b4a3b">
+              <w:r>
+                <w:rPr>
+                  <w:rStyle w:val="Hyperlink"/>
+                  <w:rFonts w:ascii="Times New Roman" w:hAnsi="Times New Roman" w:eastAsia="Times New Roman" w:cs="Times New Roman"/>
+                  <w:b w:val="0"/>
+                  <w:bCs w:val="0"/>
+                  <w:sz w:val="24"/>
+                  <w:szCs w:val="24"/>
+                  <w:lang w:eastAsia="pt-BR"/>
+                </w:rPr>
+                <w:t>http://softex.br/</w:t>
+              </w:r>
+              <w:r>
+                <w:rPr>
+                  <w:rStyle w:val="Hyperlink"/>
+                  <w:rFonts w:ascii="Times New Roman" w:hAnsi="Times New Roman" w:eastAsia="Times New Roman" w:cs="Times New Roman"/>
+                  <w:b w:val="0"/>
+                  <w:bCs w:val="0"/>
+                  <w:sz w:val="24"/>
+                  <w:szCs w:val="24"/>
+                  <w:lang w:eastAsia="pt-BR"/>
+                </w:rPr>
+                <w:t>mpsbr</w:t>
+              </w:r>
+              <w:r>
+                <w:rPr>
+                  <w:rStyle w:val="Hyperlink"/>
+                  <w:rFonts w:ascii="Times New Roman" w:hAnsi="Times New Roman" w:eastAsia="Times New Roman" w:cs="Times New Roman"/>
+                  <w:b w:val="0"/>
+                  <w:bCs w:val="0"/>
+                  <w:sz w:val="24"/>
+                  <w:szCs w:val="24"/>
+                  <w:lang w:eastAsia="pt-BR"/>
+                </w:rPr>
+                <w:t>/_guias/guias/MPS.BR_Guia_de_Implementacao_Parte_2_2009.pdf</w:t>
+              </w:r>
+            </w:hyperlink>
+          </w:p>
+        </w:tc>
+      </w:tr>
+      <w:tr>
+        <w:trPr>
+          <w:trHeight w:val="300"/>
+        </w:trPr>
+        <w:tc>
+          <w:tcPr>
+            <w:tcW w:w="2830" w:type="dxa"/>
+            <w:tcMar/>
+            <w:vAlign w:val="center"/>
+          </w:tcPr>
+          <w:p>
+            <w:pPr>
+              <w:pStyle w:val="Normal"/>
+              <w:jc w:val="both"/>
+              <w:rPr>
+                <w:rFonts w:ascii="Times New Roman" w:hAnsi="Times New Roman" w:eastAsia="Times New Roman" w:cs="Times New Roman"/>
+                <w:b w:val="0"/>
+                <w:bCs w:val="0"/>
+                <w:color w:val="00000A"/>
+                <w:sz w:val="24"/>
+                <w:szCs w:val="24"/>
+                <w:lang w:eastAsia="pt-BR"/>
+              </w:rPr>
+            </w:pPr>
+            <w:r>
+              <w:rPr>
+                <w:rFonts w:ascii="Times New Roman" w:hAnsi="Times New Roman" w:eastAsia="Times New Roman" w:cs="Times New Roman"/>
+                <w:b w:val="0"/>
+                <w:bCs w:val="0"/>
+                <w:color w:val="00000A"/>
+                <w:sz w:val="24"/>
+                <w:szCs w:val="24"/>
+                <w:lang w:eastAsia="pt-BR"/>
+              </w:rPr>
+              <w:t>Política de TI da Mirante</w:t>
+            </w:r>
+          </w:p>
+        </w:tc>
+        <w:tc>
+          <w:tcPr>
+            <w:tcW w:w="2830" w:type="dxa"/>
+            <w:tcMar/>
+            <w:vAlign w:val="center"/>
+          </w:tcPr>
+          <w:p>
+            <w:pPr>
+              <w:pStyle w:val="Normal"/>
+              <w:jc w:val="center"/>
+              <w:rPr>
+                <w:rFonts w:ascii="Times New Roman" w:hAnsi="Times New Roman" w:eastAsia="Times New Roman" w:cs="Times New Roman"/>
+                <w:b w:val="0"/>
+                <w:bCs w:val="0"/>
+                <w:color w:val="00000A"/>
+                <w:sz w:val="24"/>
+                <w:szCs w:val="24"/>
+                <w:lang w:eastAsia="pt-BR"/>
+              </w:rPr>
+            </w:pPr>
+            <w:r>
+              <w:rPr>
+                <w:rFonts w:ascii="Times New Roman" w:hAnsi="Times New Roman" w:eastAsia="Times New Roman" w:cs="Times New Roman"/>
+                <w:b w:val="0"/>
+                <w:bCs w:val="0"/>
+                <w:color w:val="00000A"/>
+                <w:sz w:val="24"/>
+                <w:szCs w:val="24"/>
+                <w:lang w:eastAsia="pt-BR"/>
+              </w:rPr>
+              <w:t>1.0</w:t>
+            </w:r>
+          </w:p>
+        </w:tc>
+        <w:tc>
+          <w:tcPr>
+            <w:tcW w:w="2830" w:type="dxa"/>
+            <w:tcMar/>
+            <w:vAlign w:val="center"/>
+          </w:tcPr>
+          <w:p>
+            <w:pPr>
+              <w:pStyle w:val="Normal"/>
+              <w:jc w:val="both"/>
+              <w:rPr>
+                <w:rFonts w:ascii="Times New Roman" w:hAnsi="Times New Roman" w:eastAsia="Times New Roman" w:cs="Times New Roman"/>
+                <w:b w:val="0"/>
+                <w:bCs w:val="0"/>
+                <w:color w:val="00000A"/>
+                <w:sz w:val="24"/>
+                <w:szCs w:val="24"/>
+                <w:lang w:eastAsia="pt-BR"/>
+              </w:rPr>
+            </w:pPr>
+            <w:hyperlink r:id="Rd19f19c8693346ce">
+              <w:r>
+                <w:rPr>
+                  <w:rStyle w:val="Hyperlink"/>
+                  <w:rFonts w:ascii="Times New Roman" w:hAnsi="Times New Roman" w:eastAsia="Times New Roman" w:cs="Times New Roman"/>
+                  <w:b w:val="0"/>
+                  <w:bCs w:val="0"/>
+                  <w:sz w:val="24"/>
+                  <w:szCs w:val="24"/>
+                  <w:lang w:eastAsia="pt-BR"/>
+                </w:rPr>
+                <w:t>http://intranet.miranteinfo.com</w:t>
+              </w:r>
+            </w:hyperlink>
+          </w:p>
+        </w:tc>
+      </w:tr>
+      <w:tr>
+        <w:trPr>
+          <w:trHeight w:val="300"/>
+        </w:trPr>
+        <w:tc>
+          <w:tcPr>
+            <w:tcW w:w="2830" w:type="dxa"/>
+            <w:tcMar/>
+            <w:vAlign w:val="center"/>
+          </w:tcPr>
+          <w:p>
+            <w:pPr>
+              <w:pStyle w:val="Normal"/>
+              <w:jc w:val="both"/>
+              <w:rPr>
+                <w:rFonts w:ascii="Times New Roman" w:hAnsi="Times New Roman" w:eastAsia="Times New Roman" w:cs="Times New Roman"/>
+                <w:b w:val="0"/>
+                <w:bCs w:val="0"/>
+                <w:color w:val="00000A"/>
+                <w:sz w:val="24"/>
+                <w:szCs w:val="24"/>
+                <w:lang w:eastAsia="pt-BR"/>
+              </w:rPr>
+            </w:pPr>
+            <w:r>
+              <w:rPr>
+                <w:rFonts w:ascii="Times New Roman" w:hAnsi="Times New Roman" w:eastAsia="Times New Roman" w:cs="Times New Roman"/>
+                <w:b w:val="0"/>
+                <w:bCs w:val="0"/>
+                <w:color w:val="00000A"/>
+                <w:sz w:val="24"/>
+                <w:szCs w:val="24"/>
+                <w:lang w:eastAsia="pt-BR"/>
+              </w:rPr>
+              <w:t xml:space="preserve">IEEE </w:t>
+            </w:r>
+            <w:r>
+              <w:rPr>
+                <w:rFonts w:ascii="Times New Roman" w:hAnsi="Times New Roman" w:eastAsia="Times New Roman" w:cs="Times New Roman"/>
+                <w:b w:val="0"/>
+                <w:bCs w:val="0"/>
+                <w:color w:val="00000A"/>
+                <w:sz w:val="24"/>
+                <w:szCs w:val="24"/>
+                <w:lang w:eastAsia="pt-BR"/>
+              </w:rPr>
+              <w:t>Standard</w:t>
+            </w:r>
+            <w:r>
+              <w:rPr>
+                <w:rFonts w:ascii="Times New Roman" w:hAnsi="Times New Roman" w:eastAsia="Times New Roman" w:cs="Times New Roman"/>
+                <w:b w:val="0"/>
+                <w:bCs w:val="0"/>
+                <w:color w:val="00000A"/>
+                <w:sz w:val="24"/>
+                <w:szCs w:val="24"/>
+                <w:lang w:eastAsia="pt-BR"/>
+              </w:rPr>
+              <w:t xml:space="preserve"> </w:t>
+            </w:r>
+            <w:r>
+              <w:rPr>
+                <w:rFonts w:ascii="Times New Roman" w:hAnsi="Times New Roman" w:eastAsia="Times New Roman" w:cs="Times New Roman"/>
+                <w:b w:val="0"/>
+                <w:bCs w:val="0"/>
+                <w:color w:val="00000A"/>
+                <w:sz w:val="24"/>
+                <w:szCs w:val="24"/>
+                <w:lang w:eastAsia="pt-BR"/>
+              </w:rPr>
+              <w:t>Glossary</w:t>
+            </w:r>
+            <w:r>
+              <w:rPr>
+                <w:rFonts w:ascii="Times New Roman" w:hAnsi="Times New Roman" w:eastAsia="Times New Roman" w:cs="Times New Roman"/>
+                <w:b w:val="0"/>
+                <w:bCs w:val="0"/>
+                <w:color w:val="00000A"/>
+                <w:sz w:val="24"/>
+                <w:szCs w:val="24"/>
+                <w:lang w:eastAsia="pt-BR"/>
+              </w:rPr>
+              <w:t xml:space="preserve"> </w:t>
+            </w:r>
+            <w:r>
+              <w:rPr>
+                <w:rFonts w:ascii="Times New Roman" w:hAnsi="Times New Roman" w:eastAsia="Times New Roman" w:cs="Times New Roman"/>
+                <w:b w:val="0"/>
+                <w:bCs w:val="0"/>
+                <w:color w:val="00000A"/>
+                <w:sz w:val="24"/>
+                <w:szCs w:val="24"/>
+                <w:lang w:eastAsia="pt-BR"/>
+              </w:rPr>
+              <w:t>of</w:t>
+            </w:r>
+            <w:r>
+              <w:rPr>
+                <w:rFonts w:ascii="Times New Roman" w:hAnsi="Times New Roman" w:eastAsia="Times New Roman" w:cs="Times New Roman"/>
+                <w:b w:val="0"/>
+                <w:bCs w:val="0"/>
+                <w:color w:val="00000A"/>
+                <w:sz w:val="24"/>
+                <w:szCs w:val="24"/>
+                <w:lang w:eastAsia="pt-BR"/>
+              </w:rPr>
+              <w:t xml:space="preserve"> Software </w:t>
+            </w:r>
+            <w:r>
+              <w:rPr>
+                <w:rFonts w:ascii="Times New Roman" w:hAnsi="Times New Roman" w:eastAsia="Times New Roman" w:cs="Times New Roman"/>
+                <w:b w:val="0"/>
+                <w:bCs w:val="0"/>
+                <w:color w:val="00000A"/>
+                <w:sz w:val="24"/>
+                <w:szCs w:val="24"/>
+                <w:lang w:eastAsia="pt-BR"/>
+              </w:rPr>
+              <w:t>Engineering</w:t>
+            </w:r>
+            <w:r>
+              <w:rPr>
+                <w:rFonts w:ascii="Times New Roman" w:hAnsi="Times New Roman" w:eastAsia="Times New Roman" w:cs="Times New Roman"/>
+                <w:b w:val="0"/>
+                <w:bCs w:val="0"/>
+                <w:color w:val="00000A"/>
+                <w:sz w:val="24"/>
+                <w:szCs w:val="24"/>
+                <w:lang w:eastAsia="pt-BR"/>
+              </w:rPr>
+              <w:t xml:space="preserve"> </w:t>
+            </w:r>
+            <w:r>
+              <w:rPr>
+                <w:rFonts w:ascii="Times New Roman" w:hAnsi="Times New Roman" w:eastAsia="Times New Roman" w:cs="Times New Roman"/>
+                <w:b w:val="0"/>
+                <w:bCs w:val="0"/>
+                <w:color w:val="00000A"/>
+                <w:sz w:val="24"/>
+                <w:szCs w:val="24"/>
+                <w:lang w:eastAsia="pt-BR"/>
+              </w:rPr>
+              <w:t>Terminology</w:t>
+            </w:r>
+            <w:r>
+              <w:rPr>
+                <w:rFonts w:ascii="Times New Roman" w:hAnsi="Times New Roman" w:eastAsia="Times New Roman" w:cs="Times New Roman"/>
+                <w:b w:val="0"/>
+                <w:bCs w:val="0"/>
+                <w:color w:val="00000A"/>
+                <w:sz w:val="24"/>
+                <w:szCs w:val="24"/>
+                <w:lang w:eastAsia="pt-BR"/>
+              </w:rPr>
+              <w:t xml:space="preserve"> </w:t>
+            </w:r>
+          </w:p>
+        </w:tc>
+        <w:tc>
+          <w:tcPr>
+            <w:tcW w:w="2830" w:type="dxa"/>
+            <w:tcMar/>
+            <w:vAlign w:val="center"/>
+          </w:tcPr>
+          <w:p>
+            <w:pPr>
+              <w:pStyle w:val="Normal"/>
+              <w:jc w:val="center"/>
+              <w:rPr>
+                <w:rFonts w:ascii="Times New Roman" w:hAnsi="Times New Roman" w:eastAsia="Times New Roman" w:cs="Times New Roman"/>
+                <w:b w:val="0"/>
+                <w:bCs w:val="0"/>
+                <w:color w:val="00000A"/>
+                <w:sz w:val="24"/>
+                <w:szCs w:val="24"/>
+                <w:lang w:eastAsia="pt-BR"/>
+              </w:rPr>
+            </w:pPr>
+            <w:r>
+              <w:rPr>
+                <w:rFonts w:ascii="Times New Roman" w:hAnsi="Times New Roman" w:eastAsia="Times New Roman" w:cs="Times New Roman"/>
+                <w:b w:val="0"/>
+                <w:bCs w:val="0"/>
+                <w:color w:val="00000A"/>
+                <w:sz w:val="24"/>
+                <w:szCs w:val="24"/>
+                <w:lang w:eastAsia="pt-BR"/>
+              </w:rPr>
+              <w:t xml:space="preserve">IEEE </w:t>
+            </w:r>
+            <w:r>
+              <w:rPr>
+                <w:rFonts w:ascii="Times New Roman" w:hAnsi="Times New Roman" w:eastAsia="Times New Roman" w:cs="Times New Roman"/>
+                <w:b w:val="0"/>
+                <w:bCs w:val="0"/>
+                <w:color w:val="00000A"/>
+                <w:sz w:val="24"/>
+                <w:szCs w:val="24"/>
+                <w:lang w:eastAsia="pt-BR"/>
+              </w:rPr>
+              <w:t>Std</w:t>
+            </w:r>
+            <w:r>
+              <w:rPr>
+                <w:rFonts w:ascii="Times New Roman" w:hAnsi="Times New Roman" w:eastAsia="Times New Roman" w:cs="Times New Roman"/>
+                <w:b w:val="0"/>
+                <w:bCs w:val="0"/>
+                <w:color w:val="00000A"/>
+                <w:sz w:val="24"/>
+                <w:szCs w:val="24"/>
+                <w:lang w:eastAsia="pt-BR"/>
+              </w:rPr>
+              <w:t xml:space="preserve"> 610.12-1990</w:t>
+            </w:r>
+          </w:p>
+        </w:tc>
+        <w:tc>
+          <w:tcPr>
+            <w:tcW w:w="2830" w:type="dxa"/>
+            <w:tcMar/>
+            <w:vAlign w:val="center"/>
+          </w:tcPr>
+          <w:p>
+            <w:pPr>
+              <w:pStyle w:val="Normal"/>
+              <w:jc w:val="both"/>
+              <w:rPr>
+                <w:rFonts w:ascii="Times New Roman" w:hAnsi="Times New Roman" w:eastAsia="Times New Roman" w:cs="Times New Roman"/>
+                <w:b w:val="0"/>
+                <w:bCs w:val="0"/>
+                <w:color w:val="00000A"/>
+                <w:sz w:val="24"/>
+                <w:szCs w:val="24"/>
+                <w:lang w:eastAsia="pt-BR"/>
+              </w:rPr>
+            </w:pPr>
+            <w:hyperlink r:id="R971ad90b87784f7b">
+              <w:r>
+                <w:rPr>
+                  <w:rStyle w:val="Hyperlink"/>
+                  <w:rFonts w:ascii="Times New Roman" w:hAnsi="Times New Roman" w:eastAsia="Times New Roman" w:cs="Times New Roman"/>
+                  <w:b w:val="0"/>
+                  <w:bCs w:val="0"/>
+                  <w:sz w:val="24"/>
+                  <w:szCs w:val="24"/>
+                  <w:lang w:eastAsia="pt-BR"/>
+                </w:rPr>
+                <w:t>http://standards.ieee.org/</w:t>
+              </w:r>
+              <w:r>
+                <w:rPr>
+                  <w:rStyle w:val="Hyperlink"/>
+                  <w:rFonts w:ascii="Times New Roman" w:hAnsi="Times New Roman" w:eastAsia="Times New Roman" w:cs="Times New Roman"/>
+                  <w:b w:val="0"/>
+                  <w:bCs w:val="0"/>
+                  <w:sz w:val="24"/>
+                  <w:szCs w:val="24"/>
+                  <w:lang w:eastAsia="pt-BR"/>
+                </w:rPr>
+                <w:t>reading</w:t>
+              </w:r>
+              <w:r>
+                <w:rPr>
+                  <w:rStyle w:val="Hyperlink"/>
+                  <w:rFonts w:ascii="Times New Roman" w:hAnsi="Times New Roman" w:eastAsia="Times New Roman" w:cs="Times New Roman"/>
+                  <w:b w:val="0"/>
+                  <w:bCs w:val="0"/>
+                  <w:sz w:val="24"/>
+                  <w:szCs w:val="24"/>
+                  <w:lang w:eastAsia="pt-BR"/>
+                </w:rPr>
+                <w:t>/</w:t>
+              </w:r>
+              <w:r>
+                <w:rPr>
+                  <w:rStyle w:val="Hyperlink"/>
+                  <w:rFonts w:ascii="Times New Roman" w:hAnsi="Times New Roman" w:eastAsia="Times New Roman" w:cs="Times New Roman"/>
+                  <w:b w:val="0"/>
+                  <w:bCs w:val="0"/>
+                  <w:sz w:val="24"/>
+                  <w:szCs w:val="24"/>
+                  <w:lang w:eastAsia="pt-BR"/>
+                </w:rPr>
+                <w:t>ieee</w:t>
+              </w:r>
+              <w:r>
+                <w:rPr>
+                  <w:rStyle w:val="Hyperlink"/>
+                  <w:rFonts w:ascii="Times New Roman" w:hAnsi="Times New Roman" w:eastAsia="Times New Roman" w:cs="Times New Roman"/>
+                  <w:b w:val="0"/>
+                  <w:bCs w:val="0"/>
+                  <w:sz w:val="24"/>
+                  <w:szCs w:val="24"/>
+                  <w:lang w:eastAsia="pt-BR"/>
+                </w:rPr>
+                <w:t>/</w:t>
+              </w:r>
+              <w:r>
+                <w:rPr>
+                  <w:rStyle w:val="Hyperlink"/>
+                  <w:rFonts w:ascii="Times New Roman" w:hAnsi="Times New Roman" w:eastAsia="Times New Roman" w:cs="Times New Roman"/>
+                  <w:b w:val="0"/>
+                  <w:bCs w:val="0"/>
+                  <w:sz w:val="24"/>
+                  <w:szCs w:val="24"/>
+                  <w:lang w:eastAsia="pt-BR"/>
+                </w:rPr>
+                <w:t>std_public</w:t>
+              </w:r>
+              <w:r>
+                <w:rPr>
+                  <w:rStyle w:val="Hyperlink"/>
+                  <w:rFonts w:ascii="Times New Roman" w:hAnsi="Times New Roman" w:eastAsia="Times New Roman" w:cs="Times New Roman"/>
+                  <w:b w:val="0"/>
+                  <w:bCs w:val="0"/>
+                  <w:sz w:val="24"/>
+                  <w:szCs w:val="24"/>
+                  <w:lang w:eastAsia="pt-BR"/>
+                </w:rPr>
+                <w:t>/</w:t>
+              </w:r>
+              <w:r>
+                <w:rPr>
+                  <w:rStyle w:val="Hyperlink"/>
+                  <w:rFonts w:ascii="Times New Roman" w:hAnsi="Times New Roman" w:eastAsia="Times New Roman" w:cs="Times New Roman"/>
+                  <w:b w:val="0"/>
+                  <w:bCs w:val="0"/>
+                  <w:sz w:val="24"/>
+                  <w:szCs w:val="24"/>
+                  <w:lang w:eastAsia="pt-BR"/>
+                </w:rPr>
+                <w:t>description</w:t>
+              </w:r>
+              <w:r>
+                <w:rPr>
+                  <w:rStyle w:val="Hyperlink"/>
+                  <w:rFonts w:ascii="Times New Roman" w:hAnsi="Times New Roman" w:eastAsia="Times New Roman" w:cs="Times New Roman"/>
+                  <w:b w:val="0"/>
+                  <w:bCs w:val="0"/>
+                  <w:sz w:val="24"/>
+                  <w:szCs w:val="24"/>
+                  <w:lang w:eastAsia="pt-BR"/>
+                </w:rPr>
+                <w:t>/se/610.12-1990_desc.html</w:t>
+              </w:r>
+            </w:hyperlink>
+          </w:p>
+        </w:tc>
+      </w:tr>
+      <w:tr>
+        <w:trPr>
+          <w:trHeight w:val="300"/>
+        </w:trPr>
+        <w:tc>
+          <w:tcPr>
+            <w:tcW w:w="2830" w:type="dxa"/>
+            <w:tcMar/>
+            <w:vAlign w:val="center"/>
+          </w:tcPr>
+          <w:p>
+            <w:pPr>
+              <w:pStyle w:val="Normal"/>
+              <w:jc w:val="both"/>
+              <w:rPr>
+                <w:rFonts w:ascii="Times New Roman" w:hAnsi="Times New Roman" w:eastAsia="Times New Roman" w:cs="Times New Roman"/>
+                <w:b w:val="0"/>
+                <w:bCs w:val="0"/>
+                <w:color w:val="00000A"/>
+                <w:sz w:val="24"/>
+                <w:szCs w:val="24"/>
+                <w:lang w:eastAsia="pt-BR"/>
+              </w:rPr>
+            </w:pPr>
+            <w:r>
+              <w:rPr>
+                <w:rFonts w:ascii="Times New Roman" w:hAnsi="Times New Roman" w:eastAsia="Times New Roman" w:cs="Times New Roman"/>
+                <w:b w:val="0"/>
+                <w:bCs w:val="0"/>
+                <w:color w:val="00000A"/>
+                <w:sz w:val="24"/>
+                <w:szCs w:val="24"/>
+                <w:lang w:eastAsia="pt-BR"/>
+              </w:rPr>
+              <w:t xml:space="preserve">IEEE </w:t>
+            </w:r>
+            <w:r>
+              <w:rPr>
+                <w:rFonts w:ascii="Times New Roman" w:hAnsi="Times New Roman" w:eastAsia="Times New Roman" w:cs="Times New Roman"/>
+                <w:b w:val="0"/>
+                <w:bCs w:val="0"/>
+                <w:color w:val="00000A"/>
+                <w:sz w:val="24"/>
+                <w:szCs w:val="24"/>
+                <w:lang w:eastAsia="pt-BR"/>
+              </w:rPr>
+              <w:t>Guide</w:t>
+            </w:r>
+            <w:r>
+              <w:rPr>
+                <w:rFonts w:ascii="Times New Roman" w:hAnsi="Times New Roman" w:eastAsia="Times New Roman" w:cs="Times New Roman"/>
+                <w:b w:val="0"/>
+                <w:bCs w:val="0"/>
+                <w:color w:val="00000A"/>
+                <w:sz w:val="24"/>
+                <w:szCs w:val="24"/>
+                <w:lang w:eastAsia="pt-BR"/>
+              </w:rPr>
+              <w:t xml:space="preserve"> </w:t>
+            </w:r>
+            <w:r>
+              <w:rPr>
+                <w:rFonts w:ascii="Times New Roman" w:hAnsi="Times New Roman" w:eastAsia="Times New Roman" w:cs="Times New Roman"/>
+                <w:b w:val="0"/>
+                <w:bCs w:val="0"/>
+                <w:color w:val="00000A"/>
+                <w:sz w:val="24"/>
+                <w:szCs w:val="24"/>
+                <w:lang w:eastAsia="pt-BR"/>
+              </w:rPr>
+              <w:t>to</w:t>
+            </w:r>
+            <w:r>
+              <w:rPr>
+                <w:rFonts w:ascii="Times New Roman" w:hAnsi="Times New Roman" w:eastAsia="Times New Roman" w:cs="Times New Roman"/>
+                <w:b w:val="0"/>
+                <w:bCs w:val="0"/>
+                <w:color w:val="00000A"/>
+                <w:sz w:val="24"/>
+                <w:szCs w:val="24"/>
+                <w:lang w:eastAsia="pt-BR"/>
+              </w:rPr>
+              <w:t xml:space="preserve"> Software </w:t>
+            </w:r>
+            <w:r>
+              <w:rPr>
+                <w:rFonts w:ascii="Times New Roman" w:hAnsi="Times New Roman" w:eastAsia="Times New Roman" w:cs="Times New Roman"/>
+                <w:b w:val="0"/>
+                <w:bCs w:val="0"/>
+                <w:color w:val="00000A"/>
+                <w:sz w:val="24"/>
+                <w:szCs w:val="24"/>
+                <w:lang w:eastAsia="pt-BR"/>
+              </w:rPr>
+              <w:t>Configuration</w:t>
+            </w:r>
+            <w:r>
+              <w:rPr>
+                <w:rFonts w:ascii="Times New Roman" w:hAnsi="Times New Roman" w:eastAsia="Times New Roman" w:cs="Times New Roman"/>
+                <w:b w:val="0"/>
+                <w:bCs w:val="0"/>
+                <w:color w:val="00000A"/>
+                <w:sz w:val="24"/>
+                <w:szCs w:val="24"/>
+                <w:lang w:eastAsia="pt-BR"/>
+              </w:rPr>
+              <w:t xml:space="preserve"> Management</w:t>
+            </w:r>
+          </w:p>
+        </w:tc>
+        <w:tc>
+          <w:tcPr>
+            <w:tcW w:w="2830" w:type="dxa"/>
+            <w:tcMar/>
+            <w:vAlign w:val="center"/>
+          </w:tcPr>
+          <w:p>
+            <w:pPr>
+              <w:pStyle w:val="Normal"/>
+              <w:jc w:val="center"/>
+              <w:rPr>
+                <w:rFonts w:ascii="Times New Roman" w:hAnsi="Times New Roman" w:eastAsia="Times New Roman" w:cs="Times New Roman"/>
+                <w:b w:val="0"/>
+                <w:bCs w:val="0"/>
+                <w:color w:val="00000A"/>
+                <w:sz w:val="24"/>
+                <w:szCs w:val="24"/>
+                <w:lang w:eastAsia="pt-BR"/>
+              </w:rPr>
+            </w:pPr>
+            <w:r>
+              <w:rPr>
+                <w:rFonts w:ascii="Times New Roman" w:hAnsi="Times New Roman" w:eastAsia="Times New Roman" w:cs="Times New Roman"/>
+                <w:b w:val="0"/>
+                <w:bCs w:val="0"/>
+                <w:color w:val="00000A"/>
+                <w:sz w:val="24"/>
+                <w:szCs w:val="24"/>
+                <w:lang w:eastAsia="pt-BR"/>
+              </w:rPr>
+              <w:t xml:space="preserve">ANSI/IEEE </w:t>
+            </w:r>
+            <w:r>
+              <w:rPr>
+                <w:rFonts w:ascii="Times New Roman" w:hAnsi="Times New Roman" w:eastAsia="Times New Roman" w:cs="Times New Roman"/>
+                <w:b w:val="0"/>
+                <w:bCs w:val="0"/>
+                <w:color w:val="00000A"/>
+                <w:sz w:val="24"/>
+                <w:szCs w:val="24"/>
+                <w:lang w:eastAsia="pt-BR"/>
+              </w:rPr>
+              <w:t>Std</w:t>
+            </w:r>
+            <w:r>
+              <w:rPr>
+                <w:rFonts w:ascii="Times New Roman" w:hAnsi="Times New Roman" w:eastAsia="Times New Roman" w:cs="Times New Roman"/>
+                <w:b w:val="0"/>
+                <w:bCs w:val="0"/>
+                <w:color w:val="00000A"/>
+                <w:sz w:val="24"/>
+                <w:szCs w:val="24"/>
+                <w:lang w:eastAsia="pt-BR"/>
+              </w:rPr>
+              <w:t xml:space="preserve"> 1042-1987</w:t>
+            </w:r>
+          </w:p>
+        </w:tc>
+        <w:tc>
+          <w:tcPr>
+            <w:tcW w:w="2830" w:type="dxa"/>
+            <w:tcMar/>
+            <w:vAlign w:val="center"/>
+          </w:tcPr>
+          <w:p>
+            <w:pPr>
+              <w:pStyle w:val="Normal"/>
+              <w:jc w:val="center"/>
+              <w:rPr>
+                <w:rFonts w:ascii="Times New Roman" w:hAnsi="Times New Roman" w:eastAsia="Times New Roman" w:cs="Times New Roman"/>
+                <w:b w:val="0"/>
+                <w:bCs w:val="0"/>
+                <w:color w:val="00000A"/>
+                <w:sz w:val="24"/>
+                <w:szCs w:val="24"/>
+                <w:lang w:eastAsia="pt-BR"/>
+              </w:rPr>
+            </w:pPr>
+            <w:hyperlink r:id="Rf6a95b0aab184bd0">
+              <w:r>
+                <w:rPr>
+                  <w:rStyle w:val="Hyperlink"/>
+                  <w:rFonts w:ascii="Times New Roman" w:hAnsi="Times New Roman" w:eastAsia="Times New Roman" w:cs="Times New Roman"/>
+                  <w:b w:val="0"/>
+                  <w:bCs w:val="0"/>
+                  <w:sz w:val="24"/>
+                  <w:szCs w:val="24"/>
+                  <w:lang w:eastAsia="pt-BR"/>
+                </w:rPr>
+                <w:t>http://ieeeexplore.ieee.org/iel1/2592/2920/00089631.pdf?tp=&amp;isnumber=2920&amp;arnumber=89631</w:t>
+              </w:r>
+            </w:hyperlink>
+          </w:p>
+        </w:tc>
+      </w:tr>
+    </w:tbl>
+    <w:p>
       <w:pPr>
         <w:spacing w:line="240" w:lineRule="auto"/>
-        <w:jc w:val="both"/>
-        <w:rPr>
-          <w:rFonts w:ascii="Arial" w:hAnsi="Arial" w:eastAsia="Arial" w:cs="Arial"/>
-          <w:bCs/>
-          <w:i/>
-          <w:iCs/>
-          <w:color w:val="0000FF"/>
-          <w:sz w:val="20"/>
-          <w:szCs w:val="20"/>
-          <w:lang w:eastAsia="pt-BR"/>
-        </w:rPr>
-      </w:pPr>
-      <w:r>
-        <w:rPr>
-          <w:rFonts w:ascii="Arial" w:hAnsi="Arial" w:eastAsia="Arial" w:cs="Arial"/>
-          <w:bCs/>
-          <w:i/>
-          <w:iCs/>
-          <w:color w:val="0000FF"/>
-          <w:sz w:val="20"/>
-          <w:szCs w:val="20"/>
-          <w:lang w:eastAsia="pt-BR"/>
-        </w:rPr>
-        <w:t>&lt;e</w:t>
-      </w:r>
-      <w:r>
-        <w:rPr>
-          <w:rFonts w:ascii="Arial" w:hAnsi="Arial" w:eastAsia="Arial" w:cs="Arial"/>
-          <w:bCs/>
-          <w:i/>
-          <w:iCs/>
-          <w:color w:val="0000FF"/>
-          <w:sz w:val="20"/>
-          <w:szCs w:val="20"/>
-          <w:lang w:eastAsia="pt-BR"/>
-        </w:rPr>
-        <w:t>sta subseção apresenta uma lista completa de todos os documentos mencionados no Plano de Gerenciamento de Configuração. Identifique os documentos por título, número de relatório (se aplicável), data e organização responsável pela publicação. Especifique as fontes a partir das quais as referências podem ser obtidas. Essas informações podem ser fornecidas por um anexo ou outro documento</w:t>
-      </w:r>
-      <w:r>
-        <w:rPr>
-          <w:rFonts w:ascii="Arial" w:hAnsi="Arial" w:eastAsia="Arial" w:cs="Arial"/>
-          <w:bCs/>
-          <w:i/>
-          <w:iCs/>
-          <w:color w:val="0000FF"/>
-          <w:sz w:val="20"/>
-          <w:szCs w:val="20"/>
-          <w:lang w:eastAsia="pt-BR"/>
-        </w:rPr>
-        <w:t>&gt;</w:t>
-      </w:r>
+        <w:rPr>
+          <w:rFonts w:ascii="Calibri" w:hAnsi="Calibri" w:eastAsia="Times New Roman" w:cs="Times New Roman"/>
+          <w:color w:val="00000A"/>
+          <w:sz w:val="24"/>
+          <w:szCs w:val="24"/>
+          <w:lang w:eastAsia="pt-BR"/>
+        </w:rPr>
+      </w:pPr>
     </w:p>
     <w:p xmlns:wp14="http://schemas.microsoft.com/office/word/2010/wordml" wp14:textId="77777777">
       <w:pPr>
@@ -6712,6 +7609,16 @@
       </w:tblCellMar>
     </w:tblPr>
   </w:style>
+  <w:style xmlns:w14="http://schemas.microsoft.com/office/word/2010/wordml" xmlns:mc="http://schemas.openxmlformats.org/markup-compatibility/2006" xmlns:w="http://schemas.openxmlformats.org/wordprocessingml/2006/main" w:type="character" w:styleId="Hyperlink" mc:Ignorable="w14">
+    <w:name xmlns:w="http://schemas.openxmlformats.org/wordprocessingml/2006/main" w:val="Hyperlink"/>
+    <w:basedOn xmlns:w="http://schemas.openxmlformats.org/wordprocessingml/2006/main" w:val="Fontepargpadro"/>
+    <w:uiPriority xmlns:w="http://schemas.openxmlformats.org/wordprocessingml/2006/main" w:val="99"/>
+    <w:unhideWhenUsed xmlns:w="http://schemas.openxmlformats.org/wordprocessingml/2006/main"/>
+    <w:rPr xmlns:w="http://schemas.openxmlformats.org/wordprocessingml/2006/main">
+      <w:color w:val="0563C1" w:themeColor="hyperlink"/>
+      <w:u w:val="single"/>
+    </w:rPr>
+  </w:style>
 </w:styles>
 </file>
 

</xml_diff>

<commit_message>
Sexto commit, feito a documentação do tópico Visão Geral no arquivo MAT02
</commit_message>
<xml_diff>
--- a/EAD1/MAT02-Template-Plano de GC.docx
+++ b/EAD1/MAT02-Template-Plano de GC.docx
@@ -2259,7 +2259,7 @@
                 <w:lang w:eastAsia="pt-BR"/>
               </w:rPr>
             </w:pPr>
-            <w:hyperlink r:id="R8891a17c130b4a3b">
+            <w:hyperlink r:id="R83db076056bb4b50">
               <w:r>
                 <w:rPr>
                   <w:rStyle w:val="Hyperlink"/>
@@ -2392,7 +2392,7 @@
                 <w:lang w:eastAsia="pt-BR"/>
               </w:rPr>
             </w:pPr>
-            <w:hyperlink r:id="Rd19f19c8693346ce">
+            <w:hyperlink r:id="R57d60091dfeb41c5">
               <w:r>
                 <w:rPr>
                   <w:rStyle w:val="Hyperlink"/>
@@ -2645,7 +2645,7 @@
                 <w:lang w:eastAsia="pt-BR"/>
               </w:rPr>
             </w:pPr>
-            <w:hyperlink r:id="R971ad90b87784f7b">
+            <w:hyperlink r:id="R8bf3e21c55e34594">
               <w:r>
                 <w:rPr>
                   <w:rStyle w:val="Hyperlink"/>
@@ -2946,7 +2946,7 @@
                 <w:lang w:eastAsia="pt-BR"/>
               </w:rPr>
             </w:pPr>
-            <w:hyperlink r:id="Rf6a95b0aab184bd0">
+            <w:hyperlink r:id="Rd98f76c8d13b4744">
               <w:r>
                 <w:rPr>
                   <w:rStyle w:val="Hyperlink"/>
@@ -2994,14 +2994,13 @@
           <w:szCs w:val="24"/>
           <w:lang w:eastAsia="pt-BR"/>
         </w:rPr>
-        <w:lastRenderedPageBreak/>
         <w:t xml:space="preserve">1.5 </w:t>
       </w:r>
       <w:r>
         <w:rPr>
           <w:rFonts w:ascii="Calibri" w:hAnsi="Calibri" w:eastAsia="Times New Roman" w:cs="Times New Roman"/>
-          <w:b/>
-          <w:bCs/>
+          <w:b w:val="1"/>
+          <w:bCs w:val="1"/>
           <w:color w:val="00000A"/>
           <w:sz w:val="24"/>
           <w:szCs w:val="24"/>
@@ -3010,60 +3009,71 @@
         <w:t>Visão Geral</w:t>
       </w:r>
     </w:p>
-    <w:p xmlns:wp14="http://schemas.microsoft.com/office/word/2010/wordml" wp14:textId="77777777">
-      <w:pPr>
+    <w:p>
+      <w:pPr>
+        <w:pStyle w:val="Normal"/>
         <w:spacing w:line="240" w:lineRule="auto"/>
-        <w:jc w:val="both"/>
-        <w:rPr>
-          <w:rFonts w:ascii="Arial" w:hAnsi="Arial" w:eastAsia="Arial" w:cs="Arial"/>
-          <w:bCs/>
-          <w:i/>
-          <w:iCs/>
-          <w:color w:val="0000FF"/>
-          <w:sz w:val="20"/>
-          <w:szCs w:val="20"/>
-          <w:lang w:eastAsia="pt-BR"/>
-        </w:rPr>
-      </w:pPr>
-      <w:r>
-        <w:rPr>
-          <w:rFonts w:ascii="Arial" w:hAnsi="Arial" w:eastAsia="Arial" w:cs="Arial"/>
-          <w:bCs/>
-          <w:i/>
-          <w:iCs/>
-          <w:color w:val="0000FF"/>
-          <w:sz w:val="20"/>
-          <w:szCs w:val="20"/>
-          <w:lang w:eastAsia="pt-BR"/>
-        </w:rPr>
-        <w:t>&lt;e</w:t>
-      </w:r>
-      <w:r>
-        <w:rPr>
-          <w:rFonts w:ascii="Arial" w:hAnsi="Arial" w:eastAsia="Arial" w:cs="Arial"/>
-          <w:bCs/>
-          <w:i/>
-          <w:iCs/>
-          <w:color w:val="0000FF"/>
-          <w:sz w:val="20"/>
-          <w:szCs w:val="20"/>
-          <w:lang w:eastAsia="pt-BR"/>
-        </w:rPr>
-        <w:t>sta subseção descreve o conteúdo restante do Plano de Gerenciamento de Configuração e explica como o documento está organizado</w:t>
-      </w:r>
-      <w:r>
-        <w:rPr>
-          <w:rFonts w:ascii="Arial" w:hAnsi="Arial" w:eastAsia="Arial" w:cs="Arial"/>
-          <w:bCs/>
-          <w:i/>
-          <w:iCs/>
-          <w:color w:val="0000FF"/>
-          <w:sz w:val="20"/>
-          <w:szCs w:val="20"/>
-          <w:lang w:eastAsia="pt-BR"/>
-        </w:rPr>
-        <w:t>&gt;</w:t>
-      </w:r>
+        <w:rPr>
+          <w:rFonts w:ascii="Times New Roman" w:hAnsi="Times New Roman" w:eastAsia="Times New Roman" w:cs="Times New Roman"/>
+          <w:b w:val="0"/>
+          <w:bCs w:val="0"/>
+          <w:color w:val="00000A"/>
+          <w:sz w:val="28"/>
+          <w:szCs w:val="28"/>
+          <w:lang w:eastAsia="pt-BR"/>
+        </w:rPr>
+      </w:pPr>
+      <w:r>
+        <w:rPr>
+          <w:rFonts w:ascii="Times New Roman" w:hAnsi="Times New Roman" w:eastAsia="Times New Roman" w:cs="Times New Roman"/>
+          <w:b w:val="0"/>
+          <w:bCs w:val="0"/>
+          <w:color w:val="00000A"/>
+          <w:sz w:val="28"/>
+          <w:szCs w:val="28"/>
+          <w:lang w:eastAsia="pt-BR"/>
+        </w:rPr>
+        <w:t>O restante desse documento está organizado da seguinte forma. A seção 2 apresenta as informações sobre Gerência de Configuração. A seção 3 apresenta o programa de gerenciamento de construção. Na seção 4, os dados sobre os marcos (</w:t>
+      </w:r>
+      <w:r>
+        <w:rPr>
+          <w:rFonts w:ascii="Times New Roman" w:hAnsi="Times New Roman" w:eastAsia="Times New Roman" w:cs="Times New Roman"/>
+          <w:b w:val="0"/>
+          <w:bCs w:val="0"/>
+          <w:color w:val="00000A"/>
+          <w:sz w:val="28"/>
+          <w:szCs w:val="28"/>
+          <w:lang w:eastAsia="pt-BR"/>
+        </w:rPr>
+        <w:t>milistones</w:t>
+      </w:r>
+      <w:r>
+        <w:rPr>
+          <w:rFonts w:ascii="Times New Roman" w:hAnsi="Times New Roman" w:eastAsia="Times New Roman" w:cs="Times New Roman"/>
+          <w:b w:val="0"/>
+          <w:bCs w:val="0"/>
+          <w:color w:val="00000A"/>
+          <w:sz w:val="28"/>
+          <w:szCs w:val="28"/>
+          <w:lang w:eastAsia="pt-BR"/>
+        </w:rPr>
+        <w:t xml:space="preserve">) dos projetos são apresentados. A seção 5 apresenta as informações sobre treinamentos e recursos. </w:t>
+      </w:r>
+    </w:p>
+    <w:p>
+      <w:pPr>
+        <w:pStyle w:val="Normal"/>
+        <w:spacing w:line="240" w:lineRule="auto"/>
+        <w:rPr>
+          <w:rFonts w:ascii="Times New Roman" w:hAnsi="Times New Roman" w:eastAsia="Times New Roman" w:cs="Times New Roman"/>
+          <w:b w:val="0"/>
+          <w:bCs w:val="0"/>
+          <w:color w:val="00000A"/>
+          <w:sz w:val="28"/>
+          <w:szCs w:val="28"/>
+          <w:lang w:eastAsia="pt-BR"/>
+        </w:rPr>
+      </w:pPr>
     </w:p>
     <w:p xmlns:wp14="http://schemas.microsoft.com/office/word/2010/wordml" wp14:textId="77777777">
       <w:pPr>

</xml_diff>

<commit_message>
Sétimo commit, feito a documentação do tópico Gerenciamento de Configuração de Software no arquivo MAT02
</commit_message>
<xml_diff>
--- a/EAD1/MAT02-Template-Plano de GC.docx
+++ b/EAD1/MAT02-Template-Plano de GC.docx
@@ -620,17 +620,7 @@
           <w:szCs w:val="24"/>
           <w:lang w:eastAsia="pt-BR"/>
         </w:rPr>
-        <w:t>1.2</w:t>
-      </w:r>
-      <w:r>
-        <w:rPr>
-          <w:rFonts w:ascii="Calibri" w:eastAsia="Times New Roman" w:hAnsi="Calibri" w:cs="Times New Roman"/>
-          <w:color w:val="00000A"/>
-          <w:sz w:val="24"/>
-          <w:szCs w:val="24"/>
-          <w:lang w:eastAsia="pt-BR"/>
-        </w:rPr>
-        <w:t> </w:t>
+        <w:t>1.2 </w:t>
       </w:r>
       <w:r>
         <w:rPr>
@@ -648,347 +638,9 @@
     <w:p>
       <w:pPr>
         <w:spacing w:line="240" w:lineRule="auto"/>
-        <w:jc w:val="both"/>
-        <w:rPr>
-          <w:rFonts w:ascii="Arial" w:eastAsia="Arial" w:hAnsi="Arial" w:cs="Arial"/>
-          <w:bCs/>
-          <w:i/>
-          <w:iCs/>
-          <w:color w:val="0000FF"/>
-          <w:sz w:val="20"/>
-          <w:szCs w:val="20"/>
-          <w:lang w:eastAsia="pt-BR"/>
-        </w:rPr>
-      </w:pPr>
-      <w:r>
-        <w:rPr>
-          <w:rFonts w:ascii="Arial" w:eastAsia="Arial" w:hAnsi="Arial" w:cs="Arial"/>
-          <w:bCs/>
-          <w:i/>
-          <w:iCs/>
-          <w:color w:val="0000FF"/>
-          <w:sz w:val="20"/>
-          <w:szCs w:val="20"/>
-          <w:lang w:eastAsia="pt-BR"/>
-        </w:rPr>
-        <w:t>&lt;</w:t>
-      </w:r>
-      <w:r>
-        <w:rPr>
-          <w:rFonts w:ascii="Arial" w:eastAsia="Arial" w:hAnsi="Arial" w:cs="Arial"/>
-          <w:bCs/>
-          <w:i/>
-          <w:iCs/>
-          <w:color w:val="0000FF"/>
-          <w:sz w:val="20"/>
-          <w:szCs w:val="20"/>
-          <w:lang w:eastAsia="pt-BR"/>
-        </w:rPr>
-        <w:t>Uma breve descrição do escopo deste Plano de Gerenciamento de Configuração; o modelo ao qual ele está associado e tudo o que é afetado ou influenciado por este documento</w:t>
-      </w:r>
-      <w:r>
-        <w:rPr>
-          <w:rFonts w:ascii="Arial" w:eastAsia="Arial" w:hAnsi="Arial" w:cs="Arial"/>
-          <w:bCs/>
-          <w:i/>
-          <w:iCs/>
-          <w:color w:val="0000FF"/>
-          <w:sz w:val="20"/>
-          <w:szCs w:val="20"/>
-          <w:lang w:eastAsia="pt-BR"/>
-        </w:rPr>
-        <w:t>&gt;</w:t>
-      </w:r>
-    </w:p>
-    <w:p>
-      <w:pPr>
-        <w:spacing w:line="240" w:lineRule="auto"/>
-        <w:rPr>
-          <w:rFonts w:ascii="Arial" w:eastAsia="Arial" w:hAnsi="Arial" w:cs="Arial"/>
-          <w:bCs/>
-          <w:i/>
-          <w:iCs/>
-          <w:color w:val="0000FF"/>
-          <w:sz w:val="20"/>
-          <w:szCs w:val="20"/>
-          <w:lang w:eastAsia="pt-BR"/>
-        </w:rPr>
-      </w:pPr>
-    </w:p>
-    <w:p>
-      <w:pPr>
-        <w:spacing w:line="240" w:lineRule="auto"/>
-        <w:rPr>
-          <w:rFonts w:ascii="Times New Roman" w:eastAsia="Times New Roman" w:hAnsi="Times New Roman" w:cs="Times New Roman"/>
-          <w:sz w:val="24"/>
-          <w:szCs w:val="24"/>
-          <w:lang w:eastAsia="pt-BR"/>
-        </w:rPr>
-      </w:pPr>
-      <w:r>
-        <w:rPr>
-          <w:rFonts w:ascii="Calibri" w:eastAsia="Times New Roman" w:hAnsi="Calibri" w:cs="Times New Roman"/>
-          <w:color w:val="00000A"/>
-          <w:sz w:val="24"/>
-          <w:szCs w:val="24"/>
-          <w:lang w:eastAsia="pt-BR"/>
-        </w:rPr>
-        <w:t xml:space="preserve">1.3 </w:t>
-      </w:r>
-      <w:r>
-        <w:rPr>
-          <w:rFonts w:ascii="Calibri" w:eastAsia="Times New Roman" w:hAnsi="Calibri" w:cs="Times New Roman"/>
-          <w:b/>
-          <w:bCs/>
-          <w:color w:val="00000A"/>
-          <w:sz w:val="24"/>
-          <w:szCs w:val="24"/>
-          <w:lang w:eastAsia="pt-BR"/>
-        </w:rPr>
-        <w:t>Definições, Acrônimos e Abreviações</w:t>
-      </w:r>
-    </w:p>
-    <w:p>
-      <w:pPr>
-        <w:spacing w:line="240" w:lineRule="auto"/>
-        <w:jc w:val="both"/>
-        <w:rPr>
-          <w:rFonts w:ascii="Arial" w:eastAsia="Arial" w:hAnsi="Arial" w:cs="Arial"/>
-          <w:bCs/>
-          <w:i/>
-          <w:iCs/>
-          <w:color w:val="0000FF"/>
-          <w:sz w:val="20"/>
-          <w:szCs w:val="20"/>
-          <w:lang w:eastAsia="pt-BR"/>
-        </w:rPr>
-      </w:pPr>
-      <w:r>
-        <w:rPr>
-          <w:rFonts w:ascii="Arial" w:eastAsia="Arial" w:hAnsi="Arial" w:cs="Arial"/>
-          <w:bCs/>
-          <w:i/>
-          <w:iCs/>
-          <w:color w:val="0000FF"/>
-          <w:sz w:val="20"/>
-          <w:szCs w:val="20"/>
-          <w:lang w:eastAsia="pt-BR"/>
-        </w:rPr>
-        <w:t>&lt;e</w:t>
-      </w:r>
-      <w:r>
-        <w:rPr>
-          <w:rFonts w:ascii="Arial" w:eastAsia="Arial" w:hAnsi="Arial" w:cs="Arial"/>
-          <w:bCs/>
-          <w:i/>
-          <w:iCs/>
-          <w:color w:val="0000FF"/>
-          <w:sz w:val="20"/>
-          <w:szCs w:val="20"/>
-          <w:lang w:eastAsia="pt-BR"/>
-        </w:rPr>
-        <w:t>sta subseção apresenta as definições de todos os termos, acrônimos e abreviações necessários para a correta interpretação do Plano de Gerenciamento de Configuração.  Essas informações podem ser fornecidas mediante referência ao Glossário do projeto</w:t>
-      </w:r>
-      <w:r>
-        <w:rPr>
-          <w:rFonts w:ascii="Arial" w:eastAsia="Arial" w:hAnsi="Arial" w:cs="Arial"/>
-          <w:bCs/>
-          <w:i/>
-          <w:iCs/>
-          <w:color w:val="0000FF"/>
-          <w:sz w:val="20"/>
-          <w:szCs w:val="20"/>
-          <w:lang w:eastAsia="pt-BR"/>
-        </w:rPr>
-        <w:t>&gt;</w:t>
-      </w:r>
-    </w:p>
-    <w:p>
-      <w:pPr>
-        <w:spacing w:after="0" w:line="240" w:lineRule="auto"/>
-        <w:rPr>
-          <w:rFonts w:ascii="Times New Roman" w:eastAsia="Times New Roman" w:hAnsi="Times New Roman" w:cs="Times New Roman"/>
-          <w:sz w:val="24"/>
-          <w:szCs w:val="24"/>
-          <w:lang w:eastAsia="pt-BR"/>
-        </w:rPr>
-      </w:pPr>
-    </w:p>
-    <w:p>
-      <w:pPr>
-        <w:spacing w:line="240" w:lineRule="auto"/>
-        <w:rPr>
-          <w:rFonts w:ascii="Calibri" w:eastAsia="Times New Roman" w:hAnsi="Calibri" w:cs="Times New Roman"/>
-          <w:b/>
-          <w:bCs/>
-          <w:color w:val="00000A"/>
-          <w:sz w:val="24"/>
-          <w:szCs w:val="24"/>
-          <w:lang w:eastAsia="pt-BR"/>
-        </w:rPr>
-      </w:pPr>
-      <w:r>
-        <w:rPr>
-          <w:rFonts w:ascii="Calibri" w:eastAsia="Times New Roman" w:hAnsi="Calibri" w:cs="Times New Roman"/>
-          <w:b/>
-          <w:bCs/>
-          <w:color w:val="00000A"/>
-          <w:sz w:val="24"/>
-          <w:szCs w:val="24"/>
-          <w:lang w:eastAsia="pt-BR"/>
-        </w:rPr>
-        <w:t>1.4 Referências</w:t>
-      </w:r>
-    </w:p>
-    <w:p>
-      <w:pPr>
-        <w:spacing w:line="240" w:lineRule="auto"/>
-        <w:jc w:val="both"/>
-        <w:rPr>
-          <w:rFonts w:ascii="Arial" w:eastAsia="Arial" w:hAnsi="Arial" w:cs="Arial"/>
-          <w:bCs/>
-          <w:i/>
-          <w:iCs/>
-          <w:color w:val="0000FF"/>
-          <w:sz w:val="20"/>
-          <w:szCs w:val="20"/>
-          <w:lang w:eastAsia="pt-BR"/>
-        </w:rPr>
-      </w:pPr>
-      <w:r>
-        <w:rPr>
-          <w:rFonts w:ascii="Arial" w:eastAsia="Arial" w:hAnsi="Arial" w:cs="Arial"/>
-          <w:bCs/>
-          <w:i/>
-          <w:iCs/>
-          <w:color w:val="0000FF"/>
-          <w:sz w:val="20"/>
-          <w:szCs w:val="20"/>
-          <w:lang w:eastAsia="pt-BR"/>
-        </w:rPr>
-        <w:t>&lt;e</w:t>
-      </w:r>
-      <w:r>
-        <w:rPr>
-          <w:rFonts w:ascii="Arial" w:eastAsia="Arial" w:hAnsi="Arial" w:cs="Arial"/>
-          <w:bCs/>
-          <w:i/>
-          <w:iCs/>
-          <w:color w:val="0000FF"/>
-          <w:sz w:val="20"/>
-          <w:szCs w:val="20"/>
-          <w:lang w:eastAsia="pt-BR"/>
-        </w:rPr>
-        <w:t>sta subseção apresenta uma lista completa de todos os documentos mencionados no Plano de Gerenciamento de Configuração. Identifique os documentos por título, número de relatório (se aplicável), data e organização responsável pela publicação. Especifique as fontes a partir das quais as referências podem ser obtidas. Essas informações podem ser fornecidas por um anexo ou outro documento</w:t>
-      </w:r>
-      <w:r>
-        <w:rPr>
-          <w:rFonts w:ascii="Arial" w:eastAsia="Arial" w:hAnsi="Arial" w:cs="Arial"/>
-          <w:bCs/>
-          <w:i/>
-          <w:iCs/>
-          <w:color w:val="0000FF"/>
-          <w:sz w:val="20"/>
-          <w:szCs w:val="20"/>
-          <w:lang w:eastAsia="pt-BR"/>
-        </w:rPr>
-        <w:t>&gt;</w:t>
-      </w:r>
-    </w:p>
-    <w:p>
-      <w:pPr>
-        <w:spacing w:line="240" w:lineRule="auto"/>
-        <w:rPr>
-          <w:rFonts w:ascii="Times New Roman" w:eastAsia="Times New Roman" w:hAnsi="Times New Roman" w:cs="Times New Roman"/>
-          <w:sz w:val="24"/>
-          <w:szCs w:val="24"/>
-          <w:lang w:eastAsia="pt-BR"/>
-        </w:rPr>
-      </w:pPr>
-      <w:r>
-        <w:rPr>
-          <w:rFonts w:ascii="Calibri" w:eastAsia="Times New Roman" w:hAnsi="Calibri" w:cs="Times New Roman"/>
-          <w:color w:val="00000A"/>
-          <w:sz w:val="24"/>
-          <w:szCs w:val="24"/>
-          <w:lang w:eastAsia="pt-BR"/>
-        </w:rPr>
-        <w:lastRenderedPageBreak/>
-        <w:t xml:space="preserve">1.5 </w:t>
-      </w:r>
-      <w:r>
-        <w:rPr>
-          <w:rFonts w:ascii="Calibri" w:eastAsia="Times New Roman" w:hAnsi="Calibri" w:cs="Times New Roman"/>
-          <w:b/>
-          <w:bCs/>
-          <w:color w:val="00000A"/>
-          <w:sz w:val="24"/>
-          <w:szCs w:val="24"/>
-          <w:lang w:eastAsia="pt-BR"/>
-        </w:rPr>
-        <w:t>Visão Geral</w:t>
-      </w:r>
-    </w:p>
-    <w:p>
-      <w:pPr>
-        <w:spacing w:line="240" w:lineRule="auto"/>
-        <w:jc w:val="both"/>
-        <w:rPr>
-          <w:rFonts w:ascii="Arial" w:eastAsia="Arial" w:hAnsi="Arial" w:cs="Arial"/>
-          <w:bCs/>
-          <w:i/>
-          <w:iCs/>
-          <w:color w:val="0000FF"/>
-          <w:sz w:val="20"/>
-          <w:szCs w:val="20"/>
-          <w:lang w:eastAsia="pt-BR"/>
-        </w:rPr>
-      </w:pPr>
-      <w:r>
-        <w:rPr>
-          <w:rFonts w:ascii="Arial" w:eastAsia="Arial" w:hAnsi="Arial" w:cs="Arial"/>
-          <w:bCs/>
-          <w:i/>
-          <w:iCs/>
-          <w:color w:val="0000FF"/>
-          <w:sz w:val="20"/>
-          <w:szCs w:val="20"/>
-          <w:lang w:eastAsia="pt-BR"/>
-        </w:rPr>
-        <w:t>&lt;e</w:t>
-      </w:r>
-      <w:r>
-        <w:rPr>
-          <w:rFonts w:ascii="Arial" w:eastAsia="Arial" w:hAnsi="Arial" w:cs="Arial"/>
-          <w:bCs/>
-          <w:i/>
-          <w:iCs/>
-          <w:color w:val="0000FF"/>
-          <w:sz w:val="20"/>
-          <w:szCs w:val="20"/>
-          <w:lang w:eastAsia="pt-BR"/>
-        </w:rPr>
-        <w:t>sta subseção descreve o conteúdo restante do Plano de Gerenciamento de Configuração e explica como o documento está organizado</w:t>
-      </w:r>
-      <w:r>
-        <w:rPr>
-          <w:rFonts w:ascii="Arial" w:eastAsia="Arial" w:hAnsi="Arial" w:cs="Arial"/>
-          <w:bCs/>
-          <w:i/>
-          <w:iCs/>
-          <w:color w:val="0000FF"/>
-          <w:sz w:val="20"/>
-          <w:szCs w:val="20"/>
-          <w:lang w:eastAsia="pt-BR"/>
-        </w:rPr>
-        <w:t>&gt;</w:t>
-      </w:r>
-    </w:p>
-    <w:p>
-      <w:pPr>
-        <w:spacing w:line="240" w:lineRule="auto"/>
-        <w:rPr>
-          <w:rFonts w:ascii="Times New Roman" w:eastAsia="Times New Roman" w:hAnsi="Times New Roman" w:cs="Times New Roman"/>
+        <w:rPr>
+          <w:rFonts w:ascii="Times New Roman" w:eastAsia="Times New Roman" w:hAnsi="Times New Roman" w:cs="Times New Roman"/>
+          <w:color w:val="00000A"/>
           <w:sz w:val="28"/>
           <w:szCs w:val="28"/>
           <w:lang w:eastAsia="pt-BR"/>
@@ -996,17 +648,53 @@
       </w:pPr>
       <w:r>
         <w:rPr>
-          <w:rFonts w:ascii="Calibri" w:eastAsia="Times New Roman" w:hAnsi="Calibri" w:cs="Times New Roman"/>
+          <w:rFonts w:ascii="Times New Roman" w:eastAsia="Times New Roman" w:hAnsi="Times New Roman" w:cs="Times New Roman"/>
           <w:color w:val="00000A"/>
           <w:sz w:val="28"/>
           <w:szCs w:val="28"/>
           <w:lang w:eastAsia="pt-BR"/>
         </w:rPr>
-        <w:t xml:space="preserve">2. </w:t>
-      </w:r>
-      <w:r>
-        <w:rPr>
-          <w:rFonts w:ascii="Calibri" w:eastAsia="Times New Roman" w:hAnsi="Calibri" w:cs="Times New Roman"/>
+        <w:t>Este documento direciona-se a todos os colegas do curso de Tecnologia em Sistemas para Internet, além do IF Goiano Campus Morrinhos e demais colegas da comunidade do Github.</w:t>
+      </w:r>
+    </w:p>
+    <w:p>
+      <w:pPr>
+        <w:spacing w:line="240" w:lineRule="auto"/>
+        <w:rPr>
+          <w:rFonts w:ascii="Times New Roman" w:eastAsia="Times New Roman" w:hAnsi="Times New Roman" w:cs="Times New Roman"/>
+          <w:sz w:val="24"/>
+          <w:szCs w:val="24"/>
+          <w:lang w:eastAsia="pt-BR"/>
+        </w:rPr>
+      </w:pPr>
+      <w:r>
+        <w:rPr>
+          <w:rFonts w:ascii="Calibri" w:eastAsia="Times New Roman" w:hAnsi="Calibri" w:cs="Times New Roman"/>
+          <w:color w:val="00000A"/>
+          <w:sz w:val="24"/>
+          <w:szCs w:val="24"/>
+          <w:lang w:eastAsia="pt-BR"/>
+        </w:rPr>
+        <w:t xml:space="preserve">1.3 </w:t>
+      </w:r>
+      <w:r>
+        <w:rPr>
+          <w:rFonts w:ascii="Calibri" w:eastAsia="Times New Roman" w:hAnsi="Calibri" w:cs="Times New Roman"/>
+          <w:b/>
+          <w:bCs/>
+          <w:color w:val="00000A"/>
+          <w:sz w:val="24"/>
+          <w:szCs w:val="24"/>
+          <w:lang w:eastAsia="pt-BR"/>
+        </w:rPr>
+        <w:t>Definições, Acrônimos e Abreviações</w:t>
+      </w:r>
+    </w:p>
+    <w:p>
+      <w:pPr>
+        <w:spacing w:line="240" w:lineRule="auto"/>
+        <w:rPr>
+          <w:rFonts w:ascii="Times New Roman" w:eastAsia="Times New Roman" w:hAnsi="Times New Roman" w:cs="Times New Roman"/>
           <w:b/>
           <w:bCs/>
           <w:color w:val="00000A"/>
@@ -1014,7 +702,1534 @@
           <w:szCs w:val="28"/>
           <w:lang w:eastAsia="pt-BR"/>
         </w:rPr>
+      </w:pPr>
+      <w:r>
+        <w:rPr>
+          <w:rFonts w:ascii="Times New Roman" w:eastAsia="Times New Roman" w:hAnsi="Times New Roman" w:cs="Times New Roman"/>
+          <w:color w:val="00000A"/>
+          <w:sz w:val="28"/>
+          <w:szCs w:val="28"/>
+          <w:lang w:eastAsia="pt-BR"/>
+        </w:rPr>
+        <w:t>Com o objetivo de equalizar as informações dentro deste documento serão enumerados a seguir na tabela as nomenclaturas e abreviações em ordem alfabética para a fácil compreensão deste documento.</w:t>
+      </w:r>
+    </w:p>
+    <w:p>
+      <w:pPr>
+        <w:spacing w:line="240" w:lineRule="auto"/>
+        <w:rPr>
+          <w:rFonts w:ascii="Times New Roman" w:eastAsia="Times New Roman" w:hAnsi="Times New Roman" w:cs="Times New Roman"/>
+          <w:color w:val="00000A"/>
+          <w:sz w:val="28"/>
+          <w:szCs w:val="28"/>
+          <w:lang w:eastAsia="pt-BR"/>
+        </w:rPr>
+      </w:pPr>
+    </w:p>
+    <w:p>
+      <w:pPr>
+        <w:spacing w:line="240" w:lineRule="auto"/>
+        <w:rPr>
+          <w:rFonts w:ascii="Times New Roman" w:eastAsia="Times New Roman" w:hAnsi="Times New Roman" w:cs="Times New Roman"/>
+          <w:color w:val="00000A"/>
+          <w:sz w:val="28"/>
+          <w:szCs w:val="28"/>
+          <w:lang w:eastAsia="pt-BR"/>
+        </w:rPr>
+      </w:pPr>
+    </w:p>
+    <w:p>
+      <w:pPr>
+        <w:spacing w:line="240" w:lineRule="auto"/>
+        <w:rPr>
+          <w:rFonts w:ascii="Times New Roman" w:eastAsia="Times New Roman" w:hAnsi="Times New Roman" w:cs="Times New Roman"/>
+          <w:color w:val="00000A"/>
+          <w:sz w:val="28"/>
+          <w:szCs w:val="28"/>
+          <w:lang w:eastAsia="pt-BR"/>
+        </w:rPr>
+      </w:pPr>
+    </w:p>
+    <w:p>
+      <w:pPr>
+        <w:spacing w:line="240" w:lineRule="auto"/>
+        <w:rPr>
+          <w:rFonts w:ascii="Times New Roman" w:eastAsia="Times New Roman" w:hAnsi="Times New Roman" w:cs="Times New Roman"/>
+          <w:color w:val="00000A"/>
+          <w:sz w:val="28"/>
+          <w:szCs w:val="28"/>
+          <w:lang w:eastAsia="pt-BR"/>
+        </w:rPr>
+      </w:pPr>
+    </w:p>
+    <w:p>
+      <w:pPr>
+        <w:spacing w:line="240" w:lineRule="auto"/>
+        <w:rPr>
+          <w:rFonts w:ascii="Times New Roman" w:eastAsia="Times New Roman" w:hAnsi="Times New Roman" w:cs="Times New Roman"/>
+          <w:color w:val="00000A"/>
+          <w:sz w:val="28"/>
+          <w:szCs w:val="28"/>
+          <w:lang w:eastAsia="pt-BR"/>
+        </w:rPr>
+      </w:pPr>
+    </w:p>
+    <w:p>
+      <w:pPr>
+        <w:spacing w:line="240" w:lineRule="auto"/>
+        <w:rPr>
+          <w:rFonts w:ascii="Times New Roman" w:eastAsia="Times New Roman" w:hAnsi="Times New Roman" w:cs="Times New Roman"/>
+          <w:color w:val="00000A"/>
+          <w:sz w:val="28"/>
+          <w:szCs w:val="28"/>
+          <w:lang w:eastAsia="pt-BR"/>
+        </w:rPr>
+      </w:pPr>
+    </w:p>
+    <w:tbl>
+      <w:tblPr>
+        <w:tblStyle w:val="Tabelacomgrade"/>
+        <w:tblW w:w="0" w:type="auto"/>
+        <w:tblLayout w:type="fixed"/>
+        <w:tblLook w:val="06A0" w:firstRow="1" w:lastRow="0" w:firstColumn="1" w:lastColumn="0" w:noHBand="1" w:noVBand="1"/>
+      </w:tblPr>
+      <w:tblGrid>
+        <w:gridCol w:w="4245"/>
+        <w:gridCol w:w="4245"/>
+      </w:tblGrid>
+      <w:tr>
+        <w:trPr>
+          <w:trHeight w:val="300"/>
+        </w:trPr>
+        <w:tc>
+          <w:tcPr>
+            <w:tcW w:w="4245" w:type="dxa"/>
+            <w:vAlign w:val="center"/>
+          </w:tcPr>
+          <w:p>
+            <w:pPr>
+              <w:jc w:val="center"/>
+              <w:rPr>
+                <w:rFonts w:ascii="Times New Roman" w:eastAsia="Times New Roman" w:hAnsi="Times New Roman" w:cs="Times New Roman"/>
+                <w:b/>
+                <w:bCs/>
+                <w:color w:val="00000A"/>
+                <w:sz w:val="28"/>
+                <w:szCs w:val="28"/>
+                <w:lang w:eastAsia="pt-BR"/>
+              </w:rPr>
+            </w:pPr>
+            <w:r>
+              <w:rPr>
+                <w:rFonts w:ascii="Times New Roman" w:eastAsia="Times New Roman" w:hAnsi="Times New Roman" w:cs="Times New Roman"/>
+                <w:b/>
+                <w:bCs/>
+                <w:color w:val="00000A"/>
+                <w:sz w:val="28"/>
+                <w:szCs w:val="28"/>
+                <w:lang w:eastAsia="pt-BR"/>
+              </w:rPr>
+              <w:t>Termos</w:t>
+            </w:r>
+          </w:p>
+        </w:tc>
+        <w:tc>
+          <w:tcPr>
+            <w:tcW w:w="4245" w:type="dxa"/>
+            <w:vAlign w:val="center"/>
+          </w:tcPr>
+          <w:p>
+            <w:pPr>
+              <w:jc w:val="center"/>
+              <w:rPr>
+                <w:rFonts w:ascii="Times New Roman" w:eastAsia="Times New Roman" w:hAnsi="Times New Roman" w:cs="Times New Roman"/>
+                <w:b/>
+                <w:bCs/>
+                <w:color w:val="00000A"/>
+                <w:sz w:val="28"/>
+                <w:szCs w:val="28"/>
+                <w:lang w:eastAsia="pt-BR"/>
+              </w:rPr>
+            </w:pPr>
+            <w:r>
+              <w:rPr>
+                <w:rFonts w:ascii="Times New Roman" w:eastAsia="Times New Roman" w:hAnsi="Times New Roman" w:cs="Times New Roman"/>
+                <w:b/>
+                <w:bCs/>
+                <w:color w:val="00000A"/>
+                <w:sz w:val="28"/>
+                <w:szCs w:val="28"/>
+                <w:lang w:eastAsia="pt-BR"/>
+              </w:rPr>
+              <w:t>Descrição</w:t>
+            </w:r>
+          </w:p>
+        </w:tc>
+      </w:tr>
+      <w:tr>
+        <w:trPr>
+          <w:trHeight w:val="300"/>
+        </w:trPr>
+        <w:tc>
+          <w:tcPr>
+            <w:tcW w:w="4245" w:type="dxa"/>
+            <w:vAlign w:val="center"/>
+          </w:tcPr>
+          <w:p>
+            <w:pPr>
+              <w:jc w:val="center"/>
+              <w:rPr>
+                <w:rFonts w:ascii="Times New Roman" w:eastAsia="Times New Roman" w:hAnsi="Times New Roman" w:cs="Times New Roman"/>
+                <w:color w:val="00000A"/>
+                <w:sz w:val="24"/>
+                <w:szCs w:val="24"/>
+                <w:lang w:eastAsia="pt-BR"/>
+              </w:rPr>
+            </w:pPr>
+            <w:r>
+              <w:rPr>
+                <w:rFonts w:ascii="Times New Roman" w:eastAsia="Times New Roman" w:hAnsi="Times New Roman" w:cs="Times New Roman"/>
+                <w:color w:val="00000A"/>
+                <w:sz w:val="24"/>
+                <w:szCs w:val="24"/>
+                <w:lang w:eastAsia="pt-BR"/>
+              </w:rPr>
+              <w:t>Baseline</w:t>
+            </w:r>
+          </w:p>
+        </w:tc>
+        <w:tc>
+          <w:tcPr>
+            <w:tcW w:w="4245" w:type="dxa"/>
+            <w:vAlign w:val="center"/>
+          </w:tcPr>
+          <w:p>
+            <w:pPr>
+              <w:jc w:val="both"/>
+              <w:rPr>
+                <w:rFonts w:ascii="Times New Roman" w:eastAsia="Times New Roman" w:hAnsi="Times New Roman" w:cs="Times New Roman"/>
+                <w:color w:val="00000A"/>
+                <w:sz w:val="24"/>
+                <w:szCs w:val="24"/>
+                <w:lang w:eastAsia="pt-BR"/>
+              </w:rPr>
+            </w:pPr>
+            <w:r>
+              <w:rPr>
+                <w:rFonts w:ascii="Times New Roman" w:eastAsia="Times New Roman" w:hAnsi="Times New Roman" w:cs="Times New Roman"/>
+                <w:color w:val="00000A"/>
+                <w:sz w:val="24"/>
+                <w:szCs w:val="24"/>
+                <w:lang w:eastAsia="pt-BR"/>
+              </w:rPr>
+              <w:t>Conjuntos de itens de configuração formalmente aprovados que servem de base para as etapas seguintes do desenvolvimento, e que seguem critérios rigorosos com relação à modificação. As baselines podem ocorrer no final de cada uma das fases do processo de desenvolvimento de software, ou de algum outro modo definido pela gerência.</w:t>
+            </w:r>
+          </w:p>
+        </w:tc>
+      </w:tr>
+      <w:tr>
+        <w:trPr>
+          <w:trHeight w:val="300"/>
+        </w:trPr>
+        <w:tc>
+          <w:tcPr>
+            <w:tcW w:w="4245" w:type="dxa"/>
+            <w:vAlign w:val="center"/>
+          </w:tcPr>
+          <w:p>
+            <w:pPr>
+              <w:jc w:val="center"/>
+              <w:rPr>
+                <w:rFonts w:ascii="Times New Roman" w:eastAsia="Times New Roman" w:hAnsi="Times New Roman" w:cs="Times New Roman"/>
+                <w:color w:val="00000A"/>
+                <w:sz w:val="24"/>
+                <w:szCs w:val="24"/>
+                <w:lang w:eastAsia="pt-BR"/>
+              </w:rPr>
+            </w:pPr>
+            <w:r>
+              <w:rPr>
+                <w:rFonts w:ascii="Times New Roman" w:eastAsia="Times New Roman" w:hAnsi="Times New Roman" w:cs="Times New Roman"/>
+                <w:color w:val="00000A"/>
+                <w:sz w:val="24"/>
+                <w:szCs w:val="24"/>
+                <w:lang w:eastAsia="pt-BR"/>
+              </w:rPr>
+              <w:t>Branch</w:t>
+            </w:r>
+          </w:p>
+        </w:tc>
+        <w:tc>
+          <w:tcPr>
+            <w:tcW w:w="4245" w:type="dxa"/>
+            <w:vAlign w:val="center"/>
+          </w:tcPr>
+          <w:p>
+            <w:pPr>
+              <w:jc w:val="both"/>
+              <w:rPr>
+                <w:rFonts w:ascii="Times New Roman" w:eastAsia="Times New Roman" w:hAnsi="Times New Roman" w:cs="Times New Roman"/>
+                <w:color w:val="00000A"/>
+                <w:sz w:val="24"/>
+                <w:szCs w:val="24"/>
+                <w:lang w:eastAsia="pt-BR"/>
+              </w:rPr>
+            </w:pPr>
+            <w:r>
+              <w:rPr>
+                <w:rFonts w:ascii="Times New Roman" w:eastAsia="Times New Roman" w:hAnsi="Times New Roman" w:cs="Times New Roman"/>
+                <w:color w:val="00000A"/>
+                <w:sz w:val="24"/>
+                <w:szCs w:val="24"/>
+                <w:lang w:eastAsia="pt-BR"/>
+              </w:rPr>
+              <w:t>Rótulo aplicado a uma versão de um determinado artefato para início de uma alteração em paralelo. A vevrsão na qual foi aplicado o rótulo será a base para o início das alterações que serão ou não integradas à linha principal de desenvolvimento.</w:t>
+            </w:r>
+          </w:p>
+        </w:tc>
+      </w:tr>
+      <w:tr>
+        <w:trPr>
+          <w:trHeight w:val="300"/>
+        </w:trPr>
+        <w:tc>
+          <w:tcPr>
+            <w:tcW w:w="4245" w:type="dxa"/>
+            <w:vAlign w:val="center"/>
+          </w:tcPr>
+          <w:p>
+            <w:pPr>
+              <w:jc w:val="center"/>
+              <w:rPr>
+                <w:rFonts w:ascii="Times New Roman" w:eastAsia="Times New Roman" w:hAnsi="Times New Roman" w:cs="Times New Roman"/>
+                <w:color w:val="00000A"/>
+                <w:sz w:val="24"/>
+                <w:szCs w:val="24"/>
+                <w:lang w:eastAsia="pt-BR"/>
+              </w:rPr>
+            </w:pPr>
+            <w:r>
+              <w:rPr>
+                <w:rFonts w:ascii="Times New Roman" w:eastAsia="Times New Roman" w:hAnsi="Times New Roman" w:cs="Times New Roman"/>
+                <w:color w:val="00000A"/>
+                <w:sz w:val="24"/>
+                <w:szCs w:val="24"/>
+                <w:lang w:eastAsia="pt-BR"/>
+              </w:rPr>
+              <w:t>Change Control Board (CCB)</w:t>
+            </w:r>
+          </w:p>
+        </w:tc>
+        <w:tc>
+          <w:tcPr>
+            <w:tcW w:w="4245" w:type="dxa"/>
+            <w:vAlign w:val="center"/>
+          </w:tcPr>
+          <w:p>
+            <w:pPr>
+              <w:jc w:val="both"/>
+              <w:rPr>
+                <w:rFonts w:ascii="Times New Roman" w:eastAsia="Times New Roman" w:hAnsi="Times New Roman" w:cs="Times New Roman"/>
+                <w:color w:val="00000A"/>
+                <w:sz w:val="24"/>
+                <w:szCs w:val="24"/>
+                <w:lang w:eastAsia="pt-BR"/>
+              </w:rPr>
+            </w:pPr>
+            <w:r>
+              <w:rPr>
+                <w:rFonts w:ascii="Times New Roman" w:eastAsia="Times New Roman" w:hAnsi="Times New Roman" w:cs="Times New Roman"/>
+                <w:color w:val="00000A"/>
+                <w:sz w:val="24"/>
+                <w:szCs w:val="24"/>
+                <w:lang w:eastAsia="pt-BR"/>
+              </w:rPr>
+              <w:t>O Comitê de Controle de Configuração (Configuration Control Board) representa o grupo de pessoas responsável por avaliar e aprovar ou reprovar modificações propostas para ICs e por assegurar a implementação das modificações aprovadas.</w:t>
+            </w:r>
+          </w:p>
+        </w:tc>
+      </w:tr>
+      <w:tr>
+        <w:trPr>
+          <w:trHeight w:val="300"/>
+        </w:trPr>
+        <w:tc>
+          <w:tcPr>
+            <w:tcW w:w="4245" w:type="dxa"/>
+            <w:vAlign w:val="center"/>
+          </w:tcPr>
+          <w:p>
+            <w:pPr>
+              <w:jc w:val="center"/>
+              <w:rPr>
+                <w:rFonts w:ascii="Times New Roman" w:eastAsia="Times New Roman" w:hAnsi="Times New Roman" w:cs="Times New Roman"/>
+                <w:color w:val="00000A"/>
+                <w:sz w:val="24"/>
+                <w:szCs w:val="24"/>
+                <w:lang w:eastAsia="pt-BR"/>
+              </w:rPr>
+            </w:pPr>
+            <w:r>
+              <w:rPr>
+                <w:rFonts w:ascii="Times New Roman" w:eastAsia="Times New Roman" w:hAnsi="Times New Roman" w:cs="Times New Roman"/>
+                <w:color w:val="00000A"/>
+                <w:sz w:val="24"/>
+                <w:szCs w:val="24"/>
+                <w:lang w:eastAsia="pt-BR"/>
+              </w:rPr>
+              <w:t>Change Request (CR)</w:t>
+            </w:r>
+          </w:p>
+        </w:tc>
+        <w:tc>
+          <w:tcPr>
+            <w:tcW w:w="4245" w:type="dxa"/>
+            <w:vAlign w:val="center"/>
+          </w:tcPr>
+          <w:p>
+            <w:pPr>
+              <w:jc w:val="both"/>
+              <w:rPr>
+                <w:rFonts w:ascii="Times New Roman" w:eastAsia="Times New Roman" w:hAnsi="Times New Roman" w:cs="Times New Roman"/>
+                <w:color w:val="00000A"/>
+                <w:sz w:val="24"/>
+                <w:szCs w:val="24"/>
+                <w:lang w:eastAsia="pt-BR"/>
+              </w:rPr>
+            </w:pPr>
+            <w:r>
+              <w:rPr>
+                <w:rFonts w:ascii="Times New Roman" w:eastAsia="Times New Roman" w:hAnsi="Times New Roman" w:cs="Times New Roman"/>
+                <w:color w:val="00000A"/>
+                <w:sz w:val="24"/>
+                <w:szCs w:val="24"/>
+                <w:lang w:eastAsia="pt-BR"/>
+              </w:rPr>
+              <w:t>Solicitação de Mudança em algum item de configuração em baseline.</w:t>
+            </w:r>
+          </w:p>
+        </w:tc>
+      </w:tr>
+      <w:tr>
+        <w:trPr>
+          <w:trHeight w:val="300"/>
+        </w:trPr>
+        <w:tc>
+          <w:tcPr>
+            <w:tcW w:w="4245" w:type="dxa"/>
+            <w:vAlign w:val="center"/>
+          </w:tcPr>
+          <w:p>
+            <w:pPr>
+              <w:jc w:val="center"/>
+              <w:rPr>
+                <w:rFonts w:ascii="Times New Roman" w:eastAsia="Times New Roman" w:hAnsi="Times New Roman" w:cs="Times New Roman"/>
+                <w:color w:val="00000A"/>
+                <w:sz w:val="24"/>
+                <w:szCs w:val="24"/>
+                <w:lang w:eastAsia="pt-BR"/>
+              </w:rPr>
+            </w:pPr>
+            <w:r>
+              <w:rPr>
+                <w:rFonts w:ascii="Times New Roman" w:eastAsia="Times New Roman" w:hAnsi="Times New Roman" w:cs="Times New Roman"/>
+                <w:color w:val="00000A"/>
+                <w:sz w:val="24"/>
+                <w:szCs w:val="24"/>
+                <w:lang w:eastAsia="pt-BR"/>
+              </w:rPr>
+              <w:t>Check-in</w:t>
+            </w:r>
+          </w:p>
+        </w:tc>
+        <w:tc>
+          <w:tcPr>
+            <w:tcW w:w="4245" w:type="dxa"/>
+            <w:vAlign w:val="center"/>
+          </w:tcPr>
+          <w:p>
+            <w:pPr>
+              <w:jc w:val="both"/>
+              <w:rPr>
+                <w:rFonts w:ascii="Times New Roman" w:eastAsia="Times New Roman" w:hAnsi="Times New Roman" w:cs="Times New Roman"/>
+                <w:color w:val="00000A"/>
+                <w:sz w:val="24"/>
+                <w:szCs w:val="24"/>
+                <w:lang w:eastAsia="pt-BR"/>
+              </w:rPr>
+            </w:pPr>
+            <w:r>
+              <w:rPr>
+                <w:rFonts w:ascii="Times New Roman" w:eastAsia="Times New Roman" w:hAnsi="Times New Roman" w:cs="Times New Roman"/>
+                <w:color w:val="00000A"/>
+                <w:sz w:val="24"/>
+                <w:szCs w:val="24"/>
+                <w:lang w:eastAsia="pt-BR"/>
+              </w:rPr>
+              <w:t>Termo que representa o processo de revisão, aprovação e cópia de item de configuração do espaço de trabalho do desenvolvedor de software para o repositório.</w:t>
+            </w:r>
+          </w:p>
+        </w:tc>
+      </w:tr>
+      <w:tr>
+        <w:trPr>
+          <w:trHeight w:val="300"/>
+        </w:trPr>
+        <w:tc>
+          <w:tcPr>
+            <w:tcW w:w="4245" w:type="dxa"/>
+            <w:vAlign w:val="center"/>
+          </w:tcPr>
+          <w:p>
+            <w:pPr>
+              <w:jc w:val="center"/>
+              <w:rPr>
+                <w:rFonts w:ascii="Times New Roman" w:eastAsia="Times New Roman" w:hAnsi="Times New Roman" w:cs="Times New Roman"/>
+                <w:color w:val="00000A"/>
+                <w:sz w:val="24"/>
+                <w:szCs w:val="24"/>
+                <w:lang w:eastAsia="pt-BR"/>
+              </w:rPr>
+            </w:pPr>
+            <w:r>
+              <w:rPr>
+                <w:rFonts w:ascii="Times New Roman" w:eastAsia="Times New Roman" w:hAnsi="Times New Roman" w:cs="Times New Roman"/>
+                <w:color w:val="00000A"/>
+                <w:sz w:val="24"/>
+                <w:szCs w:val="24"/>
+                <w:lang w:eastAsia="pt-BR"/>
+              </w:rPr>
+              <w:t>Check-out</w:t>
+            </w:r>
+          </w:p>
+        </w:tc>
+        <w:tc>
+          <w:tcPr>
+            <w:tcW w:w="4245" w:type="dxa"/>
+            <w:vAlign w:val="center"/>
+          </w:tcPr>
+          <w:p>
+            <w:pPr>
+              <w:jc w:val="both"/>
+              <w:rPr>
+                <w:rFonts w:ascii="Times New Roman" w:eastAsia="Times New Roman" w:hAnsi="Times New Roman" w:cs="Times New Roman"/>
+                <w:color w:val="00000A"/>
+                <w:sz w:val="24"/>
+                <w:szCs w:val="24"/>
+                <w:lang w:eastAsia="pt-BR"/>
+              </w:rPr>
+            </w:pPr>
+            <w:r>
+              <w:rPr>
+                <w:rFonts w:ascii="Times New Roman" w:eastAsia="Times New Roman" w:hAnsi="Times New Roman" w:cs="Times New Roman"/>
+                <w:color w:val="00000A"/>
+                <w:sz w:val="24"/>
+                <w:szCs w:val="24"/>
+                <w:lang w:eastAsia="pt-BR"/>
+              </w:rPr>
+              <w:t>Termo que representa o processo de solicitação, aprovação e cópias dos itens de configuração do repositório para o espaço de trabalho do desenvolvedor.</w:t>
+            </w:r>
+          </w:p>
+        </w:tc>
+      </w:tr>
+      <w:tr>
+        <w:trPr>
+          <w:trHeight w:val="300"/>
+        </w:trPr>
+        <w:tc>
+          <w:tcPr>
+            <w:tcW w:w="4245" w:type="dxa"/>
+            <w:vAlign w:val="center"/>
+          </w:tcPr>
+          <w:p>
+            <w:pPr>
+              <w:jc w:val="center"/>
+              <w:rPr>
+                <w:rFonts w:ascii="Times New Roman" w:eastAsia="Times New Roman" w:hAnsi="Times New Roman" w:cs="Times New Roman"/>
+                <w:color w:val="00000A"/>
+                <w:sz w:val="24"/>
+                <w:szCs w:val="24"/>
+                <w:lang w:eastAsia="pt-BR"/>
+              </w:rPr>
+            </w:pPr>
+            <w:r>
+              <w:rPr>
+                <w:rFonts w:ascii="Times New Roman" w:eastAsia="Times New Roman" w:hAnsi="Times New Roman" w:cs="Times New Roman"/>
+                <w:color w:val="00000A"/>
+                <w:sz w:val="24"/>
+                <w:szCs w:val="24"/>
+                <w:lang w:eastAsia="pt-BR"/>
+              </w:rPr>
+              <w:t>Gerenciamento de Configuração</w:t>
+            </w:r>
+          </w:p>
+        </w:tc>
+        <w:tc>
+          <w:tcPr>
+            <w:tcW w:w="4245" w:type="dxa"/>
+            <w:vAlign w:val="center"/>
+          </w:tcPr>
+          <w:p>
+            <w:pPr>
+              <w:jc w:val="both"/>
+              <w:rPr>
+                <w:rFonts w:ascii="Times New Roman" w:eastAsia="Times New Roman" w:hAnsi="Times New Roman" w:cs="Times New Roman"/>
+                <w:color w:val="00000A"/>
+                <w:sz w:val="24"/>
+                <w:szCs w:val="24"/>
+                <w:lang w:eastAsia="pt-BR"/>
+              </w:rPr>
+            </w:pPr>
+            <w:r>
+              <w:rPr>
+                <w:rFonts w:ascii="Times New Roman" w:eastAsia="Times New Roman" w:hAnsi="Times New Roman" w:cs="Times New Roman"/>
+                <w:color w:val="00000A"/>
+                <w:sz w:val="24"/>
+                <w:szCs w:val="24"/>
+                <w:lang w:eastAsia="pt-BR"/>
+              </w:rPr>
+              <w:t xml:space="preserve">Conjunto de atividades que devem ser desenvolvidas para administrar as alterações durante o ciclo de vida do </w:t>
+            </w:r>
+            <w:r>
+              <w:rPr>
+                <w:rFonts w:ascii="Times New Roman" w:eastAsia="Times New Roman" w:hAnsi="Times New Roman" w:cs="Times New Roman"/>
+                <w:color w:val="00000A"/>
+                <w:sz w:val="24"/>
+                <w:szCs w:val="24"/>
+                <w:lang w:eastAsia="pt-BR"/>
+              </w:rPr>
+              <w:lastRenderedPageBreak/>
+              <w:t>software.</w:t>
+            </w:r>
+          </w:p>
+        </w:tc>
+      </w:tr>
+      <w:tr>
+        <w:trPr>
+          <w:trHeight w:val="300"/>
+        </w:trPr>
+        <w:tc>
+          <w:tcPr>
+            <w:tcW w:w="4245" w:type="dxa"/>
+            <w:vAlign w:val="center"/>
+          </w:tcPr>
+          <w:p>
+            <w:pPr>
+              <w:jc w:val="center"/>
+              <w:rPr>
+                <w:rFonts w:ascii="Times New Roman" w:eastAsia="Times New Roman" w:hAnsi="Times New Roman" w:cs="Times New Roman"/>
+                <w:color w:val="00000A"/>
+                <w:sz w:val="24"/>
+                <w:szCs w:val="24"/>
+                <w:lang w:eastAsia="pt-BR"/>
+              </w:rPr>
+            </w:pPr>
+            <w:r>
+              <w:rPr>
+                <w:rFonts w:ascii="Times New Roman" w:eastAsia="Times New Roman" w:hAnsi="Times New Roman" w:cs="Times New Roman"/>
+                <w:color w:val="00000A"/>
+                <w:sz w:val="24"/>
+                <w:szCs w:val="24"/>
+                <w:lang w:eastAsia="pt-BR"/>
+              </w:rPr>
+              <w:lastRenderedPageBreak/>
+              <w:t>Item de Configuração (CI)</w:t>
+            </w:r>
+          </w:p>
+        </w:tc>
+        <w:tc>
+          <w:tcPr>
+            <w:tcW w:w="4245" w:type="dxa"/>
+            <w:vAlign w:val="center"/>
+          </w:tcPr>
+          <w:p>
+            <w:pPr>
+              <w:jc w:val="both"/>
+              <w:rPr>
+                <w:rFonts w:ascii="Times New Roman" w:eastAsia="Times New Roman" w:hAnsi="Times New Roman" w:cs="Times New Roman"/>
+                <w:color w:val="00000A"/>
+                <w:sz w:val="24"/>
+                <w:szCs w:val="24"/>
+                <w:lang w:eastAsia="pt-BR"/>
+              </w:rPr>
+            </w:pPr>
+            <w:r>
+              <w:rPr>
+                <w:rFonts w:ascii="Times New Roman" w:eastAsia="Times New Roman" w:hAnsi="Times New Roman" w:cs="Times New Roman"/>
+                <w:color w:val="00000A"/>
+                <w:sz w:val="24"/>
+                <w:szCs w:val="24"/>
+                <w:lang w:eastAsia="pt-BR"/>
+              </w:rPr>
+              <w:t>Um Item de Configuração de Software é um produto de software ou produto de desenvolvimento de software escolhido para fazer parte da configuração de software. Um conjunto de itens de configuração de software interrelacionado compões uma configuração de software.</w:t>
+            </w:r>
+          </w:p>
+        </w:tc>
+      </w:tr>
+      <w:tr>
+        <w:trPr>
+          <w:trHeight w:val="300"/>
+        </w:trPr>
+        <w:tc>
+          <w:tcPr>
+            <w:tcW w:w="4245" w:type="dxa"/>
+            <w:vAlign w:val="center"/>
+          </w:tcPr>
+          <w:p>
+            <w:pPr>
+              <w:jc w:val="center"/>
+              <w:rPr>
+                <w:rFonts w:ascii="Times New Roman" w:eastAsia="Times New Roman" w:hAnsi="Times New Roman" w:cs="Times New Roman"/>
+                <w:color w:val="00000A"/>
+                <w:sz w:val="24"/>
+                <w:szCs w:val="24"/>
+                <w:lang w:eastAsia="pt-BR"/>
+              </w:rPr>
+            </w:pPr>
+            <w:r>
+              <w:rPr>
+                <w:rFonts w:ascii="Times New Roman" w:eastAsia="Times New Roman" w:hAnsi="Times New Roman" w:cs="Times New Roman"/>
+                <w:color w:val="00000A"/>
+                <w:sz w:val="24"/>
+                <w:szCs w:val="24"/>
+                <w:lang w:eastAsia="pt-BR"/>
+              </w:rPr>
+              <w:t>Label, Tag, Rótulo</w:t>
+            </w:r>
+          </w:p>
+        </w:tc>
+        <w:tc>
+          <w:tcPr>
+            <w:tcW w:w="4245" w:type="dxa"/>
+            <w:vAlign w:val="center"/>
+          </w:tcPr>
+          <w:p>
+            <w:pPr>
+              <w:jc w:val="both"/>
+              <w:rPr>
+                <w:rFonts w:ascii="Times New Roman" w:eastAsia="Times New Roman" w:hAnsi="Times New Roman" w:cs="Times New Roman"/>
+                <w:color w:val="00000A"/>
+                <w:sz w:val="24"/>
+                <w:szCs w:val="24"/>
+                <w:lang w:eastAsia="pt-BR"/>
+              </w:rPr>
+            </w:pPr>
+            <w:r>
+              <w:rPr>
+                <w:rFonts w:ascii="Times New Roman" w:eastAsia="Times New Roman" w:hAnsi="Times New Roman" w:cs="Times New Roman"/>
+                <w:color w:val="00000A"/>
+                <w:sz w:val="24"/>
+                <w:szCs w:val="24"/>
+                <w:lang w:eastAsia="pt-BR"/>
+              </w:rPr>
+              <w:t>Marca usada para identificar facilmente uma versão específica de um artefato ou baseline.</w:t>
+            </w:r>
+          </w:p>
+        </w:tc>
+      </w:tr>
+      <w:tr>
+        <w:trPr>
+          <w:trHeight w:val="300"/>
+        </w:trPr>
+        <w:tc>
+          <w:tcPr>
+            <w:tcW w:w="4245" w:type="dxa"/>
+            <w:vAlign w:val="center"/>
+          </w:tcPr>
+          <w:p>
+            <w:pPr>
+              <w:jc w:val="center"/>
+              <w:rPr>
+                <w:rFonts w:ascii="Times New Roman" w:eastAsia="Times New Roman" w:hAnsi="Times New Roman" w:cs="Times New Roman"/>
+                <w:color w:val="00000A"/>
+                <w:sz w:val="24"/>
+                <w:szCs w:val="24"/>
+                <w:lang w:eastAsia="pt-BR"/>
+              </w:rPr>
+            </w:pPr>
+            <w:r>
+              <w:rPr>
+                <w:rFonts w:ascii="Times New Roman" w:eastAsia="Times New Roman" w:hAnsi="Times New Roman" w:cs="Times New Roman"/>
+                <w:color w:val="00000A"/>
+                <w:sz w:val="24"/>
+                <w:szCs w:val="24"/>
+                <w:lang w:eastAsia="pt-BR"/>
+              </w:rPr>
+              <w:t>Release</w:t>
+            </w:r>
+          </w:p>
+        </w:tc>
+        <w:tc>
+          <w:tcPr>
+            <w:tcW w:w="4245" w:type="dxa"/>
+            <w:vAlign w:val="center"/>
+          </w:tcPr>
+          <w:p>
+            <w:pPr>
+              <w:jc w:val="both"/>
+              <w:rPr>
+                <w:rFonts w:ascii="Times New Roman" w:eastAsia="Times New Roman" w:hAnsi="Times New Roman" w:cs="Times New Roman"/>
+                <w:color w:val="00000A"/>
+                <w:sz w:val="24"/>
+                <w:szCs w:val="24"/>
+                <w:lang w:eastAsia="pt-BR"/>
+              </w:rPr>
+            </w:pPr>
+            <w:r>
+              <w:rPr>
+                <w:rFonts w:ascii="Times New Roman" w:eastAsia="Times New Roman" w:hAnsi="Times New Roman" w:cs="Times New Roman"/>
+                <w:color w:val="00000A"/>
+                <w:sz w:val="24"/>
+                <w:szCs w:val="24"/>
+                <w:lang w:eastAsia="pt-BR"/>
+              </w:rPr>
+              <w:t>Itens de Configuração em baseline que constituem uma versão do produto a ser entregue ao cliente. É válido para código ou qualquer artefato de projeto. Toda release é originada a partir de uma baseline, porém, nem toda baseline torna-se uma release, pois, alguns itens de configuração não são entregues ao cliente. De maneira geral a release representa a notificação formal e distribuição de uma versão do software aprovada pelo cliente.</w:t>
+            </w:r>
+          </w:p>
+        </w:tc>
+      </w:tr>
+      <w:tr>
+        <w:trPr>
+          <w:trHeight w:val="300"/>
+        </w:trPr>
+        <w:tc>
+          <w:tcPr>
+            <w:tcW w:w="4245" w:type="dxa"/>
+            <w:vAlign w:val="center"/>
+          </w:tcPr>
+          <w:p>
+            <w:pPr>
+              <w:jc w:val="center"/>
+              <w:rPr>
+                <w:rFonts w:ascii="Times New Roman" w:eastAsia="Times New Roman" w:hAnsi="Times New Roman" w:cs="Times New Roman"/>
+                <w:color w:val="00000A"/>
+                <w:sz w:val="24"/>
+                <w:szCs w:val="24"/>
+                <w:lang w:eastAsia="pt-BR"/>
+              </w:rPr>
+            </w:pPr>
+          </w:p>
+        </w:tc>
+        <w:tc>
+          <w:tcPr>
+            <w:tcW w:w="4245" w:type="dxa"/>
+            <w:vAlign w:val="center"/>
+          </w:tcPr>
+          <w:p>
+            <w:pPr>
+              <w:jc w:val="center"/>
+              <w:rPr>
+                <w:rFonts w:ascii="Times New Roman" w:eastAsia="Times New Roman" w:hAnsi="Times New Roman" w:cs="Times New Roman"/>
+                <w:color w:val="00000A"/>
+                <w:sz w:val="24"/>
+                <w:szCs w:val="24"/>
+                <w:lang w:eastAsia="pt-BR"/>
+              </w:rPr>
+            </w:pPr>
+          </w:p>
+        </w:tc>
+      </w:tr>
+      <w:tr>
+        <w:trPr>
+          <w:trHeight w:val="300"/>
+        </w:trPr>
+        <w:tc>
+          <w:tcPr>
+            <w:tcW w:w="4245" w:type="dxa"/>
+            <w:vAlign w:val="center"/>
+          </w:tcPr>
+          <w:p>
+            <w:pPr>
+              <w:jc w:val="center"/>
+              <w:rPr>
+                <w:rFonts w:ascii="Times New Roman" w:eastAsia="Times New Roman" w:hAnsi="Times New Roman" w:cs="Times New Roman"/>
+                <w:color w:val="00000A"/>
+                <w:sz w:val="24"/>
+                <w:szCs w:val="24"/>
+                <w:lang w:eastAsia="pt-BR"/>
+              </w:rPr>
+            </w:pPr>
+          </w:p>
+        </w:tc>
+        <w:tc>
+          <w:tcPr>
+            <w:tcW w:w="4245" w:type="dxa"/>
+            <w:vAlign w:val="center"/>
+          </w:tcPr>
+          <w:p>
+            <w:pPr>
+              <w:jc w:val="center"/>
+              <w:rPr>
+                <w:rFonts w:ascii="Times New Roman" w:eastAsia="Times New Roman" w:hAnsi="Times New Roman" w:cs="Times New Roman"/>
+                <w:color w:val="00000A"/>
+                <w:sz w:val="24"/>
+                <w:szCs w:val="24"/>
+                <w:lang w:eastAsia="pt-BR"/>
+              </w:rPr>
+            </w:pPr>
+          </w:p>
+        </w:tc>
+      </w:tr>
+    </w:tbl>
+    <w:p>
+      <w:pPr>
+        <w:spacing w:after="0" w:line="240" w:lineRule="auto"/>
+        <w:rPr>
+          <w:rFonts w:ascii="Times New Roman" w:eastAsia="Times New Roman" w:hAnsi="Times New Roman" w:cs="Times New Roman"/>
+          <w:sz w:val="24"/>
+          <w:szCs w:val="24"/>
+          <w:lang w:eastAsia="pt-BR"/>
+        </w:rPr>
+      </w:pPr>
+    </w:p>
+    <w:p>
+      <w:pPr>
+        <w:spacing w:line="240" w:lineRule="auto"/>
+        <w:rPr>
+          <w:rFonts w:ascii="Calibri" w:eastAsia="Times New Roman" w:hAnsi="Calibri" w:cs="Times New Roman"/>
+          <w:b/>
+          <w:bCs/>
+          <w:color w:val="00000A"/>
+          <w:sz w:val="24"/>
+          <w:szCs w:val="24"/>
+          <w:lang w:eastAsia="pt-BR"/>
+        </w:rPr>
+      </w:pPr>
+      <w:r>
+        <w:rPr>
+          <w:rFonts w:ascii="Calibri" w:eastAsia="Times New Roman" w:hAnsi="Calibri" w:cs="Times New Roman"/>
+          <w:b/>
+          <w:bCs/>
+          <w:color w:val="00000A"/>
+          <w:sz w:val="24"/>
+          <w:szCs w:val="24"/>
+          <w:lang w:eastAsia="pt-BR"/>
+        </w:rPr>
+        <w:t>1.4 Referências</w:t>
+      </w:r>
+    </w:p>
+    <w:tbl>
+      <w:tblPr>
+        <w:tblStyle w:val="Tabelacomgrade"/>
+        <w:tblW w:w="0" w:type="auto"/>
+        <w:tblLayout w:type="fixed"/>
+        <w:tblLook w:val="06A0" w:firstRow="1" w:lastRow="0" w:firstColumn="1" w:lastColumn="0" w:noHBand="1" w:noVBand="1"/>
+      </w:tblPr>
+      <w:tblGrid>
+        <w:gridCol w:w="2830"/>
+        <w:gridCol w:w="2830"/>
+        <w:gridCol w:w="2830"/>
+      </w:tblGrid>
+      <w:tr>
+        <w:trPr>
+          <w:trHeight w:val="300"/>
+        </w:trPr>
+        <w:tc>
+          <w:tcPr>
+            <w:tcW w:w="2830" w:type="dxa"/>
+            <w:vAlign w:val="center"/>
+          </w:tcPr>
+          <w:p>
+            <w:pPr>
+              <w:jc w:val="center"/>
+              <w:rPr>
+                <w:rFonts w:ascii="Times New Roman" w:eastAsia="Times New Roman" w:hAnsi="Times New Roman" w:cs="Times New Roman"/>
+                <w:b/>
+                <w:bCs/>
+                <w:color w:val="00000A"/>
+                <w:sz w:val="28"/>
+                <w:szCs w:val="28"/>
+                <w:lang w:eastAsia="pt-BR"/>
+              </w:rPr>
+            </w:pPr>
+            <w:r>
+              <w:rPr>
+                <w:rFonts w:ascii="Times New Roman" w:eastAsia="Times New Roman" w:hAnsi="Times New Roman" w:cs="Times New Roman"/>
+                <w:b/>
+                <w:bCs/>
+                <w:color w:val="00000A"/>
+                <w:sz w:val="28"/>
+                <w:szCs w:val="28"/>
+                <w:lang w:eastAsia="pt-BR"/>
+              </w:rPr>
+              <w:t>Documento</w:t>
+            </w:r>
+          </w:p>
+        </w:tc>
+        <w:tc>
+          <w:tcPr>
+            <w:tcW w:w="2830" w:type="dxa"/>
+            <w:vAlign w:val="center"/>
+          </w:tcPr>
+          <w:p>
+            <w:pPr>
+              <w:jc w:val="center"/>
+              <w:rPr>
+                <w:rFonts w:ascii="Times New Roman" w:eastAsia="Times New Roman" w:hAnsi="Times New Roman" w:cs="Times New Roman"/>
+                <w:b/>
+                <w:bCs/>
+                <w:color w:val="00000A"/>
+                <w:sz w:val="28"/>
+                <w:szCs w:val="28"/>
+                <w:lang w:eastAsia="pt-BR"/>
+              </w:rPr>
+            </w:pPr>
+            <w:r>
+              <w:rPr>
+                <w:rFonts w:ascii="Times New Roman" w:eastAsia="Times New Roman" w:hAnsi="Times New Roman" w:cs="Times New Roman"/>
+                <w:b/>
+                <w:bCs/>
+                <w:color w:val="00000A"/>
+                <w:sz w:val="28"/>
+                <w:szCs w:val="28"/>
+                <w:lang w:eastAsia="pt-BR"/>
+              </w:rPr>
+              <w:t>Versão/Data</w:t>
+            </w:r>
+          </w:p>
+        </w:tc>
+        <w:tc>
+          <w:tcPr>
+            <w:tcW w:w="2830" w:type="dxa"/>
+            <w:vAlign w:val="center"/>
+          </w:tcPr>
+          <w:p>
+            <w:pPr>
+              <w:jc w:val="center"/>
+              <w:rPr>
+                <w:rFonts w:ascii="Times New Roman" w:eastAsia="Times New Roman" w:hAnsi="Times New Roman" w:cs="Times New Roman"/>
+                <w:b/>
+                <w:bCs/>
+                <w:color w:val="00000A"/>
+                <w:sz w:val="28"/>
+                <w:szCs w:val="28"/>
+                <w:lang w:eastAsia="pt-BR"/>
+              </w:rPr>
+            </w:pPr>
+            <w:r>
+              <w:rPr>
+                <w:rFonts w:ascii="Times New Roman" w:eastAsia="Times New Roman" w:hAnsi="Times New Roman" w:cs="Times New Roman"/>
+                <w:b/>
+                <w:bCs/>
+                <w:color w:val="00000A"/>
+                <w:sz w:val="28"/>
+                <w:szCs w:val="28"/>
+                <w:lang w:eastAsia="pt-BR"/>
+              </w:rPr>
+              <w:t>Fonte</w:t>
+            </w:r>
+          </w:p>
+        </w:tc>
+      </w:tr>
+      <w:tr>
+        <w:trPr>
+          <w:trHeight w:val="300"/>
+        </w:trPr>
+        <w:tc>
+          <w:tcPr>
+            <w:tcW w:w="2830" w:type="dxa"/>
+            <w:vAlign w:val="center"/>
+          </w:tcPr>
+          <w:p>
+            <w:pPr>
+              <w:jc w:val="both"/>
+              <w:rPr>
+                <w:rFonts w:ascii="Times New Roman" w:eastAsia="Times New Roman" w:hAnsi="Times New Roman" w:cs="Times New Roman"/>
+                <w:color w:val="00000A"/>
+                <w:sz w:val="24"/>
+                <w:szCs w:val="24"/>
+                <w:lang w:eastAsia="pt-BR"/>
+              </w:rPr>
+            </w:pPr>
+            <w:r>
+              <w:rPr>
+                <w:rFonts w:ascii="Times New Roman" w:eastAsia="Times New Roman" w:hAnsi="Times New Roman" w:cs="Times New Roman"/>
+                <w:color w:val="00000A"/>
+                <w:sz w:val="24"/>
+                <w:szCs w:val="24"/>
+                <w:lang w:eastAsia="pt-BR"/>
+              </w:rPr>
+              <w:t>Guia de Implementação - Parte 2: Fundamentação para Implementação do Nível F do MR-MPS</w:t>
+            </w:r>
+          </w:p>
+        </w:tc>
+        <w:tc>
+          <w:tcPr>
+            <w:tcW w:w="2830" w:type="dxa"/>
+            <w:vAlign w:val="center"/>
+          </w:tcPr>
+          <w:p>
+            <w:pPr>
+              <w:jc w:val="both"/>
+              <w:rPr>
+                <w:rFonts w:ascii="Times New Roman" w:eastAsia="Times New Roman" w:hAnsi="Times New Roman" w:cs="Times New Roman"/>
+                <w:color w:val="00000A"/>
+                <w:sz w:val="24"/>
+                <w:szCs w:val="24"/>
+                <w:lang w:eastAsia="pt-BR"/>
+              </w:rPr>
+            </w:pPr>
+            <w:r>
+              <w:rPr>
+                <w:rFonts w:ascii="Times New Roman" w:eastAsia="Times New Roman" w:hAnsi="Times New Roman" w:cs="Times New Roman"/>
+                <w:color w:val="00000A"/>
+                <w:sz w:val="24"/>
+                <w:szCs w:val="24"/>
+                <w:lang w:eastAsia="pt-BR"/>
+              </w:rPr>
+              <w:t>Maio de 2009 Atualizado em Agosto de 2009</w:t>
+            </w:r>
+          </w:p>
+        </w:tc>
+        <w:tc>
+          <w:tcPr>
+            <w:tcW w:w="2830" w:type="dxa"/>
+            <w:vAlign w:val="center"/>
+          </w:tcPr>
+          <w:p>
+            <w:pPr>
+              <w:jc w:val="both"/>
+              <w:rPr>
+                <w:rFonts w:ascii="Times New Roman" w:eastAsia="Times New Roman" w:hAnsi="Times New Roman" w:cs="Times New Roman"/>
+                <w:color w:val="00000A"/>
+                <w:sz w:val="24"/>
+                <w:szCs w:val="24"/>
+                <w:lang w:eastAsia="pt-BR"/>
+              </w:rPr>
+            </w:pPr>
+            <w:hyperlink r:id="rId8">
+              <w:r>
+                <w:rPr>
+                  <w:rStyle w:val="Hyperlink"/>
+                  <w:rFonts w:ascii="Times New Roman" w:eastAsia="Times New Roman" w:hAnsi="Times New Roman" w:cs="Times New Roman"/>
+                  <w:sz w:val="24"/>
+                  <w:szCs w:val="24"/>
+                  <w:lang w:eastAsia="pt-BR"/>
+                </w:rPr>
+                <w:t>http://softex.br/mpsbr/_guias/guias/MPS.BR_Guia_de_Implementacao_Parte_2_2009.pdf</w:t>
+              </w:r>
+            </w:hyperlink>
+          </w:p>
+        </w:tc>
+      </w:tr>
+      <w:tr>
+        <w:trPr>
+          <w:trHeight w:val="300"/>
+        </w:trPr>
+        <w:tc>
+          <w:tcPr>
+            <w:tcW w:w="2830" w:type="dxa"/>
+            <w:vAlign w:val="center"/>
+          </w:tcPr>
+          <w:p>
+            <w:pPr>
+              <w:jc w:val="both"/>
+              <w:rPr>
+                <w:rFonts w:ascii="Times New Roman" w:eastAsia="Times New Roman" w:hAnsi="Times New Roman" w:cs="Times New Roman"/>
+                <w:color w:val="00000A"/>
+                <w:sz w:val="24"/>
+                <w:szCs w:val="24"/>
+                <w:lang w:eastAsia="pt-BR"/>
+              </w:rPr>
+            </w:pPr>
+            <w:r>
+              <w:rPr>
+                <w:rFonts w:ascii="Times New Roman" w:eastAsia="Times New Roman" w:hAnsi="Times New Roman" w:cs="Times New Roman"/>
+                <w:color w:val="00000A"/>
+                <w:sz w:val="24"/>
+                <w:szCs w:val="24"/>
+                <w:lang w:eastAsia="pt-BR"/>
+              </w:rPr>
+              <w:t>Política de TI da Mirante</w:t>
+            </w:r>
+          </w:p>
+        </w:tc>
+        <w:tc>
+          <w:tcPr>
+            <w:tcW w:w="2830" w:type="dxa"/>
+            <w:vAlign w:val="center"/>
+          </w:tcPr>
+          <w:p>
+            <w:pPr>
+              <w:jc w:val="center"/>
+              <w:rPr>
+                <w:rFonts w:ascii="Times New Roman" w:eastAsia="Times New Roman" w:hAnsi="Times New Roman" w:cs="Times New Roman"/>
+                <w:color w:val="00000A"/>
+                <w:sz w:val="24"/>
+                <w:szCs w:val="24"/>
+                <w:lang w:eastAsia="pt-BR"/>
+              </w:rPr>
+            </w:pPr>
+            <w:r>
+              <w:rPr>
+                <w:rFonts w:ascii="Times New Roman" w:eastAsia="Times New Roman" w:hAnsi="Times New Roman" w:cs="Times New Roman"/>
+                <w:color w:val="00000A"/>
+                <w:sz w:val="24"/>
+                <w:szCs w:val="24"/>
+                <w:lang w:eastAsia="pt-BR"/>
+              </w:rPr>
+              <w:t>1.0</w:t>
+            </w:r>
+          </w:p>
+        </w:tc>
+        <w:tc>
+          <w:tcPr>
+            <w:tcW w:w="2830" w:type="dxa"/>
+            <w:vAlign w:val="center"/>
+          </w:tcPr>
+          <w:p>
+            <w:pPr>
+              <w:jc w:val="both"/>
+              <w:rPr>
+                <w:rFonts w:ascii="Times New Roman" w:eastAsia="Times New Roman" w:hAnsi="Times New Roman" w:cs="Times New Roman"/>
+                <w:color w:val="00000A"/>
+                <w:sz w:val="24"/>
+                <w:szCs w:val="24"/>
+                <w:lang w:eastAsia="pt-BR"/>
+              </w:rPr>
+            </w:pPr>
+            <w:hyperlink r:id="rId9">
+              <w:r>
+                <w:rPr>
+                  <w:rStyle w:val="Hyperlink"/>
+                  <w:rFonts w:ascii="Times New Roman" w:eastAsia="Times New Roman" w:hAnsi="Times New Roman" w:cs="Times New Roman"/>
+                  <w:sz w:val="24"/>
+                  <w:szCs w:val="24"/>
+                  <w:lang w:eastAsia="pt-BR"/>
+                </w:rPr>
+                <w:t>http://intranet.miranteinfo.com</w:t>
+              </w:r>
+            </w:hyperlink>
+          </w:p>
+        </w:tc>
+      </w:tr>
+      <w:tr>
+        <w:trPr>
+          <w:trHeight w:val="300"/>
+        </w:trPr>
+        <w:tc>
+          <w:tcPr>
+            <w:tcW w:w="2830" w:type="dxa"/>
+            <w:vAlign w:val="center"/>
+          </w:tcPr>
+          <w:p>
+            <w:pPr>
+              <w:jc w:val="both"/>
+              <w:rPr>
+                <w:rFonts w:ascii="Times New Roman" w:eastAsia="Times New Roman" w:hAnsi="Times New Roman" w:cs="Times New Roman"/>
+                <w:color w:val="00000A"/>
+                <w:sz w:val="24"/>
+                <w:szCs w:val="24"/>
+                <w:lang w:eastAsia="pt-BR"/>
+              </w:rPr>
+            </w:pPr>
+            <w:r>
+              <w:rPr>
+                <w:rFonts w:ascii="Times New Roman" w:eastAsia="Times New Roman" w:hAnsi="Times New Roman" w:cs="Times New Roman"/>
+                <w:color w:val="00000A"/>
+                <w:sz w:val="24"/>
+                <w:szCs w:val="24"/>
+                <w:lang w:eastAsia="pt-BR"/>
+              </w:rPr>
+              <w:t xml:space="preserve">IEEE Standard Glossary of Software Engineering Terminology </w:t>
+            </w:r>
+          </w:p>
+        </w:tc>
+        <w:tc>
+          <w:tcPr>
+            <w:tcW w:w="2830" w:type="dxa"/>
+            <w:vAlign w:val="center"/>
+          </w:tcPr>
+          <w:p>
+            <w:pPr>
+              <w:jc w:val="center"/>
+              <w:rPr>
+                <w:rFonts w:ascii="Times New Roman" w:eastAsia="Times New Roman" w:hAnsi="Times New Roman" w:cs="Times New Roman"/>
+                <w:color w:val="00000A"/>
+                <w:sz w:val="24"/>
+                <w:szCs w:val="24"/>
+                <w:lang w:eastAsia="pt-BR"/>
+              </w:rPr>
+            </w:pPr>
+            <w:r>
+              <w:rPr>
+                <w:rFonts w:ascii="Times New Roman" w:eastAsia="Times New Roman" w:hAnsi="Times New Roman" w:cs="Times New Roman"/>
+                <w:color w:val="00000A"/>
+                <w:sz w:val="24"/>
+                <w:szCs w:val="24"/>
+                <w:lang w:eastAsia="pt-BR"/>
+              </w:rPr>
+              <w:t>IEEE Std 610.12-1990</w:t>
+            </w:r>
+          </w:p>
+        </w:tc>
+        <w:tc>
+          <w:tcPr>
+            <w:tcW w:w="2830" w:type="dxa"/>
+            <w:vAlign w:val="center"/>
+          </w:tcPr>
+          <w:p>
+            <w:pPr>
+              <w:jc w:val="both"/>
+              <w:rPr>
+                <w:rFonts w:ascii="Times New Roman" w:eastAsia="Times New Roman" w:hAnsi="Times New Roman" w:cs="Times New Roman"/>
+                <w:color w:val="00000A"/>
+                <w:sz w:val="24"/>
+                <w:szCs w:val="24"/>
+                <w:lang w:eastAsia="pt-BR"/>
+              </w:rPr>
+            </w:pPr>
+            <w:hyperlink r:id="rId10">
+              <w:r>
+                <w:rPr>
+                  <w:rStyle w:val="Hyperlink"/>
+                  <w:rFonts w:ascii="Times New Roman" w:eastAsia="Times New Roman" w:hAnsi="Times New Roman" w:cs="Times New Roman"/>
+                  <w:sz w:val="24"/>
+                  <w:szCs w:val="24"/>
+                  <w:lang w:eastAsia="pt-BR"/>
+                </w:rPr>
+                <w:t>http://standards.ieee.org/reading/ieee/std_public/description/se/610.12-1990_desc.html</w:t>
+              </w:r>
+            </w:hyperlink>
+          </w:p>
+        </w:tc>
+      </w:tr>
+      <w:tr>
+        <w:trPr>
+          <w:trHeight w:val="300"/>
+        </w:trPr>
+        <w:tc>
+          <w:tcPr>
+            <w:tcW w:w="2830" w:type="dxa"/>
+            <w:vAlign w:val="center"/>
+          </w:tcPr>
+          <w:p>
+            <w:pPr>
+              <w:jc w:val="both"/>
+              <w:rPr>
+                <w:rFonts w:ascii="Times New Roman" w:eastAsia="Times New Roman" w:hAnsi="Times New Roman" w:cs="Times New Roman"/>
+                <w:color w:val="00000A"/>
+                <w:sz w:val="24"/>
+                <w:szCs w:val="24"/>
+                <w:lang w:eastAsia="pt-BR"/>
+              </w:rPr>
+            </w:pPr>
+            <w:r>
+              <w:rPr>
+                <w:rFonts w:ascii="Times New Roman" w:eastAsia="Times New Roman" w:hAnsi="Times New Roman" w:cs="Times New Roman"/>
+                <w:color w:val="00000A"/>
+                <w:sz w:val="24"/>
+                <w:szCs w:val="24"/>
+                <w:lang w:eastAsia="pt-BR"/>
+              </w:rPr>
+              <w:t>IEEE Guide to Software Configuration Management</w:t>
+            </w:r>
+          </w:p>
+        </w:tc>
+        <w:tc>
+          <w:tcPr>
+            <w:tcW w:w="2830" w:type="dxa"/>
+            <w:vAlign w:val="center"/>
+          </w:tcPr>
+          <w:p>
+            <w:pPr>
+              <w:jc w:val="center"/>
+              <w:rPr>
+                <w:rFonts w:ascii="Times New Roman" w:eastAsia="Times New Roman" w:hAnsi="Times New Roman" w:cs="Times New Roman"/>
+                <w:color w:val="00000A"/>
+                <w:sz w:val="24"/>
+                <w:szCs w:val="24"/>
+                <w:lang w:eastAsia="pt-BR"/>
+              </w:rPr>
+            </w:pPr>
+            <w:r>
+              <w:rPr>
+                <w:rFonts w:ascii="Times New Roman" w:eastAsia="Times New Roman" w:hAnsi="Times New Roman" w:cs="Times New Roman"/>
+                <w:color w:val="00000A"/>
+                <w:sz w:val="24"/>
+                <w:szCs w:val="24"/>
+                <w:lang w:eastAsia="pt-BR"/>
+              </w:rPr>
+              <w:t>ANSI/IEEE Std 1042-1987</w:t>
+            </w:r>
+          </w:p>
+        </w:tc>
+        <w:tc>
+          <w:tcPr>
+            <w:tcW w:w="2830" w:type="dxa"/>
+            <w:vAlign w:val="center"/>
+          </w:tcPr>
+          <w:p>
+            <w:pPr>
+              <w:jc w:val="center"/>
+              <w:rPr>
+                <w:rFonts w:ascii="Times New Roman" w:eastAsia="Times New Roman" w:hAnsi="Times New Roman" w:cs="Times New Roman"/>
+                <w:color w:val="00000A"/>
+                <w:sz w:val="24"/>
+                <w:szCs w:val="24"/>
+                <w:lang w:eastAsia="pt-BR"/>
+              </w:rPr>
+            </w:pPr>
+            <w:hyperlink r:id="rId11">
+              <w:r>
+                <w:rPr>
+                  <w:rStyle w:val="Hyperlink"/>
+                  <w:rFonts w:ascii="Times New Roman" w:eastAsia="Times New Roman" w:hAnsi="Times New Roman" w:cs="Times New Roman"/>
+                  <w:sz w:val="24"/>
+                  <w:szCs w:val="24"/>
+                  <w:lang w:eastAsia="pt-BR"/>
+                </w:rPr>
+                <w:t>http://ieeeexplore.ieee.org/iel1/2592/2920/00089631.pdf?tp=&amp;isnumber=2920</w:t>
+              </w:r>
+              <w:r>
+                <w:rPr>
+                  <w:rStyle w:val="Hyperlink"/>
+                  <w:rFonts w:ascii="Times New Roman" w:eastAsia="Times New Roman" w:hAnsi="Times New Roman" w:cs="Times New Roman"/>
+                  <w:sz w:val="24"/>
+                  <w:szCs w:val="24"/>
+                  <w:lang w:eastAsia="pt-BR"/>
+                </w:rPr>
+                <w:lastRenderedPageBreak/>
+                <w:t>&amp;arnumber=89631</w:t>
+              </w:r>
+            </w:hyperlink>
+          </w:p>
+        </w:tc>
+      </w:tr>
+    </w:tbl>
+    <w:p>
+      <w:pPr>
+        <w:spacing w:line="240" w:lineRule="auto"/>
+        <w:rPr>
+          <w:rFonts w:ascii="Calibri" w:eastAsia="Times New Roman" w:hAnsi="Calibri" w:cs="Times New Roman"/>
+          <w:color w:val="00000A"/>
+          <w:sz w:val="24"/>
+          <w:szCs w:val="24"/>
+          <w:lang w:eastAsia="pt-BR"/>
+        </w:rPr>
+      </w:pPr>
+    </w:p>
+    <w:p>
+      <w:pPr>
+        <w:spacing w:line="240" w:lineRule="auto"/>
+        <w:rPr>
+          <w:rFonts w:ascii="Times New Roman" w:eastAsia="Times New Roman" w:hAnsi="Times New Roman" w:cs="Times New Roman"/>
+          <w:sz w:val="24"/>
+          <w:szCs w:val="24"/>
+          <w:lang w:eastAsia="pt-BR"/>
+        </w:rPr>
+      </w:pPr>
+      <w:r>
+        <w:rPr>
+          <w:rFonts w:ascii="Calibri" w:eastAsia="Times New Roman" w:hAnsi="Calibri" w:cs="Times New Roman"/>
+          <w:color w:val="00000A"/>
+          <w:sz w:val="24"/>
+          <w:szCs w:val="24"/>
+          <w:lang w:eastAsia="pt-BR"/>
+        </w:rPr>
+        <w:t xml:space="preserve">1.5 </w:t>
+      </w:r>
+      <w:r>
+        <w:rPr>
+          <w:rFonts w:ascii="Calibri" w:eastAsia="Times New Roman" w:hAnsi="Calibri" w:cs="Times New Roman"/>
+          <w:b/>
+          <w:bCs/>
+          <w:color w:val="00000A"/>
+          <w:sz w:val="24"/>
+          <w:szCs w:val="24"/>
+          <w:lang w:eastAsia="pt-BR"/>
+        </w:rPr>
+        <w:t>Visão Geral</w:t>
+      </w:r>
+    </w:p>
+    <w:p>
+      <w:pPr>
+        <w:spacing w:line="240" w:lineRule="auto"/>
+        <w:rPr>
+          <w:rFonts w:ascii="Times New Roman" w:eastAsia="Times New Roman" w:hAnsi="Times New Roman" w:cs="Times New Roman"/>
+          <w:color w:val="00000A"/>
+          <w:sz w:val="28"/>
+          <w:szCs w:val="28"/>
+          <w:lang w:eastAsia="pt-BR"/>
+        </w:rPr>
+      </w:pPr>
+      <w:r>
+        <w:rPr>
+          <w:rFonts w:ascii="Times New Roman" w:eastAsia="Times New Roman" w:hAnsi="Times New Roman" w:cs="Times New Roman"/>
+          <w:color w:val="00000A"/>
+          <w:sz w:val="28"/>
+          <w:szCs w:val="28"/>
+          <w:lang w:eastAsia="pt-BR"/>
+        </w:rPr>
+        <w:t xml:space="preserve">O restante desse documento está organizado da seguinte forma. A seção 2 apresenta as informações sobre Gerência de Configuração. A seção 3 apresenta o programa de gerenciamento de construção. Na seção 4, os dados sobre os marcos (milistones) dos projetos são apresentados. A seção 5 apresenta as informações sobre treinamentos e recursos. </w:t>
+      </w:r>
+    </w:p>
+    <w:p>
+      <w:pPr>
+        <w:spacing w:line="240" w:lineRule="auto"/>
+        <w:rPr>
+          <w:rFonts w:ascii="Times New Roman" w:eastAsia="Times New Roman" w:hAnsi="Times New Roman" w:cs="Times New Roman"/>
+          <w:color w:val="00000A"/>
+          <w:sz w:val="28"/>
+          <w:szCs w:val="28"/>
+          <w:lang w:eastAsia="pt-BR"/>
+        </w:rPr>
+      </w:pPr>
+    </w:p>
+    <w:p>
+      <w:pPr>
+        <w:spacing w:line="240" w:lineRule="auto"/>
+        <w:rPr>
+          <w:rFonts w:ascii="Calibri" w:eastAsia="Times New Roman" w:hAnsi="Calibri" w:cs="Times New Roman"/>
+          <w:b/>
+          <w:bCs/>
+          <w:color w:val="00000A"/>
+          <w:sz w:val="28"/>
+          <w:szCs w:val="28"/>
+          <w:lang w:eastAsia="pt-BR"/>
+        </w:rPr>
+      </w:pPr>
+      <w:r>
+        <w:rPr>
+          <w:rFonts w:ascii="Calibri" w:eastAsia="Times New Roman" w:hAnsi="Calibri" w:cs="Times New Roman"/>
+          <w:color w:val="00000A"/>
+          <w:sz w:val="28"/>
+          <w:szCs w:val="28"/>
+          <w:lang w:eastAsia="pt-BR"/>
+        </w:rPr>
+        <w:t xml:space="preserve">2. </w:t>
+      </w:r>
+      <w:r>
+        <w:rPr>
+          <w:rFonts w:ascii="Calibri" w:eastAsia="Times New Roman" w:hAnsi="Calibri" w:cs="Times New Roman"/>
+          <w:b/>
+          <w:bCs/>
+          <w:color w:val="00000A"/>
+          <w:sz w:val="28"/>
+          <w:szCs w:val="28"/>
+          <w:lang w:eastAsia="pt-BR"/>
+        </w:rPr>
         <w:t>Gerenciamento de Configuração de Software</w:t>
+      </w:r>
+    </w:p>
+    <w:p>
+      <w:pPr>
+        <w:spacing w:line="240" w:lineRule="auto"/>
+        <w:rPr>
+          <w:rFonts w:ascii="Times New Roman" w:eastAsia="Times New Roman" w:hAnsi="Times New Roman" w:cs="Times New Roman"/>
+          <w:sz w:val="28"/>
+          <w:szCs w:val="28"/>
+          <w:lang w:eastAsia="pt-BR"/>
+        </w:rPr>
+      </w:pPr>
+      <w:r>
+        <w:rPr>
+          <w:rFonts w:ascii="Times New Roman" w:eastAsia="Times New Roman" w:hAnsi="Times New Roman" w:cs="Times New Roman"/>
+          <w:sz w:val="28"/>
+          <w:szCs w:val="28"/>
+          <w:lang w:eastAsia="pt-BR"/>
+        </w:rPr>
+        <w:t>Nesta subseção serão apresentados as ferramentas bem como os padrões para versionamento e controle de mudanças.</w:t>
       </w:r>
     </w:p>
     <w:p>
@@ -1749,7 +2964,6 @@
           <w:lang w:eastAsia="pt-BR"/>
         </w:rPr>
       </w:pPr>
-      <w:proofErr w:type="gramStart"/>
       <w:r>
         <w:rPr>
           <w:rFonts w:ascii="Calibri" w:eastAsia="Times New Roman" w:hAnsi="Calibri" w:cs="Times New Roman"/>
@@ -1759,19 +2973,7 @@
           <w:szCs w:val="24"/>
           <w:lang w:eastAsia="pt-BR"/>
         </w:rPr>
-        <w:t>3.1  Identificação</w:t>
-      </w:r>
-      <w:proofErr w:type="gramEnd"/>
-      <w:r>
-        <w:rPr>
-          <w:rFonts w:ascii="Calibri" w:eastAsia="Times New Roman" w:hAnsi="Calibri" w:cs="Times New Roman"/>
-          <w:b/>
-          <w:color w:val="00000A"/>
-          <w:sz w:val="24"/>
-          <w:szCs w:val="24"/>
-          <w:lang w:eastAsia="pt-BR"/>
-        </w:rPr>
-        <w:t xml:space="preserve"> da Configuração</w:t>
+        <w:t>3.1  Identificação da Configuração</w:t>
       </w:r>
     </w:p>
     <w:p>
@@ -1823,6 +3025,7 @@
           <w:szCs w:val="20"/>
           <w:lang w:eastAsia="pt-BR"/>
         </w:rPr>
+        <w:lastRenderedPageBreak/>
         <w:t>&lt;De</w:t>
       </w:r>
       <w:r>
@@ -2015,21 +3218,7 @@
           <w:szCs w:val="20"/>
           <w:lang w:eastAsia="pt-BR"/>
         </w:rPr>
-        <w:t xml:space="preserve">Descreva em que pontos do ciclo de vida do projeto ou produto as baselines devem ser estabelecidas. As baselines mais comuns devem ser definidas ao final de cada uma das fases </w:t>
-      </w:r>
-      <w:r>
-        <w:rPr>
-          <w:rFonts w:ascii="Arial" w:eastAsia="Arial" w:hAnsi="Arial" w:cs="Arial"/>
-          <w:bCs/>
-          <w:i/>
-          <w:iCs/>
-          <w:color w:val="0000FF"/>
-          <w:sz w:val="20"/>
-          <w:szCs w:val="20"/>
-          <w:lang w:eastAsia="pt-BR"/>
-        </w:rPr>
-        <w:lastRenderedPageBreak/>
-        <w:t xml:space="preserve">de Iniciação, Elaboração, Construção e Transição. Elas também podem ser geradas no final de iterações ocorridas dentro das várias fases ou com </w:t>
+        <w:t xml:space="preserve">Descreva em que pontos do ciclo de vida do projeto ou produto as baselines devem ser estabelecidas. As baselines mais comuns devem ser definidas ao final de cada uma das fases de Iniciação, Elaboração, Construção e Transição. Elas também podem ser geradas no final de iterações ocorridas dentro das várias fases ou com </w:t>
       </w:r>
       <w:r>
         <w:rPr>
@@ -2265,7 +3454,6 @@
           <w:lang w:eastAsia="pt-BR"/>
         </w:rPr>
       </w:pPr>
-      <w:proofErr w:type="gramStart"/>
       <w:r>
         <w:rPr>
           <w:rFonts w:ascii="Calibri" w:eastAsia="Times New Roman" w:hAnsi="Calibri" w:cs="Times New Roman"/>
@@ -2286,20 +3474,7 @@
           <w:szCs w:val="24"/>
           <w:lang w:eastAsia="pt-BR"/>
         </w:rPr>
-        <w:t>Comitê</w:t>
-      </w:r>
-      <w:proofErr w:type="gramEnd"/>
-      <w:r>
-        <w:rPr>
-          <w:rFonts w:ascii="Calibri" w:eastAsia="Times New Roman" w:hAnsi="Calibri" w:cs="Times New Roman"/>
-          <w:b/>
-          <w:bCs/>
-          <w:color w:val="00000A"/>
-          <w:sz w:val="24"/>
-          <w:szCs w:val="24"/>
-          <w:lang w:eastAsia="pt-BR"/>
-        </w:rPr>
-        <w:t xml:space="preserve"> de Controle de Mudança (CCB)</w:t>
+        <w:t>Comitê de Controle de Mudança (CCB)</w:t>
       </w:r>
     </w:p>
     <w:p>
@@ -2616,7 +3791,21 @@
           <w:szCs w:val="20"/>
           <w:lang w:eastAsia="pt-BR"/>
         </w:rPr>
-        <w:t>Os relatórios são usados para avaliar a "qualidade do produto" em qualquer fase do ciclo de vida do projeto ou produto. Os relatórios sobre defeitos com base em solicitações de mudança podem fornecer alguns indicadores de qualidade proveitosos e, dessa forma, alertar a administração e os desenvolvedores para determinadas áreas prioritárias do desenvolvimento. Geralmente os defeitos são classificados por prioridade (alta, média e baixa) e podem ser reportados com base nos seguintes aspectos:</w:t>
+        <w:t xml:space="preserve">Os relatórios são usados para avaliar a "qualidade do produto" em qualquer fase do ciclo de vida do projeto ou produto. Os relatórios sobre defeitos com base em solicitações de mudança podem fornecer alguns indicadores de qualidade proveitosos e, dessa forma, alertar a administração e os desenvolvedores para determinadas áreas prioritárias do desenvolvimento. </w:t>
+      </w:r>
+      <w:r>
+        <w:rPr>
+          <w:rFonts w:ascii="Arial" w:eastAsia="Arial" w:hAnsi="Arial" w:cs="Arial"/>
+          <w:bCs/>
+          <w:i/>
+          <w:iCs/>
+          <w:color w:val="0000FF"/>
+          <w:sz w:val="20"/>
+          <w:szCs w:val="20"/>
+          <w:lang w:eastAsia="pt-BR"/>
+        </w:rPr>
+        <w:lastRenderedPageBreak/>
+        <w:t>Geralmente os defeitos são classificados por prioridade (alta, média e baixa) e podem ser reportados com base nos seguintes aspectos:</w:t>
       </w:r>
     </w:p>
     <w:p>
@@ -2732,21 +3921,7 @@
           <w:szCs w:val="20"/>
           <w:lang w:eastAsia="pt-BR"/>
         </w:rPr>
-        <w:t xml:space="preserve">Tendência (Relatórios Relacionados a Períodos e Contagens): Qual é o número acumulado de defeitos encontrados e corrigidos no decorrer do tempo? Qual é a classificação dos defeitos detectados e corrigidos? Qual é a "lacuna de qualidade" </w:t>
-      </w:r>
-      <w:r>
-        <w:rPr>
-          <w:rFonts w:ascii="Arial" w:eastAsia="Arial" w:hAnsi="Arial" w:cs="Arial"/>
-          <w:bCs/>
-          <w:i/>
-          <w:iCs/>
-          <w:color w:val="0000FF"/>
-          <w:sz w:val="20"/>
-          <w:szCs w:val="20"/>
-          <w:lang w:eastAsia="pt-BR"/>
-        </w:rPr>
-        <w:lastRenderedPageBreak/>
-        <w:t>em termos de defeitos pendentes versus defeitos corrigidos? Qual é a média de tempo de correção de um defeito?</w:t>
+        <w:t>Tendência (Relatórios Relacionados a Períodos e Contagens): Qual é o número acumulado de defeitos encontrados e corrigidos no decorrer do tempo? Qual é a classificação dos defeitos detectados e corrigidos? Qual é a "lacuna de qualidade" em termos de defeitos pendentes versus defeitos corrigidos? Qual é a média de tempo de correção de um defeito?</w:t>
       </w:r>
       <w:r>
         <w:rPr>
@@ -3762,7 +4937,7 @@
     </w:p>
     <w:p/>
     <w:sectPr>
-      <w:headerReference w:type="default" r:id="rId8"/>
+      <w:headerReference w:type="default" r:id="rId12"/>
       <w:pgSz w:w="11906" w:h="16838"/>
       <w:pgMar w:top="1417" w:right="1701" w:bottom="1417" w:left="1701" w:header="708" w:footer="708" w:gutter="0"/>
       <w:cols w:space="708"/>
@@ -5495,6 +6670,35 @@
       <w:contextualSpacing/>
     </w:pPr>
   </w:style>
+  <w:style w:type="table" w:styleId="Tabelacomgrade">
+    <w:name w:val="Table Grid"/>
+    <w:basedOn w:val="Tabelanormal"/>
+    <w:uiPriority w:val="59"/>
+    <w:rsid w:val="00FB4123"/>
+    <w:pPr>
+      <w:spacing w:after="0" w:line="240" w:lineRule="auto"/>
+    </w:pPr>
+    <w:tblPr>
+      <w:tblBorders>
+        <w:top w:val="single" w:sz="4" w:space="0" w:color="000000" w:themeColor="text1"/>
+        <w:left w:val="single" w:sz="4" w:space="0" w:color="000000" w:themeColor="text1"/>
+        <w:bottom w:val="single" w:sz="4" w:space="0" w:color="000000" w:themeColor="text1"/>
+        <w:right w:val="single" w:sz="4" w:space="0" w:color="000000" w:themeColor="text1"/>
+        <w:insideH w:val="single" w:sz="4" w:space="0" w:color="000000" w:themeColor="text1"/>
+        <w:insideV w:val="single" w:sz="4" w:space="0" w:color="000000" w:themeColor="text1"/>
+      </w:tblBorders>
+    </w:tblPr>
+  </w:style>
+  <w:style w:type="character" w:styleId="Hyperlink">
+    <w:name w:val="Hyperlink"/>
+    <w:basedOn w:val="Fontepargpadro"/>
+    <w:uiPriority w:val="99"/>
+    <w:unhideWhenUsed/>
+    <w:rPr>
+      <w:color w:val="0000FF" w:themeColor="hyperlink"/>
+      <w:u w:val="single"/>
+    </w:rPr>
+  </w:style>
 </w:styles>
 </file>
 

</xml_diff>

<commit_message>
Oitavo commit, feito a documentação do tópico Ferramentas de Desenvolvimento no arquivo MAT02
</commit_message>
<xml_diff>
--- a/EAD1/MAT02-Template-Plano de GC.docx
+++ b/EAD1/MAT02-Template-Plano de GC.docx
@@ -1777,7 +1777,29 @@
                 <w:szCs w:val="24"/>
                 <w:lang w:eastAsia="pt-BR"/>
               </w:rPr>
-              <w:t>Maio de 2009 Atualizado em Agosto de 2009</w:t>
+              <w:t xml:space="preserve">Maio de 2009 Atualizado em </w:t>
+            </w:r>
+            <w:proofErr w:type="gramStart"/>
+            <w:r>
+              <w:rPr>
+                <w:rFonts w:ascii="Times New Roman" w:eastAsia="Times New Roman" w:hAnsi="Times New Roman" w:cs="Times New Roman"/>
+                <w:color w:val="00000A"/>
+                <w:sz w:val="24"/>
+                <w:szCs w:val="24"/>
+                <w:lang w:eastAsia="pt-BR"/>
+              </w:rPr>
+              <w:t>Agosto</w:t>
+            </w:r>
+            <w:proofErr w:type="gramEnd"/>
+            <w:r>
+              <w:rPr>
+                <w:rFonts w:ascii="Times New Roman" w:eastAsia="Times New Roman" w:hAnsi="Times New Roman" w:cs="Times New Roman"/>
+                <w:color w:val="00000A"/>
+                <w:sz w:val="24"/>
+                <w:szCs w:val="24"/>
+                <w:lang w:eastAsia="pt-BR"/>
+              </w:rPr>
+              <w:t xml:space="preserve"> de 2009</w:t>
             </w:r>
           </w:p>
         </w:tc>
@@ -2229,7 +2251,25 @@
           <w:szCs w:val="28"/>
           <w:lang w:eastAsia="pt-BR"/>
         </w:rPr>
-        <w:t>Nesta subseção serão apresentados as ferramentas bem como os padrões para versionamento e controle de mudanças.</w:t>
+        <w:t xml:space="preserve">Nesta subseção serão </w:t>
+      </w:r>
+      <w:r>
+        <w:rPr>
+          <w:rFonts w:ascii="Times New Roman" w:eastAsia="Times New Roman" w:hAnsi="Times New Roman" w:cs="Times New Roman"/>
+          <w:sz w:val="28"/>
+          <w:szCs w:val="28"/>
+          <w:lang w:eastAsia="pt-BR"/>
+        </w:rPr>
+        <w:t>apresentadas</w:t>
+      </w:r>
+      <w:r>
+        <w:rPr>
+          <w:rFonts w:ascii="Times New Roman" w:eastAsia="Times New Roman" w:hAnsi="Times New Roman" w:cs="Times New Roman"/>
+          <w:sz w:val="28"/>
+          <w:szCs w:val="28"/>
+          <w:lang w:eastAsia="pt-BR"/>
+        </w:rPr>
+        <w:t xml:space="preserve"> as ferramentas bem como os padrões para versionamento e controle de mudanças.</w:t>
       </w:r>
     </w:p>
     <w:p>
@@ -2283,106 +2323,24 @@
         <w:spacing w:line="240" w:lineRule="auto"/>
         <w:jc w:val="both"/>
         <w:rPr>
-          <w:rFonts w:ascii="Arial" w:eastAsia="Arial" w:hAnsi="Arial" w:cs="Arial"/>
-          <w:bCs/>
-          <w:i/>
-          <w:iCs/>
-          <w:color w:val="0000FF"/>
-          <w:sz w:val="20"/>
-          <w:szCs w:val="20"/>
-          <w:lang w:eastAsia="pt-BR"/>
-        </w:rPr>
-      </w:pPr>
-      <w:r>
-        <w:rPr>
-          <w:rFonts w:ascii="Arial" w:eastAsia="Arial" w:hAnsi="Arial" w:cs="Arial"/>
-          <w:bCs/>
-          <w:i/>
-          <w:iCs/>
-          <w:color w:val="0000FF"/>
-          <w:sz w:val="20"/>
-          <w:szCs w:val="20"/>
-          <w:lang w:eastAsia="pt-BR"/>
-        </w:rPr>
-        <w:t>&lt;</w:t>
-      </w:r>
-      <w:r>
-        <w:rPr>
-          <w:rFonts w:ascii="Arial" w:eastAsia="Arial" w:hAnsi="Arial" w:cs="Arial"/>
-          <w:bCs/>
-          <w:i/>
-          <w:iCs/>
-          <w:color w:val="0000FF"/>
-          <w:sz w:val="20"/>
-          <w:szCs w:val="20"/>
-          <w:lang w:eastAsia="pt-BR"/>
-        </w:rPr>
-        <w:t>d</w:t>
-      </w:r>
-      <w:r>
-        <w:rPr>
-          <w:rFonts w:ascii="Arial" w:eastAsia="Arial" w:hAnsi="Arial" w:cs="Arial"/>
-          <w:bCs/>
-          <w:i/>
-          <w:iCs/>
-          <w:color w:val="0000FF"/>
-          <w:sz w:val="20"/>
-          <w:szCs w:val="20"/>
-          <w:lang w:eastAsia="pt-BR"/>
-        </w:rPr>
-        <w:t>escreva</w:t>
-      </w:r>
-      <w:r>
-        <w:rPr>
-          <w:rFonts w:ascii="Arial" w:eastAsia="Arial" w:hAnsi="Arial" w:cs="Arial"/>
-          <w:bCs/>
-          <w:i/>
-          <w:iCs/>
-          <w:color w:val="0000FF"/>
-          <w:sz w:val="20"/>
-          <w:szCs w:val="20"/>
-          <w:lang w:eastAsia="pt-BR"/>
-        </w:rPr>
-        <w:t xml:space="preserve"> quem será o responsável pela execução das diversas atividades de Gerenciamento de Configuração (CM) descritas n</w:t>
-      </w:r>
-      <w:r>
-        <w:rPr>
-          <w:rFonts w:ascii="Arial" w:eastAsia="Arial" w:hAnsi="Arial" w:cs="Arial"/>
-          <w:bCs/>
-          <w:i/>
-          <w:iCs/>
-          <w:color w:val="0000FF"/>
-          <w:sz w:val="20"/>
-          <w:szCs w:val="20"/>
-          <w:lang w:eastAsia="pt-BR"/>
-        </w:rPr>
-        <w:t>o</w:t>
-      </w:r>
-      <w:r>
-        <w:rPr>
-          <w:rFonts w:ascii="Arial" w:eastAsia="Arial" w:hAnsi="Arial" w:cs="Arial"/>
-          <w:bCs/>
-          <w:i/>
-          <w:iCs/>
-          <w:color w:val="0000FF"/>
-          <w:sz w:val="20"/>
-          <w:szCs w:val="20"/>
-          <w:lang w:eastAsia="pt-BR"/>
-        </w:rPr>
-        <w:t xml:space="preserve"> Processo de </w:t>
-      </w:r>
-      <w:r>
-        <w:rPr>
-          <w:rFonts w:ascii="Arial" w:eastAsia="Arial" w:hAnsi="Arial" w:cs="Arial"/>
-          <w:bCs/>
-          <w:i/>
-          <w:iCs/>
-          <w:color w:val="0000FF"/>
-          <w:sz w:val="20"/>
-          <w:szCs w:val="20"/>
-          <w:lang w:eastAsia="pt-BR"/>
-        </w:rPr>
-        <w:t>Gerenciamento da Configuração&gt;</w:t>
+          <w:rFonts w:eastAsia="Arial" w:cstheme="minorHAnsi"/>
+          <w:bCs/>
+          <w:color w:val="000000" w:themeColor="text1"/>
+          <w:sz w:val="24"/>
+          <w:szCs w:val="24"/>
+          <w:lang w:eastAsia="pt-BR"/>
+        </w:rPr>
+      </w:pPr>
+      <w:r>
+        <w:rPr>
+          <w:rFonts w:eastAsia="Arial" w:cstheme="minorHAnsi"/>
+          <w:bCs/>
+          <w:color w:val="000000" w:themeColor="text1"/>
+          <w:sz w:val="24"/>
+          <w:szCs w:val="24"/>
+          <w:lang w:eastAsia="pt-BR"/>
+        </w:rPr>
+        <w:t>A tabela a seguir identifica as ferramentas utilizadas:</w:t>
       </w:r>
     </w:p>
     <w:tbl>
@@ -2444,7 +2402,7 @@
                 <w:sz w:val="20"/>
                 <w:szCs w:val="20"/>
               </w:rPr>
-              <w:t>Papel</w:t>
+              <w:t>Área</w:t>
             </w:r>
           </w:p>
         </w:tc>
@@ -2480,7 +2438,7 @@
                 <w:sz w:val="20"/>
                 <w:szCs w:val="20"/>
               </w:rPr>
-              <w:t>Responsabilidade</w:t>
+              <w:t>Ferramenta</w:t>
             </w:r>
           </w:p>
         </w:tc>
@@ -2496,6 +2454,7 @@
               <w:bottom w:w="55" w:type="dxa"/>
               <w:right w:w="55" w:type="dxa"/>
             </w:tcMar>
+            <w:vAlign w:val="center"/>
           </w:tcPr>
           <w:p>
             <w:pPr>
@@ -2507,6 +2466,14 @@
                 <w:szCs w:val="20"/>
               </w:rPr>
             </w:pPr>
+            <w:r>
+              <w:rPr>
+                <w:rFonts w:ascii="Tahoma" w:hAnsi="Tahoma"/>
+                <w:sz w:val="20"/>
+                <w:szCs w:val="20"/>
+              </w:rPr>
+              <w:t>Comum a todas as áreas</w:t>
+            </w:r>
           </w:p>
         </w:tc>
         <w:tc>
@@ -2519,6 +2486,7 @@
               <w:bottom w:w="55" w:type="dxa"/>
               <w:right w:w="55" w:type="dxa"/>
             </w:tcMar>
+            <w:vAlign w:val="center"/>
           </w:tcPr>
           <w:p>
             <w:pPr>
@@ -2530,6 +2498,552 @@
                 <w:szCs w:val="20"/>
               </w:rPr>
             </w:pPr>
+            <w:r>
+              <w:rPr>
+                <w:rFonts w:ascii="Tahoma" w:hAnsi="Tahoma"/>
+                <w:sz w:val="20"/>
+                <w:szCs w:val="20"/>
+              </w:rPr>
+              <w:t>TortoiseSVN, Microsoft Office, BrOffice, Alocpro, Jira.</w:t>
+            </w:r>
+          </w:p>
+        </w:tc>
+      </w:tr>
+      <w:tr>
+        <w:tc>
+          <w:tcPr>
+            <w:tcW w:w="3402" w:type="dxa"/>
+            <w:shd w:val="clear" w:color="auto" w:fill="auto"/>
+            <w:tcMar>
+              <w:top w:w="55" w:type="dxa"/>
+              <w:left w:w="55" w:type="dxa"/>
+              <w:bottom w:w="55" w:type="dxa"/>
+              <w:right w:w="55" w:type="dxa"/>
+            </w:tcMar>
+            <w:vAlign w:val="center"/>
+          </w:tcPr>
+          <w:p>
+            <w:pPr>
+              <w:pStyle w:val="TableContents"/>
+              <w:jc w:val="center"/>
+              <w:rPr>
+                <w:rFonts w:ascii="Tahoma" w:hAnsi="Tahoma"/>
+                <w:sz w:val="20"/>
+                <w:szCs w:val="20"/>
+              </w:rPr>
+            </w:pPr>
+            <w:r>
+              <w:rPr>
+                <w:rFonts w:ascii="Tahoma" w:hAnsi="Tahoma"/>
+                <w:sz w:val="20"/>
+                <w:szCs w:val="20"/>
+              </w:rPr>
+              <w:t>Gerência de projetos</w:t>
+            </w:r>
+          </w:p>
+        </w:tc>
+        <w:tc>
+          <w:tcPr>
+            <w:tcW w:w="5103" w:type="dxa"/>
+            <w:shd w:val="clear" w:color="auto" w:fill="auto"/>
+            <w:tcMar>
+              <w:top w:w="55" w:type="dxa"/>
+              <w:left w:w="55" w:type="dxa"/>
+              <w:bottom w:w="55" w:type="dxa"/>
+              <w:right w:w="55" w:type="dxa"/>
+            </w:tcMar>
+            <w:vAlign w:val="center"/>
+          </w:tcPr>
+          <w:p>
+            <w:pPr>
+              <w:pStyle w:val="TableContents"/>
+              <w:jc w:val="center"/>
+              <w:rPr>
+                <w:rFonts w:ascii="Tahoma" w:hAnsi="Tahoma"/>
+                <w:sz w:val="20"/>
+                <w:szCs w:val="20"/>
+              </w:rPr>
+            </w:pPr>
+            <w:r>
+              <w:rPr>
+                <w:rFonts w:ascii="Tahoma" w:hAnsi="Tahoma"/>
+                <w:sz w:val="20"/>
+                <w:szCs w:val="20"/>
+              </w:rPr>
+              <w:t>Microsoft Project, Jira.</w:t>
+            </w:r>
+          </w:p>
+        </w:tc>
+      </w:tr>
+      <w:tr>
+        <w:tc>
+          <w:tcPr>
+            <w:tcW w:w="3402" w:type="dxa"/>
+            <w:shd w:val="clear" w:color="auto" w:fill="auto"/>
+            <w:tcMar>
+              <w:top w:w="55" w:type="dxa"/>
+              <w:left w:w="55" w:type="dxa"/>
+              <w:bottom w:w="55" w:type="dxa"/>
+              <w:right w:w="55" w:type="dxa"/>
+            </w:tcMar>
+            <w:vAlign w:val="center"/>
+          </w:tcPr>
+          <w:p>
+            <w:pPr>
+              <w:pStyle w:val="TableContents"/>
+              <w:jc w:val="center"/>
+              <w:rPr>
+                <w:rFonts w:ascii="Tahoma" w:hAnsi="Tahoma"/>
+                <w:sz w:val="20"/>
+                <w:szCs w:val="20"/>
+              </w:rPr>
+            </w:pPr>
+            <w:r>
+              <w:rPr>
+                <w:rFonts w:ascii="Tahoma" w:hAnsi="Tahoma"/>
+                <w:sz w:val="20"/>
+                <w:szCs w:val="20"/>
+              </w:rPr>
+              <w:t>Gestão de requisitos</w:t>
+            </w:r>
+          </w:p>
+        </w:tc>
+        <w:tc>
+          <w:tcPr>
+            <w:tcW w:w="5103" w:type="dxa"/>
+            <w:shd w:val="clear" w:color="auto" w:fill="auto"/>
+            <w:tcMar>
+              <w:top w:w="55" w:type="dxa"/>
+              <w:left w:w="55" w:type="dxa"/>
+              <w:bottom w:w="55" w:type="dxa"/>
+              <w:right w:w="55" w:type="dxa"/>
+            </w:tcMar>
+            <w:vAlign w:val="center"/>
+          </w:tcPr>
+          <w:p>
+            <w:pPr>
+              <w:pStyle w:val="TableContents"/>
+              <w:jc w:val="center"/>
+              <w:rPr>
+                <w:rFonts w:ascii="Tahoma" w:hAnsi="Tahoma"/>
+                <w:sz w:val="20"/>
+                <w:szCs w:val="20"/>
+              </w:rPr>
+            </w:pPr>
+            <w:r>
+              <w:rPr>
+                <w:rFonts w:ascii="Tahoma" w:hAnsi="Tahoma"/>
+                <w:sz w:val="20"/>
+                <w:szCs w:val="20"/>
+              </w:rPr>
+              <w:t>Azure, Jira, GitLab.</w:t>
+            </w:r>
+          </w:p>
+        </w:tc>
+      </w:tr>
+      <w:tr>
+        <w:tc>
+          <w:tcPr>
+            <w:tcW w:w="3402" w:type="dxa"/>
+            <w:shd w:val="clear" w:color="auto" w:fill="auto"/>
+            <w:tcMar>
+              <w:top w:w="55" w:type="dxa"/>
+              <w:left w:w="55" w:type="dxa"/>
+              <w:bottom w:w="55" w:type="dxa"/>
+              <w:right w:w="55" w:type="dxa"/>
+            </w:tcMar>
+            <w:vAlign w:val="center"/>
+          </w:tcPr>
+          <w:p>
+            <w:pPr>
+              <w:pStyle w:val="TableContents"/>
+              <w:jc w:val="center"/>
+              <w:rPr>
+                <w:rFonts w:ascii="Tahoma" w:hAnsi="Tahoma"/>
+                <w:sz w:val="20"/>
+                <w:szCs w:val="20"/>
+              </w:rPr>
+            </w:pPr>
+            <w:r>
+              <w:rPr>
+                <w:rFonts w:ascii="Tahoma" w:hAnsi="Tahoma"/>
+                <w:sz w:val="20"/>
+                <w:szCs w:val="20"/>
+              </w:rPr>
+              <w:t>Análise de projeto</w:t>
+            </w:r>
+          </w:p>
+        </w:tc>
+        <w:tc>
+          <w:tcPr>
+            <w:tcW w:w="5103" w:type="dxa"/>
+            <w:shd w:val="clear" w:color="auto" w:fill="auto"/>
+            <w:tcMar>
+              <w:top w:w="55" w:type="dxa"/>
+              <w:left w:w="55" w:type="dxa"/>
+              <w:bottom w:w="55" w:type="dxa"/>
+              <w:right w:w="55" w:type="dxa"/>
+            </w:tcMar>
+            <w:vAlign w:val="center"/>
+          </w:tcPr>
+          <w:p>
+            <w:pPr>
+              <w:pStyle w:val="TableContents"/>
+              <w:jc w:val="center"/>
+              <w:rPr>
+                <w:rFonts w:ascii="Tahoma" w:hAnsi="Tahoma"/>
+                <w:sz w:val="20"/>
+                <w:szCs w:val="20"/>
+              </w:rPr>
+            </w:pPr>
+            <w:r>
+              <w:rPr>
+                <w:rFonts w:ascii="Tahoma" w:hAnsi="Tahoma"/>
+                <w:sz w:val="20"/>
+                <w:szCs w:val="20"/>
+              </w:rPr>
+              <w:t>Bizagi.</w:t>
+            </w:r>
+          </w:p>
+        </w:tc>
+      </w:tr>
+      <w:tr>
+        <w:tc>
+          <w:tcPr>
+            <w:tcW w:w="3402" w:type="dxa"/>
+            <w:shd w:val="clear" w:color="auto" w:fill="auto"/>
+            <w:tcMar>
+              <w:top w:w="55" w:type="dxa"/>
+              <w:left w:w="55" w:type="dxa"/>
+              <w:bottom w:w="55" w:type="dxa"/>
+              <w:right w:w="55" w:type="dxa"/>
+            </w:tcMar>
+            <w:vAlign w:val="center"/>
+          </w:tcPr>
+          <w:p>
+            <w:pPr>
+              <w:pStyle w:val="TableContents"/>
+              <w:jc w:val="center"/>
+              <w:rPr>
+                <w:rFonts w:ascii="Tahoma" w:hAnsi="Tahoma"/>
+                <w:sz w:val="20"/>
+                <w:szCs w:val="20"/>
+              </w:rPr>
+            </w:pPr>
+            <w:r>
+              <w:rPr>
+                <w:rFonts w:ascii="Tahoma" w:hAnsi="Tahoma"/>
+                <w:sz w:val="20"/>
+                <w:szCs w:val="20"/>
+              </w:rPr>
+              <w:t>Construção</w:t>
+            </w:r>
+          </w:p>
+        </w:tc>
+        <w:tc>
+          <w:tcPr>
+            <w:tcW w:w="5103" w:type="dxa"/>
+            <w:shd w:val="clear" w:color="auto" w:fill="auto"/>
+            <w:tcMar>
+              <w:top w:w="55" w:type="dxa"/>
+              <w:left w:w="55" w:type="dxa"/>
+              <w:bottom w:w="55" w:type="dxa"/>
+              <w:right w:w="55" w:type="dxa"/>
+            </w:tcMar>
+            <w:vAlign w:val="center"/>
+          </w:tcPr>
+          <w:p>
+            <w:pPr>
+              <w:pStyle w:val="TableContents"/>
+              <w:jc w:val="center"/>
+              <w:rPr>
+                <w:rFonts w:ascii="Tahoma" w:hAnsi="Tahoma"/>
+                <w:sz w:val="20"/>
+                <w:szCs w:val="20"/>
+              </w:rPr>
+            </w:pPr>
+            <w:r>
+              <w:rPr>
+                <w:rFonts w:ascii="Tahoma" w:hAnsi="Tahoma"/>
+                <w:sz w:val="20"/>
+                <w:szCs w:val="20"/>
+              </w:rPr>
+              <w:t>Eclipse, Apache Maven, Netbeans, SQLDeveloper, Toad for Oracle, Apache Continuum, Power Designer.</w:t>
+            </w:r>
+          </w:p>
+        </w:tc>
+      </w:tr>
+      <w:tr>
+        <w:tc>
+          <w:tcPr>
+            <w:tcW w:w="3402" w:type="dxa"/>
+            <w:shd w:val="clear" w:color="auto" w:fill="auto"/>
+            <w:tcMar>
+              <w:top w:w="55" w:type="dxa"/>
+              <w:left w:w="55" w:type="dxa"/>
+              <w:bottom w:w="55" w:type="dxa"/>
+              <w:right w:w="55" w:type="dxa"/>
+            </w:tcMar>
+            <w:vAlign w:val="center"/>
+          </w:tcPr>
+          <w:p>
+            <w:pPr>
+              <w:pStyle w:val="TableContents"/>
+              <w:jc w:val="center"/>
+              <w:rPr>
+                <w:rFonts w:ascii="Tahoma" w:hAnsi="Tahoma"/>
+                <w:sz w:val="20"/>
+                <w:szCs w:val="20"/>
+              </w:rPr>
+            </w:pPr>
+            <w:r>
+              <w:rPr>
+                <w:rFonts w:ascii="Tahoma" w:hAnsi="Tahoma"/>
+                <w:sz w:val="20"/>
+                <w:szCs w:val="20"/>
+              </w:rPr>
+              <w:t>Testes de sistemas</w:t>
+            </w:r>
+          </w:p>
+        </w:tc>
+        <w:tc>
+          <w:tcPr>
+            <w:tcW w:w="5103" w:type="dxa"/>
+            <w:shd w:val="clear" w:color="auto" w:fill="auto"/>
+            <w:tcMar>
+              <w:top w:w="55" w:type="dxa"/>
+              <w:left w:w="55" w:type="dxa"/>
+              <w:bottom w:w="55" w:type="dxa"/>
+              <w:right w:w="55" w:type="dxa"/>
+            </w:tcMar>
+            <w:vAlign w:val="center"/>
+          </w:tcPr>
+          <w:p>
+            <w:pPr>
+              <w:pStyle w:val="TableContents"/>
+              <w:jc w:val="center"/>
+              <w:rPr>
+                <w:rFonts w:ascii="Tahoma" w:hAnsi="Tahoma"/>
+                <w:sz w:val="20"/>
+                <w:szCs w:val="20"/>
+              </w:rPr>
+            </w:pPr>
+            <w:r>
+              <w:rPr>
+                <w:rFonts w:ascii="Tahoma" w:hAnsi="Tahoma"/>
+                <w:sz w:val="20"/>
+                <w:szCs w:val="20"/>
+              </w:rPr>
+              <w:t>Selenium, Testlink, Jira.</w:t>
+            </w:r>
+          </w:p>
+        </w:tc>
+      </w:tr>
+      <w:tr>
+        <w:tc>
+          <w:tcPr>
+            <w:tcW w:w="3402" w:type="dxa"/>
+            <w:shd w:val="clear" w:color="auto" w:fill="auto"/>
+            <w:tcMar>
+              <w:top w:w="55" w:type="dxa"/>
+              <w:left w:w="55" w:type="dxa"/>
+              <w:bottom w:w="55" w:type="dxa"/>
+              <w:right w:w="55" w:type="dxa"/>
+            </w:tcMar>
+            <w:vAlign w:val="center"/>
+          </w:tcPr>
+          <w:p>
+            <w:pPr>
+              <w:pStyle w:val="TableContents"/>
+              <w:jc w:val="center"/>
+              <w:rPr>
+                <w:rFonts w:ascii="Tahoma" w:hAnsi="Tahoma"/>
+                <w:sz w:val="20"/>
+                <w:szCs w:val="20"/>
+              </w:rPr>
+            </w:pPr>
+            <w:r>
+              <w:rPr>
+                <w:rFonts w:ascii="Tahoma" w:hAnsi="Tahoma"/>
+                <w:sz w:val="20"/>
+                <w:szCs w:val="20"/>
+              </w:rPr>
+              <w:t>Análise de código</w:t>
+            </w:r>
+          </w:p>
+        </w:tc>
+        <w:tc>
+          <w:tcPr>
+            <w:tcW w:w="5103" w:type="dxa"/>
+            <w:shd w:val="clear" w:color="auto" w:fill="auto"/>
+            <w:tcMar>
+              <w:top w:w="55" w:type="dxa"/>
+              <w:left w:w="55" w:type="dxa"/>
+              <w:bottom w:w="55" w:type="dxa"/>
+              <w:right w:w="55" w:type="dxa"/>
+            </w:tcMar>
+            <w:vAlign w:val="center"/>
+          </w:tcPr>
+          <w:p>
+            <w:pPr>
+              <w:pStyle w:val="TableContents"/>
+              <w:jc w:val="center"/>
+              <w:rPr>
+                <w:rFonts w:ascii="Tahoma" w:hAnsi="Tahoma"/>
+                <w:sz w:val="20"/>
+                <w:szCs w:val="20"/>
+              </w:rPr>
+            </w:pPr>
+            <w:r>
+              <w:rPr>
+                <w:rFonts w:ascii="Tahoma" w:hAnsi="Tahoma"/>
+                <w:sz w:val="20"/>
+                <w:szCs w:val="20"/>
+              </w:rPr>
+              <w:t>Sonarqube.</w:t>
+            </w:r>
+          </w:p>
+        </w:tc>
+      </w:tr>
+      <w:tr>
+        <w:tc>
+          <w:tcPr>
+            <w:tcW w:w="3402" w:type="dxa"/>
+            <w:shd w:val="clear" w:color="auto" w:fill="auto"/>
+            <w:tcMar>
+              <w:top w:w="55" w:type="dxa"/>
+              <w:left w:w="55" w:type="dxa"/>
+              <w:bottom w:w="55" w:type="dxa"/>
+              <w:right w:w="55" w:type="dxa"/>
+            </w:tcMar>
+            <w:vAlign w:val="center"/>
+          </w:tcPr>
+          <w:p>
+            <w:pPr>
+              <w:pStyle w:val="TableContents"/>
+              <w:jc w:val="center"/>
+              <w:rPr>
+                <w:rFonts w:ascii="Tahoma" w:hAnsi="Tahoma"/>
+                <w:sz w:val="20"/>
+                <w:szCs w:val="20"/>
+              </w:rPr>
+            </w:pPr>
+            <w:r>
+              <w:rPr>
+                <w:rFonts w:ascii="Tahoma" w:hAnsi="Tahoma"/>
+                <w:sz w:val="20"/>
+                <w:szCs w:val="20"/>
+              </w:rPr>
+              <w:t>Administração de dados</w:t>
+            </w:r>
+          </w:p>
+        </w:tc>
+        <w:tc>
+          <w:tcPr>
+            <w:tcW w:w="5103" w:type="dxa"/>
+            <w:shd w:val="clear" w:color="auto" w:fill="auto"/>
+            <w:tcMar>
+              <w:top w:w="55" w:type="dxa"/>
+              <w:left w:w="55" w:type="dxa"/>
+              <w:bottom w:w="55" w:type="dxa"/>
+              <w:right w:w="55" w:type="dxa"/>
+            </w:tcMar>
+            <w:vAlign w:val="center"/>
+          </w:tcPr>
+          <w:p>
+            <w:pPr>
+              <w:pStyle w:val="TableContents"/>
+              <w:jc w:val="center"/>
+              <w:rPr>
+                <w:rFonts w:ascii="Tahoma" w:hAnsi="Tahoma"/>
+                <w:sz w:val="20"/>
+                <w:szCs w:val="20"/>
+              </w:rPr>
+            </w:pPr>
+            <w:proofErr w:type="gramStart"/>
+            <w:r>
+              <w:rPr>
+                <w:rFonts w:ascii="Tahoma" w:hAnsi="Tahoma"/>
+                <w:sz w:val="20"/>
+                <w:szCs w:val="20"/>
+              </w:rPr>
+              <w:t>SQLDeveloper,Toad</w:t>
+            </w:r>
+            <w:proofErr w:type="gramEnd"/>
+            <w:r>
+              <w:rPr>
+                <w:rFonts w:ascii="Tahoma" w:hAnsi="Tahoma"/>
+                <w:sz w:val="20"/>
+                <w:szCs w:val="20"/>
+              </w:rPr>
+              <w:t xml:space="preserve"> for Oracle, PowerDesigner, Oracle DB, SQLServer, MySQL, MySQL Workbench, PostgreSQL, PgAdmin, DBeaver.</w:t>
+            </w:r>
+          </w:p>
+        </w:tc>
+      </w:tr>
+      <w:tr>
+        <w:tc>
+          <w:tcPr>
+            <w:tcW w:w="3402" w:type="dxa"/>
+            <w:shd w:val="clear" w:color="auto" w:fill="auto"/>
+            <w:tcMar>
+              <w:top w:w="55" w:type="dxa"/>
+              <w:left w:w="55" w:type="dxa"/>
+              <w:bottom w:w="55" w:type="dxa"/>
+              <w:right w:w="55" w:type="dxa"/>
+            </w:tcMar>
+            <w:vAlign w:val="center"/>
+          </w:tcPr>
+          <w:p>
+            <w:pPr>
+              <w:pStyle w:val="TableContents"/>
+              <w:jc w:val="center"/>
+              <w:rPr>
+                <w:rFonts w:ascii="Tahoma" w:hAnsi="Tahoma"/>
+                <w:sz w:val="20"/>
+                <w:szCs w:val="20"/>
+              </w:rPr>
+            </w:pPr>
+            <w:r>
+              <w:rPr>
+                <w:rFonts w:ascii="Tahoma" w:hAnsi="Tahoma"/>
+                <w:sz w:val="20"/>
+                <w:szCs w:val="20"/>
+              </w:rPr>
+              <w:t>Design</w:t>
+            </w:r>
+          </w:p>
+        </w:tc>
+        <w:tc>
+          <w:tcPr>
+            <w:tcW w:w="5103" w:type="dxa"/>
+            <w:shd w:val="clear" w:color="auto" w:fill="auto"/>
+            <w:tcMar>
+              <w:top w:w="55" w:type="dxa"/>
+              <w:left w:w="55" w:type="dxa"/>
+              <w:bottom w:w="55" w:type="dxa"/>
+              <w:right w:w="55" w:type="dxa"/>
+            </w:tcMar>
+            <w:vAlign w:val="center"/>
+          </w:tcPr>
+          <w:p>
+            <w:pPr>
+              <w:pStyle w:val="TableContents"/>
+              <w:jc w:val="center"/>
+              <w:rPr>
+                <w:rFonts w:ascii="Tahoma" w:hAnsi="Tahoma"/>
+                <w:sz w:val="20"/>
+                <w:szCs w:val="20"/>
+              </w:rPr>
+            </w:pPr>
+            <w:r>
+              <w:rPr>
+                <w:rFonts w:ascii="Tahoma" w:hAnsi="Tahoma"/>
+                <w:sz w:val="20"/>
+                <w:szCs w:val="20"/>
+              </w:rPr>
+              <w:t>Adobe Dreamweaver, Adobe PhotoShop, CorelDraw, Adobe Fireworks.</w:t>
+            </w:r>
           </w:p>
         </w:tc>
       </w:tr>
@@ -2629,6 +3143,7 @@
           <w:szCs w:val="20"/>
           <w:lang w:eastAsia="pt-BR"/>
         </w:rPr>
+        <w:lastRenderedPageBreak/>
         <w:t>&lt;d</w:t>
       </w:r>
       <w:r>
@@ -2964,6 +3479,7 @@
           <w:lang w:eastAsia="pt-BR"/>
         </w:rPr>
       </w:pPr>
+      <w:proofErr w:type="gramStart"/>
       <w:r>
         <w:rPr>
           <w:rFonts w:ascii="Calibri" w:eastAsia="Times New Roman" w:hAnsi="Calibri" w:cs="Times New Roman"/>
@@ -2973,7 +3489,19 @@
           <w:szCs w:val="24"/>
           <w:lang w:eastAsia="pt-BR"/>
         </w:rPr>
-        <w:t>3.1  Identificação da Configuração</w:t>
+        <w:t>3.1  Identificação</w:t>
+      </w:r>
+      <w:proofErr w:type="gramEnd"/>
+      <w:r>
+        <w:rPr>
+          <w:rFonts w:ascii="Calibri" w:eastAsia="Times New Roman" w:hAnsi="Calibri" w:cs="Times New Roman"/>
+          <w:b/>
+          <w:color w:val="00000A"/>
+          <w:sz w:val="24"/>
+          <w:szCs w:val="24"/>
+          <w:lang w:eastAsia="pt-BR"/>
+        </w:rPr>
+        <w:t xml:space="preserve"> da Configuração</w:t>
       </w:r>
     </w:p>
     <w:p>
@@ -3025,7 +3553,6 @@
           <w:szCs w:val="20"/>
           <w:lang w:eastAsia="pt-BR"/>
         </w:rPr>
-        <w:lastRenderedPageBreak/>
         <w:t>&lt;De</w:t>
       </w:r>
       <w:r>
@@ -3454,6 +3981,7 @@
           <w:lang w:eastAsia="pt-BR"/>
         </w:rPr>
       </w:pPr>
+      <w:proofErr w:type="gramStart"/>
       <w:r>
         <w:rPr>
           <w:rFonts w:ascii="Calibri" w:eastAsia="Times New Roman" w:hAnsi="Calibri" w:cs="Times New Roman"/>
@@ -3474,7 +4002,20 @@
           <w:szCs w:val="24"/>
           <w:lang w:eastAsia="pt-BR"/>
         </w:rPr>
-        <w:t>Comitê de Controle de Mudança (CCB)</w:t>
+        <w:t>Comitê</w:t>
+      </w:r>
+      <w:proofErr w:type="gramEnd"/>
+      <w:r>
+        <w:rPr>
+          <w:rFonts w:ascii="Calibri" w:eastAsia="Times New Roman" w:hAnsi="Calibri" w:cs="Times New Roman"/>
+          <w:b/>
+          <w:bCs/>
+          <w:color w:val="00000A"/>
+          <w:sz w:val="24"/>
+          <w:szCs w:val="24"/>
+          <w:lang w:eastAsia="pt-BR"/>
+        </w:rPr>
+        <w:t xml:space="preserve"> de Controle de Mudança (CCB)</w:t>
       </w:r>
     </w:p>
     <w:p>
@@ -3791,21 +4332,7 @@
           <w:szCs w:val="20"/>
           <w:lang w:eastAsia="pt-BR"/>
         </w:rPr>
-        <w:t xml:space="preserve">Os relatórios são usados para avaliar a "qualidade do produto" em qualquer fase do ciclo de vida do projeto ou produto. Os relatórios sobre defeitos com base em solicitações de mudança podem fornecer alguns indicadores de qualidade proveitosos e, dessa forma, alertar a administração e os desenvolvedores para determinadas áreas prioritárias do desenvolvimento. </w:t>
-      </w:r>
-      <w:r>
-        <w:rPr>
-          <w:rFonts w:ascii="Arial" w:eastAsia="Arial" w:hAnsi="Arial" w:cs="Arial"/>
-          <w:bCs/>
-          <w:i/>
-          <w:iCs/>
-          <w:color w:val="0000FF"/>
-          <w:sz w:val="20"/>
-          <w:szCs w:val="20"/>
-          <w:lang w:eastAsia="pt-BR"/>
-        </w:rPr>
-        <w:lastRenderedPageBreak/>
-        <w:t>Geralmente os defeitos são classificados por prioridade (alta, média e baixa) e podem ser reportados com base nos seguintes aspectos:</w:t>
+        <w:t>Os relatórios são usados para avaliar a "qualidade do produto" em qualquer fase do ciclo de vida do projeto ou produto. Os relatórios sobre defeitos com base em solicitações de mudança podem fornecer alguns indicadores de qualidade proveitosos e, dessa forma, alertar a administração e os desenvolvedores para determinadas áreas prioritárias do desenvolvimento. Geralmente os defeitos são classificados por prioridade (alta, média e baixa) e podem ser reportados com base nos seguintes aspectos:</w:t>
       </w:r>
     </w:p>
     <w:p>
@@ -4352,6 +4879,7 @@
           <w:szCs w:val="24"/>
           <w:lang w:eastAsia="pt-BR"/>
         </w:rPr>
+        <w:lastRenderedPageBreak/>
         <w:br/>
       </w:r>
       <w:r>

</xml_diff>

<commit_message>
Nono commit, feito a documentação do tópico Configuração da Ferramenta de Controle de Versão no arquivo MAT02
</commit_message>
<xml_diff>
--- a/EAD1/MAT02-Template-Plano de GC.docx
+++ b/EAD1/MAT02-Template-Plano de GC.docx
@@ -433,8 +433,18 @@
                 <w:sz w:val="20"/>
                 <w:szCs w:val="20"/>
               </w:rPr>
-              <w:t>Primeiro commit</w:t>
-            </w:r>
+              <w:t xml:space="preserve">Primeiro </w:t>
+            </w:r>
+            <w:proofErr w:type="spellStart"/>
+            <w:r>
+              <w:rPr>
+                <w:rFonts w:ascii="Tahoma" w:hAnsi="Tahoma"/>
+                <w:sz w:val="20"/>
+                <w:szCs w:val="20"/>
+              </w:rPr>
+              <w:t>commit</w:t>
+            </w:r>
+            <w:proofErr w:type="spellEnd"/>
           </w:p>
         </w:tc>
       </w:tr>
@@ -534,8 +544,9 @@
           <w:szCs w:val="28"/>
           <w:lang w:eastAsia="pt-BR"/>
         </w:rPr>
-        <w:t xml:space="preserve"> as devidas informações e, para cada tópico alterado, será feito um commit no repositório virtual Github</w:t>
-      </w:r>
+        <w:t xml:space="preserve"> as devidas informações e, para cada tópico alterado, será feito um </w:t>
+      </w:r>
+      <w:proofErr w:type="spellStart"/>
       <w:r>
         <w:rPr>
           <w:rFonts w:ascii="Times New Roman" w:eastAsia="Times New Roman" w:hAnsi="Times New Roman" w:cs="Times New Roman"/>
@@ -543,55 +554,19 @@
           <w:szCs w:val="28"/>
           <w:lang w:eastAsia="pt-BR"/>
         </w:rPr>
-        <w:t xml:space="preserve"> para que então seja possível realizar o versionamento deste documento.</w:t>
-      </w:r>
-    </w:p>
-    <w:p>
-      <w:pPr>
-        <w:spacing w:line="240" w:lineRule="auto"/>
-        <w:rPr>
-          <w:rFonts w:ascii="Calibri" w:eastAsia="Times New Roman" w:hAnsi="Calibri" w:cs="Times New Roman"/>
-          <w:b/>
-          <w:bCs/>
-          <w:color w:val="00000A"/>
-          <w:sz w:val="24"/>
-          <w:szCs w:val="24"/>
-          <w:lang w:eastAsia="pt-BR"/>
-        </w:rPr>
-      </w:pPr>
-      <w:r>
-        <w:rPr>
-          <w:rFonts w:ascii="Calibri" w:eastAsia="Times New Roman" w:hAnsi="Calibri" w:cs="Times New Roman"/>
-          <w:color w:val="00000A"/>
-          <w:sz w:val="24"/>
-          <w:szCs w:val="24"/>
-          <w:lang w:eastAsia="pt-BR"/>
-        </w:rPr>
-        <w:t xml:space="preserve">1.1 </w:t>
-      </w:r>
-      <w:r>
-        <w:rPr>
-          <w:rFonts w:ascii="Calibri" w:eastAsia="Times New Roman" w:hAnsi="Calibri" w:cs="Times New Roman"/>
-          <w:b/>
-          <w:bCs/>
-          <w:color w:val="00000A"/>
-          <w:sz w:val="24"/>
-          <w:szCs w:val="24"/>
-          <w:lang w:eastAsia="pt-BR"/>
-        </w:rPr>
-        <w:t>Finalidade</w:t>
-      </w:r>
-    </w:p>
-    <w:p>
-      <w:pPr>
-        <w:spacing w:line="240" w:lineRule="auto"/>
+        <w:t>commit</w:t>
+      </w:r>
+      <w:proofErr w:type="spellEnd"/>
+      <w:r>
         <w:rPr>
           <w:rFonts w:ascii="Times New Roman" w:eastAsia="Times New Roman" w:hAnsi="Times New Roman" w:cs="Times New Roman"/>
           <w:sz w:val="28"/>
           <w:szCs w:val="28"/>
           <w:lang w:eastAsia="pt-BR"/>
         </w:rPr>
-      </w:pPr>
+        <w:t xml:space="preserve"> no repositório virtual </w:t>
+      </w:r>
+      <w:proofErr w:type="spellStart"/>
       <w:r>
         <w:rPr>
           <w:rFonts w:ascii="Times New Roman" w:eastAsia="Times New Roman" w:hAnsi="Times New Roman" w:cs="Times New Roman"/>
@@ -599,6 +574,72 @@
           <w:szCs w:val="28"/>
           <w:lang w:eastAsia="pt-BR"/>
         </w:rPr>
+        <w:t>Github</w:t>
+      </w:r>
+      <w:proofErr w:type="spellEnd"/>
+      <w:r>
+        <w:rPr>
+          <w:rFonts w:ascii="Times New Roman" w:eastAsia="Times New Roman" w:hAnsi="Times New Roman" w:cs="Times New Roman"/>
+          <w:sz w:val="28"/>
+          <w:szCs w:val="28"/>
+          <w:lang w:eastAsia="pt-BR"/>
+        </w:rPr>
+        <w:t xml:space="preserve"> para que então seja possível realizar o versionamento deste documento.</w:t>
+      </w:r>
+    </w:p>
+    <w:p>
+      <w:pPr>
+        <w:spacing w:line="240" w:lineRule="auto"/>
+        <w:rPr>
+          <w:rFonts w:ascii="Calibri" w:eastAsia="Times New Roman" w:hAnsi="Calibri" w:cs="Times New Roman"/>
+          <w:b/>
+          <w:bCs/>
+          <w:color w:val="00000A"/>
+          <w:sz w:val="24"/>
+          <w:szCs w:val="24"/>
+          <w:lang w:eastAsia="pt-BR"/>
+        </w:rPr>
+      </w:pPr>
+      <w:r>
+        <w:rPr>
+          <w:rFonts w:ascii="Calibri" w:eastAsia="Times New Roman" w:hAnsi="Calibri" w:cs="Times New Roman"/>
+          <w:color w:val="00000A"/>
+          <w:sz w:val="24"/>
+          <w:szCs w:val="24"/>
+          <w:lang w:eastAsia="pt-BR"/>
+        </w:rPr>
+        <w:t xml:space="preserve">1.1 </w:t>
+      </w:r>
+      <w:r>
+        <w:rPr>
+          <w:rFonts w:ascii="Calibri" w:eastAsia="Times New Roman" w:hAnsi="Calibri" w:cs="Times New Roman"/>
+          <w:b/>
+          <w:bCs/>
+          <w:color w:val="00000A"/>
+          <w:sz w:val="24"/>
+          <w:szCs w:val="24"/>
+          <w:lang w:eastAsia="pt-BR"/>
+        </w:rPr>
+        <w:t>Finalidade</w:t>
+      </w:r>
+    </w:p>
+    <w:p>
+      <w:pPr>
+        <w:spacing w:line="240" w:lineRule="auto"/>
+        <w:rPr>
+          <w:rFonts w:ascii="Times New Roman" w:eastAsia="Times New Roman" w:hAnsi="Times New Roman" w:cs="Times New Roman"/>
+          <w:sz w:val="28"/>
+          <w:szCs w:val="28"/>
+          <w:lang w:eastAsia="pt-BR"/>
+        </w:rPr>
+      </w:pPr>
+      <w:r>
+        <w:rPr>
+          <w:rFonts w:ascii="Times New Roman" w:eastAsia="Times New Roman" w:hAnsi="Times New Roman" w:cs="Times New Roman"/>
+          <w:sz w:val="28"/>
+          <w:szCs w:val="28"/>
+          <w:lang w:eastAsia="pt-BR"/>
+        </w:rPr>
         <w:t>O objetivo deste plano de gerenciamento de configuração é aplicar os conhecimentos obtidos em sala de aula referente ao controle de modificações, controle de versões e o gerenciamento de construção.</w:t>
       </w:r>
     </w:p>
@@ -654,7 +695,29 @@
           <w:szCs w:val="28"/>
           <w:lang w:eastAsia="pt-BR"/>
         </w:rPr>
-        <w:t>Este documento direciona-se a todos os colegas do curso de Tecnologia em Sistemas para Internet, além do IF Goiano Campus Morrinhos e demais colegas da comunidade do Github.</w:t>
+        <w:t xml:space="preserve">Este documento direciona-se a todos os colegas do curso de Tecnologia em Sistemas para Internet, além do IF Goiano Campus Morrinhos e demais colegas da comunidade do </w:t>
+      </w:r>
+      <w:proofErr w:type="spellStart"/>
+      <w:r>
+        <w:rPr>
+          <w:rFonts w:ascii="Times New Roman" w:eastAsia="Times New Roman" w:hAnsi="Times New Roman" w:cs="Times New Roman"/>
+          <w:color w:val="00000A"/>
+          <w:sz w:val="28"/>
+          <w:szCs w:val="28"/>
+          <w:lang w:eastAsia="pt-BR"/>
+        </w:rPr>
+        <w:t>Github</w:t>
+      </w:r>
+      <w:proofErr w:type="spellEnd"/>
+      <w:r>
+        <w:rPr>
+          <w:rFonts w:ascii="Times New Roman" w:eastAsia="Times New Roman" w:hAnsi="Times New Roman" w:cs="Times New Roman"/>
+          <w:color w:val="00000A"/>
+          <w:sz w:val="28"/>
+          <w:szCs w:val="28"/>
+          <w:lang w:eastAsia="pt-BR"/>
+        </w:rPr>
+        <w:t>.</w:t>
       </w:r>
     </w:p>
     <w:p>
@@ -983,7 +1046,29 @@
                 <w:szCs w:val="24"/>
                 <w:lang w:eastAsia="pt-BR"/>
               </w:rPr>
-              <w:t>Rótulo aplicado a uma versão de um determinado artefato para início de uma alteração em paralelo. A vevrsão na qual foi aplicado o rótulo será a base para o início das alterações que serão ou não integradas à linha principal de desenvolvimento.</w:t>
+              <w:t xml:space="preserve">Rótulo aplicado a uma versão de um determinado artefato para início de uma alteração em paralelo. A </w:t>
+            </w:r>
+            <w:proofErr w:type="spellStart"/>
+            <w:r>
+              <w:rPr>
+                <w:rFonts w:ascii="Times New Roman" w:eastAsia="Times New Roman" w:hAnsi="Times New Roman" w:cs="Times New Roman"/>
+                <w:color w:val="00000A"/>
+                <w:sz w:val="24"/>
+                <w:szCs w:val="24"/>
+                <w:lang w:eastAsia="pt-BR"/>
+              </w:rPr>
+              <w:t>vevrsão</w:t>
+            </w:r>
+            <w:proofErr w:type="spellEnd"/>
+            <w:r>
+              <w:rPr>
+                <w:rFonts w:ascii="Times New Roman" w:eastAsia="Times New Roman" w:hAnsi="Times New Roman" w:cs="Times New Roman"/>
+                <w:color w:val="00000A"/>
+                <w:sz w:val="24"/>
+                <w:szCs w:val="24"/>
+                <w:lang w:eastAsia="pt-BR"/>
+              </w:rPr>
+              <w:t xml:space="preserve"> na qual foi aplicado o rótulo será a base para o início das alterações que serão ou não integradas à linha principal de desenvolvimento.</w:t>
             </w:r>
           </w:p>
         </w:tc>
@@ -1008,15 +1093,49 @@
                 <w:lang w:eastAsia="pt-BR"/>
               </w:rPr>
             </w:pPr>
-            <w:r>
-              <w:rPr>
-                <w:rFonts w:ascii="Times New Roman" w:eastAsia="Times New Roman" w:hAnsi="Times New Roman" w:cs="Times New Roman"/>
-                <w:color w:val="00000A"/>
-                <w:sz w:val="24"/>
-                <w:szCs w:val="24"/>
-                <w:lang w:eastAsia="pt-BR"/>
-              </w:rPr>
-              <w:t>Change Control Board (CCB)</w:t>
+            <w:proofErr w:type="spellStart"/>
+            <w:r>
+              <w:rPr>
+                <w:rFonts w:ascii="Times New Roman" w:eastAsia="Times New Roman" w:hAnsi="Times New Roman" w:cs="Times New Roman"/>
+                <w:color w:val="00000A"/>
+                <w:sz w:val="24"/>
+                <w:szCs w:val="24"/>
+                <w:lang w:eastAsia="pt-BR"/>
+              </w:rPr>
+              <w:t>Change</w:t>
+            </w:r>
+            <w:proofErr w:type="spellEnd"/>
+            <w:r>
+              <w:rPr>
+                <w:rFonts w:ascii="Times New Roman" w:eastAsia="Times New Roman" w:hAnsi="Times New Roman" w:cs="Times New Roman"/>
+                <w:color w:val="00000A"/>
+                <w:sz w:val="24"/>
+                <w:szCs w:val="24"/>
+                <w:lang w:eastAsia="pt-BR"/>
+              </w:rPr>
+              <w:t xml:space="preserve"> </w:t>
+            </w:r>
+            <w:proofErr w:type="spellStart"/>
+            <w:r>
+              <w:rPr>
+                <w:rFonts w:ascii="Times New Roman" w:eastAsia="Times New Roman" w:hAnsi="Times New Roman" w:cs="Times New Roman"/>
+                <w:color w:val="00000A"/>
+                <w:sz w:val="24"/>
+                <w:szCs w:val="24"/>
+                <w:lang w:eastAsia="pt-BR"/>
+              </w:rPr>
+              <w:t>Control</w:t>
+            </w:r>
+            <w:proofErr w:type="spellEnd"/>
+            <w:r>
+              <w:rPr>
+                <w:rFonts w:ascii="Times New Roman" w:eastAsia="Times New Roman" w:hAnsi="Times New Roman" w:cs="Times New Roman"/>
+                <w:color w:val="00000A"/>
+                <w:sz w:val="24"/>
+                <w:szCs w:val="24"/>
+                <w:lang w:eastAsia="pt-BR"/>
+              </w:rPr>
+              <w:t xml:space="preserve"> Board (CCB)</w:t>
             </w:r>
           </w:p>
         </w:tc>
@@ -1044,7 +1163,73 @@
                 <w:szCs w:val="24"/>
                 <w:lang w:eastAsia="pt-BR"/>
               </w:rPr>
-              <w:t>O Comitê de Controle de Configuração (Configuration Control Board) representa o grupo de pessoas responsável por avaliar e aprovar ou reprovar modificações propostas para ICs e por assegurar a implementação das modificações aprovadas.</w:t>
+              <w:t>O Comitê de Controle de Configuração (</w:t>
+            </w:r>
+            <w:proofErr w:type="spellStart"/>
+            <w:r>
+              <w:rPr>
+                <w:rFonts w:ascii="Times New Roman" w:eastAsia="Times New Roman" w:hAnsi="Times New Roman" w:cs="Times New Roman"/>
+                <w:color w:val="00000A"/>
+                <w:sz w:val="24"/>
+                <w:szCs w:val="24"/>
+                <w:lang w:eastAsia="pt-BR"/>
+              </w:rPr>
+              <w:t>Configuration</w:t>
+            </w:r>
+            <w:proofErr w:type="spellEnd"/>
+            <w:r>
+              <w:rPr>
+                <w:rFonts w:ascii="Times New Roman" w:eastAsia="Times New Roman" w:hAnsi="Times New Roman" w:cs="Times New Roman"/>
+                <w:color w:val="00000A"/>
+                <w:sz w:val="24"/>
+                <w:szCs w:val="24"/>
+                <w:lang w:eastAsia="pt-BR"/>
+              </w:rPr>
+              <w:t xml:space="preserve"> </w:t>
+            </w:r>
+            <w:proofErr w:type="spellStart"/>
+            <w:r>
+              <w:rPr>
+                <w:rFonts w:ascii="Times New Roman" w:eastAsia="Times New Roman" w:hAnsi="Times New Roman" w:cs="Times New Roman"/>
+                <w:color w:val="00000A"/>
+                <w:sz w:val="24"/>
+                <w:szCs w:val="24"/>
+                <w:lang w:eastAsia="pt-BR"/>
+              </w:rPr>
+              <w:t>Control</w:t>
+            </w:r>
+            <w:proofErr w:type="spellEnd"/>
+            <w:r>
+              <w:rPr>
+                <w:rFonts w:ascii="Times New Roman" w:eastAsia="Times New Roman" w:hAnsi="Times New Roman" w:cs="Times New Roman"/>
+                <w:color w:val="00000A"/>
+                <w:sz w:val="24"/>
+                <w:szCs w:val="24"/>
+                <w:lang w:eastAsia="pt-BR"/>
+              </w:rPr>
+              <w:t xml:space="preserve"> Board) representa o grupo de pessoas responsável por avaliar e aprovar ou reprovar modificações propostas para </w:t>
+            </w:r>
+            <w:proofErr w:type="spellStart"/>
+            <w:r>
+              <w:rPr>
+                <w:rFonts w:ascii="Times New Roman" w:eastAsia="Times New Roman" w:hAnsi="Times New Roman" w:cs="Times New Roman"/>
+                <w:color w:val="00000A"/>
+                <w:sz w:val="24"/>
+                <w:szCs w:val="24"/>
+                <w:lang w:eastAsia="pt-BR"/>
+              </w:rPr>
+              <w:t>ICs</w:t>
+            </w:r>
+            <w:proofErr w:type="spellEnd"/>
+            <w:r>
+              <w:rPr>
+                <w:rFonts w:ascii="Times New Roman" w:eastAsia="Times New Roman" w:hAnsi="Times New Roman" w:cs="Times New Roman"/>
+                <w:color w:val="00000A"/>
+                <w:sz w:val="24"/>
+                <w:szCs w:val="24"/>
+                <w:lang w:eastAsia="pt-BR"/>
+              </w:rPr>
+              <w:t xml:space="preserve"> e por assegurar a implementação das modificações aprovadas.</w:t>
             </w:r>
           </w:p>
         </w:tc>
@@ -1069,15 +1254,49 @@
                 <w:lang w:eastAsia="pt-BR"/>
               </w:rPr>
             </w:pPr>
-            <w:r>
-              <w:rPr>
-                <w:rFonts w:ascii="Times New Roman" w:eastAsia="Times New Roman" w:hAnsi="Times New Roman" w:cs="Times New Roman"/>
-                <w:color w:val="00000A"/>
-                <w:sz w:val="24"/>
-                <w:szCs w:val="24"/>
-                <w:lang w:eastAsia="pt-BR"/>
-              </w:rPr>
-              <w:t>Change Request (CR)</w:t>
+            <w:proofErr w:type="spellStart"/>
+            <w:r>
+              <w:rPr>
+                <w:rFonts w:ascii="Times New Roman" w:eastAsia="Times New Roman" w:hAnsi="Times New Roman" w:cs="Times New Roman"/>
+                <w:color w:val="00000A"/>
+                <w:sz w:val="24"/>
+                <w:szCs w:val="24"/>
+                <w:lang w:eastAsia="pt-BR"/>
+              </w:rPr>
+              <w:t>Change</w:t>
+            </w:r>
+            <w:proofErr w:type="spellEnd"/>
+            <w:r>
+              <w:rPr>
+                <w:rFonts w:ascii="Times New Roman" w:eastAsia="Times New Roman" w:hAnsi="Times New Roman" w:cs="Times New Roman"/>
+                <w:color w:val="00000A"/>
+                <w:sz w:val="24"/>
+                <w:szCs w:val="24"/>
+                <w:lang w:eastAsia="pt-BR"/>
+              </w:rPr>
+              <w:t xml:space="preserve"> </w:t>
+            </w:r>
+            <w:proofErr w:type="spellStart"/>
+            <w:r>
+              <w:rPr>
+                <w:rFonts w:ascii="Times New Roman" w:eastAsia="Times New Roman" w:hAnsi="Times New Roman" w:cs="Times New Roman"/>
+                <w:color w:val="00000A"/>
+                <w:sz w:val="24"/>
+                <w:szCs w:val="24"/>
+                <w:lang w:eastAsia="pt-BR"/>
+              </w:rPr>
+              <w:t>Request</w:t>
+            </w:r>
+            <w:proofErr w:type="spellEnd"/>
+            <w:r>
+              <w:rPr>
+                <w:rFonts w:ascii="Times New Roman" w:eastAsia="Times New Roman" w:hAnsi="Times New Roman" w:cs="Times New Roman"/>
+                <w:color w:val="00000A"/>
+                <w:sz w:val="24"/>
+                <w:szCs w:val="24"/>
+                <w:lang w:eastAsia="pt-BR"/>
+              </w:rPr>
+              <w:t xml:space="preserve"> (CR)</w:t>
             </w:r>
           </w:p>
         </w:tc>
@@ -1191,6 +1410,7 @@
                 <w:lang w:eastAsia="pt-BR"/>
               </w:rPr>
             </w:pPr>
+            <w:proofErr w:type="spellStart"/>
             <w:r>
               <w:rPr>
                 <w:rFonts w:ascii="Times New Roman" w:eastAsia="Times New Roman" w:hAnsi="Times New Roman" w:cs="Times New Roman"/>
@@ -1201,6 +1421,7 @@
               </w:rPr>
               <w:t>Check-out</w:t>
             </w:r>
+            <w:proofErr w:type="spellEnd"/>
           </w:p>
         </w:tc>
         <w:tc>
@@ -1386,15 +1607,49 @@
                 <w:lang w:eastAsia="pt-BR"/>
               </w:rPr>
             </w:pPr>
-            <w:r>
-              <w:rPr>
-                <w:rFonts w:ascii="Times New Roman" w:eastAsia="Times New Roman" w:hAnsi="Times New Roman" w:cs="Times New Roman"/>
-                <w:color w:val="00000A"/>
-                <w:sz w:val="24"/>
-                <w:szCs w:val="24"/>
-                <w:lang w:eastAsia="pt-BR"/>
-              </w:rPr>
-              <w:t>Label, Tag, Rótulo</w:t>
+            <w:proofErr w:type="spellStart"/>
+            <w:r>
+              <w:rPr>
+                <w:rFonts w:ascii="Times New Roman" w:eastAsia="Times New Roman" w:hAnsi="Times New Roman" w:cs="Times New Roman"/>
+                <w:color w:val="00000A"/>
+                <w:sz w:val="24"/>
+                <w:szCs w:val="24"/>
+                <w:lang w:eastAsia="pt-BR"/>
+              </w:rPr>
+              <w:t>Label</w:t>
+            </w:r>
+            <w:proofErr w:type="spellEnd"/>
+            <w:r>
+              <w:rPr>
+                <w:rFonts w:ascii="Times New Roman" w:eastAsia="Times New Roman" w:hAnsi="Times New Roman" w:cs="Times New Roman"/>
+                <w:color w:val="00000A"/>
+                <w:sz w:val="24"/>
+                <w:szCs w:val="24"/>
+                <w:lang w:eastAsia="pt-BR"/>
+              </w:rPr>
+              <w:t xml:space="preserve">, </w:t>
+            </w:r>
+            <w:proofErr w:type="spellStart"/>
+            <w:r>
+              <w:rPr>
+                <w:rFonts w:ascii="Times New Roman" w:eastAsia="Times New Roman" w:hAnsi="Times New Roman" w:cs="Times New Roman"/>
+                <w:color w:val="00000A"/>
+                <w:sz w:val="24"/>
+                <w:szCs w:val="24"/>
+                <w:lang w:eastAsia="pt-BR"/>
+              </w:rPr>
+              <w:t>Tag</w:t>
+            </w:r>
+            <w:proofErr w:type="spellEnd"/>
+            <w:r>
+              <w:rPr>
+                <w:rFonts w:ascii="Times New Roman" w:eastAsia="Times New Roman" w:hAnsi="Times New Roman" w:cs="Times New Roman"/>
+                <w:color w:val="00000A"/>
+                <w:sz w:val="24"/>
+                <w:szCs w:val="24"/>
+                <w:lang w:eastAsia="pt-BR"/>
+              </w:rPr>
+              <w:t>, Rótulo</w:t>
             </w:r>
           </w:p>
         </w:tc>
@@ -1953,7 +2208,95 @@
                 <w:szCs w:val="24"/>
                 <w:lang w:eastAsia="pt-BR"/>
               </w:rPr>
-              <w:t xml:space="preserve">IEEE Standard Glossary of Software Engineering Terminology </w:t>
+              <w:t xml:space="preserve">IEEE Standard </w:t>
+            </w:r>
+            <w:proofErr w:type="spellStart"/>
+            <w:r>
+              <w:rPr>
+                <w:rFonts w:ascii="Times New Roman" w:eastAsia="Times New Roman" w:hAnsi="Times New Roman" w:cs="Times New Roman"/>
+                <w:color w:val="00000A"/>
+                <w:sz w:val="24"/>
+                <w:szCs w:val="24"/>
+                <w:lang w:eastAsia="pt-BR"/>
+              </w:rPr>
+              <w:t>Glossary</w:t>
+            </w:r>
+            <w:proofErr w:type="spellEnd"/>
+            <w:r>
+              <w:rPr>
+                <w:rFonts w:ascii="Times New Roman" w:eastAsia="Times New Roman" w:hAnsi="Times New Roman" w:cs="Times New Roman"/>
+                <w:color w:val="00000A"/>
+                <w:sz w:val="24"/>
+                <w:szCs w:val="24"/>
+                <w:lang w:eastAsia="pt-BR"/>
+              </w:rPr>
+              <w:t xml:space="preserve"> </w:t>
+            </w:r>
+            <w:proofErr w:type="spellStart"/>
+            <w:r>
+              <w:rPr>
+                <w:rFonts w:ascii="Times New Roman" w:eastAsia="Times New Roman" w:hAnsi="Times New Roman" w:cs="Times New Roman"/>
+                <w:color w:val="00000A"/>
+                <w:sz w:val="24"/>
+                <w:szCs w:val="24"/>
+                <w:lang w:eastAsia="pt-BR"/>
+              </w:rPr>
+              <w:t>of</w:t>
+            </w:r>
+            <w:proofErr w:type="spellEnd"/>
+            <w:r>
+              <w:rPr>
+                <w:rFonts w:ascii="Times New Roman" w:eastAsia="Times New Roman" w:hAnsi="Times New Roman" w:cs="Times New Roman"/>
+                <w:color w:val="00000A"/>
+                <w:sz w:val="24"/>
+                <w:szCs w:val="24"/>
+                <w:lang w:eastAsia="pt-BR"/>
+              </w:rPr>
+              <w:t xml:space="preserve"> Software </w:t>
+            </w:r>
+            <w:proofErr w:type="spellStart"/>
+            <w:r>
+              <w:rPr>
+                <w:rFonts w:ascii="Times New Roman" w:eastAsia="Times New Roman" w:hAnsi="Times New Roman" w:cs="Times New Roman"/>
+                <w:color w:val="00000A"/>
+                <w:sz w:val="24"/>
+                <w:szCs w:val="24"/>
+                <w:lang w:eastAsia="pt-BR"/>
+              </w:rPr>
+              <w:t>Engineering</w:t>
+            </w:r>
+            <w:proofErr w:type="spellEnd"/>
+            <w:r>
+              <w:rPr>
+                <w:rFonts w:ascii="Times New Roman" w:eastAsia="Times New Roman" w:hAnsi="Times New Roman" w:cs="Times New Roman"/>
+                <w:color w:val="00000A"/>
+                <w:sz w:val="24"/>
+                <w:szCs w:val="24"/>
+                <w:lang w:eastAsia="pt-BR"/>
+              </w:rPr>
+              <w:t xml:space="preserve"> </w:t>
+            </w:r>
+            <w:proofErr w:type="spellStart"/>
+            <w:r>
+              <w:rPr>
+                <w:rFonts w:ascii="Times New Roman" w:eastAsia="Times New Roman" w:hAnsi="Times New Roman" w:cs="Times New Roman"/>
+                <w:color w:val="00000A"/>
+                <w:sz w:val="24"/>
+                <w:szCs w:val="24"/>
+                <w:lang w:eastAsia="pt-BR"/>
+              </w:rPr>
+              <w:t>Terminology</w:t>
+            </w:r>
+            <w:proofErr w:type="spellEnd"/>
+            <w:r>
+              <w:rPr>
+                <w:rFonts w:ascii="Times New Roman" w:eastAsia="Times New Roman" w:hAnsi="Times New Roman" w:cs="Times New Roman"/>
+                <w:color w:val="00000A"/>
+                <w:sz w:val="24"/>
+                <w:szCs w:val="24"/>
+                <w:lang w:eastAsia="pt-BR"/>
+              </w:rPr>
+              <w:t xml:space="preserve"> </w:t>
             </w:r>
           </w:p>
         </w:tc>
@@ -1981,7 +2324,29 @@
                 <w:szCs w:val="24"/>
                 <w:lang w:eastAsia="pt-BR"/>
               </w:rPr>
-              <w:t>IEEE Std 610.12-1990</w:t>
+              <w:t xml:space="preserve">IEEE </w:t>
+            </w:r>
+            <w:proofErr w:type="spellStart"/>
+            <w:r>
+              <w:rPr>
+                <w:rFonts w:ascii="Times New Roman" w:eastAsia="Times New Roman" w:hAnsi="Times New Roman" w:cs="Times New Roman"/>
+                <w:color w:val="00000A"/>
+                <w:sz w:val="24"/>
+                <w:szCs w:val="24"/>
+                <w:lang w:eastAsia="pt-BR"/>
+              </w:rPr>
+              <w:t>Std</w:t>
+            </w:r>
+            <w:proofErr w:type="spellEnd"/>
+            <w:r>
+              <w:rPr>
+                <w:rFonts w:ascii="Times New Roman" w:eastAsia="Times New Roman" w:hAnsi="Times New Roman" w:cs="Times New Roman"/>
+                <w:color w:val="00000A"/>
+                <w:sz w:val="24"/>
+                <w:szCs w:val="24"/>
+                <w:lang w:eastAsia="pt-BR"/>
+              </w:rPr>
+              <w:t xml:space="preserve"> 610.12-1990</w:t>
             </w:r>
           </w:p>
         </w:tc>
@@ -2044,7 +2409,73 @@
                 <w:szCs w:val="24"/>
                 <w:lang w:eastAsia="pt-BR"/>
               </w:rPr>
-              <w:t>IEEE Guide to Software Configuration Management</w:t>
+              <w:t xml:space="preserve">IEEE </w:t>
+            </w:r>
+            <w:proofErr w:type="spellStart"/>
+            <w:r>
+              <w:rPr>
+                <w:rFonts w:ascii="Times New Roman" w:eastAsia="Times New Roman" w:hAnsi="Times New Roman" w:cs="Times New Roman"/>
+                <w:color w:val="00000A"/>
+                <w:sz w:val="24"/>
+                <w:szCs w:val="24"/>
+                <w:lang w:eastAsia="pt-BR"/>
+              </w:rPr>
+              <w:t>Guide</w:t>
+            </w:r>
+            <w:proofErr w:type="spellEnd"/>
+            <w:r>
+              <w:rPr>
+                <w:rFonts w:ascii="Times New Roman" w:eastAsia="Times New Roman" w:hAnsi="Times New Roman" w:cs="Times New Roman"/>
+                <w:color w:val="00000A"/>
+                <w:sz w:val="24"/>
+                <w:szCs w:val="24"/>
+                <w:lang w:eastAsia="pt-BR"/>
+              </w:rPr>
+              <w:t xml:space="preserve"> </w:t>
+            </w:r>
+            <w:proofErr w:type="spellStart"/>
+            <w:r>
+              <w:rPr>
+                <w:rFonts w:ascii="Times New Roman" w:eastAsia="Times New Roman" w:hAnsi="Times New Roman" w:cs="Times New Roman"/>
+                <w:color w:val="00000A"/>
+                <w:sz w:val="24"/>
+                <w:szCs w:val="24"/>
+                <w:lang w:eastAsia="pt-BR"/>
+              </w:rPr>
+              <w:t>to</w:t>
+            </w:r>
+            <w:proofErr w:type="spellEnd"/>
+            <w:r>
+              <w:rPr>
+                <w:rFonts w:ascii="Times New Roman" w:eastAsia="Times New Roman" w:hAnsi="Times New Roman" w:cs="Times New Roman"/>
+                <w:color w:val="00000A"/>
+                <w:sz w:val="24"/>
+                <w:szCs w:val="24"/>
+                <w:lang w:eastAsia="pt-BR"/>
+              </w:rPr>
+              <w:t xml:space="preserve"> Software </w:t>
+            </w:r>
+            <w:proofErr w:type="spellStart"/>
+            <w:r>
+              <w:rPr>
+                <w:rFonts w:ascii="Times New Roman" w:eastAsia="Times New Roman" w:hAnsi="Times New Roman" w:cs="Times New Roman"/>
+                <w:color w:val="00000A"/>
+                <w:sz w:val="24"/>
+                <w:szCs w:val="24"/>
+                <w:lang w:eastAsia="pt-BR"/>
+              </w:rPr>
+              <w:t>Configuration</w:t>
+            </w:r>
+            <w:proofErr w:type="spellEnd"/>
+            <w:r>
+              <w:rPr>
+                <w:rFonts w:ascii="Times New Roman" w:eastAsia="Times New Roman" w:hAnsi="Times New Roman" w:cs="Times New Roman"/>
+                <w:color w:val="00000A"/>
+                <w:sz w:val="24"/>
+                <w:szCs w:val="24"/>
+                <w:lang w:eastAsia="pt-BR"/>
+              </w:rPr>
+              <w:t xml:space="preserve"> Management</w:t>
             </w:r>
           </w:p>
         </w:tc>
@@ -2072,7 +2503,29 @@
                 <w:szCs w:val="24"/>
                 <w:lang w:eastAsia="pt-BR"/>
               </w:rPr>
-              <w:t>ANSI/IEEE Std 1042-1987</w:t>
+              <w:t xml:space="preserve">ANSI/IEEE </w:t>
+            </w:r>
+            <w:proofErr w:type="spellStart"/>
+            <w:r>
+              <w:rPr>
+                <w:rFonts w:ascii="Times New Roman" w:eastAsia="Times New Roman" w:hAnsi="Times New Roman" w:cs="Times New Roman"/>
+                <w:color w:val="00000A"/>
+                <w:sz w:val="24"/>
+                <w:szCs w:val="24"/>
+                <w:lang w:eastAsia="pt-BR"/>
+              </w:rPr>
+              <w:t>Std</w:t>
+            </w:r>
+            <w:proofErr w:type="spellEnd"/>
+            <w:r>
+              <w:rPr>
+                <w:rFonts w:ascii="Times New Roman" w:eastAsia="Times New Roman" w:hAnsi="Times New Roman" w:cs="Times New Roman"/>
+                <w:color w:val="00000A"/>
+                <w:sz w:val="24"/>
+                <w:szCs w:val="24"/>
+                <w:lang w:eastAsia="pt-BR"/>
+              </w:rPr>
+              <w:t xml:space="preserve"> 1042-1987</w:t>
             </w:r>
           </w:p>
         </w:tc>
@@ -2183,7 +2636,29 @@
           <w:szCs w:val="28"/>
           <w:lang w:eastAsia="pt-BR"/>
         </w:rPr>
-        <w:t xml:space="preserve">O restante desse documento está organizado da seguinte forma. A seção 2 apresenta as informações sobre Gerência de Configuração. A seção 3 apresenta o programa de gerenciamento de construção. Na seção 4, os dados sobre os marcos (milistones) dos projetos são apresentados. A seção 5 apresenta as informações sobre treinamentos e recursos. </w:t>
+        <w:t>O restante desse documento está organizado da seguinte forma. A seção 2 apresenta as informações sobre Gerência de Configuração. A seção 3 apresenta o programa de gerenciamento de construção. Na seção 4, os dados sobre os marcos (</w:t>
+      </w:r>
+      <w:proofErr w:type="spellStart"/>
+      <w:r>
+        <w:rPr>
+          <w:rFonts w:ascii="Times New Roman" w:eastAsia="Times New Roman" w:hAnsi="Times New Roman" w:cs="Times New Roman"/>
+          <w:color w:val="00000A"/>
+          <w:sz w:val="28"/>
+          <w:szCs w:val="28"/>
+          <w:lang w:eastAsia="pt-BR"/>
+        </w:rPr>
+        <w:t>milistones</w:t>
+      </w:r>
+      <w:proofErr w:type="spellEnd"/>
+      <w:r>
+        <w:rPr>
+          <w:rFonts w:ascii="Times New Roman" w:eastAsia="Times New Roman" w:hAnsi="Times New Roman" w:cs="Times New Roman"/>
+          <w:color w:val="00000A"/>
+          <w:sz w:val="28"/>
+          <w:szCs w:val="28"/>
+          <w:lang w:eastAsia="pt-BR"/>
+        </w:rPr>
+        <w:t xml:space="preserve">) dos projetos são apresentados. A seção 5 apresenta as informações sobre treinamentos e recursos. </w:t>
       </w:r>
     </w:p>
     <w:p>
@@ -2291,31 +2766,40 @@
           <w:szCs w:val="24"/>
           <w:lang w:eastAsia="pt-BR"/>
         </w:rPr>
-        <w:t>2.1 Organização</w:t>
+        <w:t xml:space="preserve">2.1 </w:t>
       </w:r>
       <w:r>
         <w:rPr>
           <w:rFonts w:ascii="Calibri" w:eastAsia="Times New Roman" w:hAnsi="Calibri" w:cs="Times New Roman"/>
           <w:b/>
-          <w:bCs/>
           <w:color w:val="00000A"/>
           <w:sz w:val="24"/>
           <w:szCs w:val="24"/>
           <w:lang w:eastAsia="pt-BR"/>
         </w:rPr>
-        <w:t>, Responsabilidades</w:t>
+        <w:t>Ferramentas de Desenvolvimen</w:t>
       </w:r>
       <w:r>
         <w:rPr>
           <w:rFonts w:ascii="Calibri" w:eastAsia="Times New Roman" w:hAnsi="Calibri" w:cs="Times New Roman"/>
           <w:b/>
-          <w:bCs/>
           <w:color w:val="00000A"/>
           <w:sz w:val="24"/>
           <w:szCs w:val="24"/>
           <w:lang w:eastAsia="pt-BR"/>
         </w:rPr>
-        <w:t xml:space="preserve"> e Interfaces</w:t>
+        <w:t>t</w:t>
+      </w:r>
+      <w:r>
+        <w:rPr>
+          <w:rFonts w:ascii="Calibri" w:eastAsia="Times New Roman" w:hAnsi="Calibri" w:cs="Times New Roman"/>
+          <w:b/>
+          <w:color w:val="00000A"/>
+          <w:sz w:val="24"/>
+          <w:szCs w:val="24"/>
+          <w:lang w:eastAsia="pt-BR"/>
+        </w:rPr>
+        <w:t>o</w:t>
       </w:r>
     </w:p>
     <w:p>
@@ -2491,20 +2975,66 @@
           <w:p>
             <w:pPr>
               <w:pStyle w:val="TableContents"/>
-              <w:jc w:val="center"/>
+              <w:jc w:val="both"/>
               <w:rPr>
                 <w:rFonts w:ascii="Tahoma" w:hAnsi="Tahoma"/>
                 <w:sz w:val="20"/>
                 <w:szCs w:val="20"/>
               </w:rPr>
             </w:pPr>
-            <w:r>
-              <w:rPr>
-                <w:rFonts w:ascii="Tahoma" w:hAnsi="Tahoma"/>
-                <w:sz w:val="20"/>
-                <w:szCs w:val="20"/>
-              </w:rPr>
-              <w:t>TortoiseSVN, Microsoft Office, BrOffice, Alocpro, Jira.</w:t>
+            <w:proofErr w:type="spellStart"/>
+            <w:r>
+              <w:rPr>
+                <w:rFonts w:ascii="Tahoma" w:hAnsi="Tahoma"/>
+                <w:sz w:val="20"/>
+                <w:szCs w:val="20"/>
+              </w:rPr>
+              <w:t>TortoiseSVN</w:t>
+            </w:r>
+            <w:proofErr w:type="spellEnd"/>
+            <w:r>
+              <w:rPr>
+                <w:rFonts w:ascii="Tahoma" w:hAnsi="Tahoma"/>
+                <w:sz w:val="20"/>
+                <w:szCs w:val="20"/>
+              </w:rPr>
+              <w:t xml:space="preserve">, Microsoft Office, </w:t>
+            </w:r>
+            <w:proofErr w:type="spellStart"/>
+            <w:r>
+              <w:rPr>
+                <w:rFonts w:ascii="Tahoma" w:hAnsi="Tahoma"/>
+                <w:sz w:val="20"/>
+                <w:szCs w:val="20"/>
+              </w:rPr>
+              <w:t>BrOffice</w:t>
+            </w:r>
+            <w:proofErr w:type="spellEnd"/>
+            <w:r>
+              <w:rPr>
+                <w:rFonts w:ascii="Tahoma" w:hAnsi="Tahoma"/>
+                <w:sz w:val="20"/>
+                <w:szCs w:val="20"/>
+              </w:rPr>
+              <w:t xml:space="preserve">, </w:t>
+            </w:r>
+            <w:proofErr w:type="spellStart"/>
+            <w:r>
+              <w:rPr>
+                <w:rFonts w:ascii="Tahoma" w:hAnsi="Tahoma"/>
+                <w:sz w:val="20"/>
+                <w:szCs w:val="20"/>
+              </w:rPr>
+              <w:t>Alocpro</w:t>
+            </w:r>
+            <w:proofErr w:type="spellEnd"/>
+            <w:r>
+              <w:rPr>
+                <w:rFonts w:ascii="Tahoma" w:hAnsi="Tahoma"/>
+                <w:sz w:val="20"/>
+                <w:szCs w:val="20"/>
+              </w:rPr>
+              <w:t>, Jira.</w:t>
             </w:r>
           </w:p>
         </w:tc>
@@ -2557,7 +3087,7 @@
           <w:p>
             <w:pPr>
               <w:pStyle w:val="TableContents"/>
-              <w:jc w:val="center"/>
+              <w:jc w:val="both"/>
               <w:rPr>
                 <w:rFonts w:ascii="Tahoma" w:hAnsi="Tahoma"/>
                 <w:sz w:val="20"/>
@@ -2623,7 +3153,7 @@
           <w:p>
             <w:pPr>
               <w:pStyle w:val="TableContents"/>
-              <w:jc w:val="center"/>
+              <w:jc w:val="both"/>
               <w:rPr>
                 <w:rFonts w:ascii="Tahoma" w:hAnsi="Tahoma"/>
                 <w:sz w:val="20"/>
@@ -2636,7 +3166,25 @@
                 <w:sz w:val="20"/>
                 <w:szCs w:val="20"/>
               </w:rPr>
-              <w:t>Azure, Jira, GitLab.</w:t>
+              <w:t xml:space="preserve">Azure, Jira, </w:t>
+            </w:r>
+            <w:proofErr w:type="spellStart"/>
+            <w:r>
+              <w:rPr>
+                <w:rFonts w:ascii="Tahoma" w:hAnsi="Tahoma"/>
+                <w:sz w:val="20"/>
+                <w:szCs w:val="20"/>
+              </w:rPr>
+              <w:t>GitLab</w:t>
+            </w:r>
+            <w:proofErr w:type="spellEnd"/>
+            <w:r>
+              <w:rPr>
+                <w:rFonts w:ascii="Tahoma" w:hAnsi="Tahoma"/>
+                <w:sz w:val="20"/>
+                <w:szCs w:val="20"/>
+              </w:rPr>
+              <w:t>.</w:t>
             </w:r>
           </w:p>
         </w:tc>
@@ -2689,20 +3237,30 @@
           <w:p>
             <w:pPr>
               <w:pStyle w:val="TableContents"/>
-              <w:jc w:val="center"/>
+              <w:jc w:val="both"/>
               <w:rPr>
                 <w:rFonts w:ascii="Tahoma" w:hAnsi="Tahoma"/>
                 <w:sz w:val="20"/>
                 <w:szCs w:val="20"/>
               </w:rPr>
             </w:pPr>
-            <w:r>
-              <w:rPr>
-                <w:rFonts w:ascii="Tahoma" w:hAnsi="Tahoma"/>
-                <w:sz w:val="20"/>
-                <w:szCs w:val="20"/>
-              </w:rPr>
-              <w:t>Bizagi.</w:t>
+            <w:proofErr w:type="spellStart"/>
+            <w:r>
+              <w:rPr>
+                <w:rFonts w:ascii="Tahoma" w:hAnsi="Tahoma"/>
+                <w:sz w:val="20"/>
+                <w:szCs w:val="20"/>
+              </w:rPr>
+              <w:t>Bizagi</w:t>
+            </w:r>
+            <w:proofErr w:type="spellEnd"/>
+            <w:r>
+              <w:rPr>
+                <w:rFonts w:ascii="Tahoma" w:hAnsi="Tahoma"/>
+                <w:sz w:val="20"/>
+                <w:szCs w:val="20"/>
+              </w:rPr>
+              <w:t>.</w:t>
             </w:r>
           </w:p>
         </w:tc>
@@ -2755,7 +3313,7 @@
           <w:p>
             <w:pPr>
               <w:pStyle w:val="TableContents"/>
-              <w:jc w:val="center"/>
+              <w:jc w:val="both"/>
               <w:rPr>
                 <w:rFonts w:ascii="Tahoma" w:hAnsi="Tahoma"/>
                 <w:sz w:val="20"/>
@@ -2768,7 +3326,79 @@
                 <w:sz w:val="20"/>
                 <w:szCs w:val="20"/>
               </w:rPr>
-              <w:t>Eclipse, Apache Maven, Netbeans, SQLDeveloper, Toad for Oracle, Apache Continuum, Power Designer.</w:t>
+              <w:t xml:space="preserve">Eclipse, Apache </w:t>
+            </w:r>
+            <w:proofErr w:type="spellStart"/>
+            <w:r>
+              <w:rPr>
+                <w:rFonts w:ascii="Tahoma" w:hAnsi="Tahoma"/>
+                <w:sz w:val="20"/>
+                <w:szCs w:val="20"/>
+              </w:rPr>
+              <w:t>Maven</w:t>
+            </w:r>
+            <w:proofErr w:type="spellEnd"/>
+            <w:r>
+              <w:rPr>
+                <w:rFonts w:ascii="Tahoma" w:hAnsi="Tahoma"/>
+                <w:sz w:val="20"/>
+                <w:szCs w:val="20"/>
+              </w:rPr>
+              <w:t xml:space="preserve">, </w:t>
+            </w:r>
+            <w:proofErr w:type="spellStart"/>
+            <w:r>
+              <w:rPr>
+                <w:rFonts w:ascii="Tahoma" w:hAnsi="Tahoma"/>
+                <w:sz w:val="20"/>
+                <w:szCs w:val="20"/>
+              </w:rPr>
+              <w:t>Netbeans</w:t>
+            </w:r>
+            <w:proofErr w:type="spellEnd"/>
+            <w:r>
+              <w:rPr>
+                <w:rFonts w:ascii="Tahoma" w:hAnsi="Tahoma"/>
+                <w:sz w:val="20"/>
+                <w:szCs w:val="20"/>
+              </w:rPr>
+              <w:t xml:space="preserve">, </w:t>
+            </w:r>
+            <w:proofErr w:type="spellStart"/>
+            <w:r>
+              <w:rPr>
+                <w:rFonts w:ascii="Tahoma" w:hAnsi="Tahoma"/>
+                <w:sz w:val="20"/>
+                <w:szCs w:val="20"/>
+              </w:rPr>
+              <w:t>SQLDeveloper</w:t>
+            </w:r>
+            <w:proofErr w:type="spellEnd"/>
+            <w:r>
+              <w:rPr>
+                <w:rFonts w:ascii="Tahoma" w:hAnsi="Tahoma"/>
+                <w:sz w:val="20"/>
+                <w:szCs w:val="20"/>
+              </w:rPr>
+              <w:t xml:space="preserve">, </w:t>
+            </w:r>
+            <w:proofErr w:type="spellStart"/>
+            <w:r>
+              <w:rPr>
+                <w:rFonts w:ascii="Tahoma" w:hAnsi="Tahoma"/>
+                <w:sz w:val="20"/>
+                <w:szCs w:val="20"/>
+              </w:rPr>
+              <w:t>Toad</w:t>
+            </w:r>
+            <w:proofErr w:type="spellEnd"/>
+            <w:r>
+              <w:rPr>
+                <w:rFonts w:ascii="Tahoma" w:hAnsi="Tahoma"/>
+                <w:sz w:val="20"/>
+                <w:szCs w:val="20"/>
+              </w:rPr>
+              <w:t xml:space="preserve"> for Oracle, Apache Continuum, Power Designer.</w:t>
             </w:r>
           </w:p>
         </w:tc>
@@ -2821,20 +3451,48 @@
           <w:p>
             <w:pPr>
               <w:pStyle w:val="TableContents"/>
-              <w:jc w:val="center"/>
+              <w:jc w:val="both"/>
               <w:rPr>
                 <w:rFonts w:ascii="Tahoma" w:hAnsi="Tahoma"/>
                 <w:sz w:val="20"/>
                 <w:szCs w:val="20"/>
               </w:rPr>
             </w:pPr>
-            <w:r>
-              <w:rPr>
-                <w:rFonts w:ascii="Tahoma" w:hAnsi="Tahoma"/>
-                <w:sz w:val="20"/>
-                <w:szCs w:val="20"/>
-              </w:rPr>
-              <w:t>Selenium, Testlink, Jira.</w:t>
+            <w:proofErr w:type="spellStart"/>
+            <w:r>
+              <w:rPr>
+                <w:rFonts w:ascii="Tahoma" w:hAnsi="Tahoma"/>
+                <w:sz w:val="20"/>
+                <w:szCs w:val="20"/>
+              </w:rPr>
+              <w:t>Selenium</w:t>
+            </w:r>
+            <w:proofErr w:type="spellEnd"/>
+            <w:r>
+              <w:rPr>
+                <w:rFonts w:ascii="Tahoma" w:hAnsi="Tahoma"/>
+                <w:sz w:val="20"/>
+                <w:szCs w:val="20"/>
+              </w:rPr>
+              <w:t xml:space="preserve">, </w:t>
+            </w:r>
+            <w:proofErr w:type="spellStart"/>
+            <w:r>
+              <w:rPr>
+                <w:rFonts w:ascii="Tahoma" w:hAnsi="Tahoma"/>
+                <w:sz w:val="20"/>
+                <w:szCs w:val="20"/>
+              </w:rPr>
+              <w:t>Testlink</w:t>
+            </w:r>
+            <w:proofErr w:type="spellEnd"/>
+            <w:r>
+              <w:rPr>
+                <w:rFonts w:ascii="Tahoma" w:hAnsi="Tahoma"/>
+                <w:sz w:val="20"/>
+                <w:szCs w:val="20"/>
+              </w:rPr>
+              <w:t>, Jira.</w:t>
             </w:r>
           </w:p>
         </w:tc>
@@ -2887,20 +3545,30 @@
           <w:p>
             <w:pPr>
               <w:pStyle w:val="TableContents"/>
-              <w:jc w:val="center"/>
+              <w:jc w:val="both"/>
               <w:rPr>
                 <w:rFonts w:ascii="Tahoma" w:hAnsi="Tahoma"/>
                 <w:sz w:val="20"/>
                 <w:szCs w:val="20"/>
               </w:rPr>
             </w:pPr>
-            <w:r>
-              <w:rPr>
-                <w:rFonts w:ascii="Tahoma" w:hAnsi="Tahoma"/>
-                <w:sz w:val="20"/>
-                <w:szCs w:val="20"/>
-              </w:rPr>
-              <w:t>Sonarqube.</w:t>
+            <w:proofErr w:type="spellStart"/>
+            <w:r>
+              <w:rPr>
+                <w:rFonts w:ascii="Tahoma" w:hAnsi="Tahoma"/>
+                <w:sz w:val="20"/>
+                <w:szCs w:val="20"/>
+              </w:rPr>
+              <w:t>Sonarqube</w:t>
+            </w:r>
+            <w:proofErr w:type="spellEnd"/>
+            <w:r>
+              <w:rPr>
+                <w:rFonts w:ascii="Tahoma" w:hAnsi="Tahoma"/>
+                <w:sz w:val="20"/>
+                <w:szCs w:val="20"/>
+              </w:rPr>
+              <w:t>.</w:t>
             </w:r>
           </w:p>
         </w:tc>
@@ -2953,13 +3621,14 @@
           <w:p>
             <w:pPr>
               <w:pStyle w:val="TableContents"/>
-              <w:jc w:val="center"/>
+              <w:jc w:val="both"/>
               <w:rPr>
                 <w:rFonts w:ascii="Tahoma" w:hAnsi="Tahoma"/>
                 <w:sz w:val="20"/>
                 <w:szCs w:val="20"/>
               </w:rPr>
             </w:pPr>
+            <w:proofErr w:type="spellStart"/>
             <w:proofErr w:type="gramStart"/>
             <w:r>
               <w:rPr>
@@ -2969,6 +3638,7 @@
               </w:rPr>
               <w:t>SQLDeveloper,Toad</w:t>
             </w:r>
+            <w:proofErr w:type="spellEnd"/>
             <w:proofErr w:type="gramEnd"/>
             <w:r>
               <w:rPr>
@@ -2976,7 +3646,79 @@
                 <w:sz w:val="20"/>
                 <w:szCs w:val="20"/>
               </w:rPr>
-              <w:t xml:space="preserve"> for Oracle, PowerDesigner, Oracle DB, SQLServer, MySQL, MySQL Workbench, PostgreSQL, PgAdmin, DBeaver.</w:t>
+              <w:t xml:space="preserve"> for Oracle, </w:t>
+            </w:r>
+            <w:proofErr w:type="spellStart"/>
+            <w:r>
+              <w:rPr>
+                <w:rFonts w:ascii="Tahoma" w:hAnsi="Tahoma"/>
+                <w:sz w:val="20"/>
+                <w:szCs w:val="20"/>
+              </w:rPr>
+              <w:t>PowerDesigner</w:t>
+            </w:r>
+            <w:proofErr w:type="spellEnd"/>
+            <w:r>
+              <w:rPr>
+                <w:rFonts w:ascii="Tahoma" w:hAnsi="Tahoma"/>
+                <w:sz w:val="20"/>
+                <w:szCs w:val="20"/>
+              </w:rPr>
+              <w:t xml:space="preserve">, Oracle DB, </w:t>
+            </w:r>
+            <w:proofErr w:type="spellStart"/>
+            <w:r>
+              <w:rPr>
+                <w:rFonts w:ascii="Tahoma" w:hAnsi="Tahoma"/>
+                <w:sz w:val="20"/>
+                <w:szCs w:val="20"/>
+              </w:rPr>
+              <w:t>SQLServer</w:t>
+            </w:r>
+            <w:proofErr w:type="spellEnd"/>
+            <w:r>
+              <w:rPr>
+                <w:rFonts w:ascii="Tahoma" w:hAnsi="Tahoma"/>
+                <w:sz w:val="20"/>
+                <w:szCs w:val="20"/>
+              </w:rPr>
+              <w:t xml:space="preserve">, MySQL, MySQL Workbench, PostgreSQL, </w:t>
+            </w:r>
+            <w:proofErr w:type="spellStart"/>
+            <w:r>
+              <w:rPr>
+                <w:rFonts w:ascii="Tahoma" w:hAnsi="Tahoma"/>
+                <w:sz w:val="20"/>
+                <w:szCs w:val="20"/>
+              </w:rPr>
+              <w:t>PgAdmin</w:t>
+            </w:r>
+            <w:proofErr w:type="spellEnd"/>
+            <w:r>
+              <w:rPr>
+                <w:rFonts w:ascii="Tahoma" w:hAnsi="Tahoma"/>
+                <w:sz w:val="20"/>
+                <w:szCs w:val="20"/>
+              </w:rPr>
+              <w:t xml:space="preserve">, </w:t>
+            </w:r>
+            <w:proofErr w:type="spellStart"/>
+            <w:r>
+              <w:rPr>
+                <w:rFonts w:ascii="Tahoma" w:hAnsi="Tahoma"/>
+                <w:sz w:val="20"/>
+                <w:szCs w:val="20"/>
+              </w:rPr>
+              <w:t>DBeaver</w:t>
+            </w:r>
+            <w:proofErr w:type="spellEnd"/>
+            <w:r>
+              <w:rPr>
+                <w:rFonts w:ascii="Tahoma" w:hAnsi="Tahoma"/>
+                <w:sz w:val="20"/>
+                <w:szCs w:val="20"/>
+              </w:rPr>
+              <w:t>.</w:t>
             </w:r>
           </w:p>
         </w:tc>
@@ -3029,7 +3771,7 @@
           <w:p>
             <w:pPr>
               <w:pStyle w:val="TableContents"/>
-              <w:jc w:val="center"/>
+              <w:jc w:val="both"/>
               <w:rPr>
                 <w:rFonts w:ascii="Tahoma" w:hAnsi="Tahoma"/>
                 <w:sz w:val="20"/>
@@ -3042,7 +3784,25 @@
                 <w:sz w:val="20"/>
                 <w:szCs w:val="20"/>
               </w:rPr>
-              <w:t>Adobe Dreamweaver, Adobe PhotoShop, CorelDraw, Adobe Fireworks.</w:t>
+              <w:t xml:space="preserve">Adobe Dreamweaver, Adobe </w:t>
+            </w:r>
+            <w:proofErr w:type="spellStart"/>
+            <w:r>
+              <w:rPr>
+                <w:rFonts w:ascii="Tahoma" w:hAnsi="Tahoma"/>
+                <w:sz w:val="20"/>
+                <w:szCs w:val="20"/>
+              </w:rPr>
+              <w:t>PhotoShop</w:t>
+            </w:r>
+            <w:proofErr w:type="spellEnd"/>
+            <w:r>
+              <w:rPr>
+                <w:rFonts w:ascii="Tahoma" w:hAnsi="Tahoma"/>
+                <w:sz w:val="20"/>
+                <w:szCs w:val="20"/>
+              </w:rPr>
+              <w:t>, CorelDraw, Adobe Fireworks.</w:t>
             </w:r>
           </w:p>
         </w:tc>
@@ -3078,48 +3838,25 @@
           <w:szCs w:val="24"/>
           <w:lang w:eastAsia="pt-BR"/>
         </w:rPr>
-        <w:t>2.2 Ferramentas</w:t>
+        <w:t xml:space="preserve">2.2 </w:t>
       </w:r>
       <w:r>
         <w:rPr>
           <w:rFonts w:ascii="Calibri" w:eastAsia="Times New Roman" w:hAnsi="Calibri" w:cs="Times New Roman"/>
           <w:b/>
-          <w:bCs/>
           <w:color w:val="00000A"/>
           <w:sz w:val="24"/>
           <w:szCs w:val="24"/>
           <w:lang w:eastAsia="pt-BR"/>
         </w:rPr>
-        <w:t>, Ambiente</w:t>
-      </w:r>
-      <w:r>
-        <w:rPr>
-          <w:rFonts w:ascii="Calibri" w:eastAsia="Times New Roman" w:hAnsi="Calibri" w:cs="Times New Roman"/>
-          <w:b/>
-          <w:bCs/>
-          <w:color w:val="00000A"/>
-          <w:sz w:val="24"/>
-          <w:szCs w:val="24"/>
-          <w:lang w:eastAsia="pt-BR"/>
-        </w:rPr>
-        <w:t xml:space="preserve"> e Infra</w:t>
-      </w:r>
-      <w:r>
-        <w:rPr>
-          <w:rFonts w:ascii="Calibri" w:eastAsia="Times New Roman" w:hAnsi="Calibri" w:cs="Times New Roman"/>
-          <w:b/>
-          <w:bCs/>
-          <w:color w:val="00000A"/>
-          <w:sz w:val="24"/>
-          <w:szCs w:val="24"/>
-          <w:lang w:eastAsia="pt-BR"/>
-        </w:rPr>
-        <w:t>estrutura</w:t>
-      </w:r>
-    </w:p>
-    <w:p>
-      <w:pPr>
+        <w:t>Configuração da Ferramenta de Controle de Versão</w:t>
+      </w:r>
+    </w:p>
+    <w:p>
+      <w:pPr>
+        <w:pStyle w:val="PargrafodaLista"/>
         <w:spacing w:afterLines="40" w:after="96" w:line="240" w:lineRule="auto"/>
+        <w:ind w:left="870"/>
         <w:jc w:val="both"/>
         <w:rPr>
           <w:rFonts w:ascii="Arial" w:eastAsia="Arial" w:hAnsi="Arial" w:cs="Arial"/>
@@ -3132,7 +3869,726 @@
           <w:lang w:eastAsia="pt-BR"/>
         </w:rPr>
       </w:pPr>
-      <w:r>
+    </w:p>
+    <w:p>
+      <w:pPr>
+        <w:spacing w:afterLines="40" w:after="96" w:line="240" w:lineRule="auto"/>
+        <w:jc w:val="both"/>
+        <w:rPr>
+          <w:rFonts w:eastAsia="Arial" w:cstheme="minorHAnsi"/>
+          <w:bCs/>
+          <w:color w:val="000000" w:themeColor="text1"/>
+          <w:sz w:val="24"/>
+          <w:szCs w:val="24"/>
+          <w:lang w:eastAsia="pt-BR"/>
+        </w:rPr>
+      </w:pPr>
+      <w:r>
+        <w:rPr>
+          <w:rFonts w:eastAsia="Arial" w:cstheme="minorHAnsi"/>
+          <w:bCs/>
+          <w:color w:val="000000" w:themeColor="text1"/>
+          <w:sz w:val="24"/>
+          <w:szCs w:val="24"/>
+          <w:lang w:eastAsia="pt-BR"/>
+        </w:rPr>
+        <w:lastRenderedPageBreak/>
+        <w:t>A tabela 2 a seguir identifica o repositório do projeto, identifica a organização do repositório.</w:t>
+      </w:r>
+    </w:p>
+    <w:tbl>
+      <w:tblPr>
+        <w:tblStyle w:val="Tabelacomgrade"/>
+        <w:tblW w:w="0" w:type="auto"/>
+        <w:tblLook w:val="04A0" w:firstRow="1" w:lastRow="0" w:firstColumn="1" w:lastColumn="0" w:noHBand="0" w:noVBand="1"/>
+      </w:tblPr>
+      <w:tblGrid>
+        <w:gridCol w:w="2140"/>
+        <w:gridCol w:w="6580"/>
+      </w:tblGrid>
+      <w:tr>
+        <w:tc>
+          <w:tcPr>
+            <w:tcW w:w="8644" w:type="dxa"/>
+            <w:gridSpan w:val="2"/>
+            <w:shd w:val="clear" w:color="auto" w:fill="008000"/>
+          </w:tcPr>
+          <w:p>
+            <w:pPr>
+              <w:spacing w:afterLines="40" w:after="96"/>
+              <w:jc w:val="both"/>
+              <w:rPr>
+                <w:rFonts w:eastAsia="Arial" w:cstheme="minorHAnsi"/>
+                <w:bCs/>
+                <w:color w:val="FFFFFF" w:themeColor="background1"/>
+                <w:sz w:val="24"/>
+                <w:szCs w:val="24"/>
+                <w:lang w:eastAsia="pt-BR"/>
+              </w:rPr>
+            </w:pPr>
+            <w:r>
+              <w:rPr>
+                <w:rFonts w:eastAsia="Arial" w:cstheme="minorHAnsi"/>
+                <w:bCs/>
+                <w:color w:val="FFFFFF" w:themeColor="background1"/>
+                <w:sz w:val="24"/>
+                <w:szCs w:val="24"/>
+                <w:lang w:eastAsia="pt-BR"/>
+              </w:rPr>
+              <w:t>Informações sobre o repositório dos projetos</w:t>
+            </w:r>
+          </w:p>
+        </w:tc>
+      </w:tr>
+      <w:tr>
+        <w:tc>
+          <w:tcPr>
+            <w:tcW w:w="4322" w:type="dxa"/>
+            <w:vAlign w:val="center"/>
+          </w:tcPr>
+          <w:p>
+            <w:pPr>
+              <w:spacing w:afterLines="40" w:after="96"/>
+              <w:jc w:val="center"/>
+              <w:rPr>
+                <w:rFonts w:eastAsia="Arial" w:cstheme="minorHAnsi"/>
+                <w:b/>
+                <w:color w:val="000000" w:themeColor="text1"/>
+                <w:sz w:val="24"/>
+                <w:szCs w:val="24"/>
+                <w:lang w:eastAsia="pt-BR"/>
+              </w:rPr>
+            </w:pPr>
+            <w:r>
+              <w:rPr>
+                <w:rFonts w:eastAsia="Arial" w:cstheme="minorHAnsi"/>
+                <w:b/>
+                <w:color w:val="000000" w:themeColor="text1"/>
+                <w:sz w:val="24"/>
+                <w:szCs w:val="24"/>
+                <w:lang w:eastAsia="pt-BR"/>
+              </w:rPr>
+              <w:t>Tipo de repositório</w:t>
+            </w:r>
+          </w:p>
+        </w:tc>
+        <w:tc>
+          <w:tcPr>
+            <w:tcW w:w="4322" w:type="dxa"/>
+          </w:tcPr>
+          <w:p>
+            <w:pPr>
+              <w:spacing w:afterLines="40" w:after="96"/>
+              <w:jc w:val="both"/>
+              <w:rPr>
+                <w:rFonts w:eastAsia="Arial" w:cstheme="minorHAnsi"/>
+                <w:b/>
+                <w:color w:val="000000" w:themeColor="text1"/>
+                <w:sz w:val="24"/>
+                <w:szCs w:val="24"/>
+                <w:lang w:eastAsia="pt-BR"/>
+              </w:rPr>
+            </w:pPr>
+            <w:proofErr w:type="spellStart"/>
+            <w:r>
+              <w:rPr>
+                <w:rFonts w:eastAsia="Arial" w:cstheme="minorHAnsi"/>
+                <w:b/>
+                <w:color w:val="000000" w:themeColor="text1"/>
+                <w:sz w:val="24"/>
+                <w:szCs w:val="24"/>
+                <w:lang w:eastAsia="pt-BR"/>
+              </w:rPr>
+              <w:t>Subversion</w:t>
+            </w:r>
+            <w:proofErr w:type="spellEnd"/>
+          </w:p>
+        </w:tc>
+      </w:tr>
+      <w:tr>
+        <w:tc>
+          <w:tcPr>
+            <w:tcW w:w="4322" w:type="dxa"/>
+            <w:vAlign w:val="center"/>
+          </w:tcPr>
+          <w:p>
+            <w:pPr>
+              <w:spacing w:afterLines="40" w:after="96"/>
+              <w:jc w:val="center"/>
+              <w:rPr>
+                <w:rFonts w:eastAsia="Arial" w:cstheme="minorHAnsi"/>
+                <w:b/>
+                <w:color w:val="000000" w:themeColor="text1"/>
+                <w:sz w:val="24"/>
+                <w:szCs w:val="24"/>
+                <w:lang w:eastAsia="pt-BR"/>
+              </w:rPr>
+            </w:pPr>
+            <w:r>
+              <w:rPr>
+                <w:rFonts w:eastAsia="Arial" w:cstheme="minorHAnsi"/>
+                <w:b/>
+                <w:color w:val="000000" w:themeColor="text1"/>
+                <w:sz w:val="24"/>
+                <w:szCs w:val="24"/>
+                <w:lang w:eastAsia="pt-BR"/>
+              </w:rPr>
+              <w:t>Servidor do repositório</w:t>
+            </w:r>
+          </w:p>
+        </w:tc>
+        <w:tc>
+          <w:tcPr>
+            <w:tcW w:w="4322" w:type="dxa"/>
+          </w:tcPr>
+          <w:p>
+            <w:pPr>
+              <w:spacing w:afterLines="40" w:after="96"/>
+              <w:jc w:val="both"/>
+              <w:rPr>
+                <w:rFonts w:eastAsia="Arial" w:cstheme="minorHAnsi"/>
+                <w:b/>
+                <w:color w:val="000000" w:themeColor="text1"/>
+                <w:sz w:val="24"/>
+                <w:szCs w:val="24"/>
+                <w:lang w:eastAsia="pt-BR"/>
+              </w:rPr>
+            </w:pPr>
+            <w:r>
+              <w:rPr>
+                <w:rFonts w:eastAsia="Arial" w:cstheme="minorHAnsi"/>
+                <w:b/>
+                <w:color w:val="000000" w:themeColor="text1"/>
+                <w:sz w:val="24"/>
+                <w:szCs w:val="24"/>
+                <w:lang w:eastAsia="pt-BR"/>
+              </w:rPr>
+              <w:t>http://mir2.miranteinfo.com/svn/&lt;cliente&gt;/&lt;projeto&gt;</w:t>
+            </w:r>
+          </w:p>
+        </w:tc>
+      </w:tr>
+      <w:tr>
+        <w:tc>
+          <w:tcPr>
+            <w:tcW w:w="4322" w:type="dxa"/>
+            <w:vAlign w:val="center"/>
+          </w:tcPr>
+          <w:p>
+            <w:pPr>
+              <w:spacing w:afterLines="40" w:after="96"/>
+              <w:jc w:val="center"/>
+              <w:rPr>
+                <w:rFonts w:eastAsia="Arial" w:cstheme="minorHAnsi"/>
+                <w:b/>
+                <w:color w:val="000000" w:themeColor="text1"/>
+                <w:sz w:val="24"/>
+                <w:szCs w:val="24"/>
+                <w:lang w:eastAsia="pt-BR"/>
+              </w:rPr>
+            </w:pPr>
+            <w:proofErr w:type="spellStart"/>
+            <w:r>
+              <w:rPr>
+                <w:rFonts w:eastAsia="Arial" w:cstheme="minorHAnsi"/>
+                <w:b/>
+                <w:color w:val="000000" w:themeColor="text1"/>
+                <w:sz w:val="24"/>
+                <w:szCs w:val="24"/>
+                <w:lang w:eastAsia="pt-BR"/>
+              </w:rPr>
+              <w:t>Dretório</w:t>
+            </w:r>
+            <w:proofErr w:type="spellEnd"/>
+            <w:r>
+              <w:rPr>
+                <w:rFonts w:eastAsia="Arial" w:cstheme="minorHAnsi"/>
+                <w:b/>
+                <w:color w:val="000000" w:themeColor="text1"/>
+                <w:sz w:val="24"/>
+                <w:szCs w:val="24"/>
+                <w:lang w:eastAsia="pt-BR"/>
+              </w:rPr>
+              <w:t xml:space="preserve"> </w:t>
+            </w:r>
+            <w:r>
+              <w:rPr>
+                <w:rFonts w:eastAsia="Arial" w:cstheme="minorHAnsi"/>
+                <w:b/>
+                <w:i/>
+                <w:iCs/>
+                <w:color w:val="000000" w:themeColor="text1"/>
+                <w:sz w:val="24"/>
+                <w:szCs w:val="24"/>
+                <w:lang w:eastAsia="pt-BR"/>
+              </w:rPr>
+              <w:t>home</w:t>
+            </w:r>
+          </w:p>
+        </w:tc>
+        <w:tc>
+          <w:tcPr>
+            <w:tcW w:w="4322" w:type="dxa"/>
+          </w:tcPr>
+          <w:p>
+            <w:pPr>
+              <w:spacing w:afterLines="40" w:after="96"/>
+              <w:jc w:val="both"/>
+              <w:rPr>
+                <w:rFonts w:eastAsia="Arial" w:cstheme="minorHAnsi"/>
+                <w:b/>
+                <w:color w:val="000000" w:themeColor="text1"/>
+                <w:sz w:val="24"/>
+                <w:szCs w:val="24"/>
+                <w:lang w:eastAsia="pt-BR"/>
+              </w:rPr>
+            </w:pPr>
+            <w:hyperlink r:id="rId12" w:history="1">
+              <w:r>
+                <w:rPr>
+                  <w:rStyle w:val="Hyperlink"/>
+                  <w:rFonts w:eastAsia="Arial" w:cstheme="minorHAnsi"/>
+                  <w:b/>
+                  <w:sz w:val="24"/>
+                  <w:szCs w:val="24"/>
+                  <w:lang w:eastAsia="pt-BR"/>
+                </w:rPr>
+                <w:t>http://mir2.miranteinfo.com/svn/&lt;cliente&gt;/&lt;projeo&gt;/trunk</w:t>
+              </w:r>
+            </w:hyperlink>
+          </w:p>
+        </w:tc>
+      </w:tr>
+      <w:tr>
+        <w:tc>
+          <w:tcPr>
+            <w:tcW w:w="4322" w:type="dxa"/>
+            <w:vAlign w:val="center"/>
+          </w:tcPr>
+          <w:p>
+            <w:pPr>
+              <w:spacing w:afterLines="40" w:after="96"/>
+              <w:jc w:val="center"/>
+              <w:rPr>
+                <w:rFonts w:eastAsia="Arial" w:cstheme="minorHAnsi"/>
+                <w:b/>
+                <w:color w:val="000000" w:themeColor="text1"/>
+                <w:sz w:val="24"/>
+                <w:szCs w:val="24"/>
+                <w:lang w:eastAsia="pt-BR"/>
+              </w:rPr>
+            </w:pPr>
+            <w:r>
+              <w:rPr>
+                <w:rFonts w:eastAsia="Arial" w:cstheme="minorHAnsi"/>
+                <w:b/>
+                <w:color w:val="000000" w:themeColor="text1"/>
+                <w:sz w:val="24"/>
+                <w:szCs w:val="24"/>
+                <w:lang w:eastAsia="pt-BR"/>
+              </w:rPr>
+              <w:t xml:space="preserve">Diretório de </w:t>
+            </w:r>
+            <w:proofErr w:type="spellStart"/>
+            <w:r>
+              <w:rPr>
+                <w:rFonts w:eastAsia="Arial" w:cstheme="minorHAnsi"/>
+                <w:b/>
+                <w:color w:val="000000" w:themeColor="text1"/>
+                <w:sz w:val="24"/>
+                <w:szCs w:val="24"/>
+                <w:lang w:eastAsia="pt-BR"/>
+              </w:rPr>
+              <w:t>tags</w:t>
+            </w:r>
+            <w:proofErr w:type="spellEnd"/>
+          </w:p>
+        </w:tc>
+        <w:tc>
+          <w:tcPr>
+            <w:tcW w:w="4322" w:type="dxa"/>
+          </w:tcPr>
+          <w:p>
+            <w:pPr>
+              <w:spacing w:afterLines="40" w:after="96"/>
+              <w:jc w:val="both"/>
+              <w:rPr>
+                <w:rFonts w:eastAsia="Arial" w:cstheme="minorHAnsi"/>
+                <w:b/>
+                <w:color w:val="000000" w:themeColor="text1"/>
+                <w:sz w:val="24"/>
+                <w:szCs w:val="24"/>
+                <w:lang w:eastAsia="pt-BR"/>
+              </w:rPr>
+            </w:pPr>
+            <w:hyperlink r:id="rId13" w:history="1">
+              <w:r>
+                <w:rPr>
+                  <w:rStyle w:val="Hyperlink"/>
+                  <w:rFonts w:eastAsia="Arial" w:cstheme="minorHAnsi"/>
+                  <w:b/>
+                  <w:sz w:val="24"/>
+                  <w:szCs w:val="24"/>
+                  <w:lang w:eastAsia="pt-BR"/>
+                </w:rPr>
+                <w:t>http://mir2.miranteinfo.com/</w:t>
+              </w:r>
+              <w:r>
+                <w:rPr>
+                  <w:rStyle w:val="Hyperlink"/>
+                  <w:rFonts w:eastAsia="Arial" w:cstheme="minorHAnsi"/>
+                  <w:b/>
+                  <w:sz w:val="24"/>
+                  <w:szCs w:val="24"/>
+                  <w:lang w:eastAsia="pt-BR"/>
+                </w:rPr>
+                <w:t>svn/&lt;cliente&gt;/&lt;projeto&gt;/tags</w:t>
+              </w:r>
+            </w:hyperlink>
+          </w:p>
+        </w:tc>
+      </w:tr>
+      <w:tr>
+        <w:tc>
+          <w:tcPr>
+            <w:tcW w:w="4322" w:type="dxa"/>
+            <w:vAlign w:val="center"/>
+          </w:tcPr>
+          <w:p>
+            <w:pPr>
+              <w:spacing w:afterLines="40" w:after="96"/>
+              <w:jc w:val="center"/>
+              <w:rPr>
+                <w:rFonts w:eastAsia="Arial" w:cstheme="minorHAnsi"/>
+                <w:b/>
+                <w:color w:val="000000" w:themeColor="text1"/>
+                <w:sz w:val="24"/>
+                <w:szCs w:val="24"/>
+                <w:lang w:eastAsia="pt-BR"/>
+              </w:rPr>
+            </w:pPr>
+            <w:r>
+              <w:rPr>
+                <w:rFonts w:eastAsia="Arial" w:cstheme="minorHAnsi"/>
+                <w:b/>
+                <w:color w:val="000000" w:themeColor="text1"/>
+                <w:sz w:val="24"/>
+                <w:szCs w:val="24"/>
+                <w:lang w:eastAsia="pt-BR"/>
+              </w:rPr>
+              <w:t xml:space="preserve">Diretório de </w:t>
+            </w:r>
+            <w:proofErr w:type="spellStart"/>
+            <w:r>
+              <w:rPr>
+                <w:rFonts w:eastAsia="Arial" w:cstheme="minorHAnsi"/>
+                <w:b/>
+                <w:color w:val="000000" w:themeColor="text1"/>
+                <w:sz w:val="24"/>
+                <w:szCs w:val="24"/>
+                <w:lang w:eastAsia="pt-BR"/>
+              </w:rPr>
+              <w:t>branches</w:t>
+            </w:r>
+            <w:proofErr w:type="spellEnd"/>
+          </w:p>
+        </w:tc>
+        <w:tc>
+          <w:tcPr>
+            <w:tcW w:w="4322" w:type="dxa"/>
+          </w:tcPr>
+          <w:p>
+            <w:pPr>
+              <w:spacing w:afterLines="40" w:after="96"/>
+              <w:jc w:val="both"/>
+              <w:rPr>
+                <w:rFonts w:eastAsia="Arial" w:cstheme="minorHAnsi"/>
+                <w:b/>
+                <w:color w:val="000000" w:themeColor="text1"/>
+                <w:sz w:val="24"/>
+                <w:szCs w:val="24"/>
+                <w:lang w:eastAsia="pt-BR"/>
+              </w:rPr>
+            </w:pPr>
+            <w:hyperlink r:id="rId14" w:history="1">
+              <w:r>
+                <w:rPr>
+                  <w:rStyle w:val="Hyperlink"/>
+                  <w:rFonts w:eastAsia="Arial" w:cstheme="minorHAnsi"/>
+                  <w:b/>
+                  <w:sz w:val="24"/>
+                  <w:szCs w:val="24"/>
+                  <w:lang w:eastAsia="pt-BR"/>
+                </w:rPr>
+                <w:t>http://mir2.miranteinfo.com/svn/&lt;cliente&gt;/&lt;projeto&gt;/branch</w:t>
+              </w:r>
+            </w:hyperlink>
+          </w:p>
+        </w:tc>
+      </w:tr>
+      <w:tr>
+        <w:tc>
+          <w:tcPr>
+            <w:tcW w:w="4322" w:type="dxa"/>
+            <w:vAlign w:val="center"/>
+          </w:tcPr>
+          <w:p>
+            <w:pPr>
+              <w:spacing w:afterLines="40" w:after="96"/>
+              <w:jc w:val="center"/>
+              <w:rPr>
+                <w:rFonts w:eastAsia="Arial" w:cstheme="minorHAnsi"/>
+                <w:b/>
+                <w:color w:val="000000" w:themeColor="text1"/>
+                <w:sz w:val="24"/>
+                <w:szCs w:val="24"/>
+                <w:lang w:eastAsia="pt-BR"/>
+              </w:rPr>
+            </w:pPr>
+            <w:r>
+              <w:rPr>
+                <w:rFonts w:eastAsia="Arial" w:cstheme="minorHAnsi"/>
+                <w:b/>
+                <w:color w:val="000000" w:themeColor="text1"/>
+                <w:sz w:val="24"/>
+                <w:szCs w:val="24"/>
+                <w:lang w:eastAsia="pt-BR"/>
+              </w:rPr>
+              <w:t>Baseline</w:t>
+            </w:r>
+          </w:p>
+        </w:tc>
+        <w:tc>
+          <w:tcPr>
+            <w:tcW w:w="4322" w:type="dxa"/>
+          </w:tcPr>
+          <w:p>
+            <w:pPr>
+              <w:spacing w:afterLines="40" w:after="96"/>
+              <w:jc w:val="both"/>
+              <w:rPr>
+                <w:rFonts w:eastAsia="Arial" w:cstheme="minorHAnsi"/>
+                <w:b/>
+                <w:color w:val="000000" w:themeColor="text1"/>
+                <w:sz w:val="24"/>
+                <w:szCs w:val="24"/>
+                <w:lang w:eastAsia="pt-BR"/>
+              </w:rPr>
+            </w:pPr>
+            <w:hyperlink r:id="rId15" w:history="1">
+              <w:r>
+                <w:rPr>
+                  <w:rStyle w:val="Hyperlink"/>
+                  <w:rFonts w:eastAsia="Arial" w:cstheme="minorHAnsi"/>
+                  <w:b/>
+                  <w:sz w:val="24"/>
+                  <w:szCs w:val="24"/>
+                  <w:lang w:eastAsia="pt-BR"/>
+                </w:rPr>
+                <w:t>http://mir2.miranteinfo.com/svn/&lt;cliente&gt;/&lt;projeto&gt;/baseline</w:t>
+              </w:r>
+            </w:hyperlink>
+          </w:p>
+        </w:tc>
+      </w:tr>
+      <w:tr>
+        <w:tc>
+          <w:tcPr>
+            <w:tcW w:w="4322" w:type="dxa"/>
+            <w:vAlign w:val="center"/>
+          </w:tcPr>
+          <w:p>
+            <w:pPr>
+              <w:spacing w:afterLines="40" w:after="96"/>
+              <w:jc w:val="center"/>
+              <w:rPr>
+                <w:rFonts w:eastAsia="Arial" w:cstheme="minorHAnsi"/>
+                <w:b/>
+                <w:color w:val="000000" w:themeColor="text1"/>
+                <w:sz w:val="24"/>
+                <w:szCs w:val="24"/>
+                <w:lang w:eastAsia="pt-BR"/>
+              </w:rPr>
+            </w:pPr>
+            <w:r>
+              <w:rPr>
+                <w:rFonts w:eastAsia="Arial" w:cstheme="minorHAnsi"/>
+                <w:b/>
+                <w:color w:val="000000" w:themeColor="text1"/>
+                <w:sz w:val="24"/>
+                <w:szCs w:val="24"/>
+                <w:lang w:eastAsia="pt-BR"/>
+              </w:rPr>
+              <w:t>Acesso ao repositório</w:t>
+            </w:r>
+          </w:p>
+        </w:tc>
+        <w:tc>
+          <w:tcPr>
+            <w:tcW w:w="4322" w:type="dxa"/>
+          </w:tcPr>
+          <w:p>
+            <w:pPr>
+              <w:spacing w:afterLines="40" w:after="96"/>
+              <w:jc w:val="both"/>
+              <w:rPr>
+                <w:rFonts w:eastAsia="Arial" w:cstheme="minorHAnsi"/>
+                <w:b/>
+                <w:color w:val="000000" w:themeColor="text1"/>
+                <w:sz w:val="24"/>
+                <w:szCs w:val="24"/>
+                <w:lang w:eastAsia="pt-BR"/>
+              </w:rPr>
+            </w:pPr>
+            <w:proofErr w:type="spellStart"/>
+            <w:r>
+              <w:rPr>
+                <w:rFonts w:eastAsia="Arial" w:cstheme="minorHAnsi"/>
+                <w:b/>
+                <w:color w:val="000000" w:themeColor="text1"/>
+                <w:sz w:val="24"/>
+                <w:szCs w:val="24"/>
+                <w:lang w:eastAsia="pt-BR"/>
+              </w:rPr>
+              <w:t>TortoiseSVN</w:t>
+            </w:r>
+            <w:proofErr w:type="spellEnd"/>
+            <w:r>
+              <w:rPr>
+                <w:rFonts w:eastAsia="Arial" w:cstheme="minorHAnsi"/>
+                <w:b/>
+                <w:color w:val="000000" w:themeColor="text1"/>
+                <w:sz w:val="24"/>
+                <w:szCs w:val="24"/>
+                <w:lang w:eastAsia="pt-BR"/>
+              </w:rPr>
+              <w:t>, Eclipse.</w:t>
+            </w:r>
+          </w:p>
+        </w:tc>
+      </w:tr>
+    </w:tbl>
+    <w:p>
+      <w:pPr>
+        <w:spacing w:afterLines="40" w:after="96" w:line="240" w:lineRule="auto"/>
+        <w:jc w:val="both"/>
+        <w:rPr>
+          <w:rFonts w:eastAsia="Arial" w:cstheme="minorHAnsi"/>
+          <w:bCs/>
+          <w:color w:val="000000" w:themeColor="text1"/>
+          <w:sz w:val="24"/>
+          <w:szCs w:val="24"/>
+          <w:lang w:eastAsia="pt-BR"/>
+        </w:rPr>
+      </w:pPr>
+    </w:p>
+    <w:p>
+      <w:pPr>
+        <w:spacing w:after="0" w:line="240" w:lineRule="auto"/>
+        <w:rPr>
+          <w:rFonts w:ascii="Times New Roman" w:eastAsia="Times New Roman" w:hAnsi="Times New Roman" w:cs="Times New Roman"/>
+          <w:sz w:val="24"/>
+          <w:szCs w:val="24"/>
+          <w:lang w:eastAsia="pt-BR"/>
+        </w:rPr>
+      </w:pPr>
+    </w:p>
+    <w:p>
+      <w:pPr>
+        <w:spacing w:line="240" w:lineRule="auto"/>
+        <w:rPr>
+          <w:rFonts w:ascii="Times New Roman" w:eastAsia="Times New Roman" w:hAnsi="Times New Roman" w:cs="Times New Roman"/>
+          <w:sz w:val="28"/>
+          <w:szCs w:val="28"/>
+          <w:lang w:eastAsia="pt-BR"/>
+        </w:rPr>
+      </w:pPr>
+      <w:r>
+        <w:rPr>
+          <w:rFonts w:ascii="Calibri" w:eastAsia="Times New Roman" w:hAnsi="Calibri" w:cs="Times New Roman"/>
+          <w:color w:val="00000A"/>
+          <w:sz w:val="28"/>
+          <w:szCs w:val="28"/>
+          <w:lang w:eastAsia="pt-BR"/>
+        </w:rPr>
+        <w:t>3.  </w:t>
+      </w:r>
+      <w:r>
+        <w:rPr>
+          <w:rFonts w:ascii="Calibri" w:eastAsia="Times New Roman" w:hAnsi="Calibri" w:cs="Times New Roman"/>
+          <w:b/>
+          <w:bCs/>
+          <w:color w:val="00000A"/>
+          <w:sz w:val="28"/>
+          <w:szCs w:val="28"/>
+          <w:lang w:eastAsia="pt-BR"/>
+        </w:rPr>
+        <w:t>O Programa de Gerenciamento de Configuração</w:t>
+      </w:r>
+    </w:p>
+    <w:p>
+      <w:pPr>
+        <w:spacing w:line="240" w:lineRule="auto"/>
+        <w:rPr>
+          <w:rFonts w:ascii="Times New Roman" w:eastAsia="Times New Roman" w:hAnsi="Times New Roman" w:cs="Times New Roman"/>
+          <w:b/>
+          <w:sz w:val="24"/>
+          <w:szCs w:val="24"/>
+          <w:lang w:eastAsia="pt-BR"/>
+        </w:rPr>
+      </w:pPr>
+      <w:proofErr w:type="gramStart"/>
+      <w:r>
+        <w:rPr>
+          <w:rFonts w:ascii="Calibri" w:eastAsia="Times New Roman" w:hAnsi="Calibri" w:cs="Times New Roman"/>
+          <w:b/>
+          <w:color w:val="00000A"/>
+          <w:sz w:val="24"/>
+          <w:szCs w:val="24"/>
+          <w:lang w:eastAsia="pt-BR"/>
+        </w:rPr>
+        <w:t>3.1  Identificação</w:t>
+      </w:r>
+      <w:proofErr w:type="gramEnd"/>
+      <w:r>
+        <w:rPr>
+          <w:rFonts w:ascii="Calibri" w:eastAsia="Times New Roman" w:hAnsi="Calibri" w:cs="Times New Roman"/>
+          <w:b/>
+          <w:color w:val="00000A"/>
+          <w:sz w:val="24"/>
+          <w:szCs w:val="24"/>
+          <w:lang w:eastAsia="pt-BR"/>
+        </w:rPr>
+        <w:t xml:space="preserve"> da Configuração</w:t>
+      </w:r>
+    </w:p>
+    <w:p>
+      <w:pPr>
+        <w:spacing w:line="240" w:lineRule="auto"/>
+        <w:rPr>
+          <w:rFonts w:ascii="Times New Roman" w:eastAsia="Times New Roman" w:hAnsi="Times New Roman" w:cs="Times New Roman"/>
+          <w:b/>
+          <w:sz w:val="24"/>
+          <w:szCs w:val="24"/>
+          <w:lang w:eastAsia="pt-BR"/>
+        </w:rPr>
+      </w:pPr>
+      <w:r>
+        <w:rPr>
+          <w:rFonts w:ascii="Calibri" w:eastAsia="Times New Roman" w:hAnsi="Calibri" w:cs="Times New Roman"/>
+          <w:b/>
+          <w:color w:val="00000A"/>
+          <w:sz w:val="24"/>
+          <w:szCs w:val="24"/>
+          <w:lang w:eastAsia="pt-BR"/>
+        </w:rPr>
+        <w:t>3.1.1 Métodos de Identificação</w:t>
+      </w:r>
+    </w:p>
+    <w:p>
+      <w:pPr>
+        <w:spacing w:line="240" w:lineRule="auto"/>
+        <w:jc w:val="both"/>
         <w:rPr>
           <w:rFonts w:ascii="Arial" w:eastAsia="Arial" w:hAnsi="Arial" w:cs="Arial"/>
           <w:bCs/>
@@ -3143,9 +4599,7 @@
           <w:szCs w:val="20"/>
           <w:lang w:eastAsia="pt-BR"/>
         </w:rPr>
-        <w:lastRenderedPageBreak/>
-        <w:t>&lt;d</w:t>
-      </w:r>
+      </w:pPr>
       <w:r>
         <w:rPr>
           <w:rFonts w:ascii="Arial" w:eastAsia="Arial" w:hAnsi="Arial" w:cs="Arial"/>
@@ -3157,7 +4611,7 @@
           <w:szCs w:val="20"/>
           <w:lang w:eastAsia="pt-BR"/>
         </w:rPr>
-        <w:t xml:space="preserve">escreva o ambiente de computação e as ferramentas de software a serem utilizadas para desempenhar as funções de </w:t>
+        <w:t>&lt;De</w:t>
       </w:r>
       <w:r>
         <w:rPr>
@@ -3170,7 +4624,7 @@
           <w:szCs w:val="20"/>
           <w:lang w:eastAsia="pt-BR"/>
         </w:rPr>
-        <w:t>Gerenciamento da Configuração</w:t>
+        <w:t>screva como os artefatos do projeto ou produto devem ser nomeados, marcados e numerados. O esquema de identificação deve abranger o hardware, o software do sistema, os produtos de terceiros</w:t>
       </w:r>
       <w:r>
         <w:rPr>
@@ -3183,13 +4637,9 @@
           <w:szCs w:val="20"/>
           <w:lang w:eastAsia="pt-BR"/>
         </w:rPr>
-        <w:t xml:space="preserve"> em todo o ciclo de vida do projeto ou produto.</w:t>
-      </w:r>
-    </w:p>
-    <w:p>
-      <w:pPr>
-        <w:spacing w:afterLines="40" w:after="96" w:line="240" w:lineRule="auto"/>
-        <w:jc w:val="both"/>
+        <w:t xml:space="preserve"> </w:t>
+      </w:r>
+      <w:r>
         <w:rPr>
           <w:rFonts w:ascii="Arial" w:eastAsia="Arial" w:hAnsi="Arial" w:cs="Arial"/>
           <w:bCs/>
@@ -3200,7 +4650,8 @@
           <w:szCs w:val="20"/>
           <w:lang w:eastAsia="pt-BR"/>
         </w:rPr>
-      </w:pPr>
+        <w:t>e todos os artefatos de desenvolvimento de aplicativos listados na estrutura de diretórios do produto; por exemplo, planos, modelos, componentes, software de teste, resultados e dados, executáveis e assim por diante</w:t>
+      </w:r>
       <w:r>
         <w:rPr>
           <w:rFonts w:ascii="Arial" w:eastAsia="Arial" w:hAnsi="Arial" w:cs="Arial"/>
@@ -3212,12 +4663,55 @@
           <w:szCs w:val="20"/>
           <w:lang w:eastAsia="pt-BR"/>
         </w:rPr>
-        <w:t>Descreva as ferramentas e os procedimentos necessários utilizados para o controle de versão dos itens de configuração gerados no ciclo de vida do projeto ou produto.</w:t>
-      </w:r>
-    </w:p>
-    <w:p>
-      <w:pPr>
-        <w:spacing w:afterLines="40" w:after="96" w:line="240" w:lineRule="auto"/>
+        <w:t>&gt;</w:t>
+      </w:r>
+    </w:p>
+    <w:p>
+      <w:pPr>
+        <w:spacing w:after="0" w:line="240" w:lineRule="auto"/>
+        <w:rPr>
+          <w:rFonts w:ascii="Times New Roman" w:eastAsia="Times New Roman" w:hAnsi="Times New Roman" w:cs="Times New Roman"/>
+          <w:sz w:val="24"/>
+          <w:szCs w:val="24"/>
+          <w:lang w:eastAsia="pt-BR"/>
+        </w:rPr>
+      </w:pPr>
+    </w:p>
+    <w:p>
+      <w:pPr>
+        <w:spacing w:line="240" w:lineRule="auto"/>
+        <w:rPr>
+          <w:rFonts w:ascii="Times New Roman" w:eastAsia="Times New Roman" w:hAnsi="Times New Roman" w:cs="Times New Roman"/>
+          <w:sz w:val="24"/>
+          <w:szCs w:val="24"/>
+          <w:lang w:eastAsia="pt-BR"/>
+        </w:rPr>
+      </w:pPr>
+      <w:r>
+        <w:rPr>
+          <w:rFonts w:ascii="Calibri" w:eastAsia="Times New Roman" w:hAnsi="Calibri" w:cs="Times New Roman"/>
+          <w:color w:val="00000A"/>
+          <w:sz w:val="24"/>
+          <w:szCs w:val="24"/>
+          <w:lang w:eastAsia="pt-BR"/>
+        </w:rPr>
+        <w:t xml:space="preserve">3.1.2 </w:t>
+      </w:r>
+      <w:r>
+        <w:rPr>
+          <w:rFonts w:ascii="Calibri" w:eastAsia="Times New Roman" w:hAnsi="Calibri" w:cs="Times New Roman"/>
+          <w:b/>
+          <w:color w:val="00000A"/>
+          <w:sz w:val="24"/>
+          <w:szCs w:val="24"/>
+          <w:lang w:eastAsia="pt-BR"/>
+        </w:rPr>
+        <w:t>Baselines do Projeto</w:t>
+      </w:r>
+    </w:p>
+    <w:p>
+      <w:pPr>
+        <w:spacing w:line="240" w:lineRule="auto"/>
         <w:jc w:val="both"/>
         <w:rPr>
           <w:rFonts w:ascii="Arial" w:eastAsia="Arial" w:hAnsi="Arial" w:cs="Arial"/>
@@ -3241,7 +4735,7 @@
           <w:szCs w:val="20"/>
           <w:lang w:eastAsia="pt-BR"/>
         </w:rPr>
-        <w:t xml:space="preserve">As questões envolvidas na configuração do ambiente de </w:t>
+        <w:t>&lt;A</w:t>
       </w:r>
       <w:r>
         <w:rPr>
@@ -3254,7 +4748,7 @@
           <w:szCs w:val="20"/>
           <w:lang w:eastAsia="pt-BR"/>
         </w:rPr>
-        <w:t>Gerenciamento da Configuração</w:t>
+        <w:t xml:space="preserve">s baselines funcionam como um padrão oficial no qual os trabalhos </w:t>
       </w:r>
       <w:r>
         <w:rPr>
@@ -3267,7 +4761,7 @@
           <w:szCs w:val="20"/>
           <w:lang w:eastAsia="pt-BR"/>
         </w:rPr>
-        <w:t xml:space="preserve"> </w:t>
+        <w:t>subsequentes</w:t>
       </w:r>
       <w:r>
         <w:rPr>
@@ -3280,17 +4774,12 @@
           <w:szCs w:val="20"/>
           <w:lang w:eastAsia="pt-BR"/>
         </w:rPr>
-        <w:t>incluem:</w:t>
-      </w:r>
-    </w:p>
-    <w:p>
-      <w:pPr>
-        <w:pStyle w:val="PargrafodaLista"/>
-        <w:numPr>
-          <w:ilvl w:val="0"/>
-          <w:numId w:val="4"/>
-        </w:numPr>
-        <w:spacing w:afterLines="40" w:after="96" w:line="240" w:lineRule="auto"/>
+        <w:t xml:space="preserve"> são baseados. Somente mudanças autorizadas podem ser efetuadas nas baselines.</w:t>
+      </w:r>
+    </w:p>
+    <w:p>
+      <w:pPr>
+        <w:spacing w:line="240" w:lineRule="auto"/>
         <w:jc w:val="both"/>
         <w:rPr>
           <w:rFonts w:ascii="Arial" w:eastAsia="Arial" w:hAnsi="Arial" w:cs="Arial"/>
@@ -3314,7 +4803,7 @@
           <w:szCs w:val="20"/>
           <w:lang w:eastAsia="pt-BR"/>
         </w:rPr>
-        <w:t>Tamanho</w:t>
+        <w:t xml:space="preserve">Descreva em que pontos do ciclo de vida do projeto ou produto as baselines devem ser estabelecidas. As baselines mais comuns devem ser definidas ao final de cada uma das fases de Iniciação, Elaboração, Construção e Transição. Elas também podem ser geradas no final de iterações ocorridas dentro das várias fases ou com </w:t>
       </w:r>
       <w:r>
         <w:rPr>
@@ -3327,18 +4816,9 @@
           <w:szCs w:val="20"/>
           <w:lang w:eastAsia="pt-BR"/>
         </w:rPr>
-        <w:t xml:space="preserve"> previsto dos dados do produto</w:t>
-      </w:r>
-    </w:p>
-    <w:p>
-      <w:pPr>
-        <w:pStyle w:val="PargrafodaLista"/>
-        <w:numPr>
-          <w:ilvl w:val="0"/>
-          <w:numId w:val="4"/>
-        </w:numPr>
-        <w:spacing w:afterLines="40" w:after="96" w:line="240" w:lineRule="auto"/>
-        <w:jc w:val="both"/>
+        <w:t>frequência</w:t>
+      </w:r>
+      <w:r>
         <w:rPr>
           <w:rFonts w:ascii="Arial" w:eastAsia="Arial" w:hAnsi="Arial" w:cs="Arial"/>
           <w:bCs/>
@@ -3349,7 +4829,8 @@
           <w:szCs w:val="20"/>
           <w:lang w:eastAsia="pt-BR"/>
         </w:rPr>
-      </w:pPr>
+        <w:t xml:space="preserve"> ainda maior</w:t>
+      </w:r>
       <w:r>
         <w:rPr>
           <w:rFonts w:ascii="Arial" w:eastAsia="Arial" w:hAnsi="Arial" w:cs="Arial"/>
@@ -3361,9 +4842,12 @@
           <w:szCs w:val="20"/>
           <w:lang w:eastAsia="pt-BR"/>
         </w:rPr>
-        <w:t>Distribuição</w:t>
-      </w:r>
-      <w:r>
+        <w:t>.</w:t>
+      </w:r>
+    </w:p>
+    <w:p>
+      <w:pPr>
+        <w:spacing w:line="240" w:lineRule="auto"/>
         <w:rPr>
           <w:rFonts w:ascii="Arial" w:eastAsia="Arial" w:hAnsi="Arial" w:cs="Arial"/>
           <w:bCs/>
@@ -3374,18 +4858,8 @@
           <w:szCs w:val="20"/>
           <w:lang w:eastAsia="pt-BR"/>
         </w:rPr>
-        <w:t xml:space="preserve"> da equipe do produto</w:t>
-      </w:r>
-    </w:p>
-    <w:p>
-      <w:pPr>
-        <w:pStyle w:val="PargrafodaLista"/>
-        <w:numPr>
-          <w:ilvl w:val="0"/>
-          <w:numId w:val="4"/>
-        </w:numPr>
-        <w:spacing w:afterLines="40" w:after="96" w:line="240" w:lineRule="auto"/>
-        <w:jc w:val="both"/>
+      </w:pPr>
+      <w:r>
         <w:rPr>
           <w:rFonts w:ascii="Arial" w:eastAsia="Arial" w:hAnsi="Arial" w:cs="Arial"/>
           <w:bCs/>
@@ -3396,7 +4870,8 @@
           <w:szCs w:val="20"/>
           <w:lang w:eastAsia="pt-BR"/>
         </w:rPr>
-      </w:pPr>
+        <w:t>Descreva quem autoriza uma baseline e o que ela contém</w:t>
+      </w:r>
       <w:r>
         <w:rPr>
           <w:rFonts w:ascii="Arial" w:eastAsia="Arial" w:hAnsi="Arial" w:cs="Arial"/>
@@ -3408,20 +4883,7 @@
           <w:szCs w:val="20"/>
           <w:lang w:eastAsia="pt-BR"/>
         </w:rPr>
-        <w:t>Localização</w:t>
-      </w:r>
-      <w:r>
-        <w:rPr>
-          <w:rFonts w:ascii="Arial" w:eastAsia="Arial" w:hAnsi="Arial" w:cs="Arial"/>
-          <w:bCs/>
-          <w:i/>
-          <w:iCs/>
-          <w:color w:val="0000FF"/>
-          <w:sz w:val="20"/>
-          <w:szCs w:val="20"/>
-          <w:lang w:eastAsia="pt-BR"/>
-        </w:rPr>
-        <w:t xml:space="preserve"> física dos servidores e clientes]</w:t>
+        <w:t>&gt;</w:t>
       </w:r>
     </w:p>
     <w:p>
@@ -3453,7 +4915,7 @@
           <w:szCs w:val="28"/>
           <w:lang w:eastAsia="pt-BR"/>
         </w:rPr>
-        <w:t>3.  </w:t>
+        <w:t>3.2   </w:t>
       </w:r>
       <w:r>
         <w:rPr>
@@ -3465,152 +4927,12 @@
           <w:szCs w:val="28"/>
           <w:lang w:eastAsia="pt-BR"/>
         </w:rPr>
-        <w:t>O Programa de Gerenciamento de Configuração</w:t>
+        <w:t>Controle de Configuração e Mudança</w:t>
       </w:r>
     </w:p>
     <w:p>
       <w:pPr>
         <w:spacing w:line="240" w:lineRule="auto"/>
-        <w:rPr>
-          <w:rFonts w:ascii="Times New Roman" w:eastAsia="Times New Roman" w:hAnsi="Times New Roman" w:cs="Times New Roman"/>
-          <w:b/>
-          <w:sz w:val="24"/>
-          <w:szCs w:val="24"/>
-          <w:lang w:eastAsia="pt-BR"/>
-        </w:rPr>
-      </w:pPr>
-      <w:proofErr w:type="gramStart"/>
-      <w:r>
-        <w:rPr>
-          <w:rFonts w:ascii="Calibri" w:eastAsia="Times New Roman" w:hAnsi="Calibri" w:cs="Times New Roman"/>
-          <w:b/>
-          <w:color w:val="00000A"/>
-          <w:sz w:val="24"/>
-          <w:szCs w:val="24"/>
-          <w:lang w:eastAsia="pt-BR"/>
-        </w:rPr>
-        <w:t>3.1  Identificação</w:t>
-      </w:r>
-      <w:proofErr w:type="gramEnd"/>
-      <w:r>
-        <w:rPr>
-          <w:rFonts w:ascii="Calibri" w:eastAsia="Times New Roman" w:hAnsi="Calibri" w:cs="Times New Roman"/>
-          <w:b/>
-          <w:color w:val="00000A"/>
-          <w:sz w:val="24"/>
-          <w:szCs w:val="24"/>
-          <w:lang w:eastAsia="pt-BR"/>
-        </w:rPr>
-        <w:t xml:space="preserve"> da Configuração</w:t>
-      </w:r>
-    </w:p>
-    <w:p>
-      <w:pPr>
-        <w:spacing w:line="240" w:lineRule="auto"/>
-        <w:rPr>
-          <w:rFonts w:ascii="Times New Roman" w:eastAsia="Times New Roman" w:hAnsi="Times New Roman" w:cs="Times New Roman"/>
-          <w:b/>
-          <w:sz w:val="24"/>
-          <w:szCs w:val="24"/>
-          <w:lang w:eastAsia="pt-BR"/>
-        </w:rPr>
-      </w:pPr>
-      <w:r>
-        <w:rPr>
-          <w:rFonts w:ascii="Calibri" w:eastAsia="Times New Roman" w:hAnsi="Calibri" w:cs="Times New Roman"/>
-          <w:b/>
-          <w:color w:val="00000A"/>
-          <w:sz w:val="24"/>
-          <w:szCs w:val="24"/>
-          <w:lang w:eastAsia="pt-BR"/>
-        </w:rPr>
-        <w:t>3.1.1 Métodos de Identificação</w:t>
-      </w:r>
-    </w:p>
-    <w:p>
-      <w:pPr>
-        <w:spacing w:line="240" w:lineRule="auto"/>
-        <w:jc w:val="both"/>
-        <w:rPr>
-          <w:rFonts w:ascii="Arial" w:eastAsia="Arial" w:hAnsi="Arial" w:cs="Arial"/>
-          <w:bCs/>
-          <w:i/>
-          <w:iCs/>
-          <w:color w:val="0000FF"/>
-          <w:sz w:val="20"/>
-          <w:szCs w:val="20"/>
-          <w:lang w:eastAsia="pt-BR"/>
-        </w:rPr>
-      </w:pPr>
-      <w:r>
-        <w:rPr>
-          <w:rFonts w:ascii="Arial" w:eastAsia="Arial" w:hAnsi="Arial" w:cs="Arial"/>
-          <w:bCs/>
-          <w:i/>
-          <w:iCs/>
-          <w:color w:val="0000FF"/>
-          <w:sz w:val="20"/>
-          <w:szCs w:val="20"/>
-          <w:lang w:eastAsia="pt-BR"/>
-        </w:rPr>
-        <w:t>&lt;De</w:t>
-      </w:r>
-      <w:r>
-        <w:rPr>
-          <w:rFonts w:ascii="Arial" w:eastAsia="Arial" w:hAnsi="Arial" w:cs="Arial"/>
-          <w:bCs/>
-          <w:i/>
-          <w:iCs/>
-          <w:color w:val="0000FF"/>
-          <w:sz w:val="20"/>
-          <w:szCs w:val="20"/>
-          <w:lang w:eastAsia="pt-BR"/>
-        </w:rPr>
-        <w:t>screva como os artefatos do projeto ou produto devem ser nomeados, marcados e numerados. O esquema de identificação deve abranger o hardware, o software do sistema, os produtos de terceiros</w:t>
-      </w:r>
-      <w:r>
-        <w:rPr>
-          <w:rFonts w:ascii="Arial" w:eastAsia="Arial" w:hAnsi="Arial" w:cs="Arial"/>
-          <w:bCs/>
-          <w:i/>
-          <w:iCs/>
-          <w:color w:val="0000FF"/>
-          <w:sz w:val="20"/>
-          <w:szCs w:val="20"/>
-          <w:lang w:eastAsia="pt-BR"/>
-        </w:rPr>
-        <w:t xml:space="preserve"> </w:t>
-      </w:r>
-      <w:r>
-        <w:rPr>
-          <w:rFonts w:ascii="Arial" w:eastAsia="Arial" w:hAnsi="Arial" w:cs="Arial"/>
-          <w:bCs/>
-          <w:i/>
-          <w:iCs/>
-          <w:color w:val="0000FF"/>
-          <w:sz w:val="20"/>
-          <w:szCs w:val="20"/>
-          <w:lang w:eastAsia="pt-BR"/>
-        </w:rPr>
-        <w:t>e todos os artefatos de desenvolvimento de aplicativos listados na estrutura de diretórios do produto; por exemplo, planos, modelos, componentes, software de teste, resultados e dados, executáveis e assim por diante</w:t>
-      </w:r>
-      <w:r>
-        <w:rPr>
-          <w:rFonts w:ascii="Arial" w:eastAsia="Arial" w:hAnsi="Arial" w:cs="Arial"/>
-          <w:bCs/>
-          <w:i/>
-          <w:iCs/>
-          <w:color w:val="0000FF"/>
-          <w:sz w:val="20"/>
-          <w:szCs w:val="20"/>
-          <w:lang w:eastAsia="pt-BR"/>
-        </w:rPr>
-        <w:t>&gt;</w:t>
-      </w:r>
-    </w:p>
-    <w:p>
-      <w:pPr>
-        <w:spacing w:after="0" w:line="240" w:lineRule="auto"/>
         <w:rPr>
           <w:rFonts w:ascii="Times New Roman" w:eastAsia="Times New Roman" w:hAnsi="Times New Roman" w:cs="Times New Roman"/>
           <w:sz w:val="24"/>
@@ -3618,278 +4940,15 @@
           <w:lang w:eastAsia="pt-BR"/>
         </w:rPr>
       </w:pPr>
-    </w:p>
-    <w:p>
-      <w:pPr>
-        <w:spacing w:line="240" w:lineRule="auto"/>
-        <w:rPr>
-          <w:rFonts w:ascii="Times New Roman" w:eastAsia="Times New Roman" w:hAnsi="Times New Roman" w:cs="Times New Roman"/>
+      <w:r>
+        <w:rPr>
+          <w:rFonts w:ascii="Calibri" w:eastAsia="Times New Roman" w:hAnsi="Calibri" w:cs="Times New Roman"/>
+          <w:color w:val="00000A"/>
           <w:sz w:val="24"/>
           <w:szCs w:val="24"/>
           <w:lang w:eastAsia="pt-BR"/>
         </w:rPr>
-      </w:pPr>
-      <w:r>
-        <w:rPr>
-          <w:rFonts w:ascii="Calibri" w:eastAsia="Times New Roman" w:hAnsi="Calibri" w:cs="Times New Roman"/>
-          <w:color w:val="00000A"/>
-          <w:sz w:val="24"/>
-          <w:szCs w:val="24"/>
-          <w:lang w:eastAsia="pt-BR"/>
-        </w:rPr>
-        <w:t xml:space="preserve">3.1.2 </w:t>
-      </w:r>
-      <w:r>
-        <w:rPr>
-          <w:rFonts w:ascii="Calibri" w:eastAsia="Times New Roman" w:hAnsi="Calibri" w:cs="Times New Roman"/>
-          <w:b/>
-          <w:color w:val="00000A"/>
-          <w:sz w:val="24"/>
-          <w:szCs w:val="24"/>
-          <w:lang w:eastAsia="pt-BR"/>
-        </w:rPr>
-        <w:t>Baselines do Projeto</w:t>
-      </w:r>
-    </w:p>
-    <w:p>
-      <w:pPr>
-        <w:spacing w:line="240" w:lineRule="auto"/>
-        <w:jc w:val="both"/>
-        <w:rPr>
-          <w:rFonts w:ascii="Arial" w:eastAsia="Arial" w:hAnsi="Arial" w:cs="Arial"/>
-          <w:bCs/>
-          <w:i/>
-          <w:iCs/>
-          <w:color w:val="0000FF"/>
-          <w:sz w:val="20"/>
-          <w:szCs w:val="20"/>
-          <w:lang w:eastAsia="pt-BR"/>
-        </w:rPr>
-      </w:pPr>
-      <w:r>
-        <w:rPr>
-          <w:rFonts w:ascii="Arial" w:eastAsia="Arial" w:hAnsi="Arial" w:cs="Arial"/>
-          <w:bCs/>
-          <w:i/>
-          <w:iCs/>
-          <w:color w:val="0000FF"/>
-          <w:sz w:val="20"/>
-          <w:szCs w:val="20"/>
-          <w:lang w:eastAsia="pt-BR"/>
-        </w:rPr>
-        <w:t>&lt;A</w:t>
-      </w:r>
-      <w:r>
-        <w:rPr>
-          <w:rFonts w:ascii="Arial" w:eastAsia="Arial" w:hAnsi="Arial" w:cs="Arial"/>
-          <w:bCs/>
-          <w:i/>
-          <w:iCs/>
-          <w:color w:val="0000FF"/>
-          <w:sz w:val="20"/>
-          <w:szCs w:val="20"/>
-          <w:lang w:eastAsia="pt-BR"/>
-        </w:rPr>
-        <w:t xml:space="preserve">s baselines funcionam como um padrão oficial no qual os trabalhos </w:t>
-      </w:r>
-      <w:r>
-        <w:rPr>
-          <w:rFonts w:ascii="Arial" w:eastAsia="Arial" w:hAnsi="Arial" w:cs="Arial"/>
-          <w:bCs/>
-          <w:i/>
-          <w:iCs/>
-          <w:color w:val="0000FF"/>
-          <w:sz w:val="20"/>
-          <w:szCs w:val="20"/>
-          <w:lang w:eastAsia="pt-BR"/>
-        </w:rPr>
-        <w:t>subsequentes</w:t>
-      </w:r>
-      <w:r>
-        <w:rPr>
-          <w:rFonts w:ascii="Arial" w:eastAsia="Arial" w:hAnsi="Arial" w:cs="Arial"/>
-          <w:bCs/>
-          <w:i/>
-          <w:iCs/>
-          <w:color w:val="0000FF"/>
-          <w:sz w:val="20"/>
-          <w:szCs w:val="20"/>
-          <w:lang w:eastAsia="pt-BR"/>
-        </w:rPr>
-        <w:t xml:space="preserve"> são baseados. Somente mudanças autorizadas podem ser efetuadas nas baselines.</w:t>
-      </w:r>
-    </w:p>
-    <w:p>
-      <w:pPr>
-        <w:spacing w:line="240" w:lineRule="auto"/>
-        <w:jc w:val="both"/>
-        <w:rPr>
-          <w:rFonts w:ascii="Arial" w:eastAsia="Arial" w:hAnsi="Arial" w:cs="Arial"/>
-          <w:bCs/>
-          <w:i/>
-          <w:iCs/>
-          <w:color w:val="0000FF"/>
-          <w:sz w:val="20"/>
-          <w:szCs w:val="20"/>
-          <w:lang w:eastAsia="pt-BR"/>
-        </w:rPr>
-      </w:pPr>
-      <w:r>
-        <w:rPr>
-          <w:rFonts w:ascii="Arial" w:eastAsia="Arial" w:hAnsi="Arial" w:cs="Arial"/>
-          <w:bCs/>
-          <w:i/>
-          <w:iCs/>
-          <w:color w:val="0000FF"/>
-          <w:sz w:val="20"/>
-          <w:szCs w:val="20"/>
-          <w:lang w:eastAsia="pt-BR"/>
-        </w:rPr>
-        <w:t xml:space="preserve">Descreva em que pontos do ciclo de vida do projeto ou produto as baselines devem ser estabelecidas. As baselines mais comuns devem ser definidas ao final de cada uma das fases de Iniciação, Elaboração, Construção e Transição. Elas também podem ser geradas no final de iterações ocorridas dentro das várias fases ou com </w:t>
-      </w:r>
-      <w:r>
-        <w:rPr>
-          <w:rFonts w:ascii="Arial" w:eastAsia="Arial" w:hAnsi="Arial" w:cs="Arial"/>
-          <w:bCs/>
-          <w:i/>
-          <w:iCs/>
-          <w:color w:val="0000FF"/>
-          <w:sz w:val="20"/>
-          <w:szCs w:val="20"/>
-          <w:lang w:eastAsia="pt-BR"/>
-        </w:rPr>
-        <w:t>frequência</w:t>
-      </w:r>
-      <w:r>
-        <w:rPr>
-          <w:rFonts w:ascii="Arial" w:eastAsia="Arial" w:hAnsi="Arial" w:cs="Arial"/>
-          <w:bCs/>
-          <w:i/>
-          <w:iCs/>
-          <w:color w:val="0000FF"/>
-          <w:sz w:val="20"/>
-          <w:szCs w:val="20"/>
-          <w:lang w:eastAsia="pt-BR"/>
-        </w:rPr>
-        <w:t xml:space="preserve"> ainda maior</w:t>
-      </w:r>
-      <w:r>
-        <w:rPr>
-          <w:rFonts w:ascii="Arial" w:eastAsia="Arial" w:hAnsi="Arial" w:cs="Arial"/>
-          <w:bCs/>
-          <w:i/>
-          <w:iCs/>
-          <w:color w:val="0000FF"/>
-          <w:sz w:val="20"/>
-          <w:szCs w:val="20"/>
-          <w:lang w:eastAsia="pt-BR"/>
-        </w:rPr>
-        <w:t>.</w:t>
-      </w:r>
-    </w:p>
-    <w:p>
-      <w:pPr>
-        <w:spacing w:line="240" w:lineRule="auto"/>
-        <w:rPr>
-          <w:rFonts w:ascii="Arial" w:eastAsia="Arial" w:hAnsi="Arial" w:cs="Arial"/>
-          <w:bCs/>
-          <w:i/>
-          <w:iCs/>
-          <w:color w:val="0000FF"/>
-          <w:sz w:val="20"/>
-          <w:szCs w:val="20"/>
-          <w:lang w:eastAsia="pt-BR"/>
-        </w:rPr>
-      </w:pPr>
-      <w:r>
-        <w:rPr>
-          <w:rFonts w:ascii="Arial" w:eastAsia="Arial" w:hAnsi="Arial" w:cs="Arial"/>
-          <w:bCs/>
-          <w:i/>
-          <w:iCs/>
-          <w:color w:val="0000FF"/>
-          <w:sz w:val="20"/>
-          <w:szCs w:val="20"/>
-          <w:lang w:eastAsia="pt-BR"/>
-        </w:rPr>
-        <w:t>Descreva quem autoriza uma baseline e o que ela contém</w:t>
-      </w:r>
-      <w:r>
-        <w:rPr>
-          <w:rFonts w:ascii="Arial" w:eastAsia="Arial" w:hAnsi="Arial" w:cs="Arial"/>
-          <w:bCs/>
-          <w:i/>
-          <w:iCs/>
-          <w:color w:val="0000FF"/>
-          <w:sz w:val="20"/>
-          <w:szCs w:val="20"/>
-          <w:lang w:eastAsia="pt-BR"/>
-        </w:rPr>
-        <w:t>&gt;</w:t>
-      </w:r>
-    </w:p>
-    <w:p>
-      <w:pPr>
-        <w:spacing w:after="0" w:line="240" w:lineRule="auto"/>
-        <w:rPr>
-          <w:rFonts w:ascii="Times New Roman" w:eastAsia="Times New Roman" w:hAnsi="Times New Roman" w:cs="Times New Roman"/>
-          <w:sz w:val="24"/>
-          <w:szCs w:val="24"/>
-          <w:lang w:eastAsia="pt-BR"/>
-        </w:rPr>
-      </w:pPr>
-    </w:p>
-    <w:p>
-      <w:pPr>
-        <w:spacing w:line="240" w:lineRule="auto"/>
-        <w:rPr>
-          <w:rFonts w:ascii="Times New Roman" w:eastAsia="Times New Roman" w:hAnsi="Times New Roman" w:cs="Times New Roman"/>
-          <w:sz w:val="28"/>
-          <w:szCs w:val="28"/>
-          <w:lang w:eastAsia="pt-BR"/>
-        </w:rPr>
-      </w:pPr>
-      <w:r>
-        <w:rPr>
-          <w:rFonts w:ascii="Calibri" w:eastAsia="Times New Roman" w:hAnsi="Calibri" w:cs="Times New Roman"/>
-          <w:color w:val="00000A"/>
-          <w:sz w:val="28"/>
-          <w:szCs w:val="28"/>
-          <w:lang w:eastAsia="pt-BR"/>
-        </w:rPr>
-        <w:t>3.2   </w:t>
-      </w:r>
-      <w:r>
-        <w:rPr>
-          <w:rFonts w:ascii="Calibri" w:eastAsia="Times New Roman" w:hAnsi="Calibri" w:cs="Times New Roman"/>
-          <w:b/>
-          <w:bCs/>
-          <w:color w:val="00000A"/>
-          <w:sz w:val="28"/>
-          <w:szCs w:val="28"/>
-          <w:lang w:eastAsia="pt-BR"/>
-        </w:rPr>
-        <w:t>Controle de Configuração e Mudança</w:t>
-      </w:r>
-    </w:p>
-    <w:p>
-      <w:pPr>
-        <w:spacing w:line="240" w:lineRule="auto"/>
-        <w:rPr>
-          <w:rFonts w:ascii="Times New Roman" w:eastAsia="Times New Roman" w:hAnsi="Times New Roman" w:cs="Times New Roman"/>
-          <w:sz w:val="24"/>
-          <w:szCs w:val="24"/>
-          <w:lang w:eastAsia="pt-BR"/>
-        </w:rPr>
-      </w:pPr>
-      <w:r>
-        <w:rPr>
-          <w:rFonts w:ascii="Calibri" w:eastAsia="Times New Roman" w:hAnsi="Calibri" w:cs="Times New Roman"/>
-          <w:color w:val="00000A"/>
-          <w:sz w:val="24"/>
-          <w:szCs w:val="24"/>
-          <w:lang w:eastAsia="pt-BR"/>
-        </w:rPr>
+        <w:lastRenderedPageBreak/>
         <w:t xml:space="preserve">3.2.1 </w:t>
       </w:r>
       <w:r>
@@ -4674,6 +5733,7 @@
           <w:szCs w:val="28"/>
           <w:lang w:eastAsia="pt-BR"/>
         </w:rPr>
+        <w:lastRenderedPageBreak/>
         <w:t xml:space="preserve">5. </w:t>
       </w:r>
       <w:r>
@@ -4879,7 +5939,6 @@
           <w:szCs w:val="24"/>
           <w:lang w:eastAsia="pt-BR"/>
         </w:rPr>
-        <w:lastRenderedPageBreak/>
         <w:br/>
       </w:r>
       <w:r>
@@ -4888,7 +5947,25 @@
           <w:sz w:val="20"/>
           <w:szCs w:val="20"/>
         </w:rPr>
-        <w:t>Aprovado em ___ de __________ de _____.</w:t>
+        <w:t xml:space="preserve">Aprovado em ___ de __________ </w:t>
+      </w:r>
+      <w:proofErr w:type="spellStart"/>
+      <w:r>
+        <w:rPr>
+          <w:rFonts w:ascii="Arial" w:hAnsi="Arial" w:cs="Arial"/>
+          <w:sz w:val="20"/>
+          <w:szCs w:val="20"/>
+        </w:rPr>
+        <w:t>de</w:t>
+      </w:r>
+      <w:proofErr w:type="spellEnd"/>
+      <w:r>
+        <w:rPr>
+          <w:rFonts w:ascii="Arial" w:hAnsi="Arial" w:cs="Arial"/>
+          <w:sz w:val="20"/>
+          <w:szCs w:val="20"/>
+        </w:rPr>
+        <w:t xml:space="preserve"> _____.</w:t>
       </w:r>
     </w:p>
     <w:p>
@@ -5429,13 +6506,23 @@
           <w:lang w:eastAsia="pt-BR"/>
         </w:rPr>
       </w:pPr>
+      <w:proofErr w:type="spellStart"/>
       <w:r>
         <w:rPr>
           <w:rFonts w:ascii="Calibri" w:eastAsia="Times New Roman" w:hAnsi="Calibri" w:cs="Times New Roman"/>
           <w:color w:val="00000A"/>
           <w:lang w:eastAsia="pt-BR"/>
         </w:rPr>
-        <w:t>Fornecer a visão geral em outro plano e mais detalhes neste plano.  As referências provenientes desses outros planos para o Plano de Gerenciamento de Configuração também podem ser úteis.  Isso normalmente funciona bem em projetos grandes, que tenham uma organização separada responsável pelo gerenciamento de configuração.</w:t>
+        <w:t>Fornecer</w:t>
+      </w:r>
+      <w:proofErr w:type="spellEnd"/>
+      <w:r>
+        <w:rPr>
+          <w:rFonts w:ascii="Calibri" w:eastAsia="Times New Roman" w:hAnsi="Calibri" w:cs="Times New Roman"/>
+          <w:color w:val="00000A"/>
+          <w:lang w:eastAsia="pt-BR"/>
+        </w:rPr>
+        <w:t xml:space="preserve"> a visão geral em outro plano e mais detalhes neste plano.  As referências provenientes desses outros planos para o Plano de Gerenciamento de Configuração também podem ser úteis.  Isso normalmente funciona bem em projetos grandes, que tenham uma organização separada responsável pelo gerenciamento de configuração.</w:t>
       </w:r>
     </w:p>
     <w:p>
@@ -5465,7 +6552,7 @@
     </w:p>
     <w:p/>
     <w:sectPr>
-      <w:headerReference w:type="default" r:id="rId12"/>
+      <w:headerReference w:type="default" r:id="rId16"/>
       <w:pgSz w:w="11906" w:h="16838"/>
       <w:pgMar w:top="1417" w:right="1701" w:bottom="1417" w:left="1701" w:header="708" w:footer="708" w:gutter="0"/>
       <w:cols w:space="708"/>
@@ -7227,6 +8314,18 @@
       <w:u w:val="single"/>
     </w:rPr>
   </w:style>
+  <w:style w:type="character" w:styleId="MenoPendente">
+    <w:name w:val="Unresolved Mention"/>
+    <w:basedOn w:val="Fontepargpadro"/>
+    <w:uiPriority w:val="99"/>
+    <w:semiHidden/>
+    <w:unhideWhenUsed/>
+    <w:rsid w:val="00A1223E"/>
+    <w:rPr>
+      <w:color w:val="605E5C"/>
+      <w:shd w:val="clear" w:color="auto" w:fill="E1DFDD"/>
+    </w:rPr>
+  </w:style>
 </w:styles>
 </file>
 

</xml_diff>